<commit_message>
Mejoras. Pool a set
</commit_message>
<xml_diff>
--- a/Informe blockchain.docx
+++ b/Informe blockchain.docx
@@ -4,7 +4,924 @@
   <w:body>
     <w:p>
       <w:pPr>
-        <w:pStyle w:val="Prrafodelista"/>
+        <w:pStyle w:val="CuerpoA"/>
+        <w:rPr>
+          <w:rFonts w:ascii="Cambria" w:eastAsia="Cambria" w:hAnsi="Cambria" w:cs="Cambria"/>
+          <w:sz w:val="28"/>
+          <w:szCs w:val="28"/>
+        </w:rPr>
+      </w:pPr>
+      <w:r>
+        <w:rPr>
+          <w:rFonts w:ascii="Cambria" w:eastAsia="Cambria" w:hAnsi="Cambria" w:cs="Cambria"/>
+          <w:sz w:val="28"/>
+          <w:szCs w:val="28"/>
+        </w:rPr>
+        <w:t xml:space="preserve">  </w:t>
+      </w:r>
+    </w:p>
+    <w:p>
+      <w:pPr>
+        <w:rPr>
+          <w:sz w:val="28"/>
+          <w:szCs w:val="28"/>
+        </w:rPr>
+      </w:pPr>
+    </w:p>
+    <w:p>
+      <w:pPr>
+        <w:rPr>
+          <w:sz w:val="28"/>
+          <w:szCs w:val="28"/>
+        </w:rPr>
+      </w:pPr>
+    </w:p>
+    <w:p>
+      <w:pPr>
+        <w:rPr>
+          <w:sz w:val="28"/>
+          <w:szCs w:val="28"/>
+        </w:rPr>
+      </w:pPr>
+      <w:r>
+        <w:rPr>
+          <w:noProof/>
+        </w:rPr>
+        <w:drawing>
+          <wp:anchor distT="0" distB="0" distL="114300" distR="114300" simplePos="0" relativeHeight="251662336" behindDoc="1" locked="0" layoutInCell="1" allowOverlap="1" wp14:anchorId="24F59DAB" wp14:editId="665D6326">
+            <wp:simplePos x="0" y="0"/>
+            <wp:positionH relativeFrom="margin">
+              <wp:align>center</wp:align>
+            </wp:positionH>
+            <wp:positionV relativeFrom="paragraph">
+              <wp:posOffset>13970</wp:posOffset>
+            </wp:positionV>
+            <wp:extent cx="2176145" cy="1111250"/>
+            <wp:effectExtent l="0" t="0" r="0" b="0"/>
+            <wp:wrapTight wrapText="bothSides">
+              <wp:wrapPolygon edited="0">
+                <wp:start x="0" y="0"/>
+                <wp:lineTo x="0" y="21106"/>
+                <wp:lineTo x="21367" y="21106"/>
+                <wp:lineTo x="21367" y="0"/>
+                <wp:lineTo x="0" y="0"/>
+              </wp:wrapPolygon>
+            </wp:wrapTight>
+            <wp:docPr id="109" name="Imagen 109" descr="Ver las imágenes de origen"/>
+            <wp:cNvGraphicFramePr>
+              <a:graphicFrameLocks xmlns:a="http://schemas.openxmlformats.org/drawingml/2006/main" noChangeAspect="1"/>
+            </wp:cNvGraphicFramePr>
+            <a:graphic xmlns:a="http://schemas.openxmlformats.org/drawingml/2006/main">
+              <a:graphicData uri="http://schemas.openxmlformats.org/drawingml/2006/picture">
+                <pic:pic xmlns:pic="http://schemas.openxmlformats.org/drawingml/2006/picture">
+                  <pic:nvPicPr>
+                    <pic:cNvPr id="0" name="Picture 1" descr="Ver las imágenes de origen"/>
+                    <pic:cNvPicPr>
+                      <a:picLocks noChangeAspect="1" noChangeArrowheads="1"/>
+                    </pic:cNvPicPr>
+                  </pic:nvPicPr>
+                  <pic:blipFill>
+                    <a:blip r:embed="rId5" cstate="print">
+                      <a:extLst>
+                        <a:ext uri="{28A0092B-C50C-407E-A947-70E740481C1C}">
+                          <a14:useLocalDpi xmlns:a14="http://schemas.microsoft.com/office/drawing/2010/main" val="0"/>
+                        </a:ext>
+                      </a:extLst>
+                    </a:blip>
+                    <a:srcRect/>
+                    <a:stretch>
+                      <a:fillRect/>
+                    </a:stretch>
+                  </pic:blipFill>
+                  <pic:spPr bwMode="auto">
+                    <a:xfrm>
+                      <a:off x="0" y="0"/>
+                      <a:ext cx="2176145" cy="1111250"/>
+                    </a:xfrm>
+                    <a:prstGeom prst="rect">
+                      <a:avLst/>
+                    </a:prstGeom>
+                    <a:noFill/>
+                    <a:ln>
+                      <a:noFill/>
+                    </a:ln>
+                  </pic:spPr>
+                </pic:pic>
+              </a:graphicData>
+            </a:graphic>
+            <wp14:sizeRelH relativeFrom="margin">
+              <wp14:pctWidth>0</wp14:pctWidth>
+            </wp14:sizeRelH>
+            <wp14:sizeRelV relativeFrom="margin">
+              <wp14:pctHeight>0</wp14:pctHeight>
+            </wp14:sizeRelV>
+          </wp:anchor>
+        </w:drawing>
+      </w:r>
+    </w:p>
+    <w:p>
+      <w:pPr>
+        <w:rPr>
+          <w:sz w:val="28"/>
+          <w:szCs w:val="28"/>
+        </w:rPr>
+      </w:pPr>
+    </w:p>
+    <w:p>
+      <w:pPr>
+        <w:rPr>
+          <w:sz w:val="28"/>
+          <w:szCs w:val="28"/>
+        </w:rPr>
+      </w:pPr>
+    </w:p>
+    <w:p>
+      <w:pPr>
+        <w:rPr>
+          <w:sz w:val="28"/>
+          <w:szCs w:val="28"/>
+        </w:rPr>
+      </w:pPr>
+    </w:p>
+    <w:p>
+      <w:pPr>
+        <w:rPr>
+          <w:sz w:val="28"/>
+          <w:szCs w:val="28"/>
+        </w:rPr>
+      </w:pPr>
+    </w:p>
+    <w:p>
+      <w:pPr>
+        <w:rPr>
+          <w:sz w:val="28"/>
+          <w:szCs w:val="28"/>
+        </w:rPr>
+      </w:pPr>
+    </w:p>
+    <w:p>
+      <w:pPr>
+        <w:rPr>
+          <w:sz w:val="28"/>
+          <w:szCs w:val="28"/>
+        </w:rPr>
+      </w:pPr>
+    </w:p>
+    <w:p>
+      <w:pPr>
+        <w:rPr>
+          <w:sz w:val="28"/>
+          <w:szCs w:val="28"/>
+        </w:rPr>
+      </w:pPr>
+      <w:r>
+        <w:rPr>
+          <w:noProof/>
+          <w:sz w:val="28"/>
+          <w:szCs w:val="28"/>
+        </w:rPr>
+        <mc:AlternateContent>
+          <mc:Choice Requires="wps">
+            <w:drawing>
+              <wp:anchor distT="57150" distB="57150" distL="57150" distR="57150" simplePos="0" relativeHeight="251660288" behindDoc="0" locked="0" layoutInCell="1" allowOverlap="1" wp14:anchorId="25204B63" wp14:editId="1745ADED">
+                <wp:simplePos x="0" y="0"/>
+                <wp:positionH relativeFrom="margin">
+                  <wp:align>center</wp:align>
+                </wp:positionH>
+                <wp:positionV relativeFrom="line">
+                  <wp:posOffset>429079</wp:posOffset>
+                </wp:positionV>
+                <wp:extent cx="6168390" cy="548640"/>
+                <wp:effectExtent l="0" t="0" r="3810" b="3810"/>
+                <wp:wrapSquare wrapText="bothSides" distT="57150" distB="57150" distL="57150" distR="57150"/>
+                <wp:docPr id="126" name="officeArt object" descr="officeArt object"/>
+                <wp:cNvGraphicFramePr/>
+                <a:graphic xmlns:a="http://schemas.openxmlformats.org/drawingml/2006/main">
+                  <a:graphicData uri="http://schemas.microsoft.com/office/word/2010/wordprocessingShape">
+                    <wps:wsp>
+                      <wps:cNvSpPr txBox="1"/>
+                      <wps:spPr>
+                        <a:xfrm>
+                          <a:off x="0" y="0"/>
+                          <a:ext cx="6168390" cy="548640"/>
+                        </a:xfrm>
+                        <a:prstGeom prst="rect">
+                          <a:avLst/>
+                        </a:prstGeom>
+                        <a:noFill/>
+                        <a:ln w="12700" cap="flat">
+                          <a:noFill/>
+                          <a:miter lim="400000"/>
+                        </a:ln>
+                        <a:effectLst/>
+                      </wps:spPr>
+                      <wps:txbx>
+                        <w:txbxContent>
+                          <w:p>
+                            <w:pPr>
+                              <w:pStyle w:val="PoromisinA"/>
+                              <w:jc w:val="center"/>
+                              <w:rPr>
+                                <w:rFonts w:ascii="Cambria" w:hAnsi="Cambria"/>
+                                <w:b/>
+                                <w:bCs/>
+                                <w:color w:val="808080" w:themeColor="background1" w:themeShade="80"/>
+                                <w:sz w:val="36"/>
+                                <w:szCs w:val="44"/>
+                                <w:u w:color="ED7D31"/>
+                              </w:rPr>
+                            </w:pPr>
+                            <w:r>
+                              <w:rPr>
+                                <w:rFonts w:ascii="Cambria" w:hAnsi="Cambria"/>
+                                <w:b/>
+                                <w:bCs/>
+                                <w:color w:val="808080" w:themeColor="background1" w:themeShade="80"/>
+                                <w:sz w:val="36"/>
+                                <w:szCs w:val="44"/>
+                                <w:u w:color="ED7D31"/>
+                              </w:rPr>
+                              <w:t>Ingeniería Matemática e Inteligencia Artificial</w:t>
+                            </w:r>
+                          </w:p>
+                        </w:txbxContent>
+                      </wps:txbx>
+                      <wps:bodyPr wrap="square" lIns="45718" tIns="45718" rIns="45718" bIns="45718" numCol="1" anchor="t">
+                        <a:noAutofit/>
+                      </wps:bodyPr>
+                    </wps:wsp>
+                  </a:graphicData>
+                </a:graphic>
+                <wp14:sizeRelV relativeFrom="margin">
+                  <wp14:pctHeight>0</wp14:pctHeight>
+                </wp14:sizeRelV>
+              </wp:anchor>
+            </w:drawing>
+          </mc:Choice>
+          <mc:Fallback>
+            <w:pict>
+              <v:shapetype w14:anchorId="25204B63" id="_x0000_t202" coordsize="21600,21600" o:spt="202" path="m,l,21600r21600,l21600,xe">
+                <v:stroke joinstyle="miter"/>
+                <v:path gradientshapeok="t" o:connecttype="rect"/>
+              </v:shapetype>
+              <v:shape id="officeArt object" o:spid="_x0000_s1026" type="#_x0000_t202" alt="officeArt object" style="position:absolute;margin-left:0;margin-top:33.8pt;width:485.7pt;height:43.2pt;z-index:251660288;visibility:visible;mso-wrap-style:square;mso-height-percent:0;mso-wrap-distance-left:4.5pt;mso-wrap-distance-top:4.5pt;mso-wrap-distance-right:4.5pt;mso-wrap-distance-bottom:4.5pt;mso-position-horizontal:center;mso-position-horizontal-relative:margin;mso-position-vertical:absolute;mso-position-vertical-relative:line;mso-height-percent:0;mso-height-relative:margin;v-text-anchor:top" o:gfxdata="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" filled="f" stroked="f" strokeweight="1pt">
+                <v:stroke miterlimit="4"/>
+                <v:textbox inset="1.2699mm,1.2699mm,1.2699mm,1.2699mm">
+                  <w:txbxContent>
+                    <w:p>
+                      <w:pPr>
+                        <w:pStyle w:val="PoromisinA"/>
+                        <w:jc w:val="center"/>
+                        <w:rPr>
+                          <w:rFonts w:ascii="Cambria" w:hAnsi="Cambria"/>
+                          <w:b/>
+                          <w:bCs/>
+                          <w:color w:val="808080" w:themeColor="background1" w:themeShade="80"/>
+                          <w:sz w:val="36"/>
+                          <w:szCs w:val="44"/>
+                          <w:u w:color="ED7D31"/>
+                        </w:rPr>
+                      </w:pPr>
+                      <w:r>
+                        <w:rPr>
+                          <w:rFonts w:ascii="Cambria" w:hAnsi="Cambria"/>
+                          <w:b/>
+                          <w:bCs/>
+                          <w:color w:val="808080" w:themeColor="background1" w:themeShade="80"/>
+                          <w:sz w:val="36"/>
+                          <w:szCs w:val="44"/>
+                          <w:u w:color="ED7D31"/>
+                        </w:rPr>
+                        <w:t>Ingeniería Matemática e Inteligencia Artificial</w:t>
+                      </w:r>
+                    </w:p>
+                  </w:txbxContent>
+                </v:textbox>
+                <w10:wrap type="square" anchorx="margin" anchory="line"/>
+              </v:shape>
+            </w:pict>
+          </mc:Fallback>
+        </mc:AlternateContent>
+      </w:r>
+    </w:p>
+    <w:p>
+      <w:pPr>
+        <w:rPr>
+          <w:sz w:val="28"/>
+          <w:szCs w:val="28"/>
+        </w:rPr>
+      </w:pPr>
+      <w:r>
+        <w:rPr>
+          <w:noProof/>
+          <w:sz w:val="28"/>
+          <w:szCs w:val="28"/>
+        </w:rPr>
+        <mc:AlternateContent>
+          <mc:Choice Requires="wps">
+            <w:drawing>
+              <wp:anchor distT="57150" distB="57150" distL="57150" distR="57150" simplePos="0" relativeHeight="251661312" behindDoc="0" locked="0" layoutInCell="1" allowOverlap="1" wp14:anchorId="7DBE2241" wp14:editId="67C2CB83">
+                <wp:simplePos x="0" y="0"/>
+                <wp:positionH relativeFrom="margin">
+                  <wp:align>center</wp:align>
+                </wp:positionH>
+                <wp:positionV relativeFrom="line">
+                  <wp:posOffset>235494</wp:posOffset>
+                </wp:positionV>
+                <wp:extent cx="6158230" cy="552450"/>
+                <wp:effectExtent l="0" t="0" r="0" b="0"/>
+                <wp:wrapNone/>
+                <wp:docPr id="125" name="officeArt object" descr="officeArt object"/>
+                <wp:cNvGraphicFramePr/>
+                <a:graphic xmlns:a="http://schemas.openxmlformats.org/drawingml/2006/main">
+                  <a:graphicData uri="http://schemas.microsoft.com/office/word/2010/wordprocessingShape">
+                    <wps:wsp>
+                      <wps:cNvSpPr txBox="1"/>
+                      <wps:spPr>
+                        <a:xfrm>
+                          <a:off x="0" y="0"/>
+                          <a:ext cx="6158230" cy="552450"/>
+                        </a:xfrm>
+                        <a:prstGeom prst="rect">
+                          <a:avLst/>
+                        </a:prstGeom>
+                        <a:noFill/>
+                        <a:ln w="12700" cap="flat">
+                          <a:noFill/>
+                          <a:miter lim="400000"/>
+                        </a:ln>
+                        <a:effectLst/>
+                      </wps:spPr>
+                      <wps:txbx>
+                        <w:txbxContent>
+                          <w:p>
+                            <w:pPr>
+                              <w:pStyle w:val="PoromisinA"/>
+                              <w:jc w:val="center"/>
+                              <w:rPr>
+                                <w:rFonts w:ascii="Cambria" w:hAnsi="Cambria"/>
+                                <w:color w:val="000000" w:themeColor="text1"/>
+                                <w:sz w:val="24"/>
+                                <w:szCs w:val="24"/>
+                              </w:rPr>
+                            </w:pPr>
+                            <w:r>
+                              <w:rPr>
+                                <w:rFonts w:ascii="Cambria" w:hAnsi="Cambria"/>
+                                <w:b/>
+                                <w:bCs/>
+                                <w:color w:val="000000" w:themeColor="text1"/>
+                                <w:sz w:val="48"/>
+                                <w:szCs w:val="46"/>
+                                <w:u w:color="ED7D31"/>
+                              </w:rPr>
+                              <w:t xml:space="preserve">Memoria </w:t>
+                            </w:r>
+                            <w:r>
+                              <w:rPr>
+                                <w:rFonts w:ascii="Cambria" w:hAnsi="Cambria"/>
+                                <w:b/>
+                                <w:color w:val="000000" w:themeColor="text1"/>
+                                <w:sz w:val="48"/>
+                                <w:szCs w:val="46"/>
+                                <w:u w:color="ED7D31"/>
+                              </w:rPr>
+                              <w:t>Blockchain</w:t>
+                            </w:r>
+                          </w:p>
+                          <w:p/>
+                        </w:txbxContent>
+                      </wps:txbx>
+                      <wps:bodyPr wrap="square" lIns="45718" tIns="45718" rIns="45718" bIns="45718" numCol="1" anchor="t">
+                        <a:noAutofit/>
+                      </wps:bodyPr>
+                    </wps:wsp>
+                  </a:graphicData>
+                </a:graphic>
+                <wp14:sizeRelH relativeFrom="margin">
+                  <wp14:pctWidth>0</wp14:pctWidth>
+                </wp14:sizeRelH>
+                <wp14:sizeRelV relativeFrom="margin">
+                  <wp14:pctHeight>0</wp14:pctHeight>
+                </wp14:sizeRelV>
+              </wp:anchor>
+            </w:drawing>
+          </mc:Choice>
+          <mc:Fallback>
+            <w:pict>
+              <v:shape w14:anchorId="7DBE2241" id="_x0000_s1027" type="#_x0000_t202" alt="officeArt object" style="position:absolute;margin-left:0;margin-top:18.55pt;width:484.9pt;height:43.5pt;z-index:251661312;visibility:visible;mso-wrap-style:square;mso-width-percent:0;mso-height-percent:0;mso-wrap-distance-left:4.5pt;mso-wrap-distance-top:4.5pt;mso-wrap-distance-right:4.5pt;mso-wrap-distance-bottom:4.5pt;mso-position-horizontal:center;mso-position-horizontal-relative:margin;mso-position-vertical:absolute;mso-position-vertical-relative:line;mso-width-percent:0;mso-height-percent:0;mso-width-relative:margin;mso-height-relative:margin;v-text-anchor:top" o:gfxdata="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" filled="f" stroked="f" strokeweight="1pt">
+                <v:stroke miterlimit="4"/>
+                <v:textbox inset="1.2699mm,1.2699mm,1.2699mm,1.2699mm">
+                  <w:txbxContent>
+                    <w:p>
+                      <w:pPr>
+                        <w:pStyle w:val="PoromisinA"/>
+                        <w:jc w:val="center"/>
+                        <w:rPr>
+                          <w:rFonts w:ascii="Cambria" w:hAnsi="Cambria"/>
+                          <w:color w:val="000000" w:themeColor="text1"/>
+                          <w:sz w:val="24"/>
+                          <w:szCs w:val="24"/>
+                        </w:rPr>
+                      </w:pPr>
+                      <w:r>
+                        <w:rPr>
+                          <w:rFonts w:ascii="Cambria" w:hAnsi="Cambria"/>
+                          <w:b/>
+                          <w:bCs/>
+                          <w:color w:val="000000" w:themeColor="text1"/>
+                          <w:sz w:val="48"/>
+                          <w:szCs w:val="46"/>
+                          <w:u w:color="ED7D31"/>
+                        </w:rPr>
+                        <w:t xml:space="preserve">Memoria </w:t>
+                      </w:r>
+                      <w:r>
+                        <w:rPr>
+                          <w:rFonts w:ascii="Cambria" w:hAnsi="Cambria"/>
+                          <w:b/>
+                          <w:color w:val="000000" w:themeColor="text1"/>
+                          <w:sz w:val="48"/>
+                          <w:szCs w:val="46"/>
+                          <w:u w:color="ED7D31"/>
+                        </w:rPr>
+                        <w:t>Blockchain</w:t>
+                      </w:r>
+                    </w:p>
+                    <w:p/>
+                  </w:txbxContent>
+                </v:textbox>
+                <w10:wrap anchorx="margin" anchory="line"/>
+              </v:shape>
+            </w:pict>
+          </mc:Fallback>
+        </mc:AlternateContent>
+      </w:r>
+    </w:p>
+    <w:p>
+      <w:pPr>
+        <w:rPr>
+          <w:sz w:val="28"/>
+          <w:szCs w:val="28"/>
+        </w:rPr>
+      </w:pPr>
+    </w:p>
+    <w:p>
+      <w:pPr>
+        <w:rPr>
+          <w:sz w:val="28"/>
+          <w:szCs w:val="28"/>
+        </w:rPr>
+      </w:pPr>
+    </w:p>
+    <w:p>
+      <w:pPr>
+        <w:rPr>
+          <w:sz w:val="28"/>
+          <w:szCs w:val="28"/>
+        </w:rPr>
+      </w:pPr>
+    </w:p>
+    <w:p>
+      <w:pPr>
+        <w:rPr>
+          <w:sz w:val="28"/>
+          <w:szCs w:val="28"/>
+        </w:rPr>
+      </w:pPr>
+      <w:r>
+        <w:rPr>
+          <w:noProof/>
+          <w:sz w:val="28"/>
+          <w:szCs w:val="28"/>
+        </w:rPr>
+        <mc:AlternateContent>
+          <mc:Choice Requires="wps">
+            <w:drawing>
+              <wp:anchor distT="57150" distB="57150" distL="57150" distR="57150" simplePos="0" relativeHeight="251659264" behindDoc="0" locked="0" layoutInCell="1" allowOverlap="1" wp14:anchorId="47AC1805" wp14:editId="41A19517">
+                <wp:simplePos x="0" y="0"/>
+                <wp:positionH relativeFrom="margin">
+                  <wp:align>center</wp:align>
+                </wp:positionH>
+                <wp:positionV relativeFrom="line">
+                  <wp:posOffset>394153</wp:posOffset>
+                </wp:positionV>
+                <wp:extent cx="6179820" cy="731520"/>
+                <wp:effectExtent l="0" t="0" r="0" b="0"/>
+                <wp:wrapSquare wrapText="bothSides" distT="57150" distB="57150" distL="57150" distR="57150"/>
+                <wp:docPr id="1073741826" name="officeArt object" descr="officeArt object"/>
+                <wp:cNvGraphicFramePr/>
+                <a:graphic xmlns:a="http://schemas.openxmlformats.org/drawingml/2006/main">
+                  <a:graphicData uri="http://schemas.microsoft.com/office/word/2010/wordprocessingShape">
+                    <wps:wsp>
+                      <wps:cNvSpPr txBox="1"/>
+                      <wps:spPr>
+                        <a:xfrm>
+                          <a:off x="0" y="0"/>
+                          <a:ext cx="6179820" cy="731520"/>
+                        </a:xfrm>
+                        <a:prstGeom prst="rect">
+                          <a:avLst/>
+                        </a:prstGeom>
+                        <a:noFill/>
+                        <a:ln w="12700" cap="flat">
+                          <a:noFill/>
+                          <a:miter lim="400000"/>
+                        </a:ln>
+                        <a:effectLst/>
+                      </wps:spPr>
+                      <wps:txbx>
+                        <w:txbxContent>
+                          <w:p>
+                            <w:pPr>
+                              <w:pStyle w:val="PoromisinA"/>
+                              <w:jc w:val="center"/>
+                              <w:rPr>
+                                <w:rFonts w:ascii="Cambria" w:hAnsi="Cambria"/>
+                                <w:color w:val="000000" w:themeColor="text1"/>
+                                <w:sz w:val="40"/>
+                                <w:szCs w:val="42"/>
+                                <w:u w:color="ED7D31"/>
+                              </w:rPr>
+                            </w:pPr>
+                            <w:r>
+                              <w:rPr>
+                                <w:rFonts w:ascii="Cambria" w:hAnsi="Cambria"/>
+                                <w:color w:val="000000" w:themeColor="text1"/>
+                                <w:sz w:val="40"/>
+                                <w:szCs w:val="42"/>
+                                <w:u w:color="ED7D31"/>
+                              </w:rPr>
+                              <w:t xml:space="preserve">Práctica </w:t>
+                            </w:r>
+                            <w:r>
+                              <w:rPr>
+                                <w:rFonts w:ascii="Cambria" w:hAnsi="Cambria"/>
+                                <w:color w:val="000000" w:themeColor="text1"/>
+                                <w:sz w:val="40"/>
+                                <w:szCs w:val="42"/>
+                                <w:u w:color="ED7D31"/>
+                              </w:rPr>
+                              <w:t>Final</w:t>
+                            </w:r>
+                          </w:p>
+                          <w:p>
+                            <w:pPr>
+                              <w:pStyle w:val="PoromisinA"/>
+                              <w:jc w:val="center"/>
+                              <w:rPr>
+                                <w:rFonts w:ascii="Cambria" w:hAnsi="Cambria"/>
+                                <w:color w:val="000000" w:themeColor="text1"/>
+                                <w:sz w:val="16"/>
+                                <w:szCs w:val="16"/>
+                              </w:rPr>
+                            </w:pPr>
+                            <w:r>
+                              <w:rPr>
+                                <w:rFonts w:ascii="Cambria" w:hAnsi="Cambria"/>
+                                <w:color w:val="000000" w:themeColor="text1"/>
+                                <w:sz w:val="32"/>
+                                <w:szCs w:val="38"/>
+                                <w:u w:color="ED7D31"/>
+                              </w:rPr>
+                              <w:t>Fundamentos de los Sistemas Operativos</w:t>
+                            </w:r>
+                          </w:p>
+                        </w:txbxContent>
+                      </wps:txbx>
+                      <wps:bodyPr wrap="square" lIns="45718" tIns="45718" rIns="45718" bIns="45718" numCol="1" anchor="t">
+                        <a:noAutofit/>
+                      </wps:bodyPr>
+                    </wps:wsp>
+                  </a:graphicData>
+                </a:graphic>
+                <wp14:sizeRelH relativeFrom="margin">
+                  <wp14:pctWidth>0</wp14:pctWidth>
+                </wp14:sizeRelH>
+                <wp14:sizeRelV relativeFrom="margin">
+                  <wp14:pctHeight>0</wp14:pctHeight>
+                </wp14:sizeRelV>
+              </wp:anchor>
+            </w:drawing>
+          </mc:Choice>
+          <mc:Fallback>
+            <w:pict>
+              <v:shape w14:anchorId="47AC1805" id="_x0000_s1028" type="#_x0000_t202" alt="officeArt object" style="position:absolute;margin-left:0;margin-top:31.05pt;width:486.6pt;height:57.6pt;z-index:251659264;visibility:visible;mso-wrap-style:square;mso-width-percent:0;mso-height-percent:0;mso-wrap-distance-left:4.5pt;mso-wrap-distance-top:4.5pt;mso-wrap-distance-right:4.5pt;mso-wrap-distance-bottom:4.5pt;mso-position-horizontal:center;mso-position-horizontal-relative:margin;mso-position-vertical:absolute;mso-position-vertical-relative:line;mso-width-percent:0;mso-height-percent:0;mso-width-relative:margin;mso-height-relative:margin;v-text-anchor:top" o:gfxdata="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" filled="f" stroked="f" strokeweight="1pt">
+                <v:stroke miterlimit="4"/>
+                <v:textbox inset="1.2699mm,1.2699mm,1.2699mm,1.2699mm">
+                  <w:txbxContent>
+                    <w:p>
+                      <w:pPr>
+                        <w:pStyle w:val="PoromisinA"/>
+                        <w:jc w:val="center"/>
+                        <w:rPr>
+                          <w:rFonts w:ascii="Cambria" w:hAnsi="Cambria"/>
+                          <w:color w:val="000000" w:themeColor="text1"/>
+                          <w:sz w:val="40"/>
+                          <w:szCs w:val="42"/>
+                          <w:u w:color="ED7D31"/>
+                        </w:rPr>
+                      </w:pPr>
+                      <w:r>
+                        <w:rPr>
+                          <w:rFonts w:ascii="Cambria" w:hAnsi="Cambria"/>
+                          <w:color w:val="000000" w:themeColor="text1"/>
+                          <w:sz w:val="40"/>
+                          <w:szCs w:val="42"/>
+                          <w:u w:color="ED7D31"/>
+                        </w:rPr>
+                        <w:t xml:space="preserve">Práctica </w:t>
+                      </w:r>
+                      <w:r>
+                        <w:rPr>
+                          <w:rFonts w:ascii="Cambria" w:hAnsi="Cambria"/>
+                          <w:color w:val="000000" w:themeColor="text1"/>
+                          <w:sz w:val="40"/>
+                          <w:szCs w:val="42"/>
+                          <w:u w:color="ED7D31"/>
+                        </w:rPr>
+                        <w:t>Final</w:t>
+                      </w:r>
+                    </w:p>
+                    <w:p>
+                      <w:pPr>
+                        <w:pStyle w:val="PoromisinA"/>
+                        <w:jc w:val="center"/>
+                        <w:rPr>
+                          <w:rFonts w:ascii="Cambria" w:hAnsi="Cambria"/>
+                          <w:color w:val="000000" w:themeColor="text1"/>
+                          <w:sz w:val="16"/>
+                          <w:szCs w:val="16"/>
+                        </w:rPr>
+                      </w:pPr>
+                      <w:r>
+                        <w:rPr>
+                          <w:rFonts w:ascii="Cambria" w:hAnsi="Cambria"/>
+                          <w:color w:val="000000" w:themeColor="text1"/>
+                          <w:sz w:val="32"/>
+                          <w:szCs w:val="38"/>
+                          <w:u w:color="ED7D31"/>
+                        </w:rPr>
+                        <w:t>Fundamentos de los Sistemas Operativos</w:t>
+                      </w:r>
+                    </w:p>
+                  </w:txbxContent>
+                </v:textbox>
+                <w10:wrap type="square" anchorx="margin" anchory="line"/>
+              </v:shape>
+            </w:pict>
+          </mc:Fallback>
+        </mc:AlternateContent>
+      </w:r>
+    </w:p>
+    <w:p>
+      <w:pPr>
+        <w:rPr>
+          <w:sz w:val="28"/>
+          <w:szCs w:val="28"/>
+        </w:rPr>
+      </w:pPr>
+    </w:p>
+    <w:p>
+      <w:pPr>
+        <w:rPr>
+          <w:sz w:val="28"/>
+          <w:szCs w:val="28"/>
+        </w:rPr>
+      </w:pPr>
+      <w:r>
+        <w:rPr>
+          <w:noProof/>
+          <w:sz w:val="28"/>
+          <w:szCs w:val="28"/>
+        </w:rPr>
+        <mc:AlternateContent>
+          <mc:Choice Requires="wps">
+            <w:drawing>
+              <wp:anchor distT="57150" distB="57150" distL="57150" distR="57150" simplePos="0" relativeHeight="251663360" behindDoc="0" locked="0" layoutInCell="1" allowOverlap="1" wp14:anchorId="30EE13D6" wp14:editId="0BA62E17">
+                <wp:simplePos x="0" y="0"/>
+                <wp:positionH relativeFrom="margin">
+                  <wp:align>center</wp:align>
+                </wp:positionH>
+                <wp:positionV relativeFrom="paragraph">
+                  <wp:posOffset>3887017</wp:posOffset>
+                </wp:positionV>
+                <wp:extent cx="1752600" cy="489585"/>
+                <wp:effectExtent l="0" t="0" r="0" b="0"/>
+                <wp:wrapSquare wrapText="bothSides" distT="57150" distB="57150" distL="57150" distR="57150"/>
+                <wp:docPr id="108" name="officeArt object" descr="officeArt object"/>
+                <wp:cNvGraphicFramePr/>
+                <a:graphic xmlns:a="http://schemas.openxmlformats.org/drawingml/2006/main">
+                  <a:graphicData uri="http://schemas.microsoft.com/office/word/2010/wordprocessingShape">
+                    <wps:wsp>
+                      <wps:cNvSpPr txBox="1"/>
+                      <wps:spPr>
+                        <a:xfrm>
+                          <a:off x="0" y="0"/>
+                          <a:ext cx="1752600" cy="489585"/>
+                        </a:xfrm>
+                        <a:prstGeom prst="rect">
+                          <a:avLst/>
+                        </a:prstGeom>
+                        <a:noFill/>
+                        <a:ln w="12700" cap="flat">
+                          <a:noFill/>
+                          <a:miter lim="400000"/>
+                        </a:ln>
+                        <a:effectLst/>
+                      </wps:spPr>
+                      <wps:txbx>
+                        <w:txbxContent>
+                          <w:p>
+                            <w:pPr>
+                              <w:pStyle w:val="PoromisinA"/>
+                              <w:rPr>
+                                <w:rFonts w:ascii="Cambria" w:hAnsi="Cambria"/>
+                                <w:color w:val="000000" w:themeColor="text1"/>
+                                <w:sz w:val="24"/>
+                                <w:szCs w:val="34"/>
+                                <w:u w:color="ED7D31"/>
+                                <w:lang w:val="en-US"/>
+                              </w:rPr>
+                            </w:pPr>
+                            <w:r>
+                              <w:rPr>
+                                <w:rFonts w:ascii="Cambria" w:hAnsi="Cambria"/>
+                                <w:color w:val="000000" w:themeColor="text1"/>
+                                <w:sz w:val="24"/>
+                                <w:szCs w:val="34"/>
+                                <w:u w:color="ED7D31"/>
+                                <w:lang w:val="en-US"/>
+                              </w:rPr>
+                              <w:t>Sergio Herreros Pérez</w:t>
+                            </w:r>
+                          </w:p>
+                          <w:p>
+                            <w:pPr>
+                              <w:pStyle w:val="PoromisinA"/>
+                              <w:rPr>
+                                <w:rFonts w:ascii="Cambria" w:hAnsi="Cambria"/>
+                                <w:color w:val="000000" w:themeColor="text1"/>
+                                <w:sz w:val="8"/>
+                                <w:szCs w:val="10"/>
+                                <w:lang w:val="en-US"/>
+                              </w:rPr>
+                            </w:pPr>
+                            <w:r>
+                              <w:rPr>
+                                <w:rFonts w:ascii="Cambria" w:hAnsi="Cambria"/>
+                                <w:color w:val="000000" w:themeColor="text1"/>
+                                <w:sz w:val="24"/>
+                                <w:szCs w:val="34"/>
+                                <w:u w:color="ED7D31"/>
+                                <w:lang w:val="en-US"/>
+                              </w:rPr>
+                              <w:t xml:space="preserve">Daniel Sánchez </w:t>
+                            </w:r>
+                            <w:proofErr w:type="spellStart"/>
+                            <w:r>
+                              <w:rPr>
+                                <w:rFonts w:ascii="Cambria" w:hAnsi="Cambria"/>
+                                <w:color w:val="000000" w:themeColor="text1"/>
+                                <w:sz w:val="24"/>
+                                <w:szCs w:val="34"/>
+                                <w:u w:color="ED7D31"/>
+                                <w:lang w:val="en-US"/>
+                              </w:rPr>
+                              <w:t>Sánchez</w:t>
+                            </w:r>
+                            <w:proofErr w:type="spellEnd"/>
+                          </w:p>
+                        </w:txbxContent>
+                      </wps:txbx>
+                      <wps:bodyPr wrap="square" lIns="45718" tIns="45718" rIns="45718" bIns="45718" numCol="1" anchor="t">
+                        <a:noAutofit/>
+                      </wps:bodyPr>
+                    </wps:wsp>
+                  </a:graphicData>
+                </a:graphic>
+                <wp14:sizeRelH relativeFrom="margin">
+                  <wp14:pctWidth>0</wp14:pctWidth>
+                </wp14:sizeRelH>
+                <wp14:sizeRelV relativeFrom="margin">
+                  <wp14:pctHeight>0</wp14:pctHeight>
+                </wp14:sizeRelV>
+              </wp:anchor>
+            </w:drawing>
+          </mc:Choice>
+          <mc:Fallback>
+            <w:pict>
+              <v:shape w14:anchorId="30EE13D6" id="_x0000_s1029" type="#_x0000_t202" alt="officeArt object" style="position:absolute;margin-left:0;margin-top:306.05pt;width:138pt;height:38.55pt;z-index:251663360;visibility:visible;mso-wrap-style:square;mso-width-percent:0;mso-height-percent:0;mso-wrap-distance-left:4.5pt;mso-wrap-distance-top:4.5pt;mso-wrap-distance-right:4.5pt;mso-wrap-distance-bottom:4.5pt;mso-position-horizontal:center;mso-position-horizontal-relative:margin;mso-position-vertical:absolute;mso-position-vertical-relative:text;mso-width-percent:0;mso-height-percent:0;mso-width-relative:margin;mso-height-relative:margin;v-text-anchor:top" o:gfxdata="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" filled="f" stroked="f" strokeweight="1pt">
+                <v:stroke miterlimit="4"/>
+                <v:textbox inset="1.2699mm,1.2699mm,1.2699mm,1.2699mm">
+                  <w:txbxContent>
+                    <w:p>
+                      <w:pPr>
+                        <w:pStyle w:val="PoromisinA"/>
+                        <w:rPr>
+                          <w:rFonts w:ascii="Cambria" w:hAnsi="Cambria"/>
+                          <w:color w:val="000000" w:themeColor="text1"/>
+                          <w:sz w:val="24"/>
+                          <w:szCs w:val="34"/>
+                          <w:u w:color="ED7D31"/>
+                          <w:lang w:val="en-US"/>
+                        </w:rPr>
+                      </w:pPr>
+                      <w:r>
+                        <w:rPr>
+                          <w:rFonts w:ascii="Cambria" w:hAnsi="Cambria"/>
+                          <w:color w:val="000000" w:themeColor="text1"/>
+                          <w:sz w:val="24"/>
+                          <w:szCs w:val="34"/>
+                          <w:u w:color="ED7D31"/>
+                          <w:lang w:val="en-US"/>
+                        </w:rPr>
+                        <w:t>Sergio Herreros Pérez</w:t>
+                      </w:r>
+                    </w:p>
+                    <w:p>
+                      <w:pPr>
+                        <w:pStyle w:val="PoromisinA"/>
+                        <w:rPr>
+                          <w:rFonts w:ascii="Cambria" w:hAnsi="Cambria"/>
+                          <w:color w:val="000000" w:themeColor="text1"/>
+                          <w:sz w:val="8"/>
+                          <w:szCs w:val="10"/>
+                          <w:lang w:val="en-US"/>
+                        </w:rPr>
+                      </w:pPr>
+                      <w:r>
+                        <w:rPr>
+                          <w:rFonts w:ascii="Cambria" w:hAnsi="Cambria"/>
+                          <w:color w:val="000000" w:themeColor="text1"/>
+                          <w:sz w:val="24"/>
+                          <w:szCs w:val="34"/>
+                          <w:u w:color="ED7D31"/>
+                          <w:lang w:val="en-US"/>
+                        </w:rPr>
+                        <w:t xml:space="preserve">Daniel Sánchez </w:t>
+                      </w:r>
+                      <w:proofErr w:type="spellStart"/>
+                      <w:r>
+                        <w:rPr>
+                          <w:rFonts w:ascii="Cambria" w:hAnsi="Cambria"/>
+                          <w:color w:val="000000" w:themeColor="text1"/>
+                          <w:sz w:val="24"/>
+                          <w:szCs w:val="34"/>
+                          <w:u w:color="ED7D31"/>
+                          <w:lang w:val="en-US"/>
+                        </w:rPr>
+                        <w:t>Sánchez</w:t>
+                      </w:r>
+                      <w:proofErr w:type="spellEnd"/>
+                    </w:p>
+                  </w:txbxContent>
+                </v:textbox>
+                <w10:wrap type="square" anchorx="margin"/>
+              </v:shape>
+            </w:pict>
+          </mc:Fallback>
+        </mc:AlternateContent>
+      </w:r>
+      <w:r>
+        <w:rPr>
+          <w:b/>
+          <w:bCs/>
+        </w:rPr>
+        <w:br w:type="page"/>
+      </w:r>
+    </w:p>
+    <w:p>
+      <w:pPr>
+        <w:ind w:left="360" w:hanging="360"/>
+        <w:rPr>
+          <w:b/>
+          <w:bCs/>
+          <w:sz w:val="32"/>
+          <w:szCs w:val="32"/>
+        </w:rPr>
+      </w:pPr>
+      <w:r>
+        <w:rPr>
+          <w:b/>
+          <w:bCs/>
+          <w:sz w:val="32"/>
+          <w:szCs w:val="32"/>
+        </w:rPr>
+        <w:lastRenderedPageBreak/>
+        <w:t>BlockChain.py</w:t>
+      </w:r>
+    </w:p>
+    <w:p>
+      <w:pPr>
+        <w:rPr>
+          <w:lang w:val="es-ES"/>
+        </w:rPr>
+      </w:pPr>
+    </w:p>
+    <w:p>
+      <w:pPr>
+        <w:pStyle w:val="ListParagraph"/>
         <w:numPr>
           <w:ilvl w:val="0"/>
           <w:numId w:val="3"/>
@@ -17,7 +934,19 @@
         <w:rPr>
           <w:lang w:val="es-ES"/>
         </w:rPr>
-        <w:t>Clase bloque:</w:t>
+        <w:t xml:space="preserve">Clase </w:t>
+      </w:r>
+      <w:r>
+        <w:rPr>
+          <w:lang w:val="es-ES"/>
+        </w:rPr>
+        <w:t>B</w:t>
+      </w:r>
+      <w:r>
+        <w:rPr>
+          <w:lang w:val="es-ES"/>
+        </w:rPr>
+        <w:t>loque:</w:t>
       </w:r>
     </w:p>
     <w:p>
@@ -105,7 +1034,7 @@
     </w:p>
     <w:p>
       <w:pPr>
-        <w:pStyle w:val="Prrafodelista"/>
+        <w:pStyle w:val="ListParagraph"/>
         <w:numPr>
           <w:ilvl w:val="0"/>
           <w:numId w:val="3"/>
@@ -120,19 +1049,17 @@
         </w:rPr>
         <w:t xml:space="preserve">Clase </w:t>
       </w:r>
-      <w:proofErr w:type="spellStart"/>
-      <w:r>
-        <w:rPr>
-          <w:lang w:val="es-ES"/>
-        </w:rPr>
-        <w:t>blockchain</w:t>
-      </w:r>
-      <w:proofErr w:type="spellEnd"/>
-      <w:r>
-        <w:rPr>
-          <w:lang w:val="es-ES"/>
-        </w:rPr>
-        <w:t>:</w:t>
+      <w:r>
+        <w:rPr>
+          <w:lang w:val="es-ES"/>
+        </w:rPr>
+        <w:t>B</w:t>
+      </w:r>
+      <w:r>
+        <w:rPr>
+          <w:lang w:val="es-ES"/>
+        </w:rPr>
+        <w:t>lockchain:</w:t>
       </w:r>
     </w:p>
     <w:p>
@@ -173,7 +1100,7 @@
     </w:p>
     <w:p>
       <w:pPr>
-        <w:pStyle w:val="Prrafodelista"/>
+        <w:pStyle w:val="ListParagraph"/>
         <w:numPr>
           <w:ilvl w:val="0"/>
           <w:numId w:val="2"/>
@@ -205,7 +1132,7 @@
     </w:p>
     <w:p>
       <w:pPr>
-        <w:pStyle w:val="Prrafodelista"/>
+        <w:pStyle w:val="ListParagraph"/>
         <w:numPr>
           <w:ilvl w:val="0"/>
           <w:numId w:val="2"/>
@@ -218,26 +1145,12 @@
         <w:rPr>
           <w:lang w:val="es-ES"/>
         </w:rPr>
-        <w:t xml:space="preserve">Nuevo bloque: Crea un nuevo bloque dado un hash previo cuyas transacciones son el pool de </w:t>
-      </w:r>
-      <w:proofErr w:type="spellStart"/>
-      <w:r>
-        <w:rPr>
-          <w:lang w:val="es-ES"/>
-        </w:rPr>
-        <w:t>blockchain</w:t>
-      </w:r>
-      <w:proofErr w:type="spellEnd"/>
-      <w:r>
-        <w:rPr>
-          <w:lang w:val="es-ES"/>
-        </w:rPr>
-        <w:t xml:space="preserve"> y lo devuelve</w:t>
-      </w:r>
-    </w:p>
-    <w:p>
-      <w:pPr>
-        <w:pStyle w:val="Prrafodelista"/>
+        <w:t>Nuevo bloque: Crea un nuevo bloque dado un hash previo cuyas transacciones son el pool de blockchain y lo devuelve</w:t>
+      </w:r>
+    </w:p>
+    <w:p>
+      <w:pPr>
+        <w:pStyle w:val="ListParagraph"/>
         <w:numPr>
           <w:ilvl w:val="0"/>
           <w:numId w:val="2"/>
@@ -255,7 +1168,7 @@
     </w:p>
     <w:p>
       <w:pPr>
-        <w:pStyle w:val="Prrafodelista"/>
+        <w:pStyle w:val="ListParagraph"/>
         <w:numPr>
           <w:ilvl w:val="0"/>
           <w:numId w:val="2"/>
@@ -273,7 +1186,7 @@
     </w:p>
     <w:p>
       <w:pPr>
-        <w:pStyle w:val="Prrafodelista"/>
+        <w:pStyle w:val="ListParagraph"/>
         <w:numPr>
           <w:ilvl w:val="0"/>
           <w:numId w:val="2"/>
@@ -291,7 +1204,7 @@
     </w:p>
     <w:p>
       <w:pPr>
-        <w:pStyle w:val="Prrafodelista"/>
+        <w:pStyle w:val="ListParagraph"/>
         <w:numPr>
           <w:ilvl w:val="0"/>
           <w:numId w:val="2"/>
@@ -304,26 +1217,12 @@
         <w:rPr>
           <w:lang w:val="es-ES"/>
         </w:rPr>
-        <w:t xml:space="preserve">Integra bloque: Añade un bloque dado a la </w:t>
-      </w:r>
-      <w:proofErr w:type="spellStart"/>
-      <w:r>
-        <w:rPr>
-          <w:lang w:val="es-ES"/>
-        </w:rPr>
-        <w:t>blockchain</w:t>
-      </w:r>
-      <w:proofErr w:type="spellEnd"/>
-      <w:r>
-        <w:rPr>
-          <w:lang w:val="es-ES"/>
-        </w:rPr>
-        <w:t xml:space="preserve"> si el hash previo y su hash son correctos.</w:t>
-      </w:r>
-    </w:p>
-    <w:p>
-      <w:pPr>
-        <w:pStyle w:val="Prrafodelista"/>
+        <w:t>Integra bloque: Añade un bloque dado a la blockchain si el hash previo y su hash son correctos.</w:t>
+      </w:r>
+    </w:p>
+    <w:p>
+      <w:pPr>
+        <w:pStyle w:val="ListParagraph"/>
         <w:numPr>
           <w:ilvl w:val="0"/>
           <w:numId w:val="2"/>
@@ -363,7 +1262,7 @@
     </w:p>
     <w:p>
       <w:pPr>
-        <w:pStyle w:val="Prrafodelista"/>
+        <w:pStyle w:val="ListParagraph"/>
         <w:numPr>
           <w:ilvl w:val="0"/>
           <w:numId w:val="2"/>
@@ -384,26 +1283,12 @@
         <w:rPr>
           <w:lang w:val="es-ES"/>
         </w:rPr>
-        <w:t xml:space="preserve">: Pasa la clase a diccionario (al igual que cada bloque de la </w:t>
-      </w:r>
-      <w:proofErr w:type="spellStart"/>
-      <w:r>
-        <w:rPr>
-          <w:lang w:val="es-ES"/>
-        </w:rPr>
-        <w:t>blockchain</w:t>
-      </w:r>
-      <w:proofErr w:type="spellEnd"/>
-      <w:r>
-        <w:rPr>
-          <w:lang w:val="es-ES"/>
-        </w:rPr>
-        <w:t>).</w:t>
-      </w:r>
-    </w:p>
-    <w:p>
-      <w:pPr>
-        <w:pStyle w:val="Prrafodelista"/>
+        <w:t>: Pasa la clase a diccionario (al igual que cada bloque de la blockchain).</w:t>
+      </w:r>
+    </w:p>
+    <w:p>
+      <w:pPr>
+        <w:pStyle w:val="ListParagraph"/>
         <w:numPr>
           <w:ilvl w:val="0"/>
           <w:numId w:val="2"/>
@@ -465,36 +1350,58 @@
         <w:rPr>
           <w:lang w:val="es-ES"/>
         </w:rPr>
-        <w:t xml:space="preserve">El funcionamiento será el siguiente: se creará la </w:t>
+        <w:t xml:space="preserve">El funcionamiento será el siguiente: se creará la blockchain cuando se inicialice el programa (con ello generándose el primer bloque). Se irán haciendo transacciones a medida que se hagan </w:t>
       </w:r>
       <w:proofErr w:type="spellStart"/>
       <w:r>
         <w:rPr>
           <w:lang w:val="es-ES"/>
         </w:rPr>
-        <w:t>blockchain</w:t>
+        <w:t>requests</w:t>
       </w:r>
       <w:proofErr w:type="spellEnd"/>
       <w:r>
         <w:rPr>
           <w:lang w:val="es-ES"/>
         </w:rPr>
-        <w:t xml:space="preserve"> cuando se inicialice el programa (con ello generándose el primer bloque). Se irán haciendo transacciones a medida que se hagan </w:t>
-      </w:r>
-      <w:proofErr w:type="spellStart"/>
-      <w:r>
-        <w:rPr>
-          <w:lang w:val="es-ES"/>
-        </w:rPr>
-        <w:t>requests</w:t>
-      </w:r>
-      <w:proofErr w:type="spellEnd"/>
-      <w:r>
-        <w:rPr>
-          <w:lang w:val="es-ES"/>
-        </w:rPr>
         <w:t>, y una vez que se mine un bloque (y no haya conflictos), se añadirán esas transacciones al nuevo bloque.</w:t>
       </w:r>
+    </w:p>
+    <w:p>
+      <w:pPr>
+        <w:rPr>
+          <w:lang w:val="es-ES"/>
+        </w:rPr>
+      </w:pPr>
+    </w:p>
+    <w:p>
+      <w:pPr>
+        <w:rPr>
+          <w:b/>
+          <w:bCs/>
+          <w:sz w:val="32"/>
+          <w:szCs w:val="32"/>
+          <w:lang w:val="es-ES"/>
+        </w:rPr>
+      </w:pPr>
+      <w:r>
+        <w:rPr>
+          <w:b/>
+          <w:bCs/>
+          <w:sz w:val="32"/>
+          <w:szCs w:val="32"/>
+          <w:lang w:val="es-ES"/>
+        </w:rPr>
+        <w:lastRenderedPageBreak/>
+        <w:t>Blockchain_app.py</w:t>
+      </w:r>
+    </w:p>
+    <w:p>
+      <w:pPr>
+        <w:rPr>
+          <w:lang w:val="es-ES"/>
+        </w:rPr>
+      </w:pPr>
     </w:p>
     <w:sectPr>
       <w:pgSz w:w="11900" w:h="16840"/>
@@ -924,6 +1831,7 @@
     <w:lsdException w:name="HTML Sample" w:semiHidden="1" w:unhideWhenUsed="1"/>
     <w:lsdException w:name="HTML Typewriter" w:semiHidden="1" w:unhideWhenUsed="1"/>
     <w:lsdException w:name="HTML Variable" w:semiHidden="1" w:unhideWhenUsed="1"/>
+    <w:lsdException w:name="Normal Table" w:semiHidden="1" w:unhideWhenUsed="1"/>
     <w:lsdException w:name="annotation subject" w:semiHidden="1" w:unhideWhenUsed="1"/>
     <w:lsdException w:name="No List" w:semiHidden="1" w:unhideWhenUsed="1"/>
     <w:lsdException w:name="Outline List 1" w:semiHidden="1" w:unhideWhenUsed="1"/>
@@ -970,8 +1878,10 @@
     <w:lsdException w:name="Table Subtle 2" w:semiHidden="1" w:unhideWhenUsed="1"/>
     <w:lsdException w:name="Table Web 1" w:semiHidden="1" w:unhideWhenUsed="1"/>
     <w:lsdException w:name="Table Web 2" w:semiHidden="1" w:unhideWhenUsed="1"/>
+    <w:lsdException w:name="Table Web 3" w:semiHidden="1" w:unhideWhenUsed="1"/>
     <w:lsdException w:name="Balloon Text" w:semiHidden="1" w:unhideWhenUsed="1"/>
     <w:lsdException w:name="Table Grid" w:uiPriority="39"/>
+    <w:lsdException w:name="Table Theme" w:semiHidden="1" w:unhideWhenUsed="1"/>
     <w:lsdException w:name="Placeholder Text" w:semiHidden="1"/>
     <w:lsdException w:name="No Spacing" w:uiPriority="1" w:qFormat="1"/>
     <w:lsdException w:name="Light Shading" w:uiPriority="60"/>
@@ -1195,13 +2105,34 @@
     <w:name w:val="Normal"/>
     <w:qFormat/>
   </w:style>
-  <w:style w:type="character" w:default="1" w:styleId="Fuentedeprrafopredeter">
+  <w:style w:type="paragraph" w:styleId="Heading1">
+    <w:name w:val="heading 1"/>
+    <w:basedOn w:val="Normal"/>
+    <w:next w:val="Normal"/>
+    <w:link w:val="Heading1Char"/>
+    <w:uiPriority w:val="9"/>
+    <w:qFormat/>
+    <w:rsid w:val="003B010B"/>
+    <w:pPr>
+      <w:keepNext/>
+      <w:keepLines/>
+      <w:spacing w:before="240"/>
+      <w:outlineLvl w:val="0"/>
+    </w:pPr>
+    <w:rPr>
+      <w:rFonts w:asciiTheme="majorHAnsi" w:eastAsiaTheme="majorEastAsia" w:hAnsiTheme="majorHAnsi" w:cstheme="majorBidi"/>
+      <w:color w:val="2F5496" w:themeColor="accent1" w:themeShade="BF"/>
+      <w:sz w:val="32"/>
+      <w:szCs w:val="32"/>
+    </w:rPr>
+  </w:style>
+  <w:style w:type="character" w:default="1" w:styleId="DefaultParagraphFont">
     <w:name w:val="Default Paragraph Font"/>
     <w:uiPriority w:val="1"/>
     <w:semiHidden/>
     <w:unhideWhenUsed/>
   </w:style>
-  <w:style w:type="table" w:default="1" w:styleId="Tablanormal">
+  <w:style w:type="table" w:default="1" w:styleId="TableNormal">
     <w:name w:val="Normal Table"/>
     <w:uiPriority w:val="99"/>
     <w:semiHidden/>
@@ -1216,13 +2147,13 @@
       </w:tblCellMar>
     </w:tblPr>
   </w:style>
-  <w:style w:type="numbering" w:default="1" w:styleId="Sinlista">
+  <w:style w:type="numbering" w:default="1" w:styleId="NoList">
     <w:name w:val="No List"/>
     <w:uiPriority w:val="99"/>
     <w:semiHidden/>
     <w:unhideWhenUsed/>
   </w:style>
-  <w:style w:type="paragraph" w:styleId="Prrafodelista">
+  <w:style w:type="paragraph" w:styleId="ListParagraph">
     <w:name w:val="List Paragraph"/>
     <w:basedOn w:val="Normal"/>
     <w:uiPriority w:val="34"/>
@@ -1232,6 +2163,63 @@
       <w:ind w:left="720"/>
       <w:contextualSpacing/>
     </w:pPr>
+  </w:style>
+  <w:style w:type="character" w:customStyle="1" w:styleId="Heading1Char">
+    <w:name w:val="Heading 1 Char"/>
+    <w:basedOn w:val="DefaultParagraphFont"/>
+    <w:link w:val="Heading1"/>
+    <w:uiPriority w:val="9"/>
+    <w:rsid w:val="003B010B"/>
+    <w:rPr>
+      <w:rFonts w:asciiTheme="majorHAnsi" w:eastAsiaTheme="majorEastAsia" w:hAnsiTheme="majorHAnsi" w:cstheme="majorBidi"/>
+      <w:color w:val="2F5496" w:themeColor="accent1" w:themeShade="BF"/>
+      <w:sz w:val="32"/>
+      <w:szCs w:val="32"/>
+    </w:rPr>
+  </w:style>
+  <w:style w:type="paragraph" w:customStyle="1" w:styleId="CuerpoA">
+    <w:name w:val="Cuerpo A"/>
+    <w:rsid w:val="00036072"/>
+    <w:pPr>
+      <w:pBdr>
+        <w:top w:val="nil"/>
+        <w:left w:val="nil"/>
+        <w:bottom w:val="nil"/>
+        <w:right w:val="nil"/>
+        <w:between w:val="nil"/>
+        <w:bar w:val="nil"/>
+      </w:pBdr>
+    </w:pPr>
+    <w:rPr>
+      <w:rFonts w:ascii="Calibri" w:eastAsia="Calibri" w:hAnsi="Calibri" w:cs="Calibri"/>
+      <w:color w:val="000000"/>
+      <w:u w:color="000000"/>
+      <w:bdr w:val="nil"/>
+      <w:lang w:eastAsia="es-ES"/>
+    </w:rPr>
+  </w:style>
+  <w:style w:type="paragraph" w:customStyle="1" w:styleId="PoromisinA">
+    <w:name w:val="Por omisión A"/>
+    <w:rsid w:val="00036072"/>
+    <w:pPr>
+      <w:pBdr>
+        <w:top w:val="nil"/>
+        <w:left w:val="nil"/>
+        <w:bottom w:val="nil"/>
+        <w:right w:val="nil"/>
+        <w:between w:val="nil"/>
+        <w:bar w:val="nil"/>
+      </w:pBdr>
+    </w:pPr>
+    <w:rPr>
+      <w:rFonts w:ascii="Helvetica" w:eastAsia="Arial Unicode MS" w:hAnsi="Helvetica" w:cs="Arial Unicode MS"/>
+      <w:color w:val="000000"/>
+      <w:sz w:val="22"/>
+      <w:szCs w:val="22"/>
+      <w:u w:color="000000"/>
+      <w:bdr w:val="nil"/>
+      <w:lang w:eastAsia="es-ES"/>
+    </w:rPr>
   </w:style>
 </w:styles>
 </file>

</xml_diff>

<commit_message>
Dani tio que feo eres
</commit_message>
<xml_diff>
--- a/Informe blockchain.docx
+++ b/Informe blockchain.docx
@@ -1399,9 +1399,193 @@
     <w:p>
       <w:pPr>
         <w:rPr>
-          <w:lang w:val="es-ES"/>
-        </w:rPr>
-      </w:pPr>
+          <w:b/>
+          <w:bCs/>
+          <w:sz w:val="32"/>
+          <w:szCs w:val="32"/>
+          <w:lang w:val="es-ES"/>
+        </w:rPr>
+      </w:pPr>
+    </w:p>
+    <w:p>
+      <w:pPr>
+        <w:rPr>
+          <w:lang w:val="es-ES"/>
+        </w:rPr>
+      </w:pPr>
+      <w:r>
+        <w:rPr>
+          <w:lang w:val="es-ES"/>
+        </w:rPr>
+        <w:t xml:space="preserve">En este fichero </w:t>
+      </w:r>
+      <w:r>
+        <w:rPr>
+          <w:lang w:val="es-ES"/>
+        </w:rPr>
+        <w:t xml:space="preserve">se incluye la funcionalidad de la aplicación de Blockchain. </w:t>
+      </w:r>
+      <w:r>
+        <w:rPr>
+          <w:lang w:val="es-ES"/>
+        </w:rPr>
+        <w:t xml:space="preserve">Utilizando </w:t>
+      </w:r>
+      <w:proofErr w:type="spellStart"/>
+      <w:r>
+        <w:rPr>
+          <w:lang w:val="es-ES"/>
+        </w:rPr>
+        <w:t>Flask</w:t>
+      </w:r>
+      <w:proofErr w:type="spellEnd"/>
+      <w:r>
+        <w:rPr>
+          <w:lang w:val="es-ES"/>
+        </w:rPr>
+        <w:t>, creamos una app que se podrá ejecutar por cada nodo</w:t>
+      </w:r>
+      <w:r>
+        <w:rPr>
+          <w:lang w:val="es-ES"/>
+        </w:rPr>
+        <w:t xml:space="preserve"> y permitirá la conexión con otros nodos, de manera que se cree una red peer-</w:t>
+      </w:r>
+      <w:proofErr w:type="spellStart"/>
+      <w:r>
+        <w:rPr>
+          <w:lang w:val="es-ES"/>
+        </w:rPr>
+        <w:t>to</w:t>
+      </w:r>
+      <w:proofErr w:type="spellEnd"/>
+      <w:r>
+        <w:rPr>
+          <w:lang w:val="es-ES"/>
+        </w:rPr>
+        <w:t>-peer.</w:t>
+      </w:r>
+    </w:p>
+    <w:p>
+      <w:pPr>
+        <w:rPr>
+          <w:lang w:val="es-ES"/>
+        </w:rPr>
+      </w:pPr>
+    </w:p>
+    <w:p>
+      <w:pPr>
+        <w:pStyle w:val="ListParagraph"/>
+        <w:numPr>
+          <w:ilvl w:val="0"/>
+          <w:numId w:val="3"/>
+        </w:numPr>
+        <w:rPr>
+          <w:lang w:val="es-ES"/>
+        </w:rPr>
+      </w:pPr>
+      <w:r>
+        <w:rPr>
+          <w:lang w:val="es-ES"/>
+        </w:rPr>
+        <w:t>Nueva transacción:</w:t>
+      </w:r>
+    </w:p>
+    <w:p>
+      <w:pPr>
+        <w:pStyle w:val="ListParagraph"/>
+        <w:numPr>
+          <w:ilvl w:val="1"/>
+          <w:numId w:val="3"/>
+        </w:numPr>
+        <w:rPr>
+          <w:lang w:val="es-ES"/>
+        </w:rPr>
+      </w:pPr>
+      <w:r>
+        <w:rPr>
+          <w:lang w:val="es-ES"/>
+        </w:rPr>
+        <w:t>Asociamos la ruta “</w:t>
+      </w:r>
+      <w:r>
+        <w:rPr>
+          <w:lang w:val="es-ES"/>
+        </w:rPr>
+        <w:t>/transacciones/nueva</w:t>
+      </w:r>
+      <w:r>
+        <w:rPr>
+          <w:lang w:val="es-ES"/>
+        </w:rPr>
+        <w:t>” y el método POST</w:t>
+      </w:r>
+      <w:r>
+        <w:rPr>
+          <w:lang w:val="es-ES"/>
+        </w:rPr>
+        <w:t xml:space="preserve"> a la </w:t>
+      </w:r>
+      <w:proofErr w:type="spellStart"/>
+      <w:r>
+        <w:rPr>
+          <w:lang w:val="es-ES"/>
+        </w:rPr>
+        <w:t>funcion</w:t>
+      </w:r>
+      <w:proofErr w:type="spellEnd"/>
+      <w:r>
+        <w:rPr>
+          <w:lang w:val="es-ES"/>
+        </w:rPr>
+        <w:t xml:space="preserve"> </w:t>
+      </w:r>
+      <w:proofErr w:type="spellStart"/>
+      <w:r>
+        <w:rPr>
+          <w:lang w:val="es-ES"/>
+        </w:rPr>
+        <w:t>nueva_transaccion</w:t>
+      </w:r>
+      <w:proofErr w:type="spellEnd"/>
+      <w:r>
+        <w:rPr>
+          <w:lang w:val="es-ES"/>
+        </w:rPr>
+        <w:t>()</w:t>
+      </w:r>
+    </w:p>
+    <w:p>
+      <w:pPr>
+        <w:pStyle w:val="ListParagraph"/>
+        <w:numPr>
+          <w:ilvl w:val="1"/>
+          <w:numId w:val="3"/>
+        </w:numPr>
+        <w:rPr>
+          <w:lang w:val="es-ES"/>
+        </w:rPr>
+      </w:pPr>
+      <w:r>
+        <w:rPr>
+          <w:lang w:val="es-ES"/>
+        </w:rPr>
+        <w:t xml:space="preserve">Recibe un input en </w:t>
+      </w:r>
+      <w:proofErr w:type="spellStart"/>
+      <w:r>
+        <w:rPr>
+          <w:lang w:val="es-ES"/>
+        </w:rPr>
+        <w:t>json</w:t>
+      </w:r>
+      <w:proofErr w:type="spellEnd"/>
+      <w:r>
+        <w:rPr>
+          <w:lang w:val="es-ES"/>
+        </w:rPr>
+        <w:t xml:space="preserve"> y </w:t>
+      </w:r>
     </w:p>
     <w:sectPr>
       <w:pgSz w:w="11900" w:h="16840"/>
@@ -1603,7 +1787,7 @@
         <w:rFonts w:ascii="Symbol" w:hAnsi="Symbol" w:hint="default"/>
       </w:rPr>
     </w:lvl>
-    <w:lvl w:ilvl="1" w:tplc="040A0003" w:tentative="1">
+    <w:lvl w:ilvl="1" w:tplc="040A0003">
       <w:start w:val="1"/>
       <w:numFmt w:val="bullet"/>
       <w:lvlText w:val="o"/>

</xml_diff>

<commit_message>
Fixed bugs + informe
</commit_message>
<xml_diff>
--- a/Informe blockchain.docx
+++ b/Informe blockchain.docx
@@ -1024,7 +1024,9 @@
     </w:p>
     <w:p>
       <w:pPr>
-        <w:spacing w:after="240"/>
+        <w:pStyle w:val="ListParagraph"/>
+        <w:spacing w:after="240"/>
+        <w:ind w:left="1080"/>
         <w:rPr>
           <w:rFonts w:ascii="Arial" w:hAnsi="Arial" w:cs="Arial"/>
           <w:lang w:val="es-ES"/>
@@ -1100,7 +1102,9 @@
     </w:p>
     <w:p>
       <w:pPr>
-        <w:spacing w:after="240"/>
+        <w:pStyle w:val="ListParagraph"/>
+        <w:spacing w:after="240"/>
+        <w:ind w:left="1080"/>
         <w:rPr>
           <w:rFonts w:ascii="Arial" w:hAnsi="Arial" w:cs="Arial"/>
           <w:lang w:val="es-ES"/>
@@ -1441,7 +1445,6 @@
           <w:rFonts w:ascii="Arial" w:hAnsi="Arial" w:cs="Arial"/>
           <w:lang w:val="es-ES"/>
         </w:rPr>
-        <w:lastRenderedPageBreak/>
         <w:t>fromDict</w:t>
       </w:r>
       <w:proofErr w:type="spellEnd"/>
@@ -1586,7 +1589,23 @@
           <w:rFonts w:ascii="Arial" w:hAnsi="Arial" w:cs="Arial"/>
           <w:lang w:val="es-ES"/>
         </w:rPr>
-        <w:t>, creamos una app que se podrá ejecutar por cada nodo</w:t>
+        <w:t xml:space="preserve">, creamos una </w:t>
+      </w:r>
+      <w:proofErr w:type="gramStart"/>
+      <w:r>
+        <w:rPr>
+          <w:rFonts w:ascii="Arial" w:hAnsi="Arial" w:cs="Arial"/>
+          <w:lang w:val="es-ES"/>
+        </w:rPr>
+        <w:t>app</w:t>
+      </w:r>
+      <w:proofErr w:type="gramEnd"/>
+      <w:r>
+        <w:rPr>
+          <w:rFonts w:ascii="Arial" w:hAnsi="Arial" w:cs="Arial"/>
+          <w:lang w:val="es-ES"/>
+        </w:rPr>
+        <w:t xml:space="preserve"> que se podrá ejecutar por cada nodo</w:t>
       </w:r>
       <w:r>
         <w:rPr>
@@ -1762,7 +1781,15 @@
           <w:rFonts w:ascii="Arial" w:hAnsi="Arial" w:cs="Arial"/>
           <w:lang w:val="es-ES"/>
         </w:rPr>
-        <w:t>nueva_transaccion</w:t>
+        <w:t>nueva_</w:t>
+      </w:r>
+      <w:proofErr w:type="gramStart"/>
+      <w:r>
+        <w:rPr>
+          <w:rFonts w:ascii="Arial" w:hAnsi="Arial" w:cs="Arial"/>
+          <w:lang w:val="es-ES"/>
+        </w:rPr>
+        <w:t>transaccion</w:t>
       </w:r>
       <w:proofErr w:type="spellEnd"/>
       <w:r>
@@ -1770,7 +1797,15 @@
           <w:rFonts w:ascii="Arial" w:hAnsi="Arial" w:cs="Arial"/>
           <w:lang w:val="es-ES"/>
         </w:rPr>
-        <w:t>()</w:t>
+        <w:t>(</w:t>
+      </w:r>
+      <w:proofErr w:type="gramEnd"/>
+      <w:r>
+        <w:rPr>
+          <w:rFonts w:ascii="Arial" w:hAnsi="Arial" w:cs="Arial"/>
+          <w:lang w:val="es-ES"/>
+        </w:rPr>
+        <w:t>)</w:t>
       </w:r>
       <w:r>
         <w:rPr>
@@ -1779,6 +1814,17 @@
         </w:rPr>
         <w:t>.</w:t>
       </w:r>
+    </w:p>
+    <w:p>
+      <w:pPr>
+        <w:pStyle w:val="ListParagraph"/>
+        <w:spacing w:after="240"/>
+        <w:ind w:left="1080"/>
+        <w:rPr>
+          <w:rFonts w:ascii="Arial" w:hAnsi="Arial" w:cs="Arial"/>
+          <w:lang w:val="es-ES"/>
+        </w:rPr>
+      </w:pPr>
     </w:p>
     <w:p>
       <w:pPr>
@@ -1855,6 +1901,17 @@
     <w:p>
       <w:pPr>
         <w:pStyle w:val="ListParagraph"/>
+        <w:spacing w:after="240"/>
+        <w:ind w:left="1080"/>
+        <w:rPr>
+          <w:rFonts w:ascii="Arial" w:hAnsi="Arial" w:cs="Arial"/>
+          <w:lang w:val="es-ES"/>
+        </w:rPr>
+      </w:pPr>
+    </w:p>
+    <w:p>
+      <w:pPr>
+        <w:pStyle w:val="ListParagraph"/>
         <w:numPr>
           <w:ilvl w:val="1"/>
           <w:numId w:val="3"/>
@@ -1923,7 +1980,23 @@
           <w:rFonts w:ascii="Arial" w:hAnsi="Arial" w:cs="Arial"/>
           <w:lang w:val="es-ES"/>
         </w:rPr>
-        <w:t xml:space="preserve">HTTP status </w:t>
+        <w:t xml:space="preserve">HTTP </w:t>
+      </w:r>
+      <w:proofErr w:type="gramStart"/>
+      <w:r>
+        <w:rPr>
+          <w:rFonts w:ascii="Arial" w:hAnsi="Arial" w:cs="Arial"/>
+          <w:lang w:val="es-ES"/>
+        </w:rPr>
+        <w:t>status</w:t>
+      </w:r>
+      <w:proofErr w:type="gramEnd"/>
+      <w:r>
+        <w:rPr>
+          <w:rFonts w:ascii="Arial" w:hAnsi="Arial" w:cs="Arial"/>
+          <w:lang w:val="es-ES"/>
+        </w:rPr>
+        <w:t xml:space="preserve"> </w:t>
       </w:r>
       <w:proofErr w:type="spellStart"/>
       <w:r>
@@ -2071,7 +2144,15 @@
           <w:rFonts w:ascii="Arial" w:hAnsi="Arial" w:cs="Arial"/>
           <w:lang w:val="es-ES"/>
         </w:rPr>
-        <w:t>blockchain_completa</w:t>
+        <w:t>blockchain_</w:t>
+      </w:r>
+      <w:proofErr w:type="gramStart"/>
+      <w:r>
+        <w:rPr>
+          <w:rFonts w:ascii="Arial" w:hAnsi="Arial" w:cs="Arial"/>
+          <w:lang w:val="es-ES"/>
+        </w:rPr>
+        <w:t>completa</w:t>
       </w:r>
       <w:proofErr w:type="spellEnd"/>
       <w:r>
@@ -2079,7 +2160,15 @@
           <w:rFonts w:ascii="Arial" w:hAnsi="Arial" w:cs="Arial"/>
           <w:lang w:val="es-ES"/>
         </w:rPr>
-        <w:t>()</w:t>
+        <w:t>(</w:t>
+      </w:r>
+      <w:proofErr w:type="gramEnd"/>
+      <w:r>
+        <w:rPr>
+          <w:rFonts w:ascii="Arial" w:hAnsi="Arial" w:cs="Arial"/>
+          <w:lang w:val="es-ES"/>
+        </w:rPr>
+        <w:t>)</w:t>
       </w:r>
       <w:r>
         <w:rPr>
@@ -2088,6 +2177,17 @@
         </w:rPr>
         <w:t>.</w:t>
       </w:r>
+    </w:p>
+    <w:p>
+      <w:pPr>
+        <w:pStyle w:val="ListParagraph"/>
+        <w:spacing w:before="240" w:after="240"/>
+        <w:ind w:left="1080"/>
+        <w:rPr>
+          <w:rFonts w:ascii="Arial" w:hAnsi="Arial" w:cs="Arial"/>
+          <w:lang w:val="es-ES"/>
+        </w:rPr>
+      </w:pPr>
     </w:p>
     <w:p>
       <w:pPr>
@@ -2136,6 +2236,17 @@
     <w:p>
       <w:pPr>
         <w:pStyle w:val="ListParagraph"/>
+        <w:spacing w:after="240"/>
+        <w:ind w:left="1080"/>
+        <w:rPr>
+          <w:rFonts w:ascii="Arial" w:hAnsi="Arial" w:cs="Arial"/>
+          <w:lang w:val="es-ES"/>
+        </w:rPr>
+      </w:pPr>
+    </w:p>
+    <w:p>
+      <w:pPr>
+        <w:pStyle w:val="ListParagraph"/>
         <w:numPr>
           <w:ilvl w:val="1"/>
           <w:numId w:val="3"/>
@@ -2213,12 +2324,21 @@
         </w:rPr>
         <w:t xml:space="preserve">el </w:t>
       </w:r>
-      <w:r>
-        <w:rPr>
-          <w:rFonts w:ascii="Arial" w:hAnsi="Arial" w:cs="Arial"/>
-          <w:lang w:val="es-ES"/>
-        </w:rPr>
-        <w:t xml:space="preserve">status 200 en caso de haberla incluido correctamente, o </w:t>
+      <w:proofErr w:type="gramStart"/>
+      <w:r>
+        <w:rPr>
+          <w:rFonts w:ascii="Arial" w:hAnsi="Arial" w:cs="Arial"/>
+          <w:lang w:val="es-ES"/>
+        </w:rPr>
+        <w:t>status</w:t>
+      </w:r>
+      <w:proofErr w:type="gramEnd"/>
+      <w:r>
+        <w:rPr>
+          <w:rFonts w:ascii="Arial" w:hAnsi="Arial" w:cs="Arial"/>
+          <w:lang w:val="es-ES"/>
+        </w:rPr>
+        <w:t xml:space="preserve"> 200 en caso de haberla incluido correctamente, o </w:t>
       </w:r>
       <w:r>
         <w:rPr>
@@ -2241,8 +2361,42 @@
           <w:rFonts w:ascii="Arial" w:hAnsi="Arial" w:cs="Arial"/>
           <w:lang w:val="es-ES"/>
         </w:rPr>
-        <w:t xml:space="preserve"> la app.</w:t>
-      </w:r>
+        <w:t xml:space="preserve"> la </w:t>
+      </w:r>
+      <w:proofErr w:type="gramStart"/>
+      <w:r>
+        <w:rPr>
+          <w:rFonts w:ascii="Arial" w:hAnsi="Arial" w:cs="Arial"/>
+          <w:lang w:val="es-ES"/>
+        </w:rPr>
+        <w:t>app</w:t>
+      </w:r>
+      <w:proofErr w:type="gramEnd"/>
+      <w:r>
+        <w:rPr>
+          <w:rFonts w:ascii="Arial" w:hAnsi="Arial" w:cs="Arial"/>
+          <w:lang w:val="es-ES"/>
+        </w:rPr>
+        <w:t>.</w:t>
+      </w:r>
+    </w:p>
+    <w:p>
+      <w:pPr>
+        <w:spacing w:after="240"/>
+        <w:rPr>
+          <w:rFonts w:ascii="Arial" w:hAnsi="Arial" w:cs="Arial"/>
+          <w:lang w:val="es-ES"/>
+        </w:rPr>
+      </w:pPr>
+    </w:p>
+    <w:p>
+      <w:pPr>
+        <w:spacing w:after="240"/>
+        <w:rPr>
+          <w:rFonts w:ascii="Arial" w:hAnsi="Arial" w:cs="Arial"/>
+          <w:lang w:val="es-ES"/>
+        </w:rPr>
+      </w:pPr>
     </w:p>
     <w:p>
       <w:pPr>
@@ -2273,6 +2427,7 @@
           <w:bCs/>
           <w:lang w:val="es-ES"/>
         </w:rPr>
+        <w:lastRenderedPageBreak/>
         <w:t>Minar:</w:t>
       </w:r>
     </w:p>
@@ -2324,6 +2479,7 @@
         </w:rPr>
         <w:t xml:space="preserve"> a la función </w:t>
       </w:r>
+      <w:proofErr w:type="gramStart"/>
       <w:r>
         <w:rPr>
           <w:rFonts w:ascii="Arial" w:hAnsi="Arial" w:cs="Arial"/>
@@ -2336,7 +2492,15 @@
           <w:rFonts w:ascii="Arial" w:hAnsi="Arial" w:cs="Arial"/>
           <w:lang w:val="es-ES"/>
         </w:rPr>
-        <w:t>()</w:t>
+        <w:t>(</w:t>
+      </w:r>
+      <w:proofErr w:type="gramEnd"/>
+      <w:r>
+        <w:rPr>
+          <w:rFonts w:ascii="Arial" w:hAnsi="Arial" w:cs="Arial"/>
+          <w:lang w:val="es-ES"/>
+        </w:rPr>
+        <w:t>)</w:t>
       </w:r>
       <w:r>
         <w:rPr>
@@ -2345,6 +2509,17 @@
         </w:rPr>
         <w:t>.</w:t>
       </w:r>
+    </w:p>
+    <w:p>
+      <w:pPr>
+        <w:pStyle w:val="ListParagraph"/>
+        <w:spacing w:before="240" w:after="240"/>
+        <w:ind w:left="1080"/>
+        <w:rPr>
+          <w:rFonts w:ascii="Arial" w:hAnsi="Arial" w:cs="Arial"/>
+          <w:lang w:val="es-ES"/>
+        </w:rPr>
+      </w:pPr>
     </w:p>
     <w:p>
       <w:pPr>
@@ -2364,7 +2539,6 @@
           <w:rFonts w:ascii="Arial" w:hAnsi="Arial" w:cs="Arial"/>
           <w:lang w:val="es-ES"/>
         </w:rPr>
-        <w:lastRenderedPageBreak/>
         <w:t xml:space="preserve">En esta </w:t>
       </w:r>
       <w:proofErr w:type="spellStart"/>
@@ -2381,7 +2555,23 @@
           <w:rFonts w:ascii="Arial" w:hAnsi="Arial" w:cs="Arial"/>
           <w:lang w:val="es-ES"/>
         </w:rPr>
-        <w:t xml:space="preserve">, se sacan las transacciones no confirmadas de la pool y se crea un nuevo bloque para incluirlo en la cadena, </w:t>
+        <w:t xml:space="preserve">, se sacan las transacciones no confirmadas </w:t>
+      </w:r>
+      <w:proofErr w:type="gramStart"/>
+      <w:r>
+        <w:rPr>
+          <w:rFonts w:ascii="Arial" w:hAnsi="Arial" w:cs="Arial"/>
+          <w:lang w:val="es-ES"/>
+        </w:rPr>
+        <w:t>de la pool</w:t>
+      </w:r>
+      <w:proofErr w:type="gramEnd"/>
+      <w:r>
+        <w:rPr>
+          <w:rFonts w:ascii="Arial" w:hAnsi="Arial" w:cs="Arial"/>
+          <w:lang w:val="es-ES"/>
+        </w:rPr>
+        <w:t xml:space="preserve"> y se crea un nuevo bloque para incluirlo en la cadena, </w:t>
       </w:r>
       <w:r>
         <w:rPr>
@@ -2459,7 +2649,23 @@
           <w:rFonts w:ascii="Arial" w:hAnsi="Arial" w:cs="Arial"/>
           <w:lang w:val="es-ES"/>
         </w:rPr>
-        <w:t xml:space="preserve">y el status </w:t>
+        <w:t xml:space="preserve">y el </w:t>
+      </w:r>
+      <w:proofErr w:type="gramStart"/>
+      <w:r>
+        <w:rPr>
+          <w:rFonts w:ascii="Arial" w:hAnsi="Arial" w:cs="Arial"/>
+          <w:lang w:val="es-ES"/>
+        </w:rPr>
+        <w:t>status</w:t>
+      </w:r>
+      <w:proofErr w:type="gramEnd"/>
+      <w:r>
+        <w:rPr>
+          <w:rFonts w:ascii="Arial" w:hAnsi="Arial" w:cs="Arial"/>
+          <w:lang w:val="es-ES"/>
+        </w:rPr>
+        <w:t xml:space="preserve"> </w:t>
       </w:r>
       <w:proofErr w:type="spellStart"/>
       <w:r>
@@ -2584,7 +2790,15 @@
           <w:rFonts w:ascii="Arial" w:hAnsi="Arial" w:cs="Arial"/>
           <w:lang w:val="es-ES"/>
         </w:rPr>
-        <w:t>resuelve_conflictos</w:t>
+        <w:t>resuelve_</w:t>
+      </w:r>
+      <w:proofErr w:type="gramStart"/>
+      <w:r>
+        <w:rPr>
+          <w:rFonts w:ascii="Arial" w:hAnsi="Arial" w:cs="Arial"/>
+          <w:lang w:val="es-ES"/>
+        </w:rPr>
+        <w:t>conflictos</w:t>
       </w:r>
       <w:proofErr w:type="spellEnd"/>
       <w:r>
@@ -2592,7 +2806,15 @@
           <w:rFonts w:ascii="Arial" w:hAnsi="Arial" w:cs="Arial"/>
           <w:lang w:val="es-ES"/>
         </w:rPr>
-        <w:t>().</w:t>
+        <w:t>(</w:t>
+      </w:r>
+      <w:proofErr w:type="gramEnd"/>
+      <w:r>
+        <w:rPr>
+          <w:rFonts w:ascii="Arial" w:hAnsi="Arial" w:cs="Arial"/>
+          <w:lang w:val="es-ES"/>
+        </w:rPr>
+        <w:t>).</w:t>
       </w:r>
     </w:p>
     <w:p>
@@ -2624,7 +2846,23 @@
           <w:rFonts w:ascii="Arial" w:hAnsi="Arial" w:cs="Arial"/>
           <w:lang w:val="es-ES"/>
         </w:rPr>
-        <w:t xml:space="preserve">Si somos la cadena mas larga, </w:t>
+        <w:t xml:space="preserve">Si somos la cadena </w:t>
+      </w:r>
+      <w:proofErr w:type="spellStart"/>
+      <w:r>
+        <w:rPr>
+          <w:rFonts w:ascii="Arial" w:hAnsi="Arial" w:cs="Arial"/>
+          <w:lang w:val="es-ES"/>
+        </w:rPr>
+        <w:t>mas</w:t>
+      </w:r>
+      <w:proofErr w:type="spellEnd"/>
+      <w:r>
+        <w:rPr>
+          <w:rFonts w:ascii="Arial" w:hAnsi="Arial" w:cs="Arial"/>
+          <w:lang w:val="es-ES"/>
+        </w:rPr>
+        <w:t xml:space="preserve"> larga, </w:t>
       </w:r>
       <w:r>
         <w:rPr>
@@ -2654,7 +2892,23 @@
           <w:rFonts w:ascii="Arial" w:hAnsi="Arial" w:cs="Arial"/>
           <w:lang w:val="es-ES"/>
         </w:rPr>
-        <w:t>) podrían llegar muchas nuevas transacciones a nuestra pool, y estas no habría que eliminarlas.</w:t>
+        <w:t xml:space="preserve">) podrían llegar muchas nuevas transacciones a </w:t>
+      </w:r>
+      <w:proofErr w:type="gramStart"/>
+      <w:r>
+        <w:rPr>
+          <w:rFonts w:ascii="Arial" w:hAnsi="Arial" w:cs="Arial"/>
+          <w:lang w:val="es-ES"/>
+        </w:rPr>
+        <w:t>nuestra pool</w:t>
+      </w:r>
+      <w:proofErr w:type="gramEnd"/>
+      <w:r>
+        <w:rPr>
+          <w:rFonts w:ascii="Arial" w:hAnsi="Arial" w:cs="Arial"/>
+          <w:lang w:val="es-ES"/>
+        </w:rPr>
+        <w:t>, y estas no habría que eliminarlas.</w:t>
       </w:r>
       <w:r>
         <w:rPr>
@@ -2706,7 +2960,23 @@
           <w:rFonts w:ascii="Arial" w:hAnsi="Arial" w:cs="Arial"/>
           <w:lang w:val="es-ES"/>
         </w:rPr>
-        <w:t xml:space="preserve"> con el ultimo bloque minado, y el status </w:t>
+        <w:t xml:space="preserve"> con el ultimo bloque minado, y el </w:t>
+      </w:r>
+      <w:proofErr w:type="gramStart"/>
+      <w:r>
+        <w:rPr>
+          <w:rFonts w:ascii="Arial" w:hAnsi="Arial" w:cs="Arial"/>
+          <w:lang w:val="es-ES"/>
+        </w:rPr>
+        <w:t>status</w:t>
+      </w:r>
+      <w:proofErr w:type="gramEnd"/>
+      <w:r>
+        <w:rPr>
+          <w:rFonts w:ascii="Arial" w:hAnsi="Arial" w:cs="Arial"/>
+          <w:lang w:val="es-ES"/>
+        </w:rPr>
+        <w:t xml:space="preserve"> </w:t>
       </w:r>
       <w:proofErr w:type="spellStart"/>
       <w:r>
@@ -2761,7 +3031,23 @@
           <w:rFonts w:ascii="Arial" w:hAnsi="Arial" w:cs="Arial"/>
           <w:lang w:val="es-ES"/>
         </w:rPr>
-        <w:t xml:space="preserve"> se actualizara nuestra cadena con la nueva </w:t>
+        <w:t xml:space="preserve"> se </w:t>
+      </w:r>
+      <w:proofErr w:type="gramStart"/>
+      <w:r>
+        <w:rPr>
+          <w:rFonts w:ascii="Arial" w:hAnsi="Arial" w:cs="Arial"/>
+          <w:lang w:val="es-ES"/>
+        </w:rPr>
+        <w:t>actualizara</w:t>
+      </w:r>
+      <w:proofErr w:type="gramEnd"/>
+      <w:r>
+        <w:rPr>
+          <w:rFonts w:ascii="Arial" w:hAnsi="Arial" w:cs="Arial"/>
+          <w:lang w:val="es-ES"/>
+        </w:rPr>
+        <w:t xml:space="preserve"> nuestra cadena con la nueva </w:t>
       </w:r>
       <w:proofErr w:type="spellStart"/>
       <w:r>
@@ -2876,7 +3162,23 @@
           <w:rFonts w:ascii="Arial" w:hAnsi="Arial" w:cs="Arial"/>
           <w:lang w:val="es-ES"/>
         </w:rPr>
-        <w:t>Si ha habido algún problema integrando el bloque, se devolverá el status 203.</w:t>
+        <w:t xml:space="preserve">Si ha habido algún problema integrando el bloque, se devolverá el </w:t>
+      </w:r>
+      <w:proofErr w:type="gramStart"/>
+      <w:r>
+        <w:rPr>
+          <w:rFonts w:ascii="Arial" w:hAnsi="Arial" w:cs="Arial"/>
+          <w:lang w:val="es-ES"/>
+        </w:rPr>
+        <w:t>status</w:t>
+      </w:r>
+      <w:proofErr w:type="gramEnd"/>
+      <w:r>
+        <w:rPr>
+          <w:rFonts w:ascii="Arial" w:hAnsi="Arial" w:cs="Arial"/>
+          <w:lang w:val="es-ES"/>
+        </w:rPr>
+        <w:t xml:space="preserve"> 203.</w:t>
       </w:r>
     </w:p>
     <w:p>
@@ -2987,7 +3289,15 @@
           <w:rFonts w:ascii="Arial" w:hAnsi="Arial" w:cs="Arial"/>
           <w:lang w:val="es-ES"/>
         </w:rPr>
-        <w:t>registrar_nodos_completo</w:t>
+        <w:t>registrar_nodos_</w:t>
+      </w:r>
+      <w:proofErr w:type="gramStart"/>
+      <w:r>
+        <w:rPr>
+          <w:rFonts w:ascii="Arial" w:hAnsi="Arial" w:cs="Arial"/>
+          <w:lang w:val="es-ES"/>
+        </w:rPr>
+        <w:t>completo</w:t>
       </w:r>
       <w:proofErr w:type="spellEnd"/>
       <w:r>
@@ -2995,7 +3305,15 @@
           <w:rFonts w:ascii="Arial" w:hAnsi="Arial" w:cs="Arial"/>
           <w:lang w:val="es-ES"/>
         </w:rPr>
-        <w:t>()</w:t>
+        <w:t>(</w:t>
+      </w:r>
+      <w:proofErr w:type="gramEnd"/>
+      <w:r>
+        <w:rPr>
+          <w:rFonts w:ascii="Arial" w:hAnsi="Arial" w:cs="Arial"/>
+          <w:lang w:val="es-ES"/>
+        </w:rPr>
+        <w:t>)</w:t>
       </w:r>
       <w:r>
         <w:rPr>
@@ -3147,6 +3465,7 @@
           <w:rFonts w:ascii="Arial" w:hAnsi="Arial" w:cs="Arial"/>
           <w:lang w:val="es-ES"/>
         </w:rPr>
+        <w:lastRenderedPageBreak/>
         <w:t xml:space="preserve">Si tenemos la lista, comprobamos que cada nodo es un </w:t>
       </w:r>
       <w:proofErr w:type="spellStart"/>
@@ -3217,7 +3536,6 @@
           <w:rFonts w:ascii="Arial" w:hAnsi="Arial" w:cs="Arial"/>
           <w:lang w:val="es-ES"/>
         </w:rPr>
-        <w:lastRenderedPageBreak/>
         <w:t>Después, enviamos a cada nodo una copia de nuestra blockchain, y una copia de los nodos de la red, incluyéndonos a nosotros y excluyendo a dicho nodo</w:t>
       </w:r>
       <w:r>
@@ -3364,7 +3682,23 @@
           <w:rFonts w:ascii="Arial" w:hAnsi="Arial" w:cs="Arial"/>
           <w:lang w:val="es-ES"/>
         </w:rPr>
-        <w:t xml:space="preserve"> un mensaje indicando que nodos han dado que tipo de fallo, y el código </w:t>
+        <w:t xml:space="preserve"> un mensaje indicando que nodos han dado </w:t>
+      </w:r>
+      <w:proofErr w:type="spellStart"/>
+      <w:r>
+        <w:rPr>
+          <w:rFonts w:ascii="Arial" w:hAnsi="Arial" w:cs="Arial"/>
+          <w:lang w:val="es-ES"/>
+        </w:rPr>
+        <w:t>que</w:t>
+      </w:r>
+      <w:proofErr w:type="spellEnd"/>
+      <w:r>
+        <w:rPr>
+          <w:rFonts w:ascii="Arial" w:hAnsi="Arial" w:cs="Arial"/>
+          <w:lang w:val="es-ES"/>
+        </w:rPr>
+        <w:t xml:space="preserve"> tipo de fallo, y el código </w:t>
       </w:r>
       <w:r>
         <w:rPr>
@@ -3450,7 +3784,15 @@
           <w:rFonts w:ascii="Arial" w:hAnsi="Arial" w:cs="Arial"/>
           <w:lang w:val="es-ES"/>
         </w:rPr>
-        <w:t>registro_simple</w:t>
+        <w:t>registro_</w:t>
+      </w:r>
+      <w:proofErr w:type="gramStart"/>
+      <w:r>
+        <w:rPr>
+          <w:rFonts w:ascii="Arial" w:hAnsi="Arial" w:cs="Arial"/>
+          <w:lang w:val="es-ES"/>
+        </w:rPr>
+        <w:t>simple</w:t>
       </w:r>
       <w:r>
         <w:rPr>
@@ -3460,6 +3802,7 @@
         <w:t>”y</w:t>
       </w:r>
       <w:proofErr w:type="spellEnd"/>
+      <w:proofErr w:type="gramEnd"/>
       <w:r>
         <w:rPr>
           <w:rFonts w:ascii="Arial" w:hAnsi="Arial" w:cs="Arial"/>
@@ -3718,7 +4061,23 @@
           <w:rFonts w:ascii="Arial" w:hAnsi="Arial" w:cs="Arial"/>
           <w:lang w:val="es-ES"/>
         </w:rPr>
-        <w:t xml:space="preserve"> no va asociada a la app.</w:t>
+        <w:t xml:space="preserve"> no va asociada a la </w:t>
+      </w:r>
+      <w:proofErr w:type="gramStart"/>
+      <w:r>
+        <w:rPr>
+          <w:rFonts w:ascii="Arial" w:hAnsi="Arial" w:cs="Arial"/>
+          <w:lang w:val="es-ES"/>
+        </w:rPr>
+        <w:t>app</w:t>
+      </w:r>
+      <w:proofErr w:type="gramEnd"/>
+      <w:r>
+        <w:rPr>
+          <w:rFonts w:ascii="Arial" w:hAnsi="Arial" w:cs="Arial"/>
+          <w:lang w:val="es-ES"/>
+        </w:rPr>
+        <w:t>.</w:t>
       </w:r>
     </w:p>
     <w:p>
@@ -3750,7 +4109,23 @@
           <w:rFonts w:ascii="Arial" w:hAnsi="Arial" w:cs="Arial"/>
           <w:lang w:val="es-ES"/>
         </w:rPr>
-        <w:t>Simplemente se usa al minar para comprobar nodo por nodo si hay una cadena mas larga antes de incluir nuestro bloque recién minado</w:t>
+        <w:t xml:space="preserve">Simplemente se usa al minar para comprobar nodo por nodo si hay una cadena </w:t>
+      </w:r>
+      <w:proofErr w:type="spellStart"/>
+      <w:r>
+        <w:rPr>
+          <w:rFonts w:ascii="Arial" w:hAnsi="Arial" w:cs="Arial"/>
+          <w:lang w:val="es-ES"/>
+        </w:rPr>
+        <w:t>mas</w:t>
+      </w:r>
+      <w:proofErr w:type="spellEnd"/>
+      <w:r>
+        <w:rPr>
+          <w:rFonts w:ascii="Arial" w:hAnsi="Arial" w:cs="Arial"/>
+          <w:lang w:val="es-ES"/>
+        </w:rPr>
+        <w:t xml:space="preserve"> larga antes de incluir nuestro bloque recién minado</w:t>
       </w:r>
       <w:r>
         <w:rPr>
@@ -3789,7 +4164,23 @@
           <w:rFonts w:ascii="Arial" w:hAnsi="Arial" w:cs="Arial"/>
           <w:lang w:val="es-ES"/>
         </w:rPr>
-        <w:t>Si no se encuentra ninguna cadena mas larga, devolvemos False, diciendo que no hay ningún conflicto.</w:t>
+        <w:t xml:space="preserve">Si no se encuentra ninguna cadena </w:t>
+      </w:r>
+      <w:proofErr w:type="spellStart"/>
+      <w:r>
+        <w:rPr>
+          <w:rFonts w:ascii="Arial" w:hAnsi="Arial" w:cs="Arial"/>
+          <w:lang w:val="es-ES"/>
+        </w:rPr>
+        <w:t>mas</w:t>
+      </w:r>
+      <w:proofErr w:type="spellEnd"/>
+      <w:r>
+        <w:rPr>
+          <w:rFonts w:ascii="Arial" w:hAnsi="Arial" w:cs="Arial"/>
+          <w:lang w:val="es-ES"/>
+        </w:rPr>
+        <w:t xml:space="preserve"> larga, devolvemos False, diciendo que no hay ningún conflicto.</w:t>
       </w:r>
     </w:p>
     <w:p>
@@ -3842,7 +4233,23 @@
           <w:rFonts w:ascii="Arial" w:hAnsi="Arial" w:cs="Arial"/>
           <w:lang w:val="es-ES"/>
         </w:rPr>
-        <w:t xml:space="preserve">conflicto, y existe una cadena valida mas larga, procedemos a reemplazar nuestra cadena con dicha cadena, y a </w:t>
+        <w:t xml:space="preserve">conflicto, y existe una cadena valida </w:t>
+      </w:r>
+      <w:proofErr w:type="spellStart"/>
+      <w:r>
+        <w:rPr>
+          <w:rFonts w:ascii="Arial" w:hAnsi="Arial" w:cs="Arial"/>
+          <w:lang w:val="es-ES"/>
+        </w:rPr>
+        <w:t>mas</w:t>
+      </w:r>
+      <w:proofErr w:type="spellEnd"/>
+      <w:r>
+        <w:rPr>
+          <w:rFonts w:ascii="Arial" w:hAnsi="Arial" w:cs="Arial"/>
+          <w:lang w:val="es-ES"/>
+        </w:rPr>
+        <w:t xml:space="preserve"> larga, procedemos a reemplazar nuestra cadena con dicha cadena, y a </w:t>
       </w:r>
       <w:r>
         <w:rPr>
@@ -3891,8 +4298,17 @@
           <w:rFonts w:ascii="Arial" w:hAnsi="Arial" w:cs="Arial"/>
           <w:lang w:val="es-ES"/>
         </w:rPr>
-        <w:t xml:space="preserve"> En este caso se devuelve True, indicando que si que ha habido un conflicto, y así desechar el bloque en la función de minar.</w:t>
-      </w:r>
+        <w:t xml:space="preserve"> En este caso se devuelve True, indicando </w:t>
+      </w:r>
+      <w:proofErr w:type="gramStart"/>
+      <w:r>
+        <w:rPr>
+          <w:rFonts w:ascii="Arial" w:hAnsi="Arial" w:cs="Arial"/>
+          <w:lang w:val="es-ES"/>
+        </w:rPr>
+        <w:t>que</w:t>
+      </w:r>
+      <w:proofErr w:type="gramEnd"/>
       <w:r>
         <w:rPr>
           <w:rFonts w:ascii="Arial" w:hAnsi="Arial" w:cs="Arial"/>
@@ -3900,6 +4316,1029 @@
         </w:rPr>
         <w:t xml:space="preserve"> </w:t>
       </w:r>
+      <w:proofErr w:type="spellStart"/>
+      <w:r>
+        <w:rPr>
+          <w:rFonts w:ascii="Arial" w:hAnsi="Arial" w:cs="Arial"/>
+          <w:lang w:val="es-ES"/>
+        </w:rPr>
+        <w:t>si</w:t>
+      </w:r>
+      <w:proofErr w:type="spellEnd"/>
+      <w:r>
+        <w:rPr>
+          <w:rFonts w:ascii="Arial" w:hAnsi="Arial" w:cs="Arial"/>
+          <w:lang w:val="es-ES"/>
+        </w:rPr>
+        <w:t xml:space="preserve"> </w:t>
+      </w:r>
+      <w:r>
+        <w:rPr>
+          <w:rFonts w:ascii="Arial" w:hAnsi="Arial" w:cs="Arial"/>
+          <w:lang w:val="es-ES"/>
+        </w:rPr>
+        <w:lastRenderedPageBreak/>
+        <w:t>que ha habido un conflicto, y así desechar el bloque en la función de minar.</w:t>
+      </w:r>
+      <w:r>
+        <w:rPr>
+          <w:rFonts w:ascii="Arial" w:hAnsi="Arial" w:cs="Arial"/>
+          <w:lang w:val="es-ES"/>
+        </w:rPr>
+        <w:t xml:space="preserve"> </w:t>
+      </w:r>
+    </w:p>
+    <w:p>
+      <w:pPr>
+        <w:pStyle w:val="ListParagraph"/>
+        <w:rPr>
+          <w:rFonts w:ascii="Arial" w:hAnsi="Arial" w:cs="Arial"/>
+          <w:lang w:val="es-ES"/>
+        </w:rPr>
+      </w:pPr>
+    </w:p>
+    <w:p>
+      <w:pPr>
+        <w:pStyle w:val="ListParagraph"/>
+        <w:numPr>
+          <w:ilvl w:val="0"/>
+          <w:numId w:val="3"/>
+        </w:numPr>
+        <w:spacing w:after="240"/>
+        <w:rPr>
+          <w:rFonts w:ascii="Arial" w:hAnsi="Arial" w:cs="Arial"/>
+          <w:lang w:val="es-ES"/>
+        </w:rPr>
+      </w:pPr>
+      <w:r>
+        <w:rPr>
+          <w:rFonts w:ascii="Arial" w:hAnsi="Arial" w:cs="Arial"/>
+          <w:b/>
+          <w:bCs/>
+          <w:lang w:val="es-ES"/>
+        </w:rPr>
+        <w:t>Copia de seguridad:</w:t>
+      </w:r>
+    </w:p>
+    <w:p>
+      <w:pPr>
+        <w:pStyle w:val="ListParagraph"/>
+        <w:numPr>
+          <w:ilvl w:val="1"/>
+          <w:numId w:val="3"/>
+        </w:numPr>
+        <w:spacing w:after="240"/>
+        <w:rPr>
+          <w:rFonts w:ascii="Arial" w:hAnsi="Arial" w:cs="Arial"/>
+          <w:lang w:val="es-ES"/>
+        </w:rPr>
+      </w:pPr>
+      <w:r>
+        <w:rPr>
+          <w:rFonts w:ascii="Arial" w:hAnsi="Arial" w:cs="Arial"/>
+          <w:lang w:val="es-ES"/>
+        </w:rPr>
+        <w:t xml:space="preserve">Por </w:t>
+      </w:r>
+      <w:r>
+        <w:rPr>
+          <w:rFonts w:ascii="Arial" w:hAnsi="Arial" w:cs="Arial"/>
+          <w:lang w:val="es-ES"/>
+        </w:rPr>
+        <w:t>último</w:t>
+      </w:r>
+      <w:r>
+        <w:rPr>
+          <w:rFonts w:ascii="Arial" w:hAnsi="Arial" w:cs="Arial"/>
+          <w:lang w:val="es-ES"/>
+        </w:rPr>
+        <w:t xml:space="preserve">, tenemos una </w:t>
+      </w:r>
+      <w:proofErr w:type="spellStart"/>
+      <w:r>
+        <w:rPr>
+          <w:rFonts w:ascii="Arial" w:hAnsi="Arial" w:cs="Arial"/>
+          <w:lang w:val="es-ES"/>
+        </w:rPr>
+        <w:t>funcion</w:t>
+      </w:r>
+      <w:proofErr w:type="spellEnd"/>
+      <w:r>
+        <w:rPr>
+          <w:rFonts w:ascii="Arial" w:hAnsi="Arial" w:cs="Arial"/>
+          <w:lang w:val="es-ES"/>
+        </w:rPr>
+        <w:t xml:space="preserve"> que </w:t>
+      </w:r>
+      <w:r>
+        <w:rPr>
+          <w:rFonts w:ascii="Arial" w:hAnsi="Arial" w:cs="Arial"/>
+          <w:lang w:val="es-ES"/>
+        </w:rPr>
+        <w:t xml:space="preserve">crea una copia de seguridad de la cadena cada 60 segundos. Para ello, utiliza un semáforo </w:t>
+      </w:r>
+      <w:r>
+        <w:rPr>
+          <w:rFonts w:ascii="Arial" w:hAnsi="Arial" w:cs="Arial"/>
+          <w:lang w:val="es-ES"/>
+        </w:rPr>
+        <w:t>hacerla de manera protegida.</w:t>
+      </w:r>
+    </w:p>
+    <w:p>
+      <w:pPr>
+        <w:spacing w:after="240"/>
+        <w:rPr>
+          <w:rFonts w:ascii="Arial" w:hAnsi="Arial" w:cs="Arial"/>
+          <w:lang w:val="es-ES"/>
+        </w:rPr>
+      </w:pPr>
+    </w:p>
+    <w:p>
+      <w:pPr>
+        <w:spacing w:after="240"/>
+        <w:rPr>
+          <w:rFonts w:ascii="Arial" w:hAnsi="Arial" w:cs="Arial"/>
+          <w:b/>
+          <w:bCs/>
+          <w:sz w:val="32"/>
+          <w:szCs w:val="32"/>
+          <w:lang w:val="es-ES"/>
+        </w:rPr>
+      </w:pPr>
+      <w:r>
+        <w:rPr>
+          <w:rFonts w:ascii="Arial" w:hAnsi="Arial" w:cs="Arial"/>
+          <w:b/>
+          <w:bCs/>
+          <w:sz w:val="32"/>
+          <w:szCs w:val="32"/>
+          <w:lang w:val="es-ES"/>
+        </w:rPr>
+        <w:t>PROCESO</w:t>
+      </w:r>
+    </w:p>
+    <w:p>
+      <w:pPr>
+        <w:pStyle w:val="ListParagraph"/>
+        <w:numPr>
+          <w:ilvl w:val="0"/>
+          <w:numId w:val="3"/>
+        </w:numPr>
+        <w:spacing w:after="240"/>
+        <w:rPr>
+          <w:rFonts w:ascii="Arial" w:hAnsi="Arial" w:cs="Arial"/>
+          <w:lang w:val="es-ES"/>
+        </w:rPr>
+      </w:pPr>
+      <w:r>
+        <w:rPr>
+          <w:rFonts w:ascii="Arial" w:hAnsi="Arial" w:cs="Arial"/>
+          <w:lang w:val="es-ES"/>
+        </w:rPr>
+        <w:t>Programar BlockChain.py</w:t>
+      </w:r>
+    </w:p>
+    <w:p>
+      <w:pPr>
+        <w:pStyle w:val="ListParagraph"/>
+        <w:spacing w:after="240"/>
+        <w:ind w:left="360"/>
+        <w:rPr>
+          <w:rFonts w:ascii="Arial" w:hAnsi="Arial" w:cs="Arial"/>
+          <w:lang w:val="es-ES"/>
+        </w:rPr>
+      </w:pPr>
+    </w:p>
+    <w:p>
+      <w:pPr>
+        <w:pStyle w:val="ListParagraph"/>
+        <w:numPr>
+          <w:ilvl w:val="1"/>
+          <w:numId w:val="3"/>
+        </w:numPr>
+        <w:spacing w:after="240"/>
+        <w:rPr>
+          <w:rFonts w:ascii="Arial" w:hAnsi="Arial" w:cs="Arial"/>
+          <w:lang w:val="es-ES"/>
+        </w:rPr>
+      </w:pPr>
+      <w:r>
+        <w:rPr>
+          <w:rFonts w:ascii="Arial" w:hAnsi="Arial" w:cs="Arial"/>
+          <w:lang w:val="es-ES"/>
+        </w:rPr>
+        <w:t xml:space="preserve">Esta es la parte mas simple del proyecto, ya que esta altamente guiada, y se ha </w:t>
+      </w:r>
+      <w:r>
+        <w:rPr>
+          <w:rFonts w:ascii="Arial" w:hAnsi="Arial" w:cs="Arial"/>
+          <w:lang w:val="es-ES"/>
+        </w:rPr>
+        <w:t>implementado sin mucho problema.</w:t>
+      </w:r>
+    </w:p>
+    <w:p>
+      <w:pPr>
+        <w:pStyle w:val="ListParagraph"/>
+        <w:spacing w:after="240"/>
+        <w:ind w:left="1080"/>
+        <w:rPr>
+          <w:rFonts w:ascii="Arial" w:hAnsi="Arial" w:cs="Arial"/>
+          <w:lang w:val="es-ES"/>
+        </w:rPr>
+      </w:pPr>
+    </w:p>
+    <w:p>
+      <w:pPr>
+        <w:pStyle w:val="ListParagraph"/>
+        <w:numPr>
+          <w:ilvl w:val="0"/>
+          <w:numId w:val="3"/>
+        </w:numPr>
+        <w:spacing w:after="240"/>
+        <w:rPr>
+          <w:rFonts w:ascii="Arial" w:hAnsi="Arial" w:cs="Arial"/>
+          <w:lang w:val="es-ES"/>
+        </w:rPr>
+      </w:pPr>
+      <w:r>
+        <w:rPr>
+          <w:rFonts w:ascii="Arial" w:hAnsi="Arial" w:cs="Arial"/>
+          <w:lang w:val="es-ES"/>
+        </w:rPr>
+        <w:t>Programar blockchain_app.py</w:t>
+      </w:r>
+    </w:p>
+    <w:p>
+      <w:pPr>
+        <w:pStyle w:val="ListParagraph"/>
+        <w:spacing w:after="240"/>
+        <w:ind w:left="360"/>
+        <w:rPr>
+          <w:rFonts w:ascii="Arial" w:hAnsi="Arial" w:cs="Arial"/>
+          <w:lang w:val="es-ES"/>
+        </w:rPr>
+      </w:pPr>
+    </w:p>
+    <w:p>
+      <w:pPr>
+        <w:pStyle w:val="ListParagraph"/>
+        <w:numPr>
+          <w:ilvl w:val="1"/>
+          <w:numId w:val="3"/>
+        </w:numPr>
+        <w:spacing w:after="240"/>
+        <w:rPr>
+          <w:rFonts w:ascii="Arial" w:hAnsi="Arial" w:cs="Arial"/>
+          <w:lang w:val="es-ES"/>
+        </w:rPr>
+      </w:pPr>
+      <w:r>
+        <w:rPr>
+          <w:rFonts w:ascii="Arial" w:hAnsi="Arial" w:cs="Arial"/>
+          <w:lang w:val="es-ES"/>
+        </w:rPr>
+        <w:t xml:space="preserve">Esta parte es mas complicada ya que </w:t>
+      </w:r>
+      <w:proofErr w:type="spellStart"/>
+      <w:r>
+        <w:rPr>
+          <w:rFonts w:ascii="Arial" w:hAnsi="Arial" w:cs="Arial"/>
+          <w:lang w:val="es-ES"/>
+        </w:rPr>
+        <w:t>debuguear</w:t>
+      </w:r>
+      <w:proofErr w:type="spellEnd"/>
+      <w:r>
+        <w:rPr>
+          <w:rFonts w:ascii="Arial" w:hAnsi="Arial" w:cs="Arial"/>
+          <w:lang w:val="es-ES"/>
+        </w:rPr>
+        <w:t xml:space="preserve"> una aplicación compleja requiere bastante esfuerzo. </w:t>
+      </w:r>
+    </w:p>
+    <w:p>
+      <w:pPr>
+        <w:pStyle w:val="ListParagraph"/>
+        <w:spacing w:after="240"/>
+        <w:ind w:left="1080"/>
+        <w:rPr>
+          <w:rFonts w:ascii="Arial" w:hAnsi="Arial" w:cs="Arial"/>
+          <w:lang w:val="es-ES"/>
+        </w:rPr>
+      </w:pPr>
+    </w:p>
+    <w:p>
+      <w:pPr>
+        <w:pStyle w:val="ListParagraph"/>
+        <w:numPr>
+          <w:ilvl w:val="1"/>
+          <w:numId w:val="3"/>
+        </w:numPr>
+        <w:spacing w:after="240"/>
+        <w:rPr>
+          <w:rFonts w:ascii="Arial" w:hAnsi="Arial" w:cs="Arial"/>
+          <w:lang w:val="es-ES"/>
+        </w:rPr>
+      </w:pPr>
+      <w:r>
+        <w:rPr>
+          <w:rFonts w:ascii="Arial" w:hAnsi="Arial" w:cs="Arial"/>
+          <w:lang w:val="es-ES"/>
+        </w:rPr>
+        <w:t xml:space="preserve">Para hacerlo lo </w:t>
+      </w:r>
+      <w:r>
+        <w:rPr>
+          <w:rFonts w:ascii="Arial" w:hAnsi="Arial" w:cs="Arial"/>
+          <w:lang w:val="es-ES"/>
+        </w:rPr>
+        <w:t>más</w:t>
+      </w:r>
+      <w:r>
+        <w:rPr>
+          <w:rFonts w:ascii="Arial" w:hAnsi="Arial" w:cs="Arial"/>
+          <w:lang w:val="es-ES"/>
+        </w:rPr>
+        <w:t xml:space="preserve"> ameno posible, hemos incluido los mensajes de error mas detallados posibles, hemos distinguido cada tipo de respuesta en cada </w:t>
+      </w:r>
+      <w:r>
+        <w:rPr>
+          <w:rFonts w:ascii="Arial" w:hAnsi="Arial" w:cs="Arial"/>
+          <w:lang w:val="es-ES"/>
+        </w:rPr>
+        <w:t>función, etc.… lo cual nos ha ayudado mucho.</w:t>
+      </w:r>
+    </w:p>
+    <w:p>
+      <w:pPr>
+        <w:pStyle w:val="ListParagraph"/>
+        <w:spacing w:after="240"/>
+        <w:ind w:left="1080"/>
+        <w:rPr>
+          <w:rFonts w:ascii="Arial" w:hAnsi="Arial" w:cs="Arial"/>
+          <w:lang w:val="es-ES"/>
+        </w:rPr>
+      </w:pPr>
+    </w:p>
+    <w:p>
+      <w:pPr>
+        <w:pStyle w:val="ListParagraph"/>
+        <w:numPr>
+          <w:ilvl w:val="0"/>
+          <w:numId w:val="3"/>
+        </w:numPr>
+        <w:spacing w:after="240"/>
+        <w:rPr>
+          <w:rFonts w:ascii="Arial" w:hAnsi="Arial" w:cs="Arial"/>
+          <w:lang w:val="es-ES"/>
+        </w:rPr>
+      </w:pPr>
+      <w:r>
+        <w:rPr>
+          <w:rFonts w:ascii="Arial" w:hAnsi="Arial" w:cs="Arial"/>
+          <w:lang w:val="es-ES"/>
+        </w:rPr>
+        <w:t>Testeos básicos</w:t>
+      </w:r>
+    </w:p>
+    <w:p>
+      <w:pPr>
+        <w:pStyle w:val="ListParagraph"/>
+        <w:spacing w:after="240"/>
+        <w:ind w:left="360"/>
+        <w:rPr>
+          <w:rFonts w:ascii="Arial" w:hAnsi="Arial" w:cs="Arial"/>
+          <w:lang w:val="es-ES"/>
+        </w:rPr>
+      </w:pPr>
+    </w:p>
+    <w:p>
+      <w:pPr>
+        <w:pStyle w:val="ListParagraph"/>
+        <w:numPr>
+          <w:ilvl w:val="1"/>
+          <w:numId w:val="3"/>
+        </w:numPr>
+        <w:spacing w:after="240"/>
+        <w:rPr>
+          <w:rFonts w:ascii="Arial" w:hAnsi="Arial" w:cs="Arial"/>
+          <w:lang w:val="es-ES"/>
+        </w:rPr>
+      </w:pPr>
+      <w:r>
+        <w:rPr>
+          <w:rFonts w:ascii="Arial" w:hAnsi="Arial" w:cs="Arial"/>
+          <w:lang w:val="es-ES"/>
+        </w:rPr>
+        <w:t>Para testear, nos hemos creado un fichero, prueba.py, donde poco a poco incorporábamos la</w:t>
+      </w:r>
+      <w:r>
+        <w:rPr>
+          <w:rFonts w:ascii="Arial" w:hAnsi="Arial" w:cs="Arial"/>
+          <w:lang w:val="es-ES"/>
+        </w:rPr>
+        <w:t xml:space="preserve">s nuevas funcionalidades. Esto nos permitía hacer más rápido la corrección de errores, ya que ejecutar todas las peticiones se hace de golpe, y no hay que ir una por una en </w:t>
+      </w:r>
+      <w:proofErr w:type="spellStart"/>
+      <w:r>
+        <w:rPr>
+          <w:rFonts w:ascii="Arial" w:hAnsi="Arial" w:cs="Arial"/>
+          <w:lang w:val="es-ES"/>
+        </w:rPr>
+        <w:t>postman</w:t>
+      </w:r>
+      <w:proofErr w:type="spellEnd"/>
+      <w:r>
+        <w:rPr>
+          <w:rFonts w:ascii="Arial" w:hAnsi="Arial" w:cs="Arial"/>
+          <w:lang w:val="es-ES"/>
+        </w:rPr>
+        <w:t>.</w:t>
+      </w:r>
+    </w:p>
+    <w:p>
+      <w:pPr>
+        <w:pStyle w:val="ListParagraph"/>
+        <w:spacing w:after="240"/>
+        <w:ind w:left="1080"/>
+        <w:rPr>
+          <w:rFonts w:ascii="Arial" w:hAnsi="Arial" w:cs="Arial"/>
+          <w:lang w:val="es-ES"/>
+        </w:rPr>
+      </w:pPr>
+    </w:p>
+    <w:p>
+      <w:pPr>
+        <w:pStyle w:val="ListParagraph"/>
+        <w:numPr>
+          <w:ilvl w:val="1"/>
+          <w:numId w:val="3"/>
+        </w:numPr>
+        <w:spacing w:after="240"/>
+        <w:rPr>
+          <w:rFonts w:ascii="Arial" w:hAnsi="Arial" w:cs="Arial"/>
+          <w:lang w:val="es-ES"/>
+        </w:rPr>
+      </w:pPr>
+      <w:r>
+        <w:rPr>
+          <w:rFonts w:ascii="Arial" w:hAnsi="Arial" w:cs="Arial"/>
+          <w:lang w:val="es-ES"/>
+        </w:rPr>
+        <w:t xml:space="preserve">La primera parte es comprobar que funciona bien la </w:t>
+      </w:r>
+      <w:proofErr w:type="gramStart"/>
+      <w:r>
+        <w:rPr>
+          <w:rFonts w:ascii="Arial" w:hAnsi="Arial" w:cs="Arial"/>
+          <w:lang w:val="es-ES"/>
+        </w:rPr>
+        <w:t>app</w:t>
+      </w:r>
+      <w:proofErr w:type="gramEnd"/>
+      <w:r>
+        <w:rPr>
+          <w:rFonts w:ascii="Arial" w:hAnsi="Arial" w:cs="Arial"/>
+          <w:lang w:val="es-ES"/>
+        </w:rPr>
+        <w:t xml:space="preserve"> con un solo nodo. Para ello, hacemos varias transacciones, minamos y comprobamos la cadena:</w:t>
+      </w:r>
+    </w:p>
+    <w:p>
+      <w:pPr>
+        <w:pStyle w:val="ListParagraph"/>
+        <w:spacing w:after="240"/>
+        <w:ind w:left="1080"/>
+        <w:rPr>
+          <w:rFonts w:ascii="Arial" w:hAnsi="Arial" w:cs="Arial"/>
+          <w:lang w:val="es-ES"/>
+        </w:rPr>
+      </w:pPr>
+    </w:p>
+    <w:p>
+      <w:pPr>
+        <w:spacing w:after="240"/>
+        <w:rPr>
+          <w:rFonts w:ascii="Arial" w:hAnsi="Arial" w:cs="Arial"/>
+          <w:lang w:val="es-ES"/>
+        </w:rPr>
+      </w:pPr>
+      <w:r>
+        <w:rPr>
+          <w:lang w:val="es-ES"/>
+        </w:rPr>
+        <w:drawing>
+          <wp:inline distT="0" distB="0" distL="0" distR="0" wp14:anchorId="5011FDD0" wp14:editId="7A8E3C1D">
+            <wp:extent cx="5943236" cy="1074420"/>
+            <wp:effectExtent l="0" t="0" r="635" b="0"/>
+            <wp:docPr id="1" name="Picture 1" descr="Text&#10;&#10;Description automatically generated"/>
+            <wp:cNvGraphicFramePr>
+              <a:graphicFrameLocks xmlns:a="http://schemas.openxmlformats.org/drawingml/2006/main" noChangeAspect="1"/>
+            </wp:cNvGraphicFramePr>
+            <a:graphic xmlns:a="http://schemas.openxmlformats.org/drawingml/2006/main">
+              <a:graphicData uri="http://schemas.openxmlformats.org/drawingml/2006/picture">
+                <pic:pic xmlns:pic="http://schemas.openxmlformats.org/drawingml/2006/picture">
+                  <pic:nvPicPr>
+                    <pic:cNvPr id="1" name="Picture 1" descr="Text&#10;&#10;Description automatically generated"/>
+                    <pic:cNvPicPr/>
+                  </pic:nvPicPr>
+                  <pic:blipFill rotWithShape="1">
+                    <a:blip r:embed="rId7"/>
+                    <a:srcRect r="21433"/>
+                    <a:stretch/>
+                  </pic:blipFill>
+                  <pic:spPr bwMode="auto">
+                    <a:xfrm>
+                      <a:off x="0" y="0"/>
+                      <a:ext cx="5960330" cy="1077510"/>
+                    </a:xfrm>
+                    <a:prstGeom prst="rect">
+                      <a:avLst/>
+                    </a:prstGeom>
+                    <a:ln>
+                      <a:noFill/>
+                    </a:ln>
+                    <a:extLst>
+                      <a:ext uri="{53640926-AAD7-44D8-BBD7-CCE9431645EC}">
+                        <a14:shadowObscured xmlns:a14="http://schemas.microsoft.com/office/drawing/2010/main"/>
+                      </a:ext>
+                    </a:extLst>
+                  </pic:spPr>
+                </pic:pic>
+              </a:graphicData>
+            </a:graphic>
+          </wp:inline>
+        </w:drawing>
+      </w:r>
+    </w:p>
+    <w:p>
+      <w:pPr>
+        <w:spacing w:after="240"/>
+        <w:rPr>
+          <w:rFonts w:ascii="Arial" w:hAnsi="Arial" w:cs="Arial"/>
+          <w:lang w:val="es-ES"/>
+        </w:rPr>
+      </w:pPr>
+      <w:r>
+        <w:rPr>
+          <w:rFonts w:ascii="Arial" w:hAnsi="Arial" w:cs="Arial"/>
+          <w:lang w:val="es-ES"/>
+        </w:rPr>
+        <w:lastRenderedPageBreak/>
+        <w:drawing>
+          <wp:inline distT="0" distB="0" distL="0" distR="0" wp14:anchorId="1FAD1DB2" wp14:editId="66734E4E">
+            <wp:extent cx="4511040" cy="4119814"/>
+            <wp:effectExtent l="0" t="0" r="3810" b="0"/>
+            <wp:docPr id="2" name="Picture 2" descr="Text&#10;&#10;Description automatically generated"/>
+            <wp:cNvGraphicFramePr>
+              <a:graphicFrameLocks xmlns:a="http://schemas.openxmlformats.org/drawingml/2006/main" noChangeAspect="1"/>
+            </wp:cNvGraphicFramePr>
+            <a:graphic xmlns:a="http://schemas.openxmlformats.org/drawingml/2006/main">
+              <a:graphicData uri="http://schemas.openxmlformats.org/drawingml/2006/picture">
+                <pic:pic xmlns:pic="http://schemas.openxmlformats.org/drawingml/2006/picture">
+                  <pic:nvPicPr>
+                    <pic:cNvPr id="2" name="Picture 2" descr="Text&#10;&#10;Description automatically generated"/>
+                    <pic:cNvPicPr/>
+                  </pic:nvPicPr>
+                  <pic:blipFill>
+                    <a:blip r:embed="rId8"/>
+                    <a:stretch>
+                      <a:fillRect/>
+                    </a:stretch>
+                  </pic:blipFill>
+                  <pic:spPr>
+                    <a:xfrm>
+                      <a:off x="0" y="0"/>
+                      <a:ext cx="4536476" cy="4143044"/>
+                    </a:xfrm>
+                    <a:prstGeom prst="rect">
+                      <a:avLst/>
+                    </a:prstGeom>
+                  </pic:spPr>
+                </pic:pic>
+              </a:graphicData>
+            </a:graphic>
+          </wp:inline>
+        </w:drawing>
+      </w:r>
+    </w:p>
+    <w:p>
+      <w:pPr>
+        <w:pStyle w:val="ListParagraph"/>
+        <w:numPr>
+          <w:ilvl w:val="1"/>
+          <w:numId w:val="3"/>
+        </w:numPr>
+        <w:spacing w:after="240"/>
+        <w:rPr>
+          <w:rFonts w:ascii="Arial" w:hAnsi="Arial" w:cs="Arial"/>
+          <w:lang w:val="es-ES"/>
+        </w:rPr>
+      </w:pPr>
+      <w:r>
+        <w:rPr>
+          <w:rFonts w:ascii="Arial" w:hAnsi="Arial" w:cs="Arial"/>
+          <w:lang w:val="es-ES"/>
+        </w:rPr>
+        <w:t>Después, toca probar que</w:t>
+      </w:r>
+      <w:r>
+        <w:rPr>
+          <w:rFonts w:ascii="Arial" w:hAnsi="Arial" w:cs="Arial"/>
+          <w:lang w:val="es-ES"/>
+        </w:rPr>
+        <w:t xml:space="preserve"> podemos registrar otros nodos:</w:t>
+      </w:r>
+    </w:p>
+    <w:p>
+      <w:pPr>
+        <w:spacing w:after="240"/>
+        <w:rPr>
+          <w:rFonts w:ascii="Arial" w:hAnsi="Arial" w:cs="Arial"/>
+          <w:lang w:val="es-ES"/>
+        </w:rPr>
+      </w:pPr>
+      <w:r>
+        <w:rPr>
+          <w:rFonts w:ascii="Arial" w:hAnsi="Arial" w:cs="Arial"/>
+          <w:lang w:val="es-ES"/>
+        </w:rPr>
+        <w:drawing>
+          <wp:inline distT="0" distB="0" distL="0" distR="0" wp14:anchorId="6982E15E" wp14:editId="5E67E918">
+            <wp:extent cx="5396230" cy="4235450"/>
+            <wp:effectExtent l="0" t="0" r="0" b="0"/>
+            <wp:docPr id="4" name="Picture 4" descr="Text&#10;&#10;Description automatically generated"/>
+            <wp:cNvGraphicFramePr>
+              <a:graphicFrameLocks xmlns:a="http://schemas.openxmlformats.org/drawingml/2006/main" noChangeAspect="1"/>
+            </wp:cNvGraphicFramePr>
+            <a:graphic xmlns:a="http://schemas.openxmlformats.org/drawingml/2006/main">
+              <a:graphicData uri="http://schemas.openxmlformats.org/drawingml/2006/picture">
+                <pic:pic xmlns:pic="http://schemas.openxmlformats.org/drawingml/2006/picture">
+                  <pic:nvPicPr>
+                    <pic:cNvPr id="4" name="Picture 4" descr="Text&#10;&#10;Description automatically generated"/>
+                    <pic:cNvPicPr/>
+                  </pic:nvPicPr>
+                  <pic:blipFill>
+                    <a:blip r:embed="rId9"/>
+                    <a:stretch>
+                      <a:fillRect/>
+                    </a:stretch>
+                  </pic:blipFill>
+                  <pic:spPr>
+                    <a:xfrm>
+                      <a:off x="0" y="0"/>
+                      <a:ext cx="5396230" cy="4235450"/>
+                    </a:xfrm>
+                    <a:prstGeom prst="rect">
+                      <a:avLst/>
+                    </a:prstGeom>
+                  </pic:spPr>
+                </pic:pic>
+              </a:graphicData>
+            </a:graphic>
+          </wp:inline>
+        </w:drawing>
+      </w:r>
+    </w:p>
+    <w:p>
+      <w:pPr>
+        <w:pStyle w:val="ListParagraph"/>
+        <w:numPr>
+          <w:ilvl w:val="1"/>
+          <w:numId w:val="3"/>
+        </w:numPr>
+        <w:spacing w:after="240"/>
+        <w:rPr>
+          <w:rFonts w:ascii="Arial" w:hAnsi="Arial" w:cs="Arial"/>
+          <w:lang w:val="es-ES"/>
+        </w:rPr>
+      </w:pPr>
+      <w:r>
+        <w:rPr>
+          <w:rFonts w:ascii="Arial" w:hAnsi="Arial" w:cs="Arial"/>
+          <w:lang w:val="es-ES"/>
+        </w:rPr>
+        <w:lastRenderedPageBreak/>
+        <w:t xml:space="preserve">Ahora hacemos </w:t>
+      </w:r>
+      <w:r>
+        <w:rPr>
+          <w:rFonts w:ascii="Arial" w:hAnsi="Arial" w:cs="Arial"/>
+          <w:lang w:val="es-ES"/>
+        </w:rPr>
+        <w:t>mas transacciones en el primer nodo, y minamos otro bloque</w:t>
+      </w:r>
+    </w:p>
+    <w:p>
+      <w:pPr>
+        <w:spacing w:after="240"/>
+        <w:rPr>
+          <w:rFonts w:ascii="Arial" w:hAnsi="Arial" w:cs="Arial"/>
+          <w:lang w:val="es-ES"/>
+        </w:rPr>
+      </w:pPr>
+      <w:r>
+        <w:rPr>
+          <w:rFonts w:ascii="Arial" w:hAnsi="Arial" w:cs="Arial"/>
+          <w:lang w:val="es-ES"/>
+        </w:rPr>
+        <w:drawing>
+          <wp:inline distT="0" distB="0" distL="0" distR="0" wp14:anchorId="01544525" wp14:editId="6D447790">
+            <wp:extent cx="5234940" cy="4588116"/>
+            <wp:effectExtent l="0" t="0" r="3810" b="3175"/>
+            <wp:docPr id="5" name="Picture 5" descr="Text&#10;&#10;Description automatically generated"/>
+            <wp:cNvGraphicFramePr>
+              <a:graphicFrameLocks xmlns:a="http://schemas.openxmlformats.org/drawingml/2006/main" noChangeAspect="1"/>
+            </wp:cNvGraphicFramePr>
+            <a:graphic xmlns:a="http://schemas.openxmlformats.org/drawingml/2006/main">
+              <a:graphicData uri="http://schemas.openxmlformats.org/drawingml/2006/picture">
+                <pic:pic xmlns:pic="http://schemas.openxmlformats.org/drawingml/2006/picture">
+                  <pic:nvPicPr>
+                    <pic:cNvPr id="5" name="Picture 5" descr="Text&#10;&#10;Description automatically generated"/>
+                    <pic:cNvPicPr/>
+                  </pic:nvPicPr>
+                  <pic:blipFill>
+                    <a:blip r:embed="rId10"/>
+                    <a:stretch>
+                      <a:fillRect/>
+                    </a:stretch>
+                  </pic:blipFill>
+                  <pic:spPr>
+                    <a:xfrm>
+                      <a:off x="0" y="0"/>
+                      <a:ext cx="5262897" cy="4612618"/>
+                    </a:xfrm>
+                    <a:prstGeom prst="rect">
+                      <a:avLst/>
+                    </a:prstGeom>
+                  </pic:spPr>
+                </pic:pic>
+              </a:graphicData>
+            </a:graphic>
+          </wp:inline>
+        </w:drawing>
+      </w:r>
+    </w:p>
+    <w:p>
+      <w:pPr>
+        <w:pStyle w:val="ListParagraph"/>
+        <w:numPr>
+          <w:ilvl w:val="1"/>
+          <w:numId w:val="3"/>
+        </w:numPr>
+        <w:spacing w:after="240"/>
+        <w:rPr>
+          <w:rFonts w:ascii="Arial" w:hAnsi="Arial" w:cs="Arial"/>
+          <w:lang w:val="es-ES"/>
+        </w:rPr>
+      </w:pPr>
+      <w:r>
+        <w:rPr>
+          <w:rFonts w:ascii="Arial" w:hAnsi="Arial" w:cs="Arial"/>
+          <w:lang w:val="es-ES"/>
+        </w:rPr>
+        <w:t xml:space="preserve">Ahora, vamos a comprobar que funciona nuestra resolución de conflictos. Si el nodo 2 recibe nuevas transacciones y mina el bloque, debería </w:t>
+      </w:r>
+      <w:r>
+        <w:rPr>
+          <w:rFonts w:ascii="Arial" w:hAnsi="Arial" w:cs="Arial"/>
+          <w:lang w:val="es-ES"/>
+        </w:rPr>
+        <w:t xml:space="preserve">generar un conflicto, ya que el nodo 1 tiene una cadena </w:t>
+      </w:r>
+      <w:r>
+        <w:rPr>
+          <w:rFonts w:ascii="Arial" w:hAnsi="Arial" w:cs="Arial"/>
+          <w:lang w:val="es-ES"/>
+        </w:rPr>
+        <w:t>más</w:t>
+      </w:r>
+      <w:r>
+        <w:rPr>
+          <w:rFonts w:ascii="Arial" w:hAnsi="Arial" w:cs="Arial"/>
+          <w:lang w:val="es-ES"/>
+        </w:rPr>
+        <w:t xml:space="preserve"> larga</w:t>
+      </w:r>
+      <w:r>
+        <w:rPr>
+          <w:rFonts w:ascii="Arial" w:hAnsi="Arial" w:cs="Arial"/>
+          <w:lang w:val="es-ES"/>
+        </w:rPr>
+        <w:t>.</w:t>
+      </w:r>
+    </w:p>
+    <w:p>
+      <w:pPr>
+        <w:spacing w:after="240"/>
+        <w:rPr>
+          <w:rFonts w:ascii="Arial" w:hAnsi="Arial" w:cs="Arial"/>
+          <w:lang w:val="es-ES"/>
+        </w:rPr>
+      </w:pPr>
+      <w:r>
+        <w:rPr>
+          <w:rFonts w:ascii="Arial" w:hAnsi="Arial" w:cs="Arial"/>
+          <w:lang w:val="es-ES"/>
+        </w:rPr>
+        <w:drawing>
+          <wp:inline distT="0" distB="0" distL="0" distR="0" wp14:anchorId="77B945B6" wp14:editId="58CC4810">
+            <wp:extent cx="5396230" cy="787400"/>
+            <wp:effectExtent l="0" t="0" r="0" b="0"/>
+            <wp:docPr id="6" name="Picture 6" descr="Text&#10;&#10;Description automatically generated"/>
+            <wp:cNvGraphicFramePr>
+              <a:graphicFrameLocks xmlns:a="http://schemas.openxmlformats.org/drawingml/2006/main" noChangeAspect="1"/>
+            </wp:cNvGraphicFramePr>
+            <a:graphic xmlns:a="http://schemas.openxmlformats.org/drawingml/2006/main">
+              <a:graphicData uri="http://schemas.openxmlformats.org/drawingml/2006/picture">
+                <pic:pic xmlns:pic="http://schemas.openxmlformats.org/drawingml/2006/picture">
+                  <pic:nvPicPr>
+                    <pic:cNvPr id="6" name="Picture 6" descr="Text&#10;&#10;Description automatically generated"/>
+                    <pic:cNvPicPr/>
+                  </pic:nvPicPr>
+                  <pic:blipFill>
+                    <a:blip r:embed="rId11"/>
+                    <a:stretch>
+                      <a:fillRect/>
+                    </a:stretch>
+                  </pic:blipFill>
+                  <pic:spPr>
+                    <a:xfrm>
+                      <a:off x="0" y="0"/>
+                      <a:ext cx="5396230" cy="787400"/>
+                    </a:xfrm>
+                    <a:prstGeom prst="rect">
+                      <a:avLst/>
+                    </a:prstGeom>
+                  </pic:spPr>
+                </pic:pic>
+              </a:graphicData>
+            </a:graphic>
+          </wp:inline>
+        </w:drawing>
+      </w:r>
+    </w:p>
+    <w:p>
+      <w:pPr>
+        <w:pStyle w:val="ListParagraph"/>
+        <w:numPr>
+          <w:ilvl w:val="0"/>
+          <w:numId w:val="3"/>
+        </w:numPr>
+        <w:spacing w:after="240"/>
+        <w:rPr>
+          <w:rFonts w:ascii="Arial" w:hAnsi="Arial" w:cs="Arial"/>
+          <w:lang w:val="es-ES"/>
+        </w:rPr>
+      </w:pPr>
+      <w:r>
+        <w:rPr>
+          <w:rFonts w:ascii="Arial" w:hAnsi="Arial" w:cs="Arial"/>
+          <w:lang w:val="es-ES"/>
+        </w:rPr>
+        <w:t>Pruebas desde VM</w:t>
+      </w:r>
+    </w:p>
+    <w:p>
+      <w:pPr>
+        <w:pStyle w:val="ListParagraph"/>
+        <w:numPr>
+          <w:ilvl w:val="1"/>
+          <w:numId w:val="3"/>
+        </w:numPr>
+        <w:spacing w:after="240"/>
+        <w:rPr>
+          <w:rFonts w:ascii="Arial" w:hAnsi="Arial" w:cs="Arial"/>
+          <w:lang w:val="es-ES"/>
+        </w:rPr>
+      </w:pPr>
+      <w:r>
+        <w:rPr>
+          <w:rFonts w:ascii="Arial" w:hAnsi="Arial" w:cs="Arial"/>
+          <w:lang w:val="es-ES"/>
+        </w:rPr>
+        <w:t xml:space="preserve">Ahora hay que comprobar que funciona la red cuando hay nodos en una maquina virtual. Para ello, se configura </w:t>
+      </w:r>
+      <w:r>
+        <w:rPr>
+          <w:rFonts w:ascii="Arial" w:hAnsi="Arial" w:cs="Arial"/>
+          <w:lang w:val="es-ES"/>
+        </w:rPr>
+        <w:t xml:space="preserve">dicha maquina virtual con la red de </w:t>
+      </w:r>
+      <w:proofErr w:type="spellStart"/>
+      <w:r>
+        <w:rPr>
+          <w:rFonts w:ascii="Arial" w:hAnsi="Arial" w:cs="Arial"/>
+          <w:lang w:val="es-ES"/>
+        </w:rPr>
+        <w:t>only</w:t>
+      </w:r>
+      <w:proofErr w:type="spellEnd"/>
+      <w:r>
+        <w:rPr>
+          <w:rFonts w:ascii="Arial" w:hAnsi="Arial" w:cs="Arial"/>
+          <w:lang w:val="es-ES"/>
+        </w:rPr>
+        <w:t xml:space="preserve">-host, y de esta forma, podremos comunicarnos con ella </w:t>
+      </w:r>
+      <w:r>
+        <w:rPr>
+          <w:rFonts w:ascii="Arial" w:hAnsi="Arial" w:cs="Arial"/>
+          <w:lang w:val="es-ES"/>
+        </w:rPr>
+        <w:t>a través de la red a la que estemos conectados</w:t>
+      </w:r>
+      <w:r>
+        <w:rPr>
+          <w:rFonts w:ascii="Arial" w:hAnsi="Arial" w:cs="Arial"/>
+          <w:lang w:val="es-ES"/>
+        </w:rPr>
+        <w:t xml:space="preserve">. En mi caso, la </w:t>
+      </w:r>
+      <w:proofErr w:type="spellStart"/>
+      <w:r>
+        <w:rPr>
+          <w:rFonts w:ascii="Arial" w:hAnsi="Arial" w:cs="Arial"/>
+          <w:lang w:val="es-ES"/>
+        </w:rPr>
+        <w:t>ip</w:t>
+      </w:r>
+      <w:proofErr w:type="spellEnd"/>
+      <w:r>
+        <w:rPr>
+          <w:rFonts w:ascii="Arial" w:hAnsi="Arial" w:cs="Arial"/>
+          <w:lang w:val="es-ES"/>
+        </w:rPr>
+        <w:t xml:space="preserve"> del host es </w:t>
+      </w:r>
+      <w:r>
+        <w:rPr>
+          <w:rFonts w:ascii="Arial" w:hAnsi="Arial" w:cs="Arial"/>
+          <w:lang w:val="es-ES"/>
+        </w:rPr>
+        <w:t>192.168.1.45</w:t>
+      </w:r>
+      <w:r>
+        <w:rPr>
+          <w:rFonts w:ascii="Arial" w:hAnsi="Arial" w:cs="Arial"/>
+          <w:lang w:val="es-ES"/>
+        </w:rPr>
+        <w:t xml:space="preserve"> y la de la VM es </w:t>
+      </w:r>
+      <w:r>
+        <w:rPr>
+          <w:rFonts w:ascii="Arial" w:hAnsi="Arial" w:cs="Arial"/>
+          <w:lang w:val="es-ES"/>
+        </w:rPr>
+        <w:t>192.168.1.</w:t>
+      </w:r>
+      <w:r>
+        <w:rPr>
+          <w:rFonts w:ascii="Arial" w:hAnsi="Arial" w:cs="Arial"/>
+          <w:lang w:val="es-ES"/>
+        </w:rPr>
+        <w:t>101</w:t>
+      </w:r>
+      <w:r>
+        <w:rPr>
+          <w:rFonts w:ascii="Arial" w:hAnsi="Arial" w:cs="Arial"/>
+          <w:lang w:val="es-ES"/>
+        </w:rPr>
+        <w:t>.</w:t>
+      </w:r>
+    </w:p>
+    <w:p>
+      <w:pPr>
+        <w:pStyle w:val="ListParagraph"/>
+        <w:numPr>
+          <w:ilvl w:val="1"/>
+          <w:numId w:val="3"/>
+        </w:numPr>
+        <w:spacing w:after="240"/>
+        <w:rPr>
+          <w:rFonts w:ascii="Arial" w:hAnsi="Arial" w:cs="Arial"/>
+          <w:lang w:val="es-ES"/>
+        </w:rPr>
+      </w:pPr>
+      <w:r>
+        <w:rPr>
+          <w:rFonts w:ascii="Arial" w:hAnsi="Arial" w:cs="Arial"/>
+          <w:lang w:val="es-ES"/>
+        </w:rPr>
+        <w:t>Primero creamos el nodo principal en el host</w:t>
+      </w:r>
+    </w:p>
+    <w:p>
+      <w:pPr>
+        <w:spacing w:after="240"/>
+        <w:rPr>
+          <w:rFonts w:ascii="Arial" w:hAnsi="Arial" w:cs="Arial"/>
+          <w:lang w:val="es-ES"/>
+        </w:rPr>
+      </w:pPr>
     </w:p>
     <w:sectPr>
       <w:pgSz w:w="11900" w:h="16840"/>

</xml_diff>

<commit_message>
All working. Falta rematar el informe
</commit_message>
<xml_diff>
--- a/Informe blockchain.docx
+++ b/Informe blockchain.docx
@@ -794,18 +794,7 @@
                                 <w:u w:color="ED7D31"/>
                                 <w:lang w:val="en-US"/>
                               </w:rPr>
-                              <w:t xml:space="preserve">Daniel Sánchez </w:t>
-                            </w:r>
-                            <w:r>
-                              <w:rPr>
-                                <w:rFonts w:ascii="Cambria" w:hAnsi="Cambria"/>
-                                <w:color w:val="000000" w:themeColor="text1"/>
-                                <w:sz w:val="24"/>
-                                <w:szCs w:val="34"/>
-                                <w:u w:color="ED7D31"/>
-                                <w:lang w:val="en-US"/>
-                              </w:rPr>
-                              <w:t>Sánchez</w:t>
+                              <w:t>Daniel Sánchez Sánchez</w:t>
                             </w:r>
                           </w:p>
                         </w:txbxContent>
@@ -875,18 +864,7 @@
                           <w:u w:color="ED7D31"/>
                           <w:lang w:val="en-US"/>
                         </w:rPr>
-                        <w:t xml:space="preserve">Daniel Sánchez </w:t>
-                      </w:r>
-                      <w:r>
-                        <w:rPr>
-                          <w:rFonts w:ascii="Cambria" w:hAnsi="Cambria"/>
-                          <w:color w:val="000000" w:themeColor="text1"/>
-                          <w:sz w:val="24"/>
-                          <w:szCs w:val="34"/>
-                          <w:u w:color="ED7D31"/>
-                          <w:lang w:val="en-US"/>
-                        </w:rPr>
-                        <w:t>Sánchez</w:t>
+                        <w:t>Daniel Sánchez Sánchez</w:t>
                       </w:r>
                     </w:p>
                   </w:txbxContent>
@@ -1585,7 +1563,23 @@
           <w:rFonts w:ascii="Arial" w:hAnsi="Arial" w:cs="Arial"/>
           <w:lang w:val="es-ES"/>
         </w:rPr>
-        <w:t>, creamos una app que se podrá ejecutar por cada nodo</w:t>
+        <w:t xml:space="preserve">, creamos una </w:t>
+      </w:r>
+      <w:proofErr w:type="gramStart"/>
+      <w:r>
+        <w:rPr>
+          <w:rFonts w:ascii="Arial" w:hAnsi="Arial" w:cs="Arial"/>
+          <w:lang w:val="es-ES"/>
+        </w:rPr>
+        <w:t>app</w:t>
+      </w:r>
+      <w:proofErr w:type="gramEnd"/>
+      <w:r>
+        <w:rPr>
+          <w:rFonts w:ascii="Arial" w:hAnsi="Arial" w:cs="Arial"/>
+          <w:lang w:val="es-ES"/>
+        </w:rPr>
+        <w:t xml:space="preserve"> que se podrá ejecutar por cada nodo</w:t>
       </w:r>
       <w:r>
         <w:rPr>
@@ -1761,7 +1755,15 @@
           <w:rFonts w:ascii="Arial" w:hAnsi="Arial" w:cs="Arial"/>
           <w:lang w:val="es-ES"/>
         </w:rPr>
-        <w:t>nueva_transaccion</w:t>
+        <w:t>nueva_</w:t>
+      </w:r>
+      <w:proofErr w:type="gramStart"/>
+      <w:r>
+        <w:rPr>
+          <w:rFonts w:ascii="Arial" w:hAnsi="Arial" w:cs="Arial"/>
+          <w:lang w:val="es-ES"/>
+        </w:rPr>
+        <w:t>transaccion</w:t>
       </w:r>
       <w:proofErr w:type="spellEnd"/>
       <w:r>
@@ -1769,7 +1771,15 @@
           <w:rFonts w:ascii="Arial" w:hAnsi="Arial" w:cs="Arial"/>
           <w:lang w:val="es-ES"/>
         </w:rPr>
-        <w:t>()</w:t>
+        <w:t>(</w:t>
+      </w:r>
+      <w:proofErr w:type="gramEnd"/>
+      <w:r>
+        <w:rPr>
+          <w:rFonts w:ascii="Arial" w:hAnsi="Arial" w:cs="Arial"/>
+          <w:lang w:val="es-ES"/>
+        </w:rPr>
+        <w:t>)</w:t>
       </w:r>
       <w:r>
         <w:rPr>
@@ -1944,7 +1954,23 @@
           <w:rFonts w:ascii="Arial" w:hAnsi="Arial" w:cs="Arial"/>
           <w:lang w:val="es-ES"/>
         </w:rPr>
-        <w:t xml:space="preserve">HTTP status </w:t>
+        <w:t xml:space="preserve">HTTP </w:t>
+      </w:r>
+      <w:proofErr w:type="gramStart"/>
+      <w:r>
+        <w:rPr>
+          <w:rFonts w:ascii="Arial" w:hAnsi="Arial" w:cs="Arial"/>
+          <w:lang w:val="es-ES"/>
+        </w:rPr>
+        <w:t>status</w:t>
+      </w:r>
+      <w:proofErr w:type="gramEnd"/>
+      <w:r>
+        <w:rPr>
+          <w:rFonts w:ascii="Arial" w:hAnsi="Arial" w:cs="Arial"/>
+          <w:lang w:val="es-ES"/>
+        </w:rPr>
+        <w:t xml:space="preserve"> </w:t>
       </w:r>
       <w:proofErr w:type="spellStart"/>
       <w:r>
@@ -2092,7 +2118,15 @@
           <w:rFonts w:ascii="Arial" w:hAnsi="Arial" w:cs="Arial"/>
           <w:lang w:val="es-ES"/>
         </w:rPr>
-        <w:t>blockchain_completa</w:t>
+        <w:t>blockchain_</w:t>
+      </w:r>
+      <w:proofErr w:type="gramStart"/>
+      <w:r>
+        <w:rPr>
+          <w:rFonts w:ascii="Arial" w:hAnsi="Arial" w:cs="Arial"/>
+          <w:lang w:val="es-ES"/>
+        </w:rPr>
+        <w:t>completa</w:t>
       </w:r>
       <w:proofErr w:type="spellEnd"/>
       <w:r>
@@ -2100,7 +2134,15 @@
           <w:rFonts w:ascii="Arial" w:hAnsi="Arial" w:cs="Arial"/>
           <w:lang w:val="es-ES"/>
         </w:rPr>
-        <w:t>()</w:t>
+        <w:t>(</w:t>
+      </w:r>
+      <w:proofErr w:type="gramEnd"/>
+      <w:r>
+        <w:rPr>
+          <w:rFonts w:ascii="Arial" w:hAnsi="Arial" w:cs="Arial"/>
+          <w:lang w:val="es-ES"/>
+        </w:rPr>
+        <w:t>)</w:t>
       </w:r>
       <w:r>
         <w:rPr>
@@ -2256,12 +2298,21 @@
         </w:rPr>
         <w:t xml:space="preserve">el </w:t>
       </w:r>
-      <w:r>
-        <w:rPr>
-          <w:rFonts w:ascii="Arial" w:hAnsi="Arial" w:cs="Arial"/>
-          <w:lang w:val="es-ES"/>
-        </w:rPr>
-        <w:t xml:space="preserve">status 200 en caso de haberla incluido correctamente, o </w:t>
+      <w:proofErr w:type="gramStart"/>
+      <w:r>
+        <w:rPr>
+          <w:rFonts w:ascii="Arial" w:hAnsi="Arial" w:cs="Arial"/>
+          <w:lang w:val="es-ES"/>
+        </w:rPr>
+        <w:t>status</w:t>
+      </w:r>
+      <w:proofErr w:type="gramEnd"/>
+      <w:r>
+        <w:rPr>
+          <w:rFonts w:ascii="Arial" w:hAnsi="Arial" w:cs="Arial"/>
+          <w:lang w:val="es-ES"/>
+        </w:rPr>
+        <w:t xml:space="preserve"> 200 en caso de haberla incluido correctamente, o </w:t>
       </w:r>
       <w:r>
         <w:rPr>
@@ -2284,7 +2335,23 @@
           <w:rFonts w:ascii="Arial" w:hAnsi="Arial" w:cs="Arial"/>
           <w:lang w:val="es-ES"/>
         </w:rPr>
-        <w:t xml:space="preserve"> la app.</w:t>
+        <w:t xml:space="preserve"> la </w:t>
+      </w:r>
+      <w:proofErr w:type="gramStart"/>
+      <w:r>
+        <w:rPr>
+          <w:rFonts w:ascii="Arial" w:hAnsi="Arial" w:cs="Arial"/>
+          <w:lang w:val="es-ES"/>
+        </w:rPr>
+        <w:t>app</w:t>
+      </w:r>
+      <w:proofErr w:type="gramEnd"/>
+      <w:r>
+        <w:rPr>
+          <w:rFonts w:ascii="Arial" w:hAnsi="Arial" w:cs="Arial"/>
+          <w:lang w:val="es-ES"/>
+        </w:rPr>
+        <w:t>.</w:t>
       </w:r>
     </w:p>
     <w:p>
@@ -2386,6 +2453,7 @@
         </w:rPr>
         <w:t xml:space="preserve"> a la función </w:t>
       </w:r>
+      <w:proofErr w:type="gramStart"/>
       <w:r>
         <w:rPr>
           <w:rFonts w:ascii="Arial" w:hAnsi="Arial" w:cs="Arial"/>
@@ -2398,7 +2466,15 @@
           <w:rFonts w:ascii="Arial" w:hAnsi="Arial" w:cs="Arial"/>
           <w:lang w:val="es-ES"/>
         </w:rPr>
-        <w:t>()</w:t>
+        <w:t>(</w:t>
+      </w:r>
+      <w:proofErr w:type="gramEnd"/>
+      <w:r>
+        <w:rPr>
+          <w:rFonts w:ascii="Arial" w:hAnsi="Arial" w:cs="Arial"/>
+          <w:lang w:val="es-ES"/>
+        </w:rPr>
+        <w:t>)</w:t>
       </w:r>
       <w:r>
         <w:rPr>
@@ -2453,7 +2529,23 @@
           <w:rFonts w:ascii="Arial" w:hAnsi="Arial" w:cs="Arial"/>
           <w:lang w:val="es-ES"/>
         </w:rPr>
-        <w:t xml:space="preserve">, se sacan las transacciones no confirmadas de la pool y se crea un nuevo bloque para incluirlo en la cadena, </w:t>
+        <w:t xml:space="preserve">, se sacan las transacciones no confirmadas </w:t>
+      </w:r>
+      <w:proofErr w:type="gramStart"/>
+      <w:r>
+        <w:rPr>
+          <w:rFonts w:ascii="Arial" w:hAnsi="Arial" w:cs="Arial"/>
+          <w:lang w:val="es-ES"/>
+        </w:rPr>
+        <w:t>de la pool</w:t>
+      </w:r>
+      <w:proofErr w:type="gramEnd"/>
+      <w:r>
+        <w:rPr>
+          <w:rFonts w:ascii="Arial" w:hAnsi="Arial" w:cs="Arial"/>
+          <w:lang w:val="es-ES"/>
+        </w:rPr>
+        <w:t xml:space="preserve"> y se crea un nuevo bloque para incluirlo en la cadena, </w:t>
       </w:r>
       <w:r>
         <w:rPr>
@@ -2531,7 +2623,23 @@
           <w:rFonts w:ascii="Arial" w:hAnsi="Arial" w:cs="Arial"/>
           <w:lang w:val="es-ES"/>
         </w:rPr>
-        <w:t xml:space="preserve">y el status </w:t>
+        <w:t xml:space="preserve">y el </w:t>
+      </w:r>
+      <w:proofErr w:type="gramStart"/>
+      <w:r>
+        <w:rPr>
+          <w:rFonts w:ascii="Arial" w:hAnsi="Arial" w:cs="Arial"/>
+          <w:lang w:val="es-ES"/>
+        </w:rPr>
+        <w:t>status</w:t>
+      </w:r>
+      <w:proofErr w:type="gramEnd"/>
+      <w:r>
+        <w:rPr>
+          <w:rFonts w:ascii="Arial" w:hAnsi="Arial" w:cs="Arial"/>
+          <w:lang w:val="es-ES"/>
+        </w:rPr>
+        <w:t xml:space="preserve"> </w:t>
       </w:r>
       <w:proofErr w:type="spellStart"/>
       <w:r>
@@ -2579,7 +2687,14 @@
           <w:rFonts w:ascii="Arial" w:hAnsi="Arial" w:cs="Arial"/>
           <w:lang w:val="es-ES"/>
         </w:rPr>
-        <w:t xml:space="preserve">Si </w:t>
+        <w:t>Si había, creamos un bloque con estas y comenzamos a trabajar en la prueba</w:t>
+      </w:r>
+      <w:r>
+        <w:rPr>
+          <w:rFonts w:ascii="Arial" w:hAnsi="Arial" w:cs="Arial"/>
+          <w:lang w:val="es-ES"/>
+        </w:rPr>
+        <w:t xml:space="preserve"> de trabajo. Una vez encontrado el </w:t>
       </w:r>
       <w:proofErr w:type="spellStart"/>
       <w:r>
@@ -2587,7 +2702,7 @@
           <w:rFonts w:ascii="Arial" w:hAnsi="Arial" w:cs="Arial"/>
           <w:lang w:val="es-ES"/>
         </w:rPr>
-        <w:t>si</w:t>
+        <w:t>nonce</w:t>
       </w:r>
       <w:proofErr w:type="spellEnd"/>
       <w:r>
@@ -2595,14 +2710,35 @@
           <w:rFonts w:ascii="Arial" w:hAnsi="Arial" w:cs="Arial"/>
           <w:lang w:val="es-ES"/>
         </w:rPr>
-        <w:t xml:space="preserve"> que había, creamos un bloque con estas y comenzamos a trabajar en la prueba</w:t>
-      </w:r>
-      <w:r>
-        <w:rPr>
-          <w:rFonts w:ascii="Arial" w:hAnsi="Arial" w:cs="Arial"/>
-          <w:lang w:val="es-ES"/>
-        </w:rPr>
-        <w:t xml:space="preserve"> de trabajo. Una vez encontrado el </w:t>
+        <w:t xml:space="preserve">, </w:t>
+      </w:r>
+      <w:r>
+        <w:rPr>
+          <w:rFonts w:ascii="Arial" w:hAnsi="Arial" w:cs="Arial"/>
+          <w:lang w:val="es-ES"/>
+        </w:rPr>
+        <w:t>procedemos a comprobar que no hay otra cadena de mayor longitud que la nuestra</w:t>
+      </w:r>
+      <w:r>
+        <w:rPr>
+          <w:rFonts w:ascii="Arial" w:hAnsi="Arial" w:cs="Arial"/>
+          <w:lang w:val="es-ES"/>
+        </w:rPr>
+        <w:t xml:space="preserve"> con la </w:t>
+      </w:r>
+      <w:r>
+        <w:rPr>
+          <w:rFonts w:ascii="Arial" w:hAnsi="Arial" w:cs="Arial"/>
+          <w:lang w:val="es-ES"/>
+        </w:rPr>
+        <w:t>función</w:t>
+      </w:r>
+      <w:r>
+        <w:rPr>
+          <w:rFonts w:ascii="Arial" w:hAnsi="Arial" w:cs="Arial"/>
+          <w:lang w:val="es-ES"/>
+        </w:rPr>
+        <w:t xml:space="preserve"> </w:t>
       </w:r>
       <w:proofErr w:type="spellStart"/>
       <w:r>
@@ -2610,7 +2746,15 @@
           <w:rFonts w:ascii="Arial" w:hAnsi="Arial" w:cs="Arial"/>
           <w:lang w:val="es-ES"/>
         </w:rPr>
-        <w:t>nonce</w:t>
+        <w:t>resuelve_</w:t>
+      </w:r>
+      <w:proofErr w:type="gramStart"/>
+      <w:r>
+        <w:rPr>
+          <w:rFonts w:ascii="Arial" w:hAnsi="Arial" w:cs="Arial"/>
+          <w:lang w:val="es-ES"/>
+        </w:rPr>
+        <w:t>conflictos</w:t>
       </w:r>
       <w:proofErr w:type="spellEnd"/>
       <w:r>
@@ -2618,53 +2762,15 @@
           <w:rFonts w:ascii="Arial" w:hAnsi="Arial" w:cs="Arial"/>
           <w:lang w:val="es-ES"/>
         </w:rPr>
-        <w:t xml:space="preserve">, </w:t>
-      </w:r>
-      <w:r>
-        <w:rPr>
-          <w:rFonts w:ascii="Arial" w:hAnsi="Arial" w:cs="Arial"/>
-          <w:lang w:val="es-ES"/>
-        </w:rPr>
-        <w:t>procedemos a comprobar que no hay otra cadena de mayor longitud que la nuestra</w:t>
-      </w:r>
-      <w:r>
-        <w:rPr>
-          <w:rFonts w:ascii="Arial" w:hAnsi="Arial" w:cs="Arial"/>
-          <w:lang w:val="es-ES"/>
-        </w:rPr>
-        <w:t xml:space="preserve"> con la </w:t>
-      </w:r>
-      <w:proofErr w:type="spellStart"/>
-      <w:r>
-        <w:rPr>
-          <w:rFonts w:ascii="Arial" w:hAnsi="Arial" w:cs="Arial"/>
-          <w:lang w:val="es-ES"/>
-        </w:rPr>
-        <w:t>funcion</w:t>
-      </w:r>
-      <w:proofErr w:type="spellEnd"/>
-      <w:r>
-        <w:rPr>
-          <w:rFonts w:ascii="Arial" w:hAnsi="Arial" w:cs="Arial"/>
-          <w:lang w:val="es-ES"/>
-        </w:rPr>
-        <w:t xml:space="preserve"> </w:t>
-      </w:r>
-      <w:proofErr w:type="spellStart"/>
-      <w:r>
-        <w:rPr>
-          <w:rFonts w:ascii="Arial" w:hAnsi="Arial" w:cs="Arial"/>
-          <w:lang w:val="es-ES"/>
-        </w:rPr>
-        <w:t>resuelve_conflictos</w:t>
-      </w:r>
-      <w:proofErr w:type="spellEnd"/>
-      <w:r>
-        <w:rPr>
-          <w:rFonts w:ascii="Arial" w:hAnsi="Arial" w:cs="Arial"/>
-          <w:lang w:val="es-ES"/>
-        </w:rPr>
-        <w:t>().</w:t>
+        <w:t>(</w:t>
+      </w:r>
+      <w:proofErr w:type="gramEnd"/>
+      <w:r>
+        <w:rPr>
+          <w:rFonts w:ascii="Arial" w:hAnsi="Arial" w:cs="Arial"/>
+          <w:lang w:val="es-ES"/>
+        </w:rPr>
+        <w:t>).</w:t>
       </w:r>
     </w:p>
     <w:p>
@@ -2698,13 +2804,41 @@
         </w:rPr>
         <w:t xml:space="preserve">Si somos la cadena </w:t>
       </w:r>
+      <w:r>
+        <w:rPr>
+          <w:rFonts w:ascii="Arial" w:hAnsi="Arial" w:cs="Arial"/>
+          <w:lang w:val="es-ES"/>
+        </w:rPr>
+        <w:t>más</w:t>
+      </w:r>
+      <w:r>
+        <w:rPr>
+          <w:rFonts w:ascii="Arial" w:hAnsi="Arial" w:cs="Arial"/>
+          <w:lang w:val="es-ES"/>
+        </w:rPr>
+        <w:t xml:space="preserve"> larga, </w:t>
+      </w:r>
+      <w:r>
+        <w:rPr>
+          <w:rFonts w:ascii="Arial" w:hAnsi="Arial" w:cs="Arial"/>
+          <w:lang w:val="es-ES"/>
+        </w:rPr>
+        <w:t xml:space="preserve">integramos el bloque en la cadena principal y </w:t>
+      </w:r>
+      <w:r>
+        <w:rPr>
+          <w:rFonts w:ascii="Arial" w:hAnsi="Arial" w:cs="Arial"/>
+          <w:lang w:val="es-ES"/>
+        </w:rPr>
+        <w:t xml:space="preserve">quitamos del pool de transacciones las que acabamos de incluir. No la vaciamos del todo ya que en el tiempo que minamos el bloque (en bitcoin serian unos 10 </w:t>
+      </w:r>
       <w:proofErr w:type="spellStart"/>
       <w:r>
         <w:rPr>
           <w:rFonts w:ascii="Arial" w:hAnsi="Arial" w:cs="Arial"/>
           <w:lang w:val="es-ES"/>
         </w:rPr>
-        <w:t>mas</w:t>
+        <w:t>mins</w:t>
       </w:r>
       <w:proofErr w:type="spellEnd"/>
       <w:r>
@@ -2712,21 +2846,57 @@
           <w:rFonts w:ascii="Arial" w:hAnsi="Arial" w:cs="Arial"/>
           <w:lang w:val="es-ES"/>
         </w:rPr>
-        <w:t xml:space="preserve"> larga, </w:t>
-      </w:r>
-      <w:r>
-        <w:rPr>
-          <w:rFonts w:ascii="Arial" w:hAnsi="Arial" w:cs="Arial"/>
-          <w:lang w:val="es-ES"/>
-        </w:rPr>
-        <w:t xml:space="preserve">integramos el bloque en la cadena principal y </w:t>
-      </w:r>
-      <w:r>
-        <w:rPr>
-          <w:rFonts w:ascii="Arial" w:hAnsi="Arial" w:cs="Arial"/>
-          <w:lang w:val="es-ES"/>
-        </w:rPr>
-        <w:t xml:space="preserve">quitamos del pool de transacciones las que acabamos de incluir. No la vaciamos del todo ya que en el tiempo que minamos el bloque (en bitcoin serian unos 10 </w:t>
+        <w:t xml:space="preserve">) podrían llegar muchas nuevas transacciones a </w:t>
+      </w:r>
+      <w:r>
+        <w:rPr>
+          <w:rFonts w:ascii="Arial" w:hAnsi="Arial" w:cs="Arial"/>
+          <w:lang w:val="es-ES"/>
+        </w:rPr>
+        <w:t>nuestro pool</w:t>
+      </w:r>
+      <w:r>
+        <w:rPr>
+          <w:rFonts w:ascii="Arial" w:hAnsi="Arial" w:cs="Arial"/>
+          <w:lang w:val="es-ES"/>
+        </w:rPr>
+        <w:t>, y estas no habría que eliminarlas.</w:t>
+      </w:r>
+      <w:r>
+        <w:rPr>
+          <w:rFonts w:ascii="Arial" w:hAnsi="Arial" w:cs="Arial"/>
+          <w:lang w:val="es-ES"/>
+        </w:rPr>
+        <w:t xml:space="preserve"> </w:t>
+      </w:r>
+    </w:p>
+    <w:p>
+      <w:pPr>
+        <w:pStyle w:val="ListParagraph"/>
+        <w:spacing w:after="240"/>
+        <w:ind w:left="1800"/>
+        <w:rPr>
+          <w:rFonts w:ascii="Arial" w:hAnsi="Arial" w:cs="Arial"/>
+          <w:lang w:val="es-ES"/>
+        </w:rPr>
+      </w:pPr>
+    </w:p>
+    <w:p>
+      <w:pPr>
+        <w:pStyle w:val="ListParagraph"/>
+        <w:spacing w:after="240"/>
+        <w:ind w:left="1800"/>
+        <w:rPr>
+          <w:rFonts w:ascii="Arial" w:hAnsi="Arial" w:cs="Arial"/>
+          <w:lang w:val="es-ES"/>
+        </w:rPr>
+      </w:pPr>
+      <w:r>
+        <w:rPr>
+          <w:rFonts w:ascii="Arial" w:hAnsi="Arial" w:cs="Arial"/>
+          <w:lang w:val="es-ES"/>
+        </w:rPr>
+        <w:t xml:space="preserve">Si todo ha ido bien, recibimos un pago por minar creando una transacción a nosotros mismos, y devolvemos un </w:t>
       </w:r>
       <w:proofErr w:type="spellStart"/>
       <w:r>
@@ -2734,7 +2904,7 @@
           <w:rFonts w:ascii="Arial" w:hAnsi="Arial" w:cs="Arial"/>
           <w:lang w:val="es-ES"/>
         </w:rPr>
-        <w:t>mins</w:t>
+        <w:t>json</w:t>
       </w:r>
       <w:proofErr w:type="spellEnd"/>
       <w:r>
@@ -2742,59 +2912,23 @@
           <w:rFonts w:ascii="Arial" w:hAnsi="Arial" w:cs="Arial"/>
           <w:lang w:val="es-ES"/>
         </w:rPr>
-        <w:t>) podrían llegar muchas nuevas transacciones a nuestra pool, y estas no habría que eliminarlas.</w:t>
-      </w:r>
+        <w:t xml:space="preserve"> con el ultimo bloque minado, y el </w:t>
+      </w:r>
+      <w:proofErr w:type="gramStart"/>
+      <w:r>
+        <w:rPr>
+          <w:rFonts w:ascii="Arial" w:hAnsi="Arial" w:cs="Arial"/>
+          <w:lang w:val="es-ES"/>
+        </w:rPr>
+        <w:t>status</w:t>
+      </w:r>
+      <w:proofErr w:type="gramEnd"/>
       <w:r>
         <w:rPr>
           <w:rFonts w:ascii="Arial" w:hAnsi="Arial" w:cs="Arial"/>
           <w:lang w:val="es-ES"/>
         </w:rPr>
         <w:t xml:space="preserve"> </w:t>
-      </w:r>
-    </w:p>
-    <w:p>
-      <w:pPr>
-        <w:pStyle w:val="ListParagraph"/>
-        <w:spacing w:after="240"/>
-        <w:ind w:left="1800"/>
-        <w:rPr>
-          <w:rFonts w:ascii="Arial" w:hAnsi="Arial" w:cs="Arial"/>
-          <w:lang w:val="es-ES"/>
-        </w:rPr>
-      </w:pPr>
-    </w:p>
-    <w:p>
-      <w:pPr>
-        <w:pStyle w:val="ListParagraph"/>
-        <w:spacing w:after="240"/>
-        <w:ind w:left="1800"/>
-        <w:rPr>
-          <w:rFonts w:ascii="Arial" w:hAnsi="Arial" w:cs="Arial"/>
-          <w:lang w:val="es-ES"/>
-        </w:rPr>
-      </w:pPr>
-      <w:r>
-        <w:rPr>
-          <w:rFonts w:ascii="Arial" w:hAnsi="Arial" w:cs="Arial"/>
-          <w:lang w:val="es-ES"/>
-        </w:rPr>
-        <w:t xml:space="preserve">Si todo ha ido bien, recibimos un pago por minar creando una transacción a nosotros mismos, y devolvemos un </w:t>
-      </w:r>
-      <w:proofErr w:type="spellStart"/>
-      <w:r>
-        <w:rPr>
-          <w:rFonts w:ascii="Arial" w:hAnsi="Arial" w:cs="Arial"/>
-          <w:lang w:val="es-ES"/>
-        </w:rPr>
-        <w:t>json</w:t>
-      </w:r>
-      <w:proofErr w:type="spellEnd"/>
-      <w:r>
-        <w:rPr>
-          <w:rFonts w:ascii="Arial" w:hAnsi="Arial" w:cs="Arial"/>
-          <w:lang w:val="es-ES"/>
-        </w:rPr>
-        <w:t xml:space="preserve"> con el ultimo bloque minado, y el status </w:t>
       </w:r>
       <w:proofErr w:type="spellStart"/>
       <w:r>
@@ -2849,23 +2983,49 @@
           <w:rFonts w:ascii="Arial" w:hAnsi="Arial" w:cs="Arial"/>
           <w:lang w:val="es-ES"/>
         </w:rPr>
-        <w:t xml:space="preserve"> se actualizara nuestra cadena con la nueva </w:t>
-      </w:r>
-      <w:proofErr w:type="spellStart"/>
-      <w:r>
-        <w:rPr>
-          <w:rFonts w:ascii="Arial" w:hAnsi="Arial" w:cs="Arial"/>
-          <w:lang w:val="es-ES"/>
-        </w:rPr>
-        <w:t>mas</w:t>
-      </w:r>
-      <w:proofErr w:type="spellEnd"/>
-      <w:r>
-        <w:rPr>
-          <w:rFonts w:ascii="Arial" w:hAnsi="Arial" w:cs="Arial"/>
-          <w:lang w:val="es-ES"/>
-        </w:rPr>
-        <w:t xml:space="preserve"> larga, se desechara el bloque que acabamos de minar, y se</w:t>
+        <w:t xml:space="preserve"> se </w:t>
+      </w:r>
+      <w:r>
+        <w:rPr>
+          <w:rFonts w:ascii="Arial" w:hAnsi="Arial" w:cs="Arial"/>
+          <w:lang w:val="es-ES"/>
+        </w:rPr>
+        <w:t>actualizará</w:t>
+      </w:r>
+      <w:r>
+        <w:rPr>
+          <w:rFonts w:ascii="Arial" w:hAnsi="Arial" w:cs="Arial"/>
+          <w:lang w:val="es-ES"/>
+        </w:rPr>
+        <w:t xml:space="preserve"> nuestra cadena con la nueva </w:t>
+      </w:r>
+      <w:r>
+        <w:rPr>
+          <w:rFonts w:ascii="Arial" w:hAnsi="Arial" w:cs="Arial"/>
+          <w:lang w:val="es-ES"/>
+        </w:rPr>
+        <w:t>más</w:t>
+      </w:r>
+      <w:r>
+        <w:rPr>
+          <w:rFonts w:ascii="Arial" w:hAnsi="Arial" w:cs="Arial"/>
+          <w:lang w:val="es-ES"/>
+        </w:rPr>
+        <w:t xml:space="preserve"> larga, se </w:t>
+      </w:r>
+      <w:r>
+        <w:rPr>
+          <w:rFonts w:ascii="Arial" w:hAnsi="Arial" w:cs="Arial"/>
+          <w:lang w:val="es-ES"/>
+        </w:rPr>
+        <w:t>desechará</w:t>
+      </w:r>
+      <w:r>
+        <w:rPr>
+          <w:rFonts w:ascii="Arial" w:hAnsi="Arial" w:cs="Arial"/>
+          <w:lang w:val="es-ES"/>
+        </w:rPr>
+        <w:t xml:space="preserve"> el bloque que acabamos de minar, y se</w:t>
       </w:r>
       <w:r>
         <w:rPr>
@@ -2874,22 +3034,13 @@
         </w:rPr>
         <w:t xml:space="preserve"> </w:t>
       </w:r>
-      <w:proofErr w:type="spellStart"/>
-      <w:r>
-        <w:rPr>
-          <w:rFonts w:ascii="Arial" w:hAnsi="Arial" w:cs="Arial"/>
-          <w:lang w:val="es-ES"/>
-        </w:rPr>
-        <w:t>devolve</w:t>
-      </w:r>
-      <w:r>
-        <w:rPr>
-          <w:rFonts w:ascii="Arial" w:hAnsi="Arial" w:cs="Arial"/>
-          <w:lang w:val="es-ES"/>
-        </w:rPr>
-        <w:t>ra</w:t>
-      </w:r>
-      <w:proofErr w:type="spellEnd"/>
+      <w:r>
+        <w:rPr>
+          <w:rFonts w:ascii="Arial" w:hAnsi="Arial" w:cs="Arial"/>
+          <w:lang w:val="es-ES"/>
+        </w:rPr>
+        <w:t>devolverá</w:t>
+      </w:r>
       <w:r>
         <w:rPr>
           <w:rFonts w:ascii="Arial" w:hAnsi="Arial" w:cs="Arial"/>
@@ -2902,7 +3053,23 @@
           <w:rFonts w:ascii="Arial" w:hAnsi="Arial" w:cs="Arial"/>
           <w:lang w:val="es-ES"/>
         </w:rPr>
-        <w:t xml:space="preserve">un mensaje diciendo que ha habido un conflicto, y el status </w:t>
+        <w:t xml:space="preserve">un mensaje diciendo que ha habido un conflicto, y el </w:t>
+      </w:r>
+      <w:proofErr w:type="gramStart"/>
+      <w:r>
+        <w:rPr>
+          <w:rFonts w:ascii="Arial" w:hAnsi="Arial" w:cs="Arial"/>
+          <w:lang w:val="es-ES"/>
+        </w:rPr>
+        <w:t>status</w:t>
+      </w:r>
+      <w:proofErr w:type="gramEnd"/>
+      <w:r>
+        <w:rPr>
+          <w:rFonts w:ascii="Arial" w:hAnsi="Arial" w:cs="Arial"/>
+          <w:lang w:val="es-ES"/>
+        </w:rPr>
+        <w:t xml:space="preserve"> </w:t>
       </w:r>
       <w:proofErr w:type="spellStart"/>
       <w:r>
@@ -2964,7 +3131,23 @@
           <w:rFonts w:ascii="Arial" w:hAnsi="Arial" w:cs="Arial"/>
           <w:lang w:val="es-ES"/>
         </w:rPr>
-        <w:t>Si ha habido algún problema integrando el bloque, se devolverá el status 203.</w:t>
+        <w:t xml:space="preserve">Si ha habido algún problema integrando el bloque, se devolverá el </w:t>
+      </w:r>
+      <w:proofErr w:type="gramStart"/>
+      <w:r>
+        <w:rPr>
+          <w:rFonts w:ascii="Arial" w:hAnsi="Arial" w:cs="Arial"/>
+          <w:lang w:val="es-ES"/>
+        </w:rPr>
+        <w:t>status</w:t>
+      </w:r>
+      <w:proofErr w:type="gramEnd"/>
+      <w:r>
+        <w:rPr>
+          <w:rFonts w:ascii="Arial" w:hAnsi="Arial" w:cs="Arial"/>
+          <w:lang w:val="es-ES"/>
+        </w:rPr>
+        <w:t xml:space="preserve"> 203.</w:t>
       </w:r>
     </w:p>
     <w:p>
@@ -3075,7 +3258,15 @@
           <w:rFonts w:ascii="Arial" w:hAnsi="Arial" w:cs="Arial"/>
           <w:lang w:val="es-ES"/>
         </w:rPr>
-        <w:t>registrar_nodos_completo</w:t>
+        <w:t>registrar_nodos_</w:t>
+      </w:r>
+      <w:proofErr w:type="gramStart"/>
+      <w:r>
+        <w:rPr>
+          <w:rFonts w:ascii="Arial" w:hAnsi="Arial" w:cs="Arial"/>
+          <w:lang w:val="es-ES"/>
+        </w:rPr>
+        <w:t>completo</w:t>
       </w:r>
       <w:proofErr w:type="spellEnd"/>
       <w:r>
@@ -3083,7 +3274,15 @@
           <w:rFonts w:ascii="Arial" w:hAnsi="Arial" w:cs="Arial"/>
           <w:lang w:val="es-ES"/>
         </w:rPr>
-        <w:t>()</w:t>
+        <w:t>(</w:t>
+      </w:r>
+      <w:proofErr w:type="gramEnd"/>
+      <w:r>
+        <w:rPr>
+          <w:rFonts w:ascii="Arial" w:hAnsi="Arial" w:cs="Arial"/>
+          <w:lang w:val="es-ES"/>
+        </w:rPr>
+        <w:t>)</w:t>
       </w:r>
       <w:r>
         <w:rPr>
@@ -3235,7 +3434,6 @@
           <w:rFonts w:ascii="Arial" w:hAnsi="Arial" w:cs="Arial"/>
           <w:lang w:val="es-ES"/>
         </w:rPr>
-        <w:lastRenderedPageBreak/>
         <w:t xml:space="preserve">Si tenemos la lista, comprobamos que cada nodo es un </w:t>
       </w:r>
       <w:proofErr w:type="spellStart"/>
@@ -3454,15 +3652,13 @@
         </w:rPr>
         <w:t xml:space="preserve"> un mensaje indicando que nodos han dado </w:t>
       </w:r>
-      <w:proofErr w:type="spellStart"/>
-      <w:r>
-        <w:rPr>
-          <w:rFonts w:ascii="Arial" w:hAnsi="Arial" w:cs="Arial"/>
-          <w:lang w:val="es-ES"/>
-        </w:rPr>
-        <w:t>que</w:t>
-      </w:r>
-      <w:proofErr w:type="spellEnd"/>
+      <w:r>
+        <w:rPr>
+          <w:rFonts w:ascii="Arial" w:hAnsi="Arial" w:cs="Arial"/>
+          <w:lang w:val="es-ES"/>
+        </w:rPr>
+        <w:t>qué</w:t>
+      </w:r>
       <w:r>
         <w:rPr>
           <w:rFonts w:ascii="Arial" w:hAnsi="Arial" w:cs="Arial"/>
@@ -3554,7 +3750,15 @@
           <w:rFonts w:ascii="Arial" w:hAnsi="Arial" w:cs="Arial"/>
           <w:lang w:val="es-ES"/>
         </w:rPr>
-        <w:t>registro_simple</w:t>
+        <w:t>registro_</w:t>
+      </w:r>
+      <w:proofErr w:type="gramStart"/>
+      <w:r>
+        <w:rPr>
+          <w:rFonts w:ascii="Arial" w:hAnsi="Arial" w:cs="Arial"/>
+          <w:lang w:val="es-ES"/>
+        </w:rPr>
+        <w:t>simple</w:t>
       </w:r>
       <w:r>
         <w:rPr>
@@ -3564,6 +3768,7 @@
         <w:t>”y</w:t>
       </w:r>
       <w:proofErr w:type="spellEnd"/>
+      <w:proofErr w:type="gramEnd"/>
       <w:r>
         <w:rPr>
           <w:rFonts w:ascii="Arial" w:hAnsi="Arial" w:cs="Arial"/>
@@ -3633,15 +3838,13 @@
         </w:rPr>
         <w:t xml:space="preserve">Esta </w:t>
       </w:r>
-      <w:proofErr w:type="spellStart"/>
-      <w:r>
-        <w:rPr>
-          <w:rFonts w:ascii="Arial" w:hAnsi="Arial" w:cs="Arial"/>
-          <w:lang w:val="es-ES"/>
-        </w:rPr>
-        <w:t>funcion</w:t>
-      </w:r>
-      <w:proofErr w:type="spellEnd"/>
+      <w:r>
+        <w:rPr>
+          <w:rFonts w:ascii="Arial" w:hAnsi="Arial" w:cs="Arial"/>
+          <w:lang w:val="es-ES"/>
+        </w:rPr>
+        <w:t>función</w:t>
+      </w:r>
       <w:r>
         <w:rPr>
           <w:rFonts w:ascii="Arial" w:hAnsi="Arial" w:cs="Arial"/>
@@ -3649,15 +3852,13 @@
         </w:rPr>
         <w:t xml:space="preserve"> sirve para registrar a cada nodo desde la </w:t>
       </w:r>
-      <w:proofErr w:type="spellStart"/>
-      <w:r>
-        <w:rPr>
-          <w:rFonts w:ascii="Arial" w:hAnsi="Arial" w:cs="Arial"/>
-          <w:lang w:val="es-ES"/>
-        </w:rPr>
-        <w:t>funcion</w:t>
-      </w:r>
-      <w:proofErr w:type="spellEnd"/>
+      <w:r>
+        <w:rPr>
+          <w:rFonts w:ascii="Arial" w:hAnsi="Arial" w:cs="Arial"/>
+          <w:lang w:val="es-ES"/>
+        </w:rPr>
+        <w:t>función</w:t>
+      </w:r>
       <w:r>
         <w:rPr>
           <w:rFonts w:ascii="Arial" w:hAnsi="Arial" w:cs="Arial"/>
@@ -3822,7 +4023,23 @@
           <w:rFonts w:ascii="Arial" w:hAnsi="Arial" w:cs="Arial"/>
           <w:lang w:val="es-ES"/>
         </w:rPr>
-        <w:t xml:space="preserve"> no va asociada a la app.</w:t>
+        <w:t xml:space="preserve"> no va asociada a la </w:t>
+      </w:r>
+      <w:proofErr w:type="gramStart"/>
+      <w:r>
+        <w:rPr>
+          <w:rFonts w:ascii="Arial" w:hAnsi="Arial" w:cs="Arial"/>
+          <w:lang w:val="es-ES"/>
+        </w:rPr>
+        <w:t>app</w:t>
+      </w:r>
+      <w:proofErr w:type="gramEnd"/>
+      <w:r>
+        <w:rPr>
+          <w:rFonts w:ascii="Arial" w:hAnsi="Arial" w:cs="Arial"/>
+          <w:lang w:val="es-ES"/>
+        </w:rPr>
+        <w:t>.</w:t>
       </w:r>
     </w:p>
     <w:p>
@@ -3856,15 +4073,13 @@
         </w:rPr>
         <w:t xml:space="preserve">Simplemente se usa al minar para comprobar nodo por nodo si hay una cadena </w:t>
       </w:r>
-      <w:proofErr w:type="spellStart"/>
-      <w:r>
-        <w:rPr>
-          <w:rFonts w:ascii="Arial" w:hAnsi="Arial" w:cs="Arial"/>
-          <w:lang w:val="es-ES"/>
-        </w:rPr>
-        <w:t>mas</w:t>
-      </w:r>
-      <w:proofErr w:type="spellEnd"/>
+      <w:r>
+        <w:rPr>
+          <w:rFonts w:ascii="Arial" w:hAnsi="Arial" w:cs="Arial"/>
+          <w:lang w:val="es-ES"/>
+        </w:rPr>
+        <w:t>más</w:t>
+      </w:r>
       <w:r>
         <w:rPr>
           <w:rFonts w:ascii="Arial" w:hAnsi="Arial" w:cs="Arial"/>
@@ -3911,15 +4126,13 @@
         </w:rPr>
         <w:t xml:space="preserve">Si no se encuentra ninguna cadena </w:t>
       </w:r>
-      <w:proofErr w:type="spellStart"/>
-      <w:r>
-        <w:rPr>
-          <w:rFonts w:ascii="Arial" w:hAnsi="Arial" w:cs="Arial"/>
-          <w:lang w:val="es-ES"/>
-        </w:rPr>
-        <w:t>mas</w:t>
-      </w:r>
-      <w:proofErr w:type="spellEnd"/>
+      <w:r>
+        <w:rPr>
+          <w:rFonts w:ascii="Arial" w:hAnsi="Arial" w:cs="Arial"/>
+          <w:lang w:val="es-ES"/>
+        </w:rPr>
+        <w:t>más</w:t>
+      </w:r>
       <w:r>
         <w:rPr>
           <w:rFonts w:ascii="Arial" w:hAnsi="Arial" w:cs="Arial"/>
@@ -3980,13 +4193,90 @@
         </w:rPr>
         <w:t xml:space="preserve">conflicto, y existe una cadena valida </w:t>
       </w:r>
+      <w:r>
+        <w:rPr>
+          <w:rFonts w:ascii="Arial" w:hAnsi="Arial" w:cs="Arial"/>
+          <w:lang w:val="es-ES"/>
+        </w:rPr>
+        <w:t>más</w:t>
+      </w:r>
+      <w:r>
+        <w:rPr>
+          <w:rFonts w:ascii="Arial" w:hAnsi="Arial" w:cs="Arial"/>
+          <w:lang w:val="es-ES"/>
+        </w:rPr>
+        <w:t xml:space="preserve"> larga, procedemos a reemplazar nuestra cadena con dicha cadena, y a </w:t>
+      </w:r>
+      <w:r>
+        <w:rPr>
+          <w:rFonts w:ascii="Arial" w:hAnsi="Arial" w:cs="Arial"/>
+          <w:lang w:val="es-ES"/>
+        </w:rPr>
+        <w:t xml:space="preserve">quitar de </w:t>
+      </w:r>
+      <w:r>
+        <w:rPr>
+          <w:rFonts w:ascii="Arial" w:hAnsi="Arial" w:cs="Arial"/>
+          <w:lang w:val="es-ES"/>
+        </w:rPr>
+        <w:t>nuestro pool</w:t>
+      </w:r>
+      <w:r>
+        <w:rPr>
+          <w:rFonts w:ascii="Arial" w:hAnsi="Arial" w:cs="Arial"/>
+          <w:lang w:val="es-ES"/>
+        </w:rPr>
+        <w:t xml:space="preserve"> de transacciones las que ya han sido incluidas en </w:t>
+      </w:r>
+      <w:r>
+        <w:rPr>
+          <w:rFonts w:ascii="Arial" w:hAnsi="Arial" w:cs="Arial"/>
+          <w:lang w:val="es-ES"/>
+        </w:rPr>
+        <w:t xml:space="preserve">dicha cadena, para así no repetir transacciones y crear bloques no </w:t>
+      </w:r>
+      <w:r>
+        <w:rPr>
+          <w:rFonts w:ascii="Arial" w:hAnsi="Arial" w:cs="Arial"/>
+          <w:lang w:val="es-ES"/>
+        </w:rPr>
+        <w:t>válidos</w:t>
+      </w:r>
+      <w:r>
+        <w:rPr>
+          <w:rFonts w:ascii="Arial" w:hAnsi="Arial" w:cs="Arial"/>
+          <w:lang w:val="es-ES"/>
+        </w:rPr>
+        <w:t>.</w:t>
+      </w:r>
+      <w:r>
+        <w:rPr>
+          <w:rFonts w:ascii="Arial" w:hAnsi="Arial" w:cs="Arial"/>
+          <w:lang w:val="es-ES"/>
+        </w:rPr>
+        <w:t xml:space="preserve"> En este caso se devuelve True, indicando </w:t>
+      </w:r>
+      <w:r>
+        <w:rPr>
+          <w:rFonts w:ascii="Arial" w:hAnsi="Arial" w:cs="Arial"/>
+          <w:lang w:val="es-ES"/>
+        </w:rPr>
+        <w:t>que,</w:t>
+      </w:r>
+      <w:r>
+        <w:rPr>
+          <w:rFonts w:ascii="Arial" w:hAnsi="Arial" w:cs="Arial"/>
+          <w:lang w:val="es-ES"/>
+        </w:rPr>
+        <w:t xml:space="preserve"> </w:t>
+      </w:r>
       <w:proofErr w:type="spellStart"/>
       <w:r>
         <w:rPr>
           <w:rFonts w:ascii="Arial" w:hAnsi="Arial" w:cs="Arial"/>
           <w:lang w:val="es-ES"/>
         </w:rPr>
-        <w:t>mas</w:t>
+        <w:t>si</w:t>
       </w:r>
       <w:proofErr w:type="spellEnd"/>
       <w:r>
@@ -3994,80 +4284,7 @@
           <w:rFonts w:ascii="Arial" w:hAnsi="Arial" w:cs="Arial"/>
           <w:lang w:val="es-ES"/>
         </w:rPr>
-        <w:t xml:space="preserve"> larga, procedemos a reemplazar nuestra cadena con dicha cadena, y a </w:t>
-      </w:r>
-      <w:r>
-        <w:rPr>
-          <w:rFonts w:ascii="Arial" w:hAnsi="Arial" w:cs="Arial"/>
-          <w:lang w:val="es-ES"/>
-        </w:rPr>
-        <w:t xml:space="preserve">quitar de </w:t>
-      </w:r>
-      <w:r>
-        <w:rPr>
-          <w:rFonts w:ascii="Arial" w:hAnsi="Arial" w:cs="Arial"/>
-          <w:lang w:val="es-ES"/>
-        </w:rPr>
-        <w:t>nuestro pool</w:t>
-      </w:r>
-      <w:r>
-        <w:rPr>
-          <w:rFonts w:ascii="Arial" w:hAnsi="Arial" w:cs="Arial"/>
-          <w:lang w:val="es-ES"/>
-        </w:rPr>
-        <w:t xml:space="preserve"> de transacciones las que ya han sido incluidas en </w:t>
-      </w:r>
-      <w:r>
-        <w:rPr>
-          <w:rFonts w:ascii="Arial" w:hAnsi="Arial" w:cs="Arial"/>
-          <w:lang w:val="es-ES"/>
-        </w:rPr>
-        <w:t xml:space="preserve">dicha cadena, para así no repetir transacciones y crear bloques no </w:t>
-      </w:r>
-      <w:r>
-        <w:rPr>
-          <w:rFonts w:ascii="Arial" w:hAnsi="Arial" w:cs="Arial"/>
-          <w:lang w:val="es-ES"/>
-        </w:rPr>
-        <w:t>válidos</w:t>
-      </w:r>
-      <w:r>
-        <w:rPr>
-          <w:rFonts w:ascii="Arial" w:hAnsi="Arial" w:cs="Arial"/>
-          <w:lang w:val="es-ES"/>
-        </w:rPr>
-        <w:t>.</w:t>
-      </w:r>
-      <w:r>
-        <w:rPr>
-          <w:rFonts w:ascii="Arial" w:hAnsi="Arial" w:cs="Arial"/>
-          <w:lang w:val="es-ES"/>
-        </w:rPr>
-        <w:t xml:space="preserve"> En este caso se devuelve True, indicando que </w:t>
-      </w:r>
-      <w:proofErr w:type="spellStart"/>
-      <w:r>
-        <w:rPr>
-          <w:rFonts w:ascii="Arial" w:hAnsi="Arial" w:cs="Arial"/>
-          <w:lang w:val="es-ES"/>
-        </w:rPr>
-        <w:t>si</w:t>
-      </w:r>
-      <w:proofErr w:type="spellEnd"/>
-      <w:r>
-        <w:rPr>
-          <w:rFonts w:ascii="Arial" w:hAnsi="Arial" w:cs="Arial"/>
-          <w:lang w:val="es-ES"/>
-        </w:rPr>
-        <w:t xml:space="preserve"> </w:t>
-      </w:r>
-      <w:r>
-        <w:rPr>
-          <w:rFonts w:ascii="Arial" w:hAnsi="Arial" w:cs="Arial"/>
-          <w:lang w:val="es-ES"/>
-        </w:rPr>
-        <w:lastRenderedPageBreak/>
-        <w:t>que ha habido un conflicto, y así desechar el bloque en la función de minar.</w:t>
+        <w:t xml:space="preserve"> que ha habido un conflicto, y así desechar el bloque en la función de minar.</w:t>
       </w:r>
       <w:r>
         <w:rPr>
@@ -4106,6 +4323,7 @@
           <w:bCs/>
           <w:lang w:val="es-ES"/>
         </w:rPr>
+        <w:lastRenderedPageBreak/>
         <w:t>Copia de seguridad:</w:t>
       </w:r>
     </w:p>
@@ -4183,6 +4401,7 @@
         <w:t xml:space="preserve">En primer lugar, usamos un semáforo para proteger la escritura en archivos. En segundo lugar, dividimos el </w:t>
       </w:r>
       <w:proofErr w:type="spellStart"/>
+      <w:proofErr w:type="gramStart"/>
       <w:r>
         <w:rPr>
           <w:rFonts w:ascii="Arial" w:hAnsi="Arial" w:cs="Arial"/>
@@ -4191,6 +4410,7 @@
         <w:t>time.sleep</w:t>
       </w:r>
       <w:proofErr w:type="spellEnd"/>
+      <w:proofErr w:type="gramEnd"/>
       <w:r>
         <w:rPr>
           <w:rFonts w:ascii="Arial" w:hAnsi="Arial" w:cs="Arial"/>
@@ -4258,12 +4478,20 @@
         <w:spacing w:after="240"/>
         <w:rPr>
           <w:rFonts w:ascii="Arial" w:hAnsi="Arial" w:cs="Arial"/>
-          <w:lang w:val="es-ES"/>
-        </w:rPr>
-      </w:pPr>
-      <w:r>
-        <w:rPr>
-          <w:rFonts w:ascii="Arial" w:hAnsi="Arial" w:cs="Arial"/>
+          <w:b/>
+          <w:bCs/>
+          <w:sz w:val="28"/>
+          <w:szCs w:val="28"/>
+          <w:lang w:val="es-ES"/>
+        </w:rPr>
+      </w:pPr>
+      <w:r>
+        <w:rPr>
+          <w:rFonts w:ascii="Arial" w:hAnsi="Arial" w:cs="Arial"/>
+          <w:b/>
+          <w:bCs/>
+          <w:sz w:val="28"/>
+          <w:szCs w:val="28"/>
           <w:lang w:val="es-ES"/>
         </w:rPr>
         <w:t>Programar BlockChain.py</w:t>
@@ -4282,11 +4510,6 @@
     </w:p>
     <w:p>
       <w:pPr>
-        <w:pStyle w:val="ListParagraph"/>
-        <w:numPr>
-          <w:ilvl w:val="1"/>
-          <w:numId w:val="3"/>
-        </w:numPr>
         <w:spacing w:after="240"/>
         <w:rPr>
           <w:rFonts w:ascii="Arial" w:hAnsi="Arial" w:cs="Arial"/>
@@ -4329,12 +4552,20 @@
         <w:spacing w:after="240"/>
         <w:rPr>
           <w:rFonts w:ascii="Arial" w:hAnsi="Arial" w:cs="Arial"/>
-          <w:lang w:val="es-ES"/>
-        </w:rPr>
-      </w:pPr>
-      <w:r>
-        <w:rPr>
-          <w:rFonts w:ascii="Arial" w:hAnsi="Arial" w:cs="Arial"/>
+          <w:b/>
+          <w:bCs/>
+          <w:sz w:val="28"/>
+          <w:szCs w:val="28"/>
+          <w:lang w:val="es-ES"/>
+        </w:rPr>
+      </w:pPr>
+      <w:r>
+        <w:rPr>
+          <w:rFonts w:ascii="Arial" w:hAnsi="Arial" w:cs="Arial"/>
+          <w:b/>
+          <w:bCs/>
+          <w:sz w:val="28"/>
+          <w:szCs w:val="28"/>
           <w:lang w:val="es-ES"/>
         </w:rPr>
         <w:t>Programar blockchain_app.py</w:t>
@@ -4353,11 +4584,6 @@
     </w:p>
     <w:p>
       <w:pPr>
-        <w:pStyle w:val="ListParagraph"/>
-        <w:numPr>
-          <w:ilvl w:val="1"/>
-          <w:numId w:val="3"/>
-        </w:numPr>
         <w:spacing w:after="240"/>
         <w:rPr>
           <w:rFonts w:ascii="Arial" w:hAnsi="Arial" w:cs="Arial"/>
@@ -4390,22 +4616,6 @@
     </w:p>
     <w:p>
       <w:pPr>
-        <w:pStyle w:val="ListParagraph"/>
-        <w:spacing w:after="240"/>
-        <w:ind w:left="1080"/>
-        <w:rPr>
-          <w:rFonts w:ascii="Arial" w:hAnsi="Arial" w:cs="Arial"/>
-          <w:lang w:val="es-ES"/>
-        </w:rPr>
-      </w:pPr>
-    </w:p>
-    <w:p>
-      <w:pPr>
-        <w:pStyle w:val="ListParagraph"/>
-        <w:numPr>
-          <w:ilvl w:val="1"/>
-          <w:numId w:val="3"/>
-        </w:numPr>
         <w:spacing w:after="240"/>
         <w:rPr>
           <w:rFonts w:ascii="Arial" w:hAnsi="Arial" w:cs="Arial"/>
@@ -4462,12 +4672,20 @@
         <w:spacing w:after="240"/>
         <w:rPr>
           <w:rFonts w:ascii="Arial" w:hAnsi="Arial" w:cs="Arial"/>
-          <w:lang w:val="es-ES"/>
-        </w:rPr>
-      </w:pPr>
-      <w:r>
-        <w:rPr>
-          <w:rFonts w:ascii="Arial" w:hAnsi="Arial" w:cs="Arial"/>
+          <w:b/>
+          <w:bCs/>
+          <w:sz w:val="28"/>
+          <w:szCs w:val="28"/>
+          <w:lang w:val="es-ES"/>
+        </w:rPr>
+      </w:pPr>
+      <w:r>
+        <w:rPr>
+          <w:rFonts w:ascii="Arial" w:hAnsi="Arial" w:cs="Arial"/>
+          <w:b/>
+          <w:bCs/>
+          <w:sz w:val="28"/>
+          <w:szCs w:val="28"/>
           <w:lang w:val="es-ES"/>
         </w:rPr>
         <w:t>Testeos básicos</w:t>
@@ -4486,11 +4704,6 @@
     </w:p>
     <w:p>
       <w:pPr>
-        <w:pStyle w:val="ListParagraph"/>
-        <w:numPr>
-          <w:ilvl w:val="1"/>
-          <w:numId w:val="3"/>
-        </w:numPr>
         <w:spacing w:after="240"/>
         <w:rPr>
           <w:rFonts w:ascii="Arial" w:hAnsi="Arial" w:cs="Arial"/>
@@ -4537,34 +4750,34 @@
     </w:p>
     <w:p>
       <w:pPr>
-        <w:pStyle w:val="ListParagraph"/>
-        <w:spacing w:after="240"/>
-        <w:ind w:left="1080"/>
-        <w:rPr>
-          <w:rFonts w:ascii="Arial" w:hAnsi="Arial" w:cs="Arial"/>
-          <w:lang w:val="es-ES"/>
-        </w:rPr>
-      </w:pPr>
-    </w:p>
-    <w:p>
-      <w:pPr>
-        <w:pStyle w:val="ListParagraph"/>
-        <w:numPr>
-          <w:ilvl w:val="1"/>
-          <w:numId w:val="3"/>
-        </w:numPr>
-        <w:spacing w:after="240"/>
-        <w:rPr>
-          <w:rFonts w:ascii="Arial" w:hAnsi="Arial" w:cs="Arial"/>
-          <w:lang w:val="es-ES"/>
-        </w:rPr>
-      </w:pPr>
-      <w:r>
-        <w:rPr>
-          <w:rFonts w:ascii="Arial" w:hAnsi="Arial" w:cs="Arial"/>
-          <w:lang w:val="es-ES"/>
-        </w:rPr>
-        <w:t>La primera parte es comprobar que funciona bien la app con un solo nodo. Para ello, hacemos varias transacciones, minamos y comprobamos la cadena:</w:t>
+        <w:spacing w:after="240"/>
+        <w:rPr>
+          <w:rFonts w:ascii="Arial" w:hAnsi="Arial" w:cs="Arial"/>
+          <w:lang w:val="es-ES"/>
+        </w:rPr>
+      </w:pPr>
+      <w:r>
+        <w:rPr>
+          <w:rFonts w:ascii="Arial" w:hAnsi="Arial" w:cs="Arial"/>
+          <w:lang w:val="es-ES"/>
+        </w:rPr>
+        <w:t xml:space="preserve">La primera parte es comprobar que funciona bien la </w:t>
+      </w:r>
+      <w:proofErr w:type="gramStart"/>
+      <w:r>
+        <w:rPr>
+          <w:rFonts w:ascii="Arial" w:hAnsi="Arial" w:cs="Arial"/>
+          <w:lang w:val="es-ES"/>
+        </w:rPr>
+        <w:t>app</w:t>
+      </w:r>
+      <w:proofErr w:type="gramEnd"/>
+      <w:r>
+        <w:rPr>
+          <w:rFonts w:ascii="Arial" w:hAnsi="Arial" w:cs="Arial"/>
+          <w:lang w:val="es-ES"/>
+        </w:rPr>
+        <w:t xml:space="preserve"> con un solo nodo. Para ello, hacemos varias transacciones, minamos y comprobamos la cadena:</w:t>
       </w:r>
     </w:p>
     <w:p>
@@ -4689,11 +4902,6 @@
     </w:p>
     <w:p>
       <w:pPr>
-        <w:pStyle w:val="ListParagraph"/>
-        <w:numPr>
-          <w:ilvl w:val="1"/>
-          <w:numId w:val="3"/>
-        </w:numPr>
         <w:spacing w:after="240"/>
         <w:rPr>
           <w:rFonts w:ascii="Arial" w:hAnsi="Arial" w:cs="Arial"/>
@@ -4768,11 +4976,6 @@
     </w:p>
     <w:p>
       <w:pPr>
-        <w:pStyle w:val="ListParagraph"/>
-        <w:numPr>
-          <w:ilvl w:val="1"/>
-          <w:numId w:val="3"/>
-        </w:numPr>
         <w:spacing w:after="240"/>
         <w:rPr>
           <w:rFonts w:ascii="Arial" w:hAnsi="Arial" w:cs="Arial"/>
@@ -4848,11 +5051,6 @@
     </w:p>
     <w:p>
       <w:pPr>
-        <w:pStyle w:val="ListParagraph"/>
-        <w:numPr>
-          <w:ilvl w:val="1"/>
-          <w:numId w:val="3"/>
-        </w:numPr>
         <w:spacing w:after="240"/>
         <w:rPr>
           <w:rFonts w:ascii="Arial" w:hAnsi="Arial" w:cs="Arial"/>
@@ -4956,12 +5154,20 @@
         <w:spacing w:after="240"/>
         <w:rPr>
           <w:rFonts w:ascii="Arial" w:hAnsi="Arial" w:cs="Arial"/>
-          <w:lang w:val="es-ES"/>
-        </w:rPr>
-      </w:pPr>
-      <w:r>
-        <w:rPr>
-          <w:rFonts w:ascii="Arial" w:hAnsi="Arial" w:cs="Arial"/>
+          <w:b/>
+          <w:bCs/>
+          <w:sz w:val="28"/>
+          <w:szCs w:val="28"/>
+          <w:lang w:val="es-ES"/>
+        </w:rPr>
+      </w:pPr>
+      <w:r>
+        <w:rPr>
+          <w:rFonts w:ascii="Arial" w:hAnsi="Arial" w:cs="Arial"/>
+          <w:b/>
+          <w:bCs/>
+          <w:sz w:val="28"/>
+          <w:szCs w:val="28"/>
           <w:lang w:val="es-ES"/>
         </w:rPr>
         <w:t>Pruebas desde VM</w:t>
@@ -4970,10 +5176,16 @@
     <w:p>
       <w:pPr>
         <w:pStyle w:val="ListParagraph"/>
-        <w:numPr>
-          <w:ilvl w:val="1"/>
-          <w:numId w:val="3"/>
-        </w:numPr>
+        <w:spacing w:after="240"/>
+        <w:ind w:left="360"/>
+        <w:rPr>
+          <w:rFonts w:ascii="Arial" w:hAnsi="Arial" w:cs="Arial"/>
+          <w:lang w:val="es-ES"/>
+        </w:rPr>
+      </w:pPr>
+    </w:p>
+    <w:p>
+      <w:pPr>
         <w:spacing w:after="240"/>
         <w:rPr>
           <w:rFonts w:ascii="Arial" w:hAnsi="Arial" w:cs="Arial"/>
@@ -5038,14 +5250,7 @@
           <w:rFonts w:ascii="Arial" w:hAnsi="Arial" w:cs="Arial"/>
           <w:lang w:val="es-ES"/>
         </w:rPr>
-        <w:t xml:space="preserve"> del host es </w:t>
-      </w:r>
-      <w:r>
-        <w:rPr>
-          <w:rFonts w:ascii="Arial" w:hAnsi="Arial" w:cs="Arial"/>
-          <w:lang w:val="es-ES"/>
-        </w:rPr>
-        <w:t>192.168.</w:t>
+        <w:t xml:space="preserve"> del host es 192.168.</w:t>
       </w:r>
       <w:r>
         <w:rPr>
@@ -5073,14 +5278,7 @@
           <w:rFonts w:ascii="Arial" w:hAnsi="Arial" w:cs="Arial"/>
           <w:lang w:val="es-ES"/>
         </w:rPr>
-        <w:t xml:space="preserve"> y la de la VM es </w:t>
-      </w:r>
-      <w:r>
-        <w:rPr>
-          <w:rFonts w:ascii="Arial" w:hAnsi="Arial" w:cs="Arial"/>
-          <w:lang w:val="es-ES"/>
-        </w:rPr>
-        <w:t>192.168.</w:t>
+        <w:t xml:space="preserve"> y la de la VM es 192.168.</w:t>
       </w:r>
       <w:r>
         <w:rPr>
@@ -5094,41 +5292,18 @@
           <w:rFonts w:ascii="Arial" w:hAnsi="Arial" w:cs="Arial"/>
           <w:lang w:val="es-ES"/>
         </w:rPr>
+        <w:t>.101</w:t>
+      </w:r>
+      <w:r>
+        <w:rPr>
+          <w:rFonts w:ascii="Arial" w:hAnsi="Arial" w:cs="Arial"/>
+          <w:lang w:val="es-ES"/>
+        </w:rPr>
         <w:t>.</w:t>
       </w:r>
-      <w:r>
-        <w:rPr>
-          <w:rFonts w:ascii="Arial" w:hAnsi="Arial" w:cs="Arial"/>
-          <w:lang w:val="es-ES"/>
-        </w:rPr>
-        <w:t>101</w:t>
-      </w:r>
-      <w:r>
-        <w:rPr>
-          <w:rFonts w:ascii="Arial" w:hAnsi="Arial" w:cs="Arial"/>
-          <w:lang w:val="es-ES"/>
-        </w:rPr>
-        <w:t>.</w:t>
-      </w:r>
-    </w:p>
-    <w:p>
-      <w:pPr>
-        <w:pStyle w:val="ListParagraph"/>
-        <w:spacing w:after="240"/>
-        <w:ind w:left="1080"/>
-        <w:rPr>
-          <w:rFonts w:ascii="Arial" w:hAnsi="Arial" w:cs="Arial"/>
-          <w:lang w:val="es-ES"/>
-        </w:rPr>
-      </w:pPr>
-    </w:p>
-    <w:p>
-      <w:pPr>
-        <w:pStyle w:val="ListParagraph"/>
-        <w:numPr>
-          <w:ilvl w:val="1"/>
-          <w:numId w:val="3"/>
-        </w:numPr>
+    </w:p>
+    <w:p>
+      <w:pPr>
         <w:spacing w:after="240"/>
         <w:rPr>
           <w:rFonts w:ascii="Arial" w:hAnsi="Arial" w:cs="Arial"/>
@@ -5145,50 +5320,23 @@
     </w:p>
     <w:p>
       <w:pPr>
-        <w:pStyle w:val="ListParagraph"/>
-        <w:rPr>
-          <w:rFonts w:ascii="Arial" w:hAnsi="Arial" w:cs="Arial"/>
-          <w:lang w:val="es-ES"/>
-        </w:rPr>
-      </w:pPr>
-    </w:p>
-    <w:p>
-      <w:pPr>
-        <w:pStyle w:val="ListParagraph"/>
-        <w:numPr>
-          <w:ilvl w:val="1"/>
-          <w:numId w:val="3"/>
-        </w:numPr>
-        <w:spacing w:after="240"/>
-        <w:rPr>
-          <w:rFonts w:ascii="Arial" w:hAnsi="Arial" w:cs="Arial"/>
-          <w:lang w:val="es-ES"/>
-        </w:rPr>
-      </w:pPr>
-      <w:r>
-        <w:rPr>
-          <w:rFonts w:ascii="Arial" w:hAnsi="Arial" w:cs="Arial"/>
-          <w:lang w:val="es-ES"/>
-        </w:rPr>
+        <w:spacing w:after="240"/>
+        <w:rPr>
+          <w:rFonts w:ascii="Arial" w:hAnsi="Arial" w:cs="Arial"/>
+          <w:lang w:val="es-ES"/>
+        </w:rPr>
+      </w:pPr>
+      <w:r>
+        <w:rPr>
+          <w:rFonts w:ascii="Arial" w:hAnsi="Arial" w:cs="Arial"/>
+          <w:lang w:val="es-ES"/>
+        </w:rPr>
+        <w:lastRenderedPageBreak/>
         <w:t>TAMBIEN HAY QUE INTRODUCIR A MANO LA IP DEL NODO1 Y EL NODO2 EN EL FICHERO DE PRUEBAS.PY</w:t>
       </w:r>
     </w:p>
     <w:p>
       <w:pPr>
-        <w:pStyle w:val="ListParagraph"/>
-        <w:rPr>
-          <w:rFonts w:ascii="Arial" w:hAnsi="Arial" w:cs="Arial"/>
-          <w:lang w:val="es-ES"/>
-        </w:rPr>
-      </w:pPr>
-    </w:p>
-    <w:p>
-      <w:pPr>
-        <w:pStyle w:val="ListParagraph"/>
-        <w:numPr>
-          <w:ilvl w:val="1"/>
-          <w:numId w:val="3"/>
-        </w:numPr>
         <w:spacing w:after="240"/>
         <w:rPr>
           <w:rFonts w:ascii="Arial" w:hAnsi="Arial" w:cs="Arial"/>
@@ -5205,22 +5353,6 @@
     </w:p>
     <w:p>
       <w:pPr>
-        <w:pStyle w:val="ListParagraph"/>
-        <w:spacing w:after="240"/>
-        <w:ind w:left="1080"/>
-        <w:rPr>
-          <w:rFonts w:ascii="Arial" w:hAnsi="Arial" w:cs="Arial"/>
-          <w:lang w:val="es-ES"/>
-        </w:rPr>
-      </w:pPr>
-    </w:p>
-    <w:p>
-      <w:pPr>
-        <w:pStyle w:val="ListParagraph"/>
-        <w:numPr>
-          <w:ilvl w:val="1"/>
-          <w:numId w:val="3"/>
-        </w:numPr>
         <w:spacing w:after="240"/>
         <w:rPr>
           <w:rFonts w:ascii="Arial" w:hAnsi="Arial" w:cs="Arial"/>
@@ -5246,10 +5378,11 @@
       <w:r>
         <w:rPr>
           <w:rFonts w:ascii="Arial" w:hAnsi="Arial" w:cs="Arial"/>
+          <w:noProof/>
           <w:lang w:val="es-ES"/>
         </w:rPr>
         <w:drawing>
-          <wp:inline distT="0" distB="0" distL="0" distR="0" wp14:anchorId="2E3676FF" wp14:editId="19402E91">
+          <wp:inline distT="0" distB="0" distL="0" distR="0" wp14:anchorId="2E3676FF" wp14:editId="6718864F">
             <wp:extent cx="5396230" cy="1098550"/>
             <wp:effectExtent l="0" t="0" r="0" b="6350"/>
             <wp:docPr id="7" name="Picture 7" descr="Text&#10;&#10;Description automatically generated"/>
@@ -5272,7 +5405,7 @@
                   <pic:spPr>
                     <a:xfrm>
                       <a:off x="0" y="0"/>
-                      <a:ext cx="5396230" cy="1098550"/>
+                      <a:ext cx="5405411" cy="1100419"/>
                     </a:xfrm>
                     <a:prstGeom prst="rect">
                       <a:avLst/>
@@ -5287,11 +5420,6 @@
     </w:p>
     <w:p>
       <w:pPr>
-        <w:pStyle w:val="ListParagraph"/>
-        <w:numPr>
-          <w:ilvl w:val="1"/>
-          <w:numId w:val="3"/>
-        </w:numPr>
         <w:spacing w:after="240"/>
         <w:rPr>
           <w:rFonts w:ascii="Arial" w:hAnsi="Arial" w:cs="Arial"/>
@@ -5317,12 +5445,13 @@
       <w:r>
         <w:rPr>
           <w:rFonts w:ascii="Arial" w:hAnsi="Arial" w:cs="Arial"/>
+          <w:noProof/>
           <w:lang w:val="es-ES"/>
         </w:rPr>
         <w:drawing>
-          <wp:inline distT="0" distB="0" distL="0" distR="0" wp14:anchorId="27B9779B" wp14:editId="112E2DCF">
-            <wp:extent cx="5182049" cy="2065199"/>
-            <wp:effectExtent l="0" t="0" r="0" b="0"/>
+          <wp:inline distT="0" distB="0" distL="0" distR="0" wp14:anchorId="27B9779B" wp14:editId="15A3B85F">
+            <wp:extent cx="5430164" cy="2164080"/>
+            <wp:effectExtent l="0" t="0" r="0" b="7620"/>
             <wp:docPr id="3" name="Picture 3" descr="Text&#10;&#10;Description automatically generated"/>
             <wp:cNvGraphicFramePr>
               <a:graphicFrameLocks xmlns:a="http://schemas.openxmlformats.org/drawingml/2006/main" noChangeAspect="1"/>
@@ -5343,7 +5472,7 @@
                   <pic:spPr>
                     <a:xfrm>
                       <a:off x="0" y="0"/>
-                      <a:ext cx="5182049" cy="2065199"/>
+                      <a:ext cx="5434841" cy="2165944"/>
                     </a:xfrm>
                     <a:prstGeom prst="rect">
                       <a:avLst/>
@@ -5358,11 +5487,6 @@
     </w:p>
     <w:p>
       <w:pPr>
-        <w:pStyle w:val="ListParagraph"/>
-        <w:numPr>
-          <w:ilvl w:val="1"/>
-          <w:numId w:val="3"/>
-        </w:numPr>
         <w:spacing w:after="240"/>
         <w:rPr>
           <w:rFonts w:ascii="Arial" w:hAnsi="Arial" w:cs="Arial"/>
@@ -5385,25 +5509,403 @@
           <w:lang w:val="es-ES"/>
         </w:rPr>
       </w:pPr>
-    </w:p>
-    <w:p>
-      <w:pPr>
-        <w:pStyle w:val="ListParagraph"/>
-        <w:numPr>
-          <w:ilvl w:val="1"/>
-          <w:numId w:val="3"/>
-        </w:numPr>
-        <w:spacing w:after="240"/>
-        <w:rPr>
-          <w:rFonts w:ascii="Arial" w:hAnsi="Arial" w:cs="Arial"/>
-          <w:lang w:val="es-ES"/>
-        </w:rPr>
-      </w:pPr>
-      <w:r>
-        <w:rPr>
-          <w:rFonts w:ascii="Arial" w:hAnsi="Arial" w:cs="Arial"/>
-          <w:lang w:val="es-ES"/>
-        </w:rPr>
+      <w:r>
+        <w:rPr>
+          <w:rFonts w:ascii="Arial" w:hAnsi="Arial" w:cs="Arial"/>
+          <w:lang w:val="es-ES"/>
+        </w:rPr>
+        <w:drawing>
+          <wp:inline distT="0" distB="0" distL="0" distR="0" wp14:anchorId="61D669E6" wp14:editId="70CA1389">
+            <wp:extent cx="5396230" cy="2738755"/>
+            <wp:effectExtent l="0" t="0" r="0" b="4445"/>
+            <wp:docPr id="11" name="Picture 11" descr="Text&#10;&#10;Description automatically generated"/>
+            <wp:cNvGraphicFramePr>
+              <a:graphicFrameLocks xmlns:a="http://schemas.openxmlformats.org/drawingml/2006/main" noChangeAspect="1"/>
+            </wp:cNvGraphicFramePr>
+            <a:graphic xmlns:a="http://schemas.openxmlformats.org/drawingml/2006/main">
+              <a:graphicData uri="http://schemas.openxmlformats.org/drawingml/2006/picture">
+                <pic:pic xmlns:pic="http://schemas.openxmlformats.org/drawingml/2006/picture">
+                  <pic:nvPicPr>
+                    <pic:cNvPr id="11" name="Picture 11" descr="Text&#10;&#10;Description automatically generated"/>
+                    <pic:cNvPicPr/>
+                  </pic:nvPicPr>
+                  <pic:blipFill>
+                    <a:blip r:embed="rId14"/>
+                    <a:stretch>
+                      <a:fillRect/>
+                    </a:stretch>
+                  </pic:blipFill>
+                  <pic:spPr>
+                    <a:xfrm>
+                      <a:off x="0" y="0"/>
+                      <a:ext cx="5396230" cy="2738755"/>
+                    </a:xfrm>
+                    <a:prstGeom prst="rect">
+                      <a:avLst/>
+                    </a:prstGeom>
+                  </pic:spPr>
+                </pic:pic>
+              </a:graphicData>
+            </a:graphic>
+          </wp:inline>
+        </w:drawing>
+      </w:r>
+    </w:p>
+    <w:p>
+      <w:pPr>
+        <w:spacing w:after="240"/>
+        <w:rPr>
+          <w:rFonts w:ascii="Arial" w:hAnsi="Arial" w:cs="Arial"/>
+          <w:lang w:val="es-ES"/>
+        </w:rPr>
+      </w:pPr>
+      <w:r>
+        <w:rPr>
+          <w:rFonts w:ascii="Arial" w:hAnsi="Arial" w:cs="Arial"/>
+          <w:lang w:val="es-ES"/>
+        </w:rPr>
+        <w:t>Las transacciones se han incluido correctamente e</w:t>
+      </w:r>
+      <w:r>
+        <w:rPr>
+          <w:rFonts w:ascii="Arial" w:hAnsi="Arial" w:cs="Arial"/>
+          <w:lang w:val="es-ES"/>
+        </w:rPr>
+        <w:t>n</w:t>
+      </w:r>
+      <w:r>
+        <w:rPr>
+          <w:rFonts w:ascii="Arial" w:hAnsi="Arial" w:cs="Arial"/>
+          <w:lang w:val="es-ES"/>
+        </w:rPr>
+        <w:t xml:space="preserve"> el nodo1</w:t>
+      </w:r>
+    </w:p>
+    <w:p>
+      <w:pPr>
+        <w:spacing w:after="240"/>
+        <w:rPr>
+          <w:rFonts w:ascii="Arial" w:hAnsi="Arial" w:cs="Arial"/>
+          <w:lang w:val="es-ES"/>
+        </w:rPr>
+      </w:pPr>
+      <w:r>
+        <w:rPr>
+          <w:rFonts w:ascii="Arial" w:hAnsi="Arial" w:cs="Arial"/>
+          <w:lang w:val="es-ES"/>
+        </w:rPr>
+        <w:lastRenderedPageBreak/>
+        <w:drawing>
+          <wp:inline distT="0" distB="0" distL="0" distR="0" wp14:anchorId="53ED97B9" wp14:editId="18DA6DB6">
+            <wp:extent cx="5396230" cy="3761105"/>
+            <wp:effectExtent l="0" t="0" r="0" b="0"/>
+            <wp:docPr id="12" name="Picture 12"/>
+            <wp:cNvGraphicFramePr>
+              <a:graphicFrameLocks xmlns:a="http://schemas.openxmlformats.org/drawingml/2006/main" noChangeAspect="1"/>
+            </wp:cNvGraphicFramePr>
+            <a:graphic xmlns:a="http://schemas.openxmlformats.org/drawingml/2006/main">
+              <a:graphicData uri="http://schemas.openxmlformats.org/drawingml/2006/picture">
+                <pic:pic xmlns:pic="http://schemas.openxmlformats.org/drawingml/2006/picture">
+                  <pic:nvPicPr>
+                    <pic:cNvPr id="1" name=""/>
+                    <pic:cNvPicPr/>
+                  </pic:nvPicPr>
+                  <pic:blipFill>
+                    <a:blip r:embed="rId15"/>
+                    <a:stretch>
+                      <a:fillRect/>
+                    </a:stretch>
+                  </pic:blipFill>
+                  <pic:spPr>
+                    <a:xfrm>
+                      <a:off x="0" y="0"/>
+                      <a:ext cx="5396230" cy="3761105"/>
+                    </a:xfrm>
+                    <a:prstGeom prst="rect">
+                      <a:avLst/>
+                    </a:prstGeom>
+                  </pic:spPr>
+                </pic:pic>
+              </a:graphicData>
+            </a:graphic>
+          </wp:inline>
+        </w:drawing>
+      </w:r>
+    </w:p>
+    <w:p>
+      <w:pPr>
+        <w:spacing w:after="240"/>
+        <w:rPr>
+          <w:rFonts w:ascii="Arial" w:hAnsi="Arial" w:cs="Arial"/>
+          <w:lang w:val="es-ES"/>
+        </w:rPr>
+      </w:pPr>
+      <w:r>
+        <w:rPr>
+          <w:rFonts w:ascii="Arial" w:hAnsi="Arial" w:cs="Arial"/>
+          <w:lang w:val="es-ES"/>
+        </w:rPr>
+        <w:t xml:space="preserve">La conexión con el nodo2 </w:t>
+      </w:r>
+      <w:proofErr w:type="spellStart"/>
+      <w:r>
+        <w:rPr>
+          <w:rFonts w:ascii="Arial" w:hAnsi="Arial" w:cs="Arial"/>
+          <w:lang w:val="es-ES"/>
+        </w:rPr>
+        <w:t>tambien</w:t>
+      </w:r>
+      <w:proofErr w:type="spellEnd"/>
+      <w:r>
+        <w:rPr>
+          <w:rFonts w:ascii="Arial" w:hAnsi="Arial" w:cs="Arial"/>
+          <w:lang w:val="es-ES"/>
+        </w:rPr>
+        <w:t xml:space="preserve"> se ha realizado sin problemas</w:t>
+      </w:r>
+      <w:r>
+        <w:rPr>
+          <w:rFonts w:ascii="Arial" w:hAnsi="Arial" w:cs="Arial"/>
+          <w:lang w:val="es-ES"/>
+        </w:rPr>
+        <w:t>, y la cadena se ha sincronizado.</w:t>
+      </w:r>
+    </w:p>
+    <w:p>
+      <w:pPr>
+        <w:spacing w:after="240"/>
+        <w:rPr>
+          <w:rFonts w:ascii="Arial" w:hAnsi="Arial" w:cs="Arial"/>
+          <w:lang w:val="es-ES"/>
+        </w:rPr>
+      </w:pPr>
+    </w:p>
+    <w:p>
+      <w:pPr>
+        <w:spacing w:after="240"/>
+        <w:rPr>
+          <w:rFonts w:ascii="Arial" w:hAnsi="Arial" w:cs="Arial"/>
+          <w:lang w:val="es-ES"/>
+        </w:rPr>
+      </w:pPr>
+    </w:p>
+    <w:p>
+      <w:pPr>
+        <w:spacing w:after="240"/>
+        <w:rPr>
+          <w:rFonts w:ascii="Arial" w:hAnsi="Arial" w:cs="Arial"/>
+          <w:lang w:val="es-ES"/>
+        </w:rPr>
+      </w:pPr>
+    </w:p>
+    <w:p>
+      <w:pPr>
+        <w:spacing w:after="240"/>
+        <w:rPr>
+          <w:rFonts w:ascii="Arial" w:hAnsi="Arial" w:cs="Arial"/>
+          <w:lang w:val="es-ES"/>
+        </w:rPr>
+      </w:pPr>
+    </w:p>
+    <w:p>
+      <w:pPr>
+        <w:spacing w:after="240"/>
+        <w:rPr>
+          <w:rFonts w:ascii="Arial" w:hAnsi="Arial" w:cs="Arial"/>
+          <w:lang w:val="es-ES"/>
+        </w:rPr>
+      </w:pPr>
+    </w:p>
+    <w:p>
+      <w:pPr>
+        <w:spacing w:after="240"/>
+        <w:rPr>
+          <w:rFonts w:ascii="Arial" w:hAnsi="Arial" w:cs="Arial"/>
+          <w:lang w:val="es-ES"/>
+        </w:rPr>
+      </w:pPr>
+    </w:p>
+    <w:p>
+      <w:pPr>
+        <w:spacing w:after="240"/>
+        <w:rPr>
+          <w:rFonts w:ascii="Arial" w:hAnsi="Arial" w:cs="Arial"/>
+          <w:lang w:val="es-ES"/>
+        </w:rPr>
+      </w:pPr>
+    </w:p>
+    <w:p>
+      <w:pPr>
+        <w:spacing w:after="240"/>
+        <w:rPr>
+          <w:rFonts w:ascii="Arial" w:hAnsi="Arial" w:cs="Arial"/>
+          <w:lang w:val="es-ES"/>
+        </w:rPr>
+      </w:pPr>
+    </w:p>
+    <w:p>
+      <w:pPr>
+        <w:spacing w:after="240"/>
+        <w:rPr>
+          <w:rFonts w:ascii="Arial" w:hAnsi="Arial" w:cs="Arial"/>
+          <w:lang w:val="es-ES"/>
+        </w:rPr>
+      </w:pPr>
+    </w:p>
+    <w:p>
+      <w:pPr>
+        <w:spacing w:after="240"/>
+        <w:rPr>
+          <w:rFonts w:ascii="Arial" w:hAnsi="Arial" w:cs="Arial"/>
+          <w:lang w:val="es-ES"/>
+        </w:rPr>
+      </w:pPr>
+    </w:p>
+    <w:p>
+      <w:pPr>
+        <w:spacing w:after="240"/>
+        <w:rPr>
+          <w:rFonts w:ascii="Arial" w:hAnsi="Arial" w:cs="Arial"/>
+          <w:lang w:val="es-ES"/>
+        </w:rPr>
+      </w:pPr>
+      <w:r>
+        <w:rPr>
+          <w:rFonts w:ascii="Arial" w:hAnsi="Arial" w:cs="Arial"/>
+          <w:lang w:val="es-ES"/>
+        </w:rPr>
+        <w:lastRenderedPageBreak/>
+        <w:drawing>
+          <wp:inline distT="0" distB="0" distL="0" distR="0" wp14:anchorId="01F65433" wp14:editId="58E373B7">
+            <wp:extent cx="5396230" cy="3937635"/>
+            <wp:effectExtent l="0" t="0" r="0" b="5715"/>
+            <wp:docPr id="9" name="Picture 9" descr="Text&#10;&#10;Description automatically generated"/>
+            <wp:cNvGraphicFramePr>
+              <a:graphicFrameLocks xmlns:a="http://schemas.openxmlformats.org/drawingml/2006/main" noChangeAspect="1"/>
+            </wp:cNvGraphicFramePr>
+            <a:graphic xmlns:a="http://schemas.openxmlformats.org/drawingml/2006/main">
+              <a:graphicData uri="http://schemas.openxmlformats.org/drawingml/2006/picture">
+                <pic:pic xmlns:pic="http://schemas.openxmlformats.org/drawingml/2006/picture">
+                  <pic:nvPicPr>
+                    <pic:cNvPr id="9" name="Picture 9" descr="Text&#10;&#10;Description automatically generated"/>
+                    <pic:cNvPicPr/>
+                  </pic:nvPicPr>
+                  <pic:blipFill>
+                    <a:blip r:embed="rId16"/>
+                    <a:stretch>
+                      <a:fillRect/>
+                    </a:stretch>
+                  </pic:blipFill>
+                  <pic:spPr>
+                    <a:xfrm>
+                      <a:off x="0" y="0"/>
+                      <a:ext cx="5396230" cy="3937635"/>
+                    </a:xfrm>
+                    <a:prstGeom prst="rect">
+                      <a:avLst/>
+                    </a:prstGeom>
+                  </pic:spPr>
+                </pic:pic>
+              </a:graphicData>
+            </a:graphic>
+          </wp:inline>
+        </w:drawing>
+      </w:r>
+    </w:p>
+    <w:p>
+      <w:pPr>
+        <w:spacing w:after="240"/>
+        <w:rPr>
+          <w:rFonts w:ascii="Arial" w:hAnsi="Arial" w:cs="Arial"/>
+          <w:lang w:val="es-ES"/>
+        </w:rPr>
+      </w:pPr>
+      <w:r>
+        <w:rPr>
+          <w:rFonts w:ascii="Arial" w:hAnsi="Arial" w:cs="Arial"/>
+          <w:lang w:val="es-ES"/>
+        </w:rPr>
+        <w:t>Las nuevas transacciones al nodo1 se han añadido, incluyendo también el pago por minar el anterior bloque</w:t>
+      </w:r>
+      <w:r>
+        <w:rPr>
+          <w:rFonts w:ascii="Arial" w:hAnsi="Arial" w:cs="Arial"/>
+          <w:lang w:val="es-ES"/>
+        </w:rPr>
+        <w:t>. Ahora la cadena del nodo1 tiene longitud 3 y la del nodo2, 2.</w:t>
+      </w:r>
+    </w:p>
+    <w:p>
+      <w:pPr>
+        <w:spacing w:after="240"/>
+        <w:rPr>
+          <w:rFonts w:ascii="Arial" w:hAnsi="Arial" w:cs="Arial"/>
+          <w:lang w:val="es-ES"/>
+        </w:rPr>
+      </w:pPr>
+      <w:r>
+        <w:rPr>
+          <w:rFonts w:ascii="Arial" w:hAnsi="Arial" w:cs="Arial"/>
+          <w:lang w:val="es-ES"/>
+        </w:rPr>
+        <w:drawing>
+          <wp:inline distT="0" distB="0" distL="0" distR="0" wp14:anchorId="6BF80F78" wp14:editId="5EFF066D">
+            <wp:extent cx="5396230" cy="3963670"/>
+            <wp:effectExtent l="0" t="0" r="0" b="0"/>
+            <wp:docPr id="8" name="Picture 8" descr="Text&#10;&#10;Description automatically generated"/>
+            <wp:cNvGraphicFramePr>
+              <a:graphicFrameLocks xmlns:a="http://schemas.openxmlformats.org/drawingml/2006/main" noChangeAspect="1"/>
+            </wp:cNvGraphicFramePr>
+            <a:graphic xmlns:a="http://schemas.openxmlformats.org/drawingml/2006/main">
+              <a:graphicData uri="http://schemas.openxmlformats.org/drawingml/2006/picture">
+                <pic:pic xmlns:pic="http://schemas.openxmlformats.org/drawingml/2006/picture">
+                  <pic:nvPicPr>
+                    <pic:cNvPr id="8" name="Picture 8" descr="Text&#10;&#10;Description automatically generated"/>
+                    <pic:cNvPicPr/>
+                  </pic:nvPicPr>
+                  <pic:blipFill rotWithShape="1">
+                    <a:blip r:embed="rId17"/>
+                    <a:srcRect t="3703" b="-1"/>
+                    <a:stretch/>
+                  </pic:blipFill>
+                  <pic:spPr bwMode="auto">
+                    <a:xfrm>
+                      <a:off x="0" y="0"/>
+                      <a:ext cx="5396230" cy="3963670"/>
+                    </a:xfrm>
+                    <a:prstGeom prst="rect">
+                      <a:avLst/>
+                    </a:prstGeom>
+                    <a:ln>
+                      <a:noFill/>
+                    </a:ln>
+                    <a:extLst>
+                      <a:ext uri="{53640926-AAD7-44D8-BBD7-CCE9431645EC}">
+                        <a14:shadowObscured xmlns:a14="http://schemas.microsoft.com/office/drawing/2010/main"/>
+                      </a:ext>
+                    </a:extLst>
+                  </pic:spPr>
+                </pic:pic>
+              </a:graphicData>
+            </a:graphic>
+          </wp:inline>
+        </w:drawing>
+      </w:r>
+    </w:p>
+    <w:p>
+      <w:pPr>
+        <w:spacing w:after="240"/>
+        <w:rPr>
+          <w:rFonts w:ascii="Arial" w:hAnsi="Arial" w:cs="Arial"/>
+          <w:lang w:val="es-ES"/>
+        </w:rPr>
+      </w:pPr>
+      <w:r>
+        <w:rPr>
+          <w:rFonts w:ascii="Arial" w:hAnsi="Arial" w:cs="Arial"/>
+          <w:lang w:val="es-ES"/>
+        </w:rPr>
+        <w:lastRenderedPageBreak/>
         <w:t xml:space="preserve">Efectivamente, </w:t>
       </w:r>
       <w:r>
@@ -5411,66 +5913,221 @@
           <w:rFonts w:ascii="Arial" w:hAnsi="Arial" w:cs="Arial"/>
           <w:lang w:val="es-ES"/>
         </w:rPr>
-        <w:t>podemos ver que todo se ha ejecutado bien.</w:t>
-      </w:r>
-    </w:p>
-    <w:p>
-      <w:pPr>
-        <w:pStyle w:val="ListParagraph"/>
-        <w:numPr>
-          <w:ilvl w:val="2"/>
-          <w:numId w:val="3"/>
-        </w:numPr>
-        <w:spacing w:after="240"/>
-        <w:rPr>
-          <w:rFonts w:ascii="Arial" w:hAnsi="Arial" w:cs="Arial"/>
-          <w:lang w:val="es-ES"/>
-        </w:rPr>
-      </w:pPr>
-      <w:r>
-        <w:rPr>
-          <w:rFonts w:ascii="Arial" w:hAnsi="Arial" w:cs="Arial"/>
-          <w:lang w:val="es-ES"/>
-        </w:rPr>
-        <w:t xml:space="preserve">La cadena del nodo1 </w:t>
-      </w:r>
-      <w:r>
-        <w:rPr>
-          <w:rFonts w:ascii="Arial" w:hAnsi="Arial" w:cs="Arial"/>
-          <w:lang w:val="es-ES"/>
-        </w:rPr>
-        <w:t>tiene el primer bloque de transacciones y en el siguiente se incluye el pago por minar el anterior bloque</w:t>
-      </w:r>
-    </w:p>
-    <w:p>
-      <w:pPr>
-        <w:pStyle w:val="ListParagraph"/>
-        <w:numPr>
-          <w:ilvl w:val="2"/>
-          <w:numId w:val="3"/>
-        </w:numPr>
-        <w:spacing w:after="240"/>
-        <w:rPr>
-          <w:rFonts w:ascii="Arial" w:hAnsi="Arial" w:cs="Arial"/>
-          <w:lang w:val="es-ES"/>
-        </w:rPr>
-      </w:pPr>
-      <w:r>
-        <w:rPr>
-          <w:rFonts w:ascii="Arial" w:hAnsi="Arial" w:cs="Arial"/>
-          <w:lang w:val="es-ES"/>
-        </w:rPr>
-        <w:t xml:space="preserve">Al </w:t>
-      </w:r>
-    </w:p>
-    <w:p>
-      <w:pPr>
-        <w:spacing w:after="240"/>
-        <w:rPr>
-          <w:rFonts w:ascii="Arial" w:hAnsi="Arial" w:cs="Arial"/>
-          <w:lang w:val="es-ES"/>
-        </w:rPr>
-      </w:pPr>
+        <w:t>vemos que al intentar minar desde el nodo2 nos salta un conflicto, y la cadena se actualiza</w:t>
+      </w:r>
+      <w:r>
+        <w:rPr>
+          <w:rFonts w:ascii="Arial" w:hAnsi="Arial" w:cs="Arial"/>
+          <w:lang w:val="es-ES"/>
+        </w:rPr>
+        <w:t xml:space="preserve"> con la del nodo1, ya que esta es </w:t>
+      </w:r>
+      <w:r>
+        <w:rPr>
+          <w:rFonts w:ascii="Arial" w:hAnsi="Arial" w:cs="Arial"/>
+          <w:lang w:val="es-ES"/>
+        </w:rPr>
+        <w:t>más</w:t>
+      </w:r>
+      <w:r>
+        <w:rPr>
+          <w:rFonts w:ascii="Arial" w:hAnsi="Arial" w:cs="Arial"/>
+          <w:lang w:val="es-ES"/>
+        </w:rPr>
+        <w:t xml:space="preserve"> larga.</w:t>
+      </w:r>
+    </w:p>
+    <w:p>
+      <w:pPr>
+        <w:spacing w:after="240"/>
+        <w:rPr>
+          <w:rFonts w:ascii="Arial" w:hAnsi="Arial" w:cs="Arial"/>
+          <w:lang w:val="es-ES"/>
+        </w:rPr>
+      </w:pPr>
+      <w:r>
+        <w:rPr>
+          <w:rFonts w:ascii="Arial" w:hAnsi="Arial" w:cs="Arial"/>
+          <w:lang w:val="es-ES"/>
+        </w:rPr>
+        <w:drawing>
+          <wp:inline distT="0" distB="0" distL="0" distR="0" wp14:anchorId="191CCBDF" wp14:editId="3D4D1868">
+            <wp:extent cx="5396230" cy="2171700"/>
+            <wp:effectExtent l="0" t="0" r="0" b="0"/>
+            <wp:docPr id="13" name="Picture 13" descr="Text&#10;&#10;Description automatically generated with medium confidence"/>
+            <wp:cNvGraphicFramePr>
+              <a:graphicFrameLocks xmlns:a="http://schemas.openxmlformats.org/drawingml/2006/main" noChangeAspect="1"/>
+            </wp:cNvGraphicFramePr>
+            <a:graphic xmlns:a="http://schemas.openxmlformats.org/drawingml/2006/main">
+              <a:graphicData uri="http://schemas.openxmlformats.org/drawingml/2006/picture">
+                <pic:pic xmlns:pic="http://schemas.openxmlformats.org/drawingml/2006/picture">
+                  <pic:nvPicPr>
+                    <pic:cNvPr id="13" name="Picture 13" descr="Text&#10;&#10;Description automatically generated with medium confidence"/>
+                    <pic:cNvPicPr/>
+                  </pic:nvPicPr>
+                  <pic:blipFill>
+                    <a:blip r:embed="rId18"/>
+                    <a:stretch>
+                      <a:fillRect/>
+                    </a:stretch>
+                  </pic:blipFill>
+                  <pic:spPr>
+                    <a:xfrm>
+                      <a:off x="0" y="0"/>
+                      <a:ext cx="5396230" cy="2171700"/>
+                    </a:xfrm>
+                    <a:prstGeom prst="rect">
+                      <a:avLst/>
+                    </a:prstGeom>
+                  </pic:spPr>
+                </pic:pic>
+              </a:graphicData>
+            </a:graphic>
+          </wp:inline>
+        </w:drawing>
+      </w:r>
+    </w:p>
+    <w:p>
+      <w:pPr>
+        <w:spacing w:after="240"/>
+        <w:rPr>
+          <w:rFonts w:ascii="Arial" w:hAnsi="Arial" w:cs="Arial"/>
+          <w:lang w:val="es-ES"/>
+        </w:rPr>
+      </w:pPr>
+      <w:r>
+        <w:rPr>
+          <w:rFonts w:ascii="Arial" w:hAnsi="Arial" w:cs="Arial"/>
+          <w:lang w:val="es-ES"/>
+        </w:rPr>
+        <w:t xml:space="preserve">Aquí podemos ver </w:t>
+      </w:r>
+      <w:r>
+        <w:rPr>
+          <w:rFonts w:ascii="Arial" w:hAnsi="Arial" w:cs="Arial"/>
+          <w:lang w:val="es-ES"/>
+        </w:rPr>
+        <w:t>todas las comunicaciones con el nodo1.</w:t>
+      </w:r>
+    </w:p>
+    <w:p>
+      <w:pPr>
+        <w:spacing w:after="240"/>
+        <w:rPr>
+          <w:rFonts w:ascii="Arial" w:hAnsi="Arial" w:cs="Arial"/>
+          <w:lang w:val="es-ES"/>
+        </w:rPr>
+      </w:pPr>
+      <w:r>
+        <w:rPr>
+          <w:rFonts w:ascii="Arial" w:hAnsi="Arial" w:cs="Arial"/>
+          <w:lang w:val="es-ES"/>
+        </w:rPr>
+        <w:drawing>
+          <wp:inline distT="0" distB="0" distL="0" distR="0" wp14:anchorId="01D9DDF7" wp14:editId="6AFB933C">
+            <wp:extent cx="5396230" cy="2583180"/>
+            <wp:effectExtent l="0" t="0" r="0" b="7620"/>
+            <wp:docPr id="15" name="Picture 15" descr="Text&#10;&#10;Description automatically generated"/>
+            <wp:cNvGraphicFramePr>
+              <a:graphicFrameLocks xmlns:a="http://schemas.openxmlformats.org/drawingml/2006/main" noChangeAspect="1"/>
+            </wp:cNvGraphicFramePr>
+            <a:graphic xmlns:a="http://schemas.openxmlformats.org/drawingml/2006/main">
+              <a:graphicData uri="http://schemas.openxmlformats.org/drawingml/2006/picture">
+                <pic:pic xmlns:pic="http://schemas.openxmlformats.org/drawingml/2006/picture">
+                  <pic:nvPicPr>
+                    <pic:cNvPr id="15" name="Picture 15" descr="Text&#10;&#10;Description automatically generated"/>
+                    <pic:cNvPicPr/>
+                  </pic:nvPicPr>
+                  <pic:blipFill>
+                    <a:blip r:embed="rId19"/>
+                    <a:stretch>
+                      <a:fillRect/>
+                    </a:stretch>
+                  </pic:blipFill>
+                  <pic:spPr>
+                    <a:xfrm>
+                      <a:off x="0" y="0"/>
+                      <a:ext cx="5396230" cy="2583180"/>
+                    </a:xfrm>
+                    <a:prstGeom prst="rect">
+                      <a:avLst/>
+                    </a:prstGeom>
+                  </pic:spPr>
+                </pic:pic>
+              </a:graphicData>
+            </a:graphic>
+          </wp:inline>
+        </w:drawing>
+      </w:r>
+    </w:p>
+    <w:p>
+      <w:pPr>
+        <w:spacing w:after="240"/>
+        <w:rPr>
+          <w:rFonts w:ascii="Arial" w:hAnsi="Arial" w:cs="Arial"/>
+          <w:lang w:val="es-ES"/>
+        </w:rPr>
+      </w:pPr>
+      <w:r>
+        <w:rPr>
+          <w:rFonts w:ascii="Arial" w:hAnsi="Arial" w:cs="Arial"/>
+          <w:lang w:val="es-ES"/>
+        </w:rPr>
+        <w:t>Aquí podemos ver las comunicaciones con el nodo2</w:t>
+      </w:r>
+      <w:r>
+        <w:rPr>
+          <w:rFonts w:ascii="Arial" w:hAnsi="Arial" w:cs="Arial"/>
+          <w:lang w:val="es-ES"/>
+        </w:rPr>
+        <w:t xml:space="preserve"> en la máquina virtual.</w:t>
+      </w:r>
+      <w:r>
+        <w:rPr>
+          <w:rFonts w:ascii="Arial" w:hAnsi="Arial" w:cs="Arial"/>
+          <w:lang w:val="es-ES"/>
+        </w:rPr>
+        <w:t xml:space="preserve"> </w:t>
+      </w:r>
+      <w:r>
+        <w:rPr>
+          <w:rFonts w:ascii="Arial" w:hAnsi="Arial" w:cs="Arial"/>
+          <w:lang w:val="es-ES"/>
+        </w:rPr>
+        <w:t xml:space="preserve">Se ve </w:t>
+      </w:r>
+      <w:proofErr w:type="gramStart"/>
+      <w:r>
+        <w:rPr>
+          <w:rFonts w:ascii="Arial" w:hAnsi="Arial" w:cs="Arial"/>
+          <w:lang w:val="es-ES"/>
+        </w:rPr>
+        <w:t>que</w:t>
+      </w:r>
+      <w:proofErr w:type="gramEnd"/>
+      <w:r>
+        <w:rPr>
+          <w:rFonts w:ascii="Arial" w:hAnsi="Arial" w:cs="Arial"/>
+          <w:lang w:val="es-ES"/>
+        </w:rPr>
+        <w:t xml:space="preserve"> al intentar minar, ha habido un conflicto y el status </w:t>
+      </w:r>
+      <w:proofErr w:type="spellStart"/>
+      <w:r>
+        <w:rPr>
+          <w:rFonts w:ascii="Arial" w:hAnsi="Arial" w:cs="Arial"/>
+          <w:lang w:val="es-ES"/>
+        </w:rPr>
+        <w:t>code</w:t>
+      </w:r>
+      <w:proofErr w:type="spellEnd"/>
+      <w:r>
+        <w:rPr>
+          <w:rFonts w:ascii="Arial" w:hAnsi="Arial" w:cs="Arial"/>
+          <w:lang w:val="es-ES"/>
+        </w:rPr>
+        <w:t xml:space="preserve"> es de 202.</w:t>
+      </w:r>
     </w:p>
     <w:sectPr>
       <w:pgSz w:w="11900" w:h="16840"/>

</xml_diff>

<commit_message>
Que acabamos mi rey :)
</commit_message>
<xml_diff>
--- a/Informe blockchain.docx
+++ b/Informe blockchain.docx
@@ -257,7 +257,7 @@
                 <v:stroke joinstyle="miter"/>
                 <v:path gradientshapeok="t" o:connecttype="rect"/>
               </v:shapetype>
-              <v:shape id="officeArt object" o:spid="_x0000_s1026" type="#_x0000_t202" alt="officeArt object" style="position:absolute;margin-left:0;margin-top:31.3pt;width:485.7pt;height:43.2pt;z-index:251660288;visibility:visible;mso-wrap-style:square;mso-height-percent:0;mso-wrap-distance-left:4.5pt;mso-wrap-distance-top:4.5pt;mso-wrap-distance-right:4.5pt;mso-wrap-distance-bottom:4.5pt;mso-position-horizontal:center;mso-position-horizontal-relative:margin;mso-position-vertical:absolute;mso-position-vertical-relative:line;mso-height-percent:0;mso-height-relative:margin;v-text-anchor:top" o:gfxdata="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" filled="f" stroked="f" strokeweight="1pt">
+              <v:shape id="officeArt object" o:spid="_x0000_s1026" type="#_x0000_t202" alt="officeArt object" style="position:absolute;margin-left:0;margin-top:31.3pt;width:485.7pt;height:43.2pt;z-index:251660288;visibility:visible;mso-wrap-style:square;mso-height-percent:0;mso-wrap-distance-left:4.5pt;mso-wrap-distance-top:4.5pt;mso-wrap-distance-right:4.5pt;mso-wrap-distance-bottom:4.5pt;mso-position-horizontal:center;mso-position-horizontal-relative:margin;mso-position-vertical:absolute;mso-position-vertical-relative:line;mso-height-percent:0;mso-height-relative:margin;v-text-anchor:top" o:gfxdata="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" filled="f" stroked="f" strokeweight="1pt">
                 <v:stroke miterlimit="4"/>
                 <v:textbox inset="1.2699mm,1.2699mm,1.2699mm,1.2699mm">
                   <w:txbxContent>
@@ -412,7 +412,7 @@
           </mc:Choice>
           <mc:Fallback>
             <w:pict>
-              <v:shape w14:anchorId="7DBE2241" id="_x0000_s1027" type="#_x0000_t202" alt="officeArt object" style="position:absolute;margin-left:0;margin-top:21.15pt;width:484.9pt;height:43.5pt;z-index:251661312;visibility:visible;mso-wrap-style:square;mso-width-percent:0;mso-height-percent:0;mso-wrap-distance-left:4.5pt;mso-wrap-distance-top:4.5pt;mso-wrap-distance-right:4.5pt;mso-wrap-distance-bottom:4.5pt;mso-position-horizontal:center;mso-position-horizontal-relative:margin;mso-position-vertical:absolute;mso-position-vertical-relative:line;mso-width-percent:0;mso-height-percent:0;mso-width-relative:margin;mso-height-relative:margin;v-text-anchor:top" o:gfxdata="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" filled="f" stroked="f" strokeweight="1pt">
+              <v:shape w14:anchorId="7DBE2241" id="_x0000_s1027" type="#_x0000_t202" alt="officeArt object" style="position:absolute;margin-left:0;margin-top:21.15pt;width:484.9pt;height:43.5pt;z-index:251661312;visibility:visible;mso-wrap-style:square;mso-width-percent:0;mso-height-percent:0;mso-wrap-distance-left:4.5pt;mso-wrap-distance-top:4.5pt;mso-wrap-distance-right:4.5pt;mso-wrap-distance-bottom:4.5pt;mso-position-horizontal:center;mso-position-horizontal-relative:margin;mso-position-vertical:absolute;mso-position-vertical-relative:line;mso-width-percent:0;mso-height-percent:0;mso-width-relative:margin;mso-height-relative:margin;v-text-anchor:top" o:gfxdata="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" filled="f" stroked="f" strokeweight="1pt">
                 <v:stroke miterlimit="4"/>
                 <v:textbox inset="1.2699mm,1.2699mm,1.2699mm,1.2699mm">
                   <w:txbxContent>
@@ -604,7 +604,7 @@
           </mc:Choice>
           <mc:Fallback>
             <w:pict>
-              <v:shape w14:anchorId="47AC1805" id="_x0000_s1028" type="#_x0000_t202" alt="officeArt object" style="position:absolute;margin-left:0;margin-top:27.4pt;width:486.6pt;height:57.6pt;z-index:251659264;visibility:visible;mso-wrap-style:square;mso-width-percent:0;mso-height-percent:0;mso-wrap-distance-left:4.5pt;mso-wrap-distance-top:4.5pt;mso-wrap-distance-right:4.5pt;mso-wrap-distance-bottom:4.5pt;mso-position-horizontal:center;mso-position-horizontal-relative:margin;mso-position-vertical:absolute;mso-position-vertical-relative:line;mso-width-percent:0;mso-height-percent:0;mso-width-relative:margin;mso-height-relative:margin;v-text-anchor:top" o:gfxdata="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" filled="f" stroked="f" strokeweight="1pt">
+              <v:shape w14:anchorId="47AC1805" id="_x0000_s1028" type="#_x0000_t202" alt="officeArt object" style="position:absolute;margin-left:0;margin-top:27.4pt;width:486.6pt;height:57.6pt;z-index:251659264;visibility:visible;mso-wrap-style:square;mso-width-percent:0;mso-height-percent:0;mso-wrap-distance-left:4.5pt;mso-wrap-distance-top:4.5pt;mso-wrap-distance-right:4.5pt;mso-wrap-distance-bottom:4.5pt;mso-position-horizontal:center;mso-position-horizontal-relative:margin;mso-position-vertical:absolute;mso-position-vertical-relative:line;mso-width-percent:0;mso-height-percent:0;mso-width-relative:margin;mso-height-relative:margin;v-text-anchor:top" o:gfxdata="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" filled="f" stroked="f" strokeweight="1pt">
                 <v:stroke miterlimit="4"/>
                 <v:textbox inset="1.2699mm,1.2699mm,1.2699mm,1.2699mm">
                   <w:txbxContent>
@@ -794,18 +794,7 @@
                                 <w:u w:color="ED7D31"/>
                                 <w:lang w:val="en-US"/>
                               </w:rPr>
-                              <w:t xml:space="preserve">Daniel Sánchez </w:t>
-                            </w:r>
-                            <w:r>
-                              <w:rPr>
-                                <w:rFonts w:ascii="Cambria" w:hAnsi="Cambria"/>
-                                <w:color w:val="000000" w:themeColor="text1"/>
-                                <w:sz w:val="24"/>
-                                <w:szCs w:val="34"/>
-                                <w:u w:color="ED7D31"/>
-                                <w:lang w:val="en-US"/>
-                              </w:rPr>
-                              <w:t>Sánchez</w:t>
+                              <w:t>Daniel Sánchez Sánchez</w:t>
                             </w:r>
                           </w:p>
                         </w:txbxContent>
@@ -827,7 +816,7 @@
           </mc:Choice>
           <mc:Fallback>
             <w:pict>
-              <v:shape w14:anchorId="30EE13D6" id="_x0000_s1029" type="#_x0000_t202" alt="officeArt object" style="position:absolute;margin-left:0;margin-top:306.05pt;width:138pt;height:38.55pt;z-index:251663360;visibility:visible;mso-wrap-style:square;mso-width-percent:0;mso-height-percent:0;mso-wrap-distance-left:4.5pt;mso-wrap-distance-top:4.5pt;mso-wrap-distance-right:4.5pt;mso-wrap-distance-bottom:4.5pt;mso-position-horizontal:center;mso-position-horizontal-relative:margin;mso-position-vertical:absolute;mso-position-vertical-relative:text;mso-width-percent:0;mso-height-percent:0;mso-width-relative:margin;mso-height-relative:margin;v-text-anchor:top" o:gfxdata="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" filled="f" stroked="f" strokeweight="1pt">
+              <v:shape w14:anchorId="30EE13D6" id="_x0000_s1029" type="#_x0000_t202" alt="officeArt object" style="position:absolute;margin-left:0;margin-top:306.05pt;width:138pt;height:38.55pt;z-index:251663360;visibility:visible;mso-wrap-style:square;mso-width-percent:0;mso-height-percent:0;mso-wrap-distance-left:4.5pt;mso-wrap-distance-top:4.5pt;mso-wrap-distance-right:4.5pt;mso-wrap-distance-bottom:4.5pt;mso-position-horizontal:center;mso-position-horizontal-relative:margin;mso-position-vertical:absolute;mso-position-vertical-relative:text;mso-width-percent:0;mso-height-percent:0;mso-width-relative:margin;mso-height-relative:margin;v-text-anchor:top" o:gfxdata="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" filled="f" stroked="f" strokeweight="1pt">
                 <v:stroke miterlimit="4"/>
                 <v:textbox inset="1.2699mm,1.2699mm,1.2699mm,1.2699mm">
                   <w:txbxContent>
@@ -875,18 +864,7 @@
                           <w:u w:color="ED7D31"/>
                           <w:lang w:val="en-US"/>
                         </w:rPr>
-                        <w:t xml:space="preserve">Daniel Sánchez </w:t>
-                      </w:r>
-                      <w:r>
-                        <w:rPr>
-                          <w:rFonts w:ascii="Cambria" w:hAnsi="Cambria"/>
-                          <w:color w:val="000000" w:themeColor="text1"/>
-                          <w:sz w:val="24"/>
-                          <w:szCs w:val="34"/>
-                          <w:u w:color="ED7D31"/>
-                          <w:lang w:val="en-US"/>
-                        </w:rPr>
-                        <w:t>Sánchez</w:t>
+                        <w:t>Daniel Sánchez Sánchez</w:t>
                       </w:r>
                     </w:p>
                   </w:txbxContent>
@@ -940,7 +918,7 @@
     </w:p>
     <w:p>
       <w:pPr>
-        <w:pStyle w:val="ListParagraph"/>
+        <w:pStyle w:val="Prrafodelista"/>
         <w:numPr>
           <w:ilvl w:val="0"/>
           <w:numId w:val="3"/>
@@ -988,7 +966,7 @@
     </w:p>
     <w:p>
       <w:pPr>
-        <w:pStyle w:val="ListParagraph"/>
+        <w:pStyle w:val="Prrafodelista"/>
         <w:spacing w:after="240"/>
         <w:ind w:left="360"/>
         <w:rPr>
@@ -999,7 +977,7 @@
     </w:p>
     <w:p>
       <w:pPr>
-        <w:pStyle w:val="ListParagraph"/>
+        <w:pStyle w:val="Prrafodelista"/>
         <w:numPr>
           <w:ilvl w:val="1"/>
           <w:numId w:val="3"/>
@@ -1015,12 +993,12 @@
           <w:rFonts w:ascii="Arial" w:hAnsi="Arial" w:cs="Arial"/>
           <w:lang w:val="es-ES"/>
         </w:rPr>
-        <w:t>Forma los cimientos de la cadena. Cada bloque tiene unas ciertas transacciones, las cuáles se formalizan una vez que el bloque se une a la cadena. Para “enganchar” los bloques entre sí, se le da un hash generado según su propia estructura, además de tener un valor de prueba para que cumpla con la dificultad elegida (que empiece con cierto número de ceros), y tiene el hash del bloque anterior en la cadena. Por último, tiene un índice y un registro de tiempo correspondiente a su creación.</w:t>
-      </w:r>
-    </w:p>
-    <w:p>
-      <w:pPr>
-        <w:pStyle w:val="ListParagraph"/>
+        <w:t>Forma los cimientos de la cadena. Cada bloque tiene unas ciertas transacciones, las cuáles se formalizan una vez que el bloque se une a la cadena. Para “enganchar” los bloques entre sí, se le da un hash generado según su propia estructura, además de tener un valor de prueba para que cumpla con la dificultad elegida (empiece con cierto número de ceros), y tiene el hash del bloque anterior en la cadena. Por último, tiene un índice y un registro de tiempo correspondiente a su creación.</w:t>
+      </w:r>
+    </w:p>
+    <w:p>
+      <w:pPr>
+        <w:pStyle w:val="Prrafodelista"/>
         <w:spacing w:after="240"/>
         <w:ind w:left="1080"/>
         <w:rPr>
@@ -1031,7 +1009,18 @@
     </w:p>
     <w:p>
       <w:pPr>
-        <w:pStyle w:val="ListParagraph"/>
+        <w:pStyle w:val="Prrafodelista"/>
+        <w:spacing w:after="240"/>
+        <w:ind w:left="1080"/>
+        <w:rPr>
+          <w:rFonts w:ascii="Arial" w:hAnsi="Arial" w:cs="Arial"/>
+          <w:lang w:val="es-ES"/>
+        </w:rPr>
+      </w:pPr>
+    </w:p>
+    <w:p>
+      <w:pPr>
+        <w:pStyle w:val="Prrafodelista"/>
         <w:numPr>
           <w:ilvl w:val="1"/>
           <w:numId w:val="3"/>
@@ -1047,11 +1036,51 @@
           <w:rFonts w:ascii="Arial" w:hAnsi="Arial" w:cs="Arial"/>
           <w:lang w:val="es-ES"/>
         </w:rPr>
-        <w:t>Además, tiene tres métodos: calcular</w:t>
-      </w:r>
-      <w:r>
-        <w:rPr>
-          <w:rFonts w:ascii="Arial" w:hAnsi="Arial" w:cs="Arial"/>
+        <w:t>Además, tiene tres métodos:</w:t>
+      </w:r>
+    </w:p>
+    <w:p>
+      <w:pPr>
+        <w:pStyle w:val="Prrafodelista"/>
+        <w:rPr>
+          <w:rFonts w:ascii="Arial" w:hAnsi="Arial" w:cs="Arial"/>
+          <w:lang w:val="es-ES"/>
+        </w:rPr>
+      </w:pPr>
+    </w:p>
+    <w:p>
+      <w:pPr>
+        <w:pStyle w:val="Prrafodelista"/>
+        <w:numPr>
+          <w:ilvl w:val="2"/>
+          <w:numId w:val="3"/>
+        </w:numPr>
+        <w:spacing w:after="240"/>
+        <w:rPr>
+          <w:rFonts w:ascii="Arial" w:hAnsi="Arial" w:cs="Arial"/>
+          <w:lang w:val="es-ES"/>
+        </w:rPr>
+      </w:pPr>
+      <w:r>
+        <w:rPr>
+          <w:rFonts w:ascii="Arial" w:hAnsi="Arial" w:cs="Arial"/>
+          <w:u w:val="single"/>
+          <w:lang w:val="es-ES"/>
+        </w:rPr>
+        <w:t>C</w:t>
+      </w:r>
+      <w:r>
+        <w:rPr>
+          <w:rFonts w:ascii="Arial" w:hAnsi="Arial" w:cs="Arial"/>
+          <w:u w:val="single"/>
+          <w:lang w:val="es-ES"/>
+        </w:rPr>
+        <w:t>alcular</w:t>
+      </w:r>
+      <w:r>
+        <w:rPr>
+          <w:rFonts w:ascii="Arial" w:hAnsi="Arial" w:cs="Arial"/>
+          <w:u w:val="single"/>
           <w:lang w:val="es-ES"/>
         </w:rPr>
         <w:t xml:space="preserve"> </w:t>
@@ -1059,57 +1088,254 @@
       <w:r>
         <w:rPr>
           <w:rFonts w:ascii="Arial" w:hAnsi="Arial" w:cs="Arial"/>
-          <w:lang w:val="es-ES"/>
-        </w:rPr>
-        <w:t xml:space="preserve">hash, el cual calcula el hash del bloque; </w:t>
-      </w:r>
-      <w:proofErr w:type="spellStart"/>
-      <w:r>
-        <w:rPr>
-          <w:rFonts w:ascii="Arial" w:hAnsi="Arial" w:cs="Arial"/>
+          <w:u w:val="single"/>
+          <w:lang w:val="es-ES"/>
+        </w:rPr>
+        <w:t>hash</w:t>
+      </w:r>
+      <w:r>
+        <w:rPr>
+          <w:rFonts w:ascii="Arial" w:hAnsi="Arial" w:cs="Arial"/>
+          <w:lang w:val="es-ES"/>
+        </w:rPr>
+        <w:t>:</w:t>
+      </w:r>
+      <w:r>
+        <w:rPr>
+          <w:rFonts w:ascii="Arial" w:hAnsi="Arial" w:cs="Arial"/>
+          <w:lang w:val="es-ES"/>
+        </w:rPr>
+        <w:t xml:space="preserve"> </w:t>
+      </w:r>
+      <w:r>
+        <w:rPr>
+          <w:rFonts w:ascii="Arial" w:hAnsi="Arial" w:cs="Arial"/>
+          <w:lang w:val="es-ES"/>
+        </w:rPr>
+        <w:t xml:space="preserve">Calcula el hash del bloque en función de sus parámetros, usando la función </w:t>
+      </w:r>
+      <w:r>
+        <w:rPr>
+          <w:rFonts w:ascii="Arial" w:hAnsi="Arial" w:cs="Arial"/>
+          <w:i/>
+          <w:iCs/>
           <w:lang w:val="es-ES"/>
         </w:rPr>
         <w:t>toDict</w:t>
       </w:r>
-      <w:proofErr w:type="spellEnd"/>
-      <w:r>
-        <w:rPr>
-          <w:rFonts w:ascii="Arial" w:hAnsi="Arial" w:cs="Arial"/>
-          <w:lang w:val="es-ES"/>
-        </w:rPr>
-        <w:t xml:space="preserve">, el cual simplemente pasa el bloque a diccionario, y </w:t>
-      </w:r>
-      <w:proofErr w:type="spellStart"/>
-      <w:r>
-        <w:rPr>
-          <w:rFonts w:ascii="Arial" w:hAnsi="Arial" w:cs="Arial"/>
-          <w:lang w:val="es-ES"/>
-        </w:rPr>
-        <w:t>fromDict</w:t>
-      </w:r>
-      <w:proofErr w:type="spellEnd"/>
-      <w:r>
-        <w:rPr>
-          <w:rFonts w:ascii="Arial" w:hAnsi="Arial" w:cs="Arial"/>
-          <w:lang w:val="es-ES"/>
-        </w:rPr>
-        <w:t>, que hace lo contrario.</w:t>
-      </w:r>
-    </w:p>
-    <w:p>
-      <w:pPr>
-        <w:pStyle w:val="ListParagraph"/>
-        <w:spacing w:after="240"/>
-        <w:ind w:left="1080"/>
-        <w:rPr>
-          <w:rFonts w:ascii="Arial" w:hAnsi="Arial" w:cs="Arial"/>
-          <w:lang w:val="es-ES"/>
-        </w:rPr>
-      </w:pPr>
-    </w:p>
-    <w:p>
-      <w:pPr>
-        <w:pStyle w:val="ListParagraph"/>
+      <w:r>
+        <w:rPr>
+          <w:rFonts w:ascii="Arial" w:hAnsi="Arial" w:cs="Arial"/>
+          <w:lang w:val="es-ES"/>
+        </w:rPr>
+        <w:t>. Como el hash depende exclusivamente de las características del bloque, se calcula con hash vacío, pues si también dependiese de él mismo, en cuanto se pusiese el hash calculado como atributo del bloque, éste dejaría de corresponder.</w:t>
+      </w:r>
+    </w:p>
+    <w:p>
+      <w:pPr>
+        <w:pStyle w:val="Prrafodelista"/>
+        <w:spacing w:after="240"/>
+        <w:ind w:left="1800"/>
+        <w:rPr>
+          <w:rFonts w:ascii="Arial" w:hAnsi="Arial" w:cs="Arial"/>
+          <w:lang w:val="es-ES"/>
+        </w:rPr>
+      </w:pPr>
+    </w:p>
+    <w:p>
+      <w:pPr>
+        <w:pStyle w:val="Prrafodelista"/>
+        <w:numPr>
+          <w:ilvl w:val="2"/>
+          <w:numId w:val="3"/>
+        </w:numPr>
+        <w:spacing w:after="240"/>
+        <w:rPr>
+          <w:rFonts w:ascii="Arial" w:hAnsi="Arial" w:cs="Arial"/>
+          <w:lang w:val="es-ES"/>
+        </w:rPr>
+      </w:pPr>
+      <w:r>
+        <w:rPr>
+          <w:rFonts w:ascii="Arial" w:hAnsi="Arial" w:cs="Arial"/>
+          <w:u w:val="single"/>
+          <w:lang w:val="es-ES"/>
+        </w:rPr>
+        <w:t>To dict</w:t>
+      </w:r>
+      <w:r>
+        <w:rPr>
+          <w:rFonts w:ascii="Arial" w:hAnsi="Arial" w:cs="Arial"/>
+          <w:lang w:val="es-ES"/>
+        </w:rPr>
+        <w:t>:</w:t>
+      </w:r>
+      <w:r>
+        <w:rPr>
+          <w:rFonts w:ascii="Arial" w:hAnsi="Arial" w:cs="Arial"/>
+          <w:lang w:val="es-ES"/>
+        </w:rPr>
+        <w:t xml:space="preserve"> </w:t>
+      </w:r>
+      <w:r>
+        <w:rPr>
+          <w:rFonts w:ascii="Arial" w:hAnsi="Arial" w:cs="Arial"/>
+          <w:lang w:val="es-ES"/>
+        </w:rPr>
+        <w:t xml:space="preserve">Convierte </w:t>
+      </w:r>
+      <w:r>
+        <w:rPr>
+          <w:rFonts w:ascii="Arial" w:hAnsi="Arial" w:cs="Arial"/>
+          <w:lang w:val="es-ES"/>
+        </w:rPr>
+        <w:t>el bloque</w:t>
+      </w:r>
+      <w:r>
+        <w:rPr>
+          <w:rFonts w:ascii="Arial" w:hAnsi="Arial" w:cs="Arial"/>
+          <w:lang w:val="es-ES"/>
+        </w:rPr>
+        <w:t xml:space="preserve"> en un diccionario, siendo los nombres y los valores de sus parámetros los </w:t>
+      </w:r>
+      <w:r>
+        <w:rPr>
+          <w:rFonts w:ascii="Arial" w:hAnsi="Arial" w:cs="Arial"/>
+          <w:i/>
+          <w:iCs/>
+          <w:lang w:val="es-ES"/>
+        </w:rPr>
+        <w:t>keys</w:t>
+      </w:r>
+      <w:r>
+        <w:rPr>
+          <w:rFonts w:ascii="Arial" w:hAnsi="Arial" w:cs="Arial"/>
+          <w:lang w:val="es-ES"/>
+        </w:rPr>
+        <w:t xml:space="preserve"> y los </w:t>
+      </w:r>
+      <w:r>
+        <w:rPr>
+          <w:rFonts w:ascii="Arial" w:hAnsi="Arial" w:cs="Arial"/>
+          <w:i/>
+          <w:iCs/>
+          <w:lang w:val="es-ES"/>
+        </w:rPr>
+        <w:t>values</w:t>
+      </w:r>
+      <w:r>
+        <w:rPr>
+          <w:rFonts w:ascii="Arial" w:hAnsi="Arial" w:cs="Arial"/>
+          <w:lang w:val="es-ES"/>
+        </w:rPr>
+        <w:t xml:space="preserve"> del diccionario, respectivamente. </w:t>
+      </w:r>
+      <w:r>
+        <w:rPr>
+          <w:rFonts w:ascii="Arial" w:hAnsi="Arial" w:cs="Arial"/>
+          <w:lang w:val="es-ES"/>
+        </w:rPr>
+        <w:t>Al ser la</w:t>
+      </w:r>
+      <w:r>
+        <w:rPr>
+          <w:rFonts w:ascii="Arial" w:hAnsi="Arial" w:cs="Arial"/>
+          <w:lang w:val="es-ES"/>
+        </w:rPr>
+        <w:t xml:space="preserve">s transacciones </w:t>
+      </w:r>
+      <w:r>
+        <w:rPr>
+          <w:rFonts w:ascii="Arial" w:hAnsi="Arial" w:cs="Arial"/>
+          <w:lang w:val="es-ES"/>
+        </w:rPr>
+        <w:t>un set, éste no puede ser pasado como valor de un json (al no ser serializable), así que lo casteamos como una lista y la ordenamos (para que el hash no cambie para un mismo conjunto de transacciones).</w:t>
+      </w:r>
+    </w:p>
+    <w:p>
+      <w:pPr>
+        <w:pStyle w:val="Prrafodelista"/>
+        <w:spacing w:after="240"/>
+        <w:ind w:left="1800"/>
+        <w:rPr>
+          <w:rFonts w:ascii="Arial" w:hAnsi="Arial" w:cs="Arial"/>
+          <w:lang w:val="es-ES"/>
+        </w:rPr>
+      </w:pPr>
+    </w:p>
+    <w:p>
+      <w:pPr>
+        <w:pStyle w:val="Prrafodelista"/>
+        <w:numPr>
+          <w:ilvl w:val="2"/>
+          <w:numId w:val="3"/>
+        </w:numPr>
+        <w:spacing w:after="240"/>
+        <w:rPr>
+          <w:rFonts w:ascii="Arial" w:hAnsi="Arial" w:cs="Arial"/>
+          <w:lang w:val="es-ES"/>
+        </w:rPr>
+      </w:pPr>
+      <w:r>
+        <w:rPr>
+          <w:rFonts w:ascii="Arial" w:hAnsi="Arial" w:cs="Arial"/>
+          <w:u w:val="single"/>
+          <w:lang w:val="es-ES"/>
+        </w:rPr>
+        <w:t>From dict</w:t>
+      </w:r>
+      <w:r>
+        <w:rPr>
+          <w:rFonts w:ascii="Arial" w:hAnsi="Arial" w:cs="Arial"/>
+          <w:lang w:val="es-ES"/>
+        </w:rPr>
+        <w:t xml:space="preserve">: </w:t>
+      </w:r>
+      <w:r>
+        <w:rPr>
+          <w:rFonts w:ascii="Arial" w:hAnsi="Arial" w:cs="Arial"/>
+          <w:lang w:val="es-ES"/>
+        </w:rPr>
+        <w:t>Hace el proceso contrario; asigna a cada parámetro del bloque su valor correspondiente del diccionario, y castea de vuelta la</w:t>
+      </w:r>
+      <w:r>
+        <w:rPr>
+          <w:rFonts w:ascii="Arial" w:hAnsi="Arial" w:cs="Arial"/>
+          <w:lang w:val="es-ES"/>
+        </w:rPr>
+        <w:t xml:space="preserve">s transacciones </w:t>
+      </w:r>
+      <w:r>
+        <w:rPr>
+          <w:rFonts w:ascii="Arial" w:hAnsi="Arial" w:cs="Arial"/>
+          <w:lang w:val="es-ES"/>
+        </w:rPr>
+        <w:t>a un set.</w:t>
+      </w:r>
+    </w:p>
+    <w:p>
+      <w:pPr>
+        <w:pStyle w:val="Prrafodelista"/>
+        <w:rPr>
+          <w:rFonts w:ascii="Arial" w:hAnsi="Arial" w:cs="Arial"/>
+          <w:lang w:val="es-ES"/>
+        </w:rPr>
+      </w:pPr>
+    </w:p>
+    <w:p>
+      <w:pPr>
+        <w:pStyle w:val="Prrafodelista"/>
+        <w:spacing w:after="240"/>
+        <w:ind w:left="1800"/>
+        <w:rPr>
+          <w:rFonts w:ascii="Arial" w:hAnsi="Arial" w:cs="Arial"/>
+          <w:lang w:val="es-ES"/>
+        </w:rPr>
+      </w:pPr>
+    </w:p>
+    <w:p>
+      <w:pPr>
+        <w:pStyle w:val="Prrafodelista"/>
         <w:numPr>
           <w:ilvl w:val="0"/>
           <w:numId w:val="3"/>
@@ -1157,7 +1383,7 @@
     </w:p>
     <w:p>
       <w:pPr>
-        <w:pStyle w:val="ListParagraph"/>
+        <w:pStyle w:val="Prrafodelista"/>
         <w:spacing w:after="240"/>
         <w:ind w:left="360"/>
         <w:rPr>
@@ -1168,29 +1394,150 @@
     </w:p>
     <w:p>
       <w:pPr>
-        <w:pStyle w:val="ListParagraph"/>
+        <w:pStyle w:val="Prrafodelista"/>
         <w:numPr>
           <w:ilvl w:val="1"/>
           <w:numId w:val="3"/>
         </w:numPr>
-        <w:spacing w:after="240"/>
-        <w:rPr>
-          <w:rFonts w:ascii="Arial" w:hAnsi="Arial" w:cs="Arial"/>
-          <w:lang w:val="es-ES"/>
-        </w:rPr>
-      </w:pPr>
-      <w:r>
-        <w:rPr>
-          <w:rFonts w:ascii="Arial" w:hAnsi="Arial" w:cs="Arial"/>
-          <w:lang w:val="es-ES"/>
-        </w:rPr>
-        <w:t>La cadena. Sirve para conectar los bloques y contiene la gran mayoría de métodos. Contiene una lista con los bloques añadidos, una lista con las transacciones aun no añadidas, su nivel de dificultad (explicado en la clase bloque) y el número de bloques añadidos. Además, para empezar, se añade un nuevo bloque.</w:t>
-      </w:r>
-    </w:p>
-    <w:p>
-      <w:pPr>
-        <w:spacing w:after="240"/>
-        <w:ind w:left="708"/>
+        <w:spacing w:after="120"/>
+        <w:ind w:left="1077"/>
+        <w:rPr>
+          <w:rFonts w:ascii="Arial" w:hAnsi="Arial" w:cs="Arial"/>
+          <w:lang w:val="es-ES"/>
+        </w:rPr>
+      </w:pPr>
+      <w:r>
+        <w:rPr>
+          <w:rFonts w:ascii="Arial" w:hAnsi="Arial" w:cs="Arial"/>
+          <w:lang w:val="es-ES"/>
+        </w:rPr>
+        <w:t>Es l</w:t>
+      </w:r>
+      <w:r>
+        <w:rPr>
+          <w:rFonts w:ascii="Arial" w:hAnsi="Arial" w:cs="Arial"/>
+          <w:lang w:val="es-ES"/>
+        </w:rPr>
+        <w:t>a cadena. Sirve para conectar los bloques</w:t>
+      </w:r>
+      <w:r>
+        <w:rPr>
+          <w:rFonts w:ascii="Arial" w:hAnsi="Arial" w:cs="Arial"/>
+          <w:lang w:val="es-ES"/>
+        </w:rPr>
+        <w:t>,</w:t>
+      </w:r>
+      <w:r>
+        <w:rPr>
+          <w:rFonts w:ascii="Arial" w:hAnsi="Arial" w:cs="Arial"/>
+          <w:lang w:val="es-ES"/>
+        </w:rPr>
+        <w:t xml:space="preserve"> y contiene la gran mayoría de métodos. Contiene una lista con los bloques añadidos, </w:t>
+      </w:r>
+      <w:r>
+        <w:rPr>
+          <w:rFonts w:ascii="Arial" w:hAnsi="Arial" w:cs="Arial"/>
+          <w:lang w:val="es-ES"/>
+        </w:rPr>
+        <w:t>un set</w:t>
+      </w:r>
+      <w:r>
+        <w:rPr>
+          <w:rFonts w:ascii="Arial" w:hAnsi="Arial" w:cs="Arial"/>
+          <w:lang w:val="es-ES"/>
+        </w:rPr>
+        <w:t xml:space="preserve"> con las transacciones aun no añadidas, su nivel de dificultad </w:t>
+      </w:r>
+      <w:r>
+        <w:rPr>
+          <w:rFonts w:ascii="Arial" w:hAnsi="Arial" w:cs="Arial"/>
+          <w:lang w:val="es-ES"/>
+        </w:rPr>
+        <w:t xml:space="preserve">y </w:t>
+      </w:r>
+      <w:r>
+        <w:rPr>
+          <w:rFonts w:ascii="Arial" w:hAnsi="Arial" w:cs="Arial"/>
+          <w:lang w:val="es-ES"/>
+        </w:rPr>
+        <w:t>el número de bloques añadidos.</w:t>
+      </w:r>
+      <w:r>
+        <w:rPr>
+          <w:rFonts w:ascii="Arial" w:hAnsi="Arial" w:cs="Arial"/>
+          <w:lang w:val="es-ES"/>
+        </w:rPr>
+        <w:t xml:space="preserve"> </w:t>
+      </w:r>
+      <w:r>
+        <w:rPr>
+          <w:rFonts w:ascii="Arial" w:hAnsi="Arial" w:cs="Arial"/>
+          <w:lang w:val="es-ES"/>
+        </w:rPr>
+        <w:t>Además, para empezar, se añade un nuevo bloque.</w:t>
+      </w:r>
+    </w:p>
+    <w:p>
+      <w:pPr>
+        <w:spacing w:after="120"/>
+        <w:ind w:left="1077"/>
+        <w:rPr>
+          <w:rFonts w:ascii="Arial" w:hAnsi="Arial" w:cs="Arial"/>
+          <w:lang w:val="es-ES"/>
+        </w:rPr>
+      </w:pPr>
+      <w:r>
+        <w:rPr>
+          <w:rFonts w:ascii="Arial" w:hAnsi="Arial" w:cs="Arial"/>
+          <w:lang w:val="es-ES"/>
+        </w:rPr>
+        <w:t>Las transacciones están contenidas en un set porque las únicas operaciones que se hace</w:t>
+      </w:r>
+      <w:r>
+        <w:rPr>
+          <w:rFonts w:ascii="Arial" w:hAnsi="Arial" w:cs="Arial"/>
+          <w:lang w:val="es-ES"/>
+        </w:rPr>
+        <w:t>n</w:t>
+      </w:r>
+      <w:r>
+        <w:rPr>
+          <w:rFonts w:ascii="Arial" w:hAnsi="Arial" w:cs="Arial"/>
+          <w:lang w:val="es-ES"/>
+        </w:rPr>
+        <w:t xml:space="preserve"> es agregar transacciones y calcular diferencias entre distintos grupos de transacciones, las cuáles son mucho más eficientes en un set que en una lista, y no nos importa el orden de las transacciones.</w:t>
+      </w:r>
+    </w:p>
+    <w:p>
+      <w:pPr>
+        <w:pStyle w:val="Prrafodelista"/>
+        <w:spacing w:after="240"/>
+        <w:ind w:left="1080"/>
+        <w:rPr>
+          <w:rFonts w:ascii="Arial" w:hAnsi="Arial" w:cs="Arial"/>
+          <w:lang w:val="es-ES"/>
+        </w:rPr>
+      </w:pPr>
+    </w:p>
+    <w:p>
+      <w:pPr>
+        <w:pStyle w:val="Prrafodelista"/>
+        <w:spacing w:after="240"/>
+        <w:ind w:left="1080"/>
+        <w:rPr>
+          <w:rFonts w:ascii="Arial" w:hAnsi="Arial" w:cs="Arial"/>
+          <w:lang w:val="es-ES"/>
+        </w:rPr>
+      </w:pPr>
+    </w:p>
+    <w:p>
+      <w:pPr>
+        <w:pStyle w:val="Prrafodelista"/>
+        <w:numPr>
+          <w:ilvl w:val="1"/>
+          <w:numId w:val="3"/>
+        </w:numPr>
+        <w:spacing w:after="240"/>
         <w:rPr>
           <w:rFonts w:ascii="Arial" w:hAnsi="Arial" w:cs="Arial"/>
           <w:lang w:val="es-ES"/>
@@ -1206,7 +1553,18 @@
     </w:p>
     <w:p>
       <w:pPr>
-        <w:pStyle w:val="ListParagraph"/>
+        <w:pStyle w:val="Prrafodelista"/>
+        <w:spacing w:after="240"/>
+        <w:ind w:left="1776"/>
+        <w:rPr>
+          <w:rFonts w:ascii="Arial" w:hAnsi="Arial" w:cs="Arial"/>
+          <w:lang w:val="es-ES"/>
+        </w:rPr>
+      </w:pPr>
+    </w:p>
+    <w:p>
+      <w:pPr>
+        <w:pStyle w:val="Prrafodelista"/>
         <w:numPr>
           <w:ilvl w:val="0"/>
           <w:numId w:val="2"/>
@@ -1222,28 +1580,88 @@
           <w:rFonts w:ascii="Arial" w:hAnsi="Arial" w:cs="Arial"/>
           <w:lang w:val="es-ES"/>
         </w:rPr>
-        <w:t xml:space="preserve">Primer bloque: Crea un nuevo bloque con hash previo igual al </w:t>
-      </w:r>
-      <w:proofErr w:type="spellStart"/>
-      <w:r>
-        <w:rPr>
-          <w:rFonts w:ascii="Arial" w:hAnsi="Arial" w:cs="Arial"/>
-          <w:lang w:val="es-ES"/>
-        </w:rPr>
-        <w:t>string</w:t>
-      </w:r>
-      <w:proofErr w:type="spellEnd"/>
-      <w:r>
-        <w:rPr>
-          <w:rFonts w:ascii="Arial" w:hAnsi="Arial" w:cs="Arial"/>
-          <w:lang w:val="es-ES"/>
-        </w:rPr>
-        <w:t xml:space="preserve"> 1 y lo integra, inicializándose con el hash que le corresponde</w:t>
-      </w:r>
-    </w:p>
-    <w:p>
-      <w:pPr>
-        <w:pStyle w:val="ListParagraph"/>
+        <w:t xml:space="preserve">Primer bloque: Crea </w:t>
+      </w:r>
+      <w:r>
+        <w:rPr>
+          <w:rFonts w:ascii="Arial" w:hAnsi="Arial" w:cs="Arial"/>
+          <w:lang w:val="es-ES"/>
+        </w:rPr>
+        <w:t>el bloque inicial de la cadena. Este se llama siempre cuando se crea la instancia de Blockchain.</w:t>
+      </w:r>
+      <w:r>
+        <w:rPr>
+          <w:rFonts w:ascii="Arial" w:hAnsi="Arial" w:cs="Arial"/>
+          <w:lang w:val="es-ES"/>
+        </w:rPr>
+        <w:t xml:space="preserve"> </w:t>
+      </w:r>
+      <w:r>
+        <w:rPr>
+          <w:rFonts w:ascii="Arial" w:hAnsi="Arial" w:cs="Arial"/>
+          <w:lang w:val="es-ES"/>
+        </w:rPr>
+        <w:t xml:space="preserve">Dicho bloque tiene </w:t>
+      </w:r>
+      <w:r>
+        <w:rPr>
+          <w:rFonts w:ascii="Arial" w:hAnsi="Arial" w:cs="Arial"/>
+          <w:lang w:val="es-ES"/>
+        </w:rPr>
+        <w:t>hash previo igual al string 1</w:t>
+      </w:r>
+      <w:r>
+        <w:rPr>
+          <w:rFonts w:ascii="Arial" w:hAnsi="Arial" w:cs="Arial"/>
+          <w:lang w:val="es-ES"/>
+        </w:rPr>
+        <w:t xml:space="preserve"> y transacciones vacías.</w:t>
+      </w:r>
+      <w:r>
+        <w:rPr>
+          <w:rFonts w:ascii="Arial" w:hAnsi="Arial" w:cs="Arial"/>
+          <w:lang w:val="es-ES"/>
+        </w:rPr>
+        <w:t xml:space="preserve"> </w:t>
+      </w:r>
+      <w:r>
+        <w:rPr>
+          <w:rFonts w:ascii="Arial" w:hAnsi="Arial" w:cs="Arial"/>
+          <w:lang w:val="es-ES"/>
+        </w:rPr>
+        <w:t xml:space="preserve">Se le calcula su valor de prueba usando el método </w:t>
+      </w:r>
+      <w:r>
+        <w:rPr>
+          <w:rFonts w:ascii="Arial" w:hAnsi="Arial" w:cs="Arial"/>
+          <w:i/>
+          <w:iCs/>
+          <w:lang w:val="es-ES"/>
+        </w:rPr>
+        <w:t>prueba_trabajo</w:t>
+      </w:r>
+      <w:r>
+        <w:rPr>
+          <w:rFonts w:ascii="Arial" w:hAnsi="Arial" w:cs="Arial"/>
+          <w:lang w:val="es-ES"/>
+        </w:rPr>
+        <w:t xml:space="preserve"> y se integra directamente a la cadena.</w:t>
+      </w:r>
+    </w:p>
+    <w:p>
+      <w:pPr>
+        <w:pStyle w:val="Prrafodelista"/>
+        <w:spacing w:after="240"/>
+        <w:ind w:left="1776"/>
+        <w:rPr>
+          <w:rFonts w:ascii="Arial" w:hAnsi="Arial" w:cs="Arial"/>
+          <w:lang w:val="es-ES"/>
+        </w:rPr>
+      </w:pPr>
+    </w:p>
+    <w:p>
+      <w:pPr>
+        <w:pStyle w:val="Prrafodelista"/>
         <w:numPr>
           <w:ilvl w:val="0"/>
           <w:numId w:val="2"/>
@@ -1259,12 +1677,69 @@
           <w:rFonts w:ascii="Arial" w:hAnsi="Arial" w:cs="Arial"/>
           <w:lang w:val="es-ES"/>
         </w:rPr>
-        <w:t>Nuevo bloque: Crea un nuevo bloque dado un hash previo cuyas transacciones son el pool de blockchain y lo devuelve</w:t>
-      </w:r>
-    </w:p>
-    <w:p>
-      <w:pPr>
-        <w:pStyle w:val="ListParagraph"/>
+        <w:t>Nuevo bloque: Crea un nuevo bloque dado un hash previo</w:t>
+      </w:r>
+      <w:r>
+        <w:rPr>
+          <w:rFonts w:ascii="Arial" w:hAnsi="Arial" w:cs="Arial"/>
+          <w:lang w:val="es-ES"/>
+        </w:rPr>
+        <w:t xml:space="preserve">. El bloque tendrá índice igual al número de bloques más uno, </w:t>
+      </w:r>
+      <w:r>
+        <w:rPr>
+          <w:rFonts w:ascii="Arial" w:hAnsi="Arial" w:cs="Arial"/>
+          <w:lang w:val="es-ES"/>
+        </w:rPr>
+        <w:t xml:space="preserve">transacciones igual a una copia de la </w:t>
+      </w:r>
+      <w:r>
+        <w:rPr>
+          <w:rFonts w:ascii="Arial" w:hAnsi="Arial" w:cs="Arial"/>
+          <w:i/>
+          <w:iCs/>
+          <w:lang w:val="es-ES"/>
+        </w:rPr>
+        <w:t xml:space="preserve">pool </w:t>
+      </w:r>
+      <w:r>
+        <w:rPr>
+          <w:rFonts w:ascii="Arial" w:hAnsi="Arial" w:cs="Arial"/>
+          <w:lang w:val="es-ES"/>
+        </w:rPr>
+        <w:t xml:space="preserve">(es una copia para evitar que se añadan más transacciones al bloque una vez haya sido creado), </w:t>
+      </w:r>
+      <w:r>
+        <w:rPr>
+          <w:rFonts w:ascii="Arial" w:hAnsi="Arial" w:cs="Arial"/>
+          <w:i/>
+          <w:iCs/>
+          <w:lang w:val="es-ES"/>
+        </w:rPr>
+        <w:t>timestamp</w:t>
+      </w:r>
+      <w:r>
+        <w:rPr>
+          <w:rFonts w:ascii="Arial" w:hAnsi="Arial" w:cs="Arial"/>
+          <w:lang w:val="es-ES"/>
+        </w:rPr>
+        <w:t xml:space="preserve"> igual a la hora en la que fue creado y prueba iniciada a 0.</w:t>
+      </w:r>
+    </w:p>
+    <w:p>
+      <w:pPr>
+        <w:pStyle w:val="Prrafodelista"/>
+        <w:spacing w:after="240"/>
+        <w:ind w:left="1776"/>
+        <w:rPr>
+          <w:rFonts w:ascii="Arial" w:hAnsi="Arial" w:cs="Arial"/>
+          <w:lang w:val="es-ES"/>
+        </w:rPr>
+      </w:pPr>
+    </w:p>
+    <w:p>
+      <w:pPr>
+        <w:pStyle w:val="Prrafodelista"/>
         <w:numPr>
           <w:ilvl w:val="0"/>
           <w:numId w:val="2"/>
@@ -1280,33 +1755,187 @@
           <w:rFonts w:ascii="Arial" w:hAnsi="Arial" w:cs="Arial"/>
           <w:lang w:val="es-ES"/>
         </w:rPr>
-        <w:t>Nueva transacción: Crea una nueva transacción con un origen, una cantidad y un destino y la añade a pool.</w:t>
-      </w:r>
-    </w:p>
-    <w:p>
-      <w:pPr>
-        <w:pStyle w:val="ListParagraph"/>
+        <w:t>Nueva transacción: Crea una nueva transacción con un origen, una cantidad y un destino y la añade a</w:t>
+      </w:r>
+      <w:r>
+        <w:rPr>
+          <w:rFonts w:ascii="Arial" w:hAnsi="Arial" w:cs="Arial"/>
+          <w:lang w:val="es-ES"/>
+        </w:rPr>
+        <w:t xml:space="preserve"> la</w:t>
+      </w:r>
+      <w:r>
+        <w:rPr>
+          <w:rFonts w:ascii="Arial" w:hAnsi="Arial" w:cs="Arial"/>
+          <w:lang w:val="es-ES"/>
+        </w:rPr>
+        <w:t xml:space="preserve"> </w:t>
+      </w:r>
+      <w:r>
+        <w:rPr>
+          <w:rFonts w:ascii="Arial" w:hAnsi="Arial" w:cs="Arial"/>
+          <w:i/>
+          <w:iCs/>
+          <w:lang w:val="es-ES"/>
+        </w:rPr>
+        <w:t>pool</w:t>
+      </w:r>
+      <w:r>
+        <w:rPr>
+          <w:rFonts w:ascii="Arial" w:hAnsi="Arial" w:cs="Arial"/>
+          <w:lang w:val="es-ES"/>
+        </w:rPr>
+        <w:t xml:space="preserve"> como un string del diccionario</w:t>
+      </w:r>
+      <w:r>
+        <w:rPr>
+          <w:rFonts w:ascii="Arial" w:hAnsi="Arial" w:cs="Arial"/>
+          <w:lang w:val="es-ES"/>
+        </w:rPr>
+        <w:t xml:space="preserve"> creado</w:t>
+      </w:r>
+      <w:r>
+        <w:rPr>
+          <w:rFonts w:ascii="Arial" w:hAnsi="Arial" w:cs="Arial"/>
+          <w:lang w:val="es-ES"/>
+        </w:rPr>
+        <w:t>.</w:t>
+      </w:r>
+      <w:r>
+        <w:rPr>
+          <w:rFonts w:ascii="Arial" w:hAnsi="Arial" w:cs="Arial"/>
+          <w:lang w:val="es-ES"/>
+        </w:rPr>
+        <w:t xml:space="preserve"> Hay que pasarla a string</w:t>
+      </w:r>
+      <w:r>
+        <w:rPr>
+          <w:rFonts w:ascii="Arial" w:hAnsi="Arial" w:cs="Arial"/>
+          <w:lang w:val="es-ES"/>
+        </w:rPr>
+        <w:t xml:space="preserve"> pues los diccionarios no son </w:t>
+      </w:r>
+      <w:r>
+        <w:rPr>
+          <w:rFonts w:ascii="Arial" w:hAnsi="Arial" w:cs="Arial"/>
+          <w:lang w:val="es-ES"/>
+        </w:rPr>
+        <w:t>hasheables, así que un set no los puede contener.</w:t>
+      </w:r>
+    </w:p>
+    <w:p>
+      <w:pPr>
+        <w:pStyle w:val="Prrafodelista"/>
+        <w:spacing w:after="240"/>
+        <w:ind w:left="1776"/>
+        <w:rPr>
+          <w:rFonts w:ascii="Arial" w:hAnsi="Arial" w:cs="Arial"/>
+          <w:lang w:val="es-ES"/>
+        </w:rPr>
+      </w:pPr>
+    </w:p>
+    <w:p>
+      <w:pPr>
+        <w:pStyle w:val="Prrafodelista"/>
         <w:numPr>
           <w:ilvl w:val="0"/>
           <w:numId w:val="2"/>
         </w:numPr>
-        <w:spacing w:after="240"/>
-        <w:rPr>
-          <w:rFonts w:ascii="Arial" w:hAnsi="Arial" w:cs="Arial"/>
-          <w:lang w:val="es-ES"/>
-        </w:rPr>
-      </w:pPr>
-      <w:r>
-        <w:rPr>
-          <w:rFonts w:ascii="Arial" w:hAnsi="Arial" w:cs="Arial"/>
-          <w:lang w:val="es-ES"/>
-        </w:rPr>
-        <w:t>Prueba trabajo: Calculará el hash del bloque añadiendo uno a la prueba hasta que cumpla la dificultad.</w:t>
-      </w:r>
-    </w:p>
-    <w:p>
-      <w:pPr>
-        <w:pStyle w:val="ListParagraph"/>
+        <w:spacing w:after="120"/>
+        <w:ind w:left="1775"/>
+        <w:rPr>
+          <w:rFonts w:ascii="Arial" w:hAnsi="Arial" w:cs="Arial"/>
+          <w:lang w:val="es-ES"/>
+        </w:rPr>
+      </w:pPr>
+      <w:r>
+        <w:rPr>
+          <w:rFonts w:ascii="Arial" w:hAnsi="Arial" w:cs="Arial"/>
+          <w:lang w:val="es-ES"/>
+        </w:rPr>
+        <w:t>Prueba trabajo: Calculará el hash del bloque</w:t>
+      </w:r>
+      <w:r>
+        <w:rPr>
+          <w:rFonts w:ascii="Arial" w:hAnsi="Arial" w:cs="Arial"/>
+          <w:lang w:val="es-ES"/>
+        </w:rPr>
+        <w:t xml:space="preserve"> que cumpla con el nivel de dificultad establecido. Para ello, calculará el hash una y otra vez, aumentando el valor del parámetro prueba en uno cada iteración, hasta que lo cumpla, pues al depender el hash de los parámetros del bloque, modificar el parámetro prueba, aunque sea en uno, cambiará el hash drásticamente</w:t>
+      </w:r>
+      <w:r>
+        <w:rPr>
+          <w:rFonts w:ascii="Arial" w:hAnsi="Arial" w:cs="Arial"/>
+          <w:lang w:val="es-ES"/>
+        </w:rPr>
+        <w:t xml:space="preserve"> (el método de calcular el hash es tal, que un pequeño cambio en los parámetros modifica de manera total el hash. Esto es, principalmente, para que no se pueda adivinar qué valor de prueba cumplirá con la dificultad, y haya que usar fuerza bruta para minar el bloque).</w:t>
+      </w:r>
+    </w:p>
+    <w:p>
+      <w:pPr>
+        <w:spacing w:after="120"/>
+        <w:ind w:left="1775"/>
+        <w:rPr>
+          <w:rFonts w:ascii="Arial" w:hAnsi="Arial" w:cs="Arial"/>
+          <w:lang w:val="es-ES"/>
+        </w:rPr>
+      </w:pPr>
+      <w:r>
+        <w:rPr>
+          <w:rFonts w:ascii="Arial" w:hAnsi="Arial" w:cs="Arial"/>
+          <w:lang w:val="es-ES"/>
+        </w:rPr>
+        <w:t xml:space="preserve">La dificultad se establece para que minar el bloque tarde una cantidad de tiempo medio fijo, </w:t>
+      </w:r>
+      <w:r>
+        <w:rPr>
+          <w:rFonts w:ascii="Arial" w:hAnsi="Arial" w:cs="Arial"/>
+          <w:lang w:val="es-ES"/>
+        </w:rPr>
+        <w:t>al irla</w:t>
+      </w:r>
+      <w:r>
+        <w:rPr>
+          <w:rFonts w:ascii="Arial" w:hAnsi="Arial" w:cs="Arial"/>
+          <w:lang w:val="es-ES"/>
+        </w:rPr>
+        <w:t xml:space="preserve"> aumentando para que</w:t>
+      </w:r>
+      <w:r>
+        <w:rPr>
+          <w:rFonts w:ascii="Arial" w:hAnsi="Arial" w:cs="Arial"/>
+          <w:lang w:val="es-ES"/>
+        </w:rPr>
+        <w:t xml:space="preserve"> cada vez cueste más operaciones, según</w:t>
+      </w:r>
+      <w:r>
+        <w:rPr>
+          <w:rFonts w:ascii="Arial" w:hAnsi="Arial" w:cs="Arial"/>
+          <w:lang w:val="es-ES"/>
+        </w:rPr>
+        <w:t xml:space="preserve"> </w:t>
+      </w:r>
+      <w:r>
+        <w:rPr>
+          <w:rFonts w:ascii="Arial" w:hAnsi="Arial" w:cs="Arial"/>
+          <w:lang w:val="es-ES"/>
+        </w:rPr>
+        <w:t xml:space="preserve">se van desarrollando y mejorando los procesadores de los ordenadores modernos. </w:t>
+      </w:r>
+    </w:p>
+    <w:p>
+      <w:pPr>
+        <w:pStyle w:val="Prrafodelista"/>
+        <w:spacing w:after="240"/>
+        <w:ind w:left="1776"/>
+        <w:rPr>
+          <w:rFonts w:ascii="Arial" w:hAnsi="Arial" w:cs="Arial"/>
+          <w:lang w:val="es-ES"/>
+        </w:rPr>
+      </w:pPr>
+    </w:p>
+    <w:p>
+      <w:pPr>
+        <w:pStyle w:val="Prrafodelista"/>
         <w:numPr>
           <w:ilvl w:val="0"/>
           <w:numId w:val="2"/>
@@ -1322,33 +1951,170 @@
           <w:rFonts w:ascii="Arial" w:hAnsi="Arial" w:cs="Arial"/>
           <w:lang w:val="es-ES"/>
         </w:rPr>
-        <w:t>Prueba válida: Comprueba que un bloque tenga un hash correcto.</w:t>
-      </w:r>
-    </w:p>
-    <w:p>
-      <w:pPr>
-        <w:pStyle w:val="ListParagraph"/>
+        <w:t xml:space="preserve">Prueba válida: Comprueba que un bloque tenga </w:t>
+      </w:r>
+      <w:r>
+        <w:rPr>
+          <w:rFonts w:ascii="Arial" w:hAnsi="Arial" w:cs="Arial"/>
+          <w:lang w:val="es-ES"/>
+        </w:rPr>
+        <w:t>hash correspondiente al proporcionado a la función, y éste cumpla con el nivel de dificultad establecido. Si es así, devuelte True, y en caso contrario devuelve False.</w:t>
+      </w:r>
+    </w:p>
+    <w:p>
+      <w:pPr>
+        <w:pStyle w:val="Prrafodelista"/>
+        <w:spacing w:after="240"/>
+        <w:ind w:left="1776"/>
+        <w:rPr>
+          <w:rFonts w:ascii="Arial" w:hAnsi="Arial" w:cs="Arial"/>
+          <w:lang w:val="es-ES"/>
+        </w:rPr>
+      </w:pPr>
+    </w:p>
+    <w:p>
+      <w:pPr>
+        <w:pStyle w:val="Prrafodelista"/>
         <w:numPr>
           <w:ilvl w:val="0"/>
           <w:numId w:val="2"/>
         </w:numPr>
-        <w:spacing w:after="240"/>
-        <w:rPr>
-          <w:rFonts w:ascii="Arial" w:hAnsi="Arial" w:cs="Arial"/>
-          <w:lang w:val="es-ES"/>
-        </w:rPr>
-      </w:pPr>
-      <w:r>
-        <w:rPr>
-          <w:rFonts w:ascii="Arial" w:hAnsi="Arial" w:cs="Arial"/>
-          <w:lang w:val="es-ES"/>
-        </w:rPr>
-        <w:t>Integra bloque: Añade un bloque dado a la blockchain si el hash previo y su hash son correctos.</w:t>
-      </w:r>
-    </w:p>
-    <w:p>
-      <w:pPr>
-        <w:pStyle w:val="ListParagraph"/>
+        <w:spacing w:after="120"/>
+        <w:ind w:left="1775"/>
+        <w:rPr>
+          <w:rFonts w:ascii="Arial" w:hAnsi="Arial" w:cs="Arial"/>
+          <w:lang w:val="es-ES"/>
+        </w:rPr>
+      </w:pPr>
+      <w:r>
+        <w:rPr>
+          <w:rFonts w:ascii="Arial" w:hAnsi="Arial" w:cs="Arial"/>
+          <w:lang w:val="es-ES"/>
+        </w:rPr>
+        <w:t xml:space="preserve">Integra bloque: </w:t>
+      </w:r>
+      <w:r>
+        <w:rPr>
+          <w:rFonts w:ascii="Arial" w:hAnsi="Arial" w:cs="Arial"/>
+          <w:lang w:val="es-ES"/>
+        </w:rPr>
+        <w:t xml:space="preserve">Primero, comprueba que el hash previo del bloque coincida con el hash del último bloque integrado a la cadena, </w:t>
+      </w:r>
+      <w:r>
+        <w:rPr>
+          <w:rFonts w:ascii="Arial" w:hAnsi="Arial" w:cs="Arial"/>
+          <w:lang w:val="es-ES"/>
+        </w:rPr>
+        <w:t xml:space="preserve">y, usando el método </w:t>
+      </w:r>
+      <w:r>
+        <w:rPr>
+          <w:rFonts w:ascii="Arial" w:hAnsi="Arial" w:cs="Arial"/>
+          <w:i/>
+          <w:iCs/>
+          <w:lang w:val="es-ES"/>
+        </w:rPr>
+        <w:t>prueba</w:t>
+      </w:r>
+      <w:r>
+        <w:rPr>
+          <w:rFonts w:ascii="Arial" w:hAnsi="Arial" w:cs="Arial"/>
+          <w:i/>
+          <w:iCs/>
+          <w:lang w:val="es-ES"/>
+        </w:rPr>
+        <w:t>_</w:t>
+      </w:r>
+      <w:r>
+        <w:rPr>
+          <w:rFonts w:ascii="Arial" w:hAnsi="Arial" w:cs="Arial"/>
+          <w:i/>
+          <w:iCs/>
+          <w:lang w:val="es-ES"/>
+        </w:rPr>
+        <w:t>v</w:t>
+      </w:r>
+      <w:r>
+        <w:rPr>
+          <w:rFonts w:ascii="Arial" w:hAnsi="Arial" w:cs="Arial"/>
+          <w:i/>
+          <w:iCs/>
+          <w:lang w:val="es-ES"/>
+        </w:rPr>
+        <w:t>a</w:t>
+      </w:r>
+      <w:r>
+        <w:rPr>
+          <w:rFonts w:ascii="Arial" w:hAnsi="Arial" w:cs="Arial"/>
+          <w:i/>
+          <w:iCs/>
+          <w:lang w:val="es-ES"/>
+        </w:rPr>
+        <w:t>lida</w:t>
+      </w:r>
+      <w:r>
+        <w:rPr>
+          <w:rFonts w:ascii="Arial" w:hAnsi="Arial" w:cs="Arial"/>
+          <w:lang w:val="es-ES"/>
+        </w:rPr>
+        <w:t>, comprueba que el hash proporcionado es correcto.</w:t>
+      </w:r>
+    </w:p>
+    <w:p>
+      <w:pPr>
+        <w:spacing w:after="120"/>
+        <w:ind w:left="1775"/>
+        <w:rPr>
+          <w:rFonts w:ascii="Arial" w:hAnsi="Arial" w:cs="Arial"/>
+          <w:lang w:val="es-ES"/>
+        </w:rPr>
+      </w:pPr>
+      <w:r>
+        <w:rPr>
+          <w:rFonts w:ascii="Arial" w:hAnsi="Arial" w:cs="Arial"/>
+          <w:lang w:val="es-ES"/>
+        </w:rPr>
+        <w:lastRenderedPageBreak/>
+        <w:t>Si es así, establece el hash del bloque como el hash proporcionado y añade el bloque a la cadena. A</w:t>
+      </w:r>
+      <w:r>
+        <w:rPr>
+          <w:rFonts w:ascii="Arial" w:hAnsi="Arial" w:cs="Arial"/>
+          <w:lang w:val="es-ES"/>
+        </w:rPr>
+        <w:t xml:space="preserve">demás, quita de la </w:t>
+      </w:r>
+      <w:r>
+        <w:rPr>
+          <w:rFonts w:ascii="Arial" w:hAnsi="Arial" w:cs="Arial"/>
+          <w:i/>
+          <w:iCs/>
+          <w:lang w:val="es-ES"/>
+        </w:rPr>
+        <w:t>pool</w:t>
+      </w:r>
+      <w:r>
+        <w:rPr>
+          <w:rFonts w:ascii="Arial" w:hAnsi="Arial" w:cs="Arial"/>
+          <w:lang w:val="es-ES"/>
+        </w:rPr>
+        <w:t xml:space="preserve"> las transacciones presentes en el bloque, y aumenta el número de bloques en uno.</w:t>
+      </w:r>
+    </w:p>
+    <w:p>
+      <w:pPr>
+        <w:pStyle w:val="Prrafodelista"/>
+        <w:spacing w:after="240"/>
+        <w:ind w:left="1776"/>
+        <w:rPr>
+          <w:rFonts w:ascii="Arial" w:hAnsi="Arial" w:cs="Arial"/>
+          <w:lang w:val="es-ES"/>
+        </w:rPr>
+      </w:pPr>
+    </w:p>
+    <w:p>
+      <w:pPr>
+        <w:pStyle w:val="Prrafodelista"/>
         <w:numPr>
           <w:ilvl w:val="0"/>
           <w:numId w:val="2"/>
@@ -1359,42 +2125,65 @@
           <w:lang w:val="es-ES"/>
         </w:rPr>
       </w:pPr>
-      <w:proofErr w:type="spellStart"/>
-      <w:r>
-        <w:rPr>
-          <w:rFonts w:ascii="Arial" w:hAnsi="Arial" w:cs="Arial"/>
-          <w:lang w:val="es-ES"/>
-        </w:rPr>
-        <w:t>Check</w:t>
-      </w:r>
-      <w:proofErr w:type="spellEnd"/>
-      <w:r>
-        <w:rPr>
-          <w:rFonts w:ascii="Arial" w:hAnsi="Arial" w:cs="Arial"/>
-          <w:lang w:val="es-ES"/>
-        </w:rPr>
-        <w:t xml:space="preserve"> </w:t>
-      </w:r>
-      <w:proofErr w:type="spellStart"/>
-      <w:r>
-        <w:rPr>
-          <w:rFonts w:ascii="Arial" w:hAnsi="Arial" w:cs="Arial"/>
-          <w:lang w:val="es-ES"/>
-        </w:rPr>
-        <w:t>chain</w:t>
-      </w:r>
-      <w:proofErr w:type="spellEnd"/>
-      <w:r>
-        <w:rPr>
-          <w:rFonts w:ascii="Arial" w:hAnsi="Arial" w:cs="Arial"/>
-          <w:lang w:val="es-ES"/>
-        </w:rPr>
-        <w:t>: Recorre la cadena desde el inicio y si algún bloque tiene un hash previo incorrecto, devuelve False. En caso contrario devolverá True.</w:t>
-      </w:r>
-    </w:p>
-    <w:p>
-      <w:pPr>
-        <w:pStyle w:val="ListParagraph"/>
+      <w:r>
+        <w:rPr>
+          <w:rFonts w:ascii="Arial" w:hAnsi="Arial" w:cs="Arial"/>
+          <w:lang w:val="es-ES"/>
+        </w:rPr>
+        <w:t>Check chain:</w:t>
+      </w:r>
+      <w:r>
+        <w:rPr>
+          <w:rFonts w:ascii="Arial" w:hAnsi="Arial" w:cs="Arial"/>
+          <w:lang w:val="es-ES"/>
+        </w:rPr>
+        <w:t xml:space="preserve"> Comprueba que toda la cadena es correcta. Para ello, r</w:t>
+      </w:r>
+      <w:r>
+        <w:rPr>
+          <w:rFonts w:ascii="Arial" w:hAnsi="Arial" w:cs="Arial"/>
+          <w:lang w:val="es-ES"/>
+        </w:rPr>
+        <w:t xml:space="preserve">ecorre la cadena </w:t>
+      </w:r>
+      <w:r>
+        <w:rPr>
+          <w:rFonts w:ascii="Arial" w:hAnsi="Arial" w:cs="Arial"/>
+          <w:lang w:val="es-ES"/>
+        </w:rPr>
+        <w:t xml:space="preserve">de bloques comprobando que el hash de cada bloque es válido (usando el método </w:t>
+      </w:r>
+      <w:r>
+        <w:rPr>
+          <w:rFonts w:ascii="Arial" w:hAnsi="Arial" w:cs="Arial"/>
+          <w:i/>
+          <w:iCs/>
+          <w:lang w:val="es-ES"/>
+        </w:rPr>
+        <w:t>prueba_valida</w:t>
+      </w:r>
+      <w:r>
+        <w:rPr>
+          <w:rFonts w:ascii="Arial" w:hAnsi="Arial" w:cs="Arial"/>
+          <w:lang w:val="es-ES"/>
+        </w:rPr>
+        <w:t>) y que el hash previo del siguiente bloque de la cadena coincide con su hash.</w:t>
+      </w:r>
+    </w:p>
+    <w:p>
+      <w:pPr>
+        <w:pStyle w:val="Prrafodelista"/>
+        <w:spacing w:after="240"/>
+        <w:ind w:left="1776"/>
+        <w:rPr>
+          <w:rFonts w:ascii="Arial" w:hAnsi="Arial" w:cs="Arial"/>
+          <w:lang w:val="es-ES"/>
+        </w:rPr>
+      </w:pPr>
+    </w:p>
+    <w:p>
+      <w:pPr>
+        <w:pStyle w:val="Prrafodelista"/>
         <w:numPr>
           <w:ilvl w:val="0"/>
           <w:numId w:val="2"/>
@@ -1405,26 +2194,134 @@
           <w:lang w:val="es-ES"/>
         </w:rPr>
       </w:pPr>
-      <w:proofErr w:type="spellStart"/>
-      <w:r>
-        <w:rPr>
-          <w:rFonts w:ascii="Arial" w:hAnsi="Arial" w:cs="Arial"/>
-          <w:lang w:val="es-ES"/>
-        </w:rPr>
-        <w:t>toDict</w:t>
-      </w:r>
-      <w:proofErr w:type="spellEnd"/>
-      <w:r>
-        <w:rPr>
-          <w:rFonts w:ascii="Arial" w:hAnsi="Arial" w:cs="Arial"/>
-          <w:lang w:val="es-ES"/>
-        </w:rPr>
-        <w:t>: Pasa la clase a diccionario (al igual que cada bloque de la blockchain).</w:t>
-      </w:r>
-    </w:p>
-    <w:p>
-      <w:pPr>
-        <w:pStyle w:val="ListParagraph"/>
+      <w:r>
+        <w:rPr>
+          <w:rFonts w:ascii="Arial" w:hAnsi="Arial" w:cs="Arial"/>
+          <w:lang w:val="es-ES"/>
+        </w:rPr>
+        <w:t xml:space="preserve">toDict: </w:t>
+      </w:r>
+      <w:r>
+        <w:rPr>
+          <w:rFonts w:ascii="Arial" w:hAnsi="Arial" w:cs="Arial"/>
+          <w:lang w:val="es-ES"/>
+        </w:rPr>
+        <w:t xml:space="preserve">Convierte </w:t>
+      </w:r>
+      <w:r>
+        <w:rPr>
+          <w:rFonts w:ascii="Arial" w:hAnsi="Arial" w:cs="Arial"/>
+          <w:lang w:val="es-ES"/>
+        </w:rPr>
+        <w:t>la cadena</w:t>
+      </w:r>
+      <w:r>
+        <w:rPr>
+          <w:rFonts w:ascii="Arial" w:hAnsi="Arial" w:cs="Arial"/>
+          <w:lang w:val="es-ES"/>
+        </w:rPr>
+        <w:t xml:space="preserve"> en un diccionario, siendo los nombres </w:t>
+      </w:r>
+      <w:r>
+        <w:rPr>
+          <w:rFonts w:ascii="Arial" w:hAnsi="Arial" w:cs="Arial"/>
+          <w:lang w:val="es-ES"/>
+        </w:rPr>
+        <w:t xml:space="preserve">y los valores de sus parámetros los </w:t>
+      </w:r>
+      <w:r>
+        <w:rPr>
+          <w:rFonts w:ascii="Arial" w:hAnsi="Arial" w:cs="Arial"/>
+          <w:i/>
+          <w:iCs/>
+          <w:lang w:val="es-ES"/>
+        </w:rPr>
+        <w:t>keys</w:t>
+      </w:r>
+      <w:r>
+        <w:rPr>
+          <w:rFonts w:ascii="Arial" w:hAnsi="Arial" w:cs="Arial"/>
+          <w:lang w:val="es-ES"/>
+        </w:rPr>
+        <w:t xml:space="preserve"> y los </w:t>
+      </w:r>
+      <w:r>
+        <w:rPr>
+          <w:rFonts w:ascii="Arial" w:hAnsi="Arial" w:cs="Arial"/>
+          <w:i/>
+          <w:iCs/>
+          <w:lang w:val="es-ES"/>
+        </w:rPr>
+        <w:t>values</w:t>
+      </w:r>
+      <w:r>
+        <w:rPr>
+          <w:rFonts w:ascii="Arial" w:hAnsi="Arial" w:cs="Arial"/>
+          <w:lang w:val="es-ES"/>
+        </w:rPr>
+        <w:t xml:space="preserve"> del diccionario, respectivamente. </w:t>
+      </w:r>
+      <w:r>
+        <w:rPr>
+          <w:rFonts w:ascii="Arial" w:hAnsi="Arial" w:cs="Arial"/>
+          <w:lang w:val="es-ES"/>
+        </w:rPr>
+        <w:t xml:space="preserve">Al igual que con el bloque, casteamos la </w:t>
+      </w:r>
+      <w:r>
+        <w:rPr>
+          <w:rFonts w:ascii="Arial" w:hAnsi="Arial" w:cs="Arial"/>
+          <w:i/>
+          <w:iCs/>
+          <w:lang w:val="es-ES"/>
+        </w:rPr>
+        <w:t>pool</w:t>
+      </w:r>
+      <w:r>
+        <w:rPr>
+          <w:rFonts w:ascii="Arial" w:hAnsi="Arial" w:cs="Arial"/>
+          <w:lang w:val="es-ES"/>
+        </w:rPr>
+        <w:t xml:space="preserve"> a </w:t>
+      </w:r>
+      <w:r>
+        <w:rPr>
+          <w:rFonts w:ascii="Arial" w:hAnsi="Arial" w:cs="Arial"/>
+          <w:lang w:val="es-ES"/>
+        </w:rPr>
+        <w:t xml:space="preserve">una lista, aunque esta vez no hace falta ordenarla. También pasamos cada bloque de la cadena a diccionario usando el método </w:t>
+      </w:r>
+      <w:r>
+        <w:rPr>
+          <w:rFonts w:ascii="Arial" w:hAnsi="Arial" w:cs="Arial"/>
+          <w:i/>
+          <w:iCs/>
+          <w:lang w:val="es-ES"/>
+        </w:rPr>
+        <w:t xml:space="preserve">toDict </w:t>
+      </w:r>
+      <w:r>
+        <w:rPr>
+          <w:rFonts w:ascii="Arial" w:hAnsi="Arial" w:cs="Arial"/>
+          <w:lang w:val="es-ES"/>
+        </w:rPr>
+        <w:t>de la clase bloque.</w:t>
+      </w:r>
+    </w:p>
+    <w:p>
+      <w:pPr>
+        <w:pStyle w:val="Prrafodelista"/>
+        <w:spacing w:after="240"/>
+        <w:ind w:left="1776"/>
+        <w:rPr>
+          <w:rFonts w:ascii="Arial" w:hAnsi="Arial" w:cs="Arial"/>
+          <w:lang w:val="es-ES"/>
+        </w:rPr>
+      </w:pPr>
+    </w:p>
+    <w:p>
+      <w:pPr>
+        <w:pStyle w:val="Prrafodelista"/>
         <w:numPr>
           <w:ilvl w:val="0"/>
           <w:numId w:val="2"/>
@@ -1435,78 +2332,221 @@
           <w:lang w:val="es-ES"/>
         </w:rPr>
       </w:pPr>
-      <w:proofErr w:type="spellStart"/>
-      <w:r>
-        <w:rPr>
-          <w:rFonts w:ascii="Arial" w:hAnsi="Arial" w:cs="Arial"/>
+      <w:r>
+        <w:rPr>
+          <w:rFonts w:ascii="Arial" w:hAnsi="Arial" w:cs="Arial"/>
+          <w:lang w:val="es-ES"/>
+        </w:rPr>
+        <w:t xml:space="preserve">fromDict: </w:t>
+      </w:r>
+      <w:r>
+        <w:rPr>
+          <w:rFonts w:ascii="Arial" w:hAnsi="Arial" w:cs="Arial"/>
+          <w:lang w:val="es-ES"/>
+        </w:rPr>
+        <w:t xml:space="preserve">Hace lo contrario que el método </w:t>
+      </w:r>
+      <w:r>
+        <w:rPr>
+          <w:rFonts w:ascii="Arial" w:hAnsi="Arial" w:cs="Arial"/>
+          <w:i/>
+          <w:iCs/>
+          <w:lang w:val="es-ES"/>
+        </w:rPr>
+        <w:t>toDict</w:t>
+      </w:r>
+      <w:r>
+        <w:rPr>
+          <w:rFonts w:ascii="Arial" w:hAnsi="Arial" w:cs="Arial"/>
+          <w:lang w:val="es-ES"/>
+        </w:rPr>
+        <w:t xml:space="preserve">. Pasa cada bloque de la cadena a una instancia de la clase bloque, usando el método </w:t>
+      </w:r>
+      <w:r>
+        <w:rPr>
+          <w:rFonts w:ascii="Arial" w:hAnsi="Arial" w:cs="Arial"/>
+          <w:i/>
+          <w:iCs/>
           <w:lang w:val="es-ES"/>
         </w:rPr>
         <w:t>fromDict</w:t>
       </w:r>
-      <w:proofErr w:type="spellEnd"/>
-      <w:r>
-        <w:rPr>
-          <w:rFonts w:ascii="Arial" w:hAnsi="Arial" w:cs="Arial"/>
-          <w:lang w:val="es-ES"/>
-        </w:rPr>
-        <w:t xml:space="preserve">: Crea la clase a partir de un diccionario creado por </w:t>
-      </w:r>
-      <w:proofErr w:type="spellStart"/>
-      <w:r>
-        <w:rPr>
-          <w:rFonts w:ascii="Arial" w:hAnsi="Arial" w:cs="Arial"/>
-          <w:lang w:val="es-ES"/>
-        </w:rPr>
-        <w:t>toDict</w:t>
-      </w:r>
-      <w:proofErr w:type="spellEnd"/>
+      <w:r>
+        <w:rPr>
+          <w:rFonts w:ascii="Arial" w:hAnsi="Arial" w:cs="Arial"/>
+          <w:lang w:val="es-ES"/>
+        </w:rPr>
+        <w:t xml:space="preserve"> de dicha clase, y devuelve la </w:t>
+      </w:r>
+      <w:r>
+        <w:rPr>
+          <w:rFonts w:ascii="Arial" w:hAnsi="Arial" w:cs="Arial"/>
+          <w:i/>
+          <w:iCs/>
+          <w:lang w:val="es-ES"/>
+        </w:rPr>
+        <w:t>pool</w:t>
+      </w:r>
+      <w:r>
+        <w:rPr>
+          <w:rFonts w:ascii="Arial" w:hAnsi="Arial" w:cs="Arial"/>
+          <w:lang w:val="es-ES"/>
+        </w:rPr>
+        <w:t xml:space="preserve"> a un set.</w:t>
+      </w:r>
+    </w:p>
+    <w:p>
+      <w:pPr>
+        <w:pStyle w:val="Prrafodelista"/>
+        <w:rPr>
+          <w:rFonts w:ascii="Arial" w:hAnsi="Arial" w:cs="Arial"/>
+          <w:lang w:val="es-ES"/>
+        </w:rPr>
+      </w:pPr>
+    </w:p>
+    <w:p>
+      <w:pPr>
+        <w:pStyle w:val="Prrafodelista"/>
+        <w:numPr>
+          <w:ilvl w:val="0"/>
+          <w:numId w:val="2"/>
+        </w:numPr>
+        <w:spacing w:after="240"/>
+        <w:rPr>
+          <w:rFonts w:ascii="Arial" w:hAnsi="Arial" w:cs="Arial"/>
+          <w:lang w:val="es-ES"/>
+        </w:rPr>
+      </w:pPr>
+      <w:r>
+        <w:rPr>
+          <w:rFonts w:ascii="Arial" w:hAnsi="Arial" w:cs="Arial"/>
+          <w:lang w:val="es-ES"/>
+        </w:rPr>
+        <w:t xml:space="preserve">fromChain: Inicializa una instancia de la clase Blockchain a partir de </w:t>
+      </w:r>
+      <w:r>
+        <w:rPr>
+          <w:rFonts w:ascii="Arial" w:hAnsi="Arial" w:cs="Arial"/>
+          <w:lang w:val="es-ES"/>
+        </w:rPr>
+        <w:t xml:space="preserve">una lista de bloques. La cadena será la lista de bloques pasada (casteado cada bloque como una instancia de la clase bloque, al igual que en el método </w:t>
+      </w:r>
+      <w:r>
+        <w:rPr>
+          <w:rFonts w:ascii="Arial" w:hAnsi="Arial" w:cs="Arial"/>
+          <w:i/>
+          <w:iCs/>
+          <w:lang w:val="es-ES"/>
+        </w:rPr>
+        <w:t>fromDict</w:t>
+      </w:r>
+      <w:r>
+        <w:rPr>
+          <w:rFonts w:ascii="Arial" w:hAnsi="Arial" w:cs="Arial"/>
+          <w:lang w:val="es-ES"/>
+        </w:rPr>
+        <w:t xml:space="preserve">), y la dificultad, la </w:t>
+      </w:r>
+      <w:r>
+        <w:rPr>
+          <w:rFonts w:ascii="Arial" w:hAnsi="Arial" w:cs="Arial"/>
+          <w:i/>
+          <w:iCs/>
+          <w:lang w:val="es-ES"/>
+        </w:rPr>
+        <w:t>pool</w:t>
+      </w:r>
+      <w:r>
+        <w:rPr>
+          <w:rFonts w:ascii="Arial" w:hAnsi="Arial" w:cs="Arial"/>
+          <w:lang w:val="es-ES"/>
+        </w:rPr>
+        <w:t xml:space="preserve"> y </w:t>
+      </w:r>
+      <w:r>
+        <w:rPr>
+          <w:rFonts w:ascii="Arial" w:hAnsi="Arial" w:cs="Arial"/>
+          <w:i/>
+          <w:iCs/>
+          <w:lang w:val="es-ES"/>
+        </w:rPr>
+        <w:t xml:space="preserve">n_bloques </w:t>
+      </w:r>
+      <w:r>
+        <w:rPr>
+          <w:rFonts w:ascii="Arial" w:hAnsi="Arial" w:cs="Arial"/>
+          <w:lang w:val="es-ES"/>
+        </w:rPr>
+        <w:t>serán la dificultad elegida, un set vacío y la longitud de la cadena respectivamente.</w:t>
+      </w:r>
+    </w:p>
+    <w:p>
+      <w:pPr>
+        <w:spacing w:after="240"/>
+        <w:rPr>
+          <w:rFonts w:ascii="Arial" w:hAnsi="Arial" w:cs="Arial"/>
+          <w:lang w:val="es-ES"/>
+        </w:rPr>
+      </w:pPr>
+    </w:p>
+    <w:p>
+      <w:pPr>
+        <w:spacing w:after="240"/>
+        <w:rPr>
+          <w:rFonts w:ascii="Arial" w:hAnsi="Arial" w:cs="Arial"/>
+          <w:lang w:val="es-ES"/>
+        </w:rPr>
+      </w:pPr>
+      <w:r>
+        <w:rPr>
+          <w:rFonts w:ascii="Arial" w:hAnsi="Arial" w:cs="Arial"/>
+          <w:lang w:val="es-ES"/>
+        </w:rPr>
+        <w:t xml:space="preserve">El funcionamiento será el siguiente: se creará la blockchain cuando se inicialice el programa (con ello generándose el primer bloque). Se irán haciendo transacciones a medida que se hagan requests, y una vez que se mine un bloque (y no haya conflictos), se </w:t>
+      </w:r>
+      <w:r>
+        <w:rPr>
+          <w:rFonts w:ascii="Arial" w:hAnsi="Arial" w:cs="Arial"/>
+          <w:lang w:val="es-ES"/>
+        </w:rPr>
+        <w:t>integrará ese</w:t>
+      </w:r>
+      <w:r>
+        <w:rPr>
+          <w:rFonts w:ascii="Arial" w:hAnsi="Arial" w:cs="Arial"/>
+          <w:lang w:val="es-ES"/>
+        </w:rPr>
+        <w:t xml:space="preserve"> bloque</w:t>
+      </w:r>
+      <w:r>
+        <w:rPr>
+          <w:rFonts w:ascii="Arial" w:hAnsi="Arial" w:cs="Arial"/>
+          <w:lang w:val="es-ES"/>
+        </w:rPr>
+        <w:t xml:space="preserve"> a la cadena con las transacciones que había en la </w:t>
+      </w:r>
+      <w:r>
+        <w:rPr>
+          <w:rFonts w:ascii="Arial" w:hAnsi="Arial" w:cs="Arial"/>
+          <w:i/>
+          <w:iCs/>
+          <w:lang w:val="es-ES"/>
+        </w:rPr>
+        <w:t>pool</w:t>
+      </w:r>
+      <w:r>
+        <w:rPr>
+          <w:rFonts w:ascii="Arial" w:hAnsi="Arial" w:cs="Arial"/>
+          <w:lang w:val="es-ES"/>
+        </w:rPr>
+        <w:t xml:space="preserve"> cuando se creó</w:t>
+      </w:r>
       <w:r>
         <w:rPr>
           <w:rFonts w:ascii="Arial" w:hAnsi="Arial" w:cs="Arial"/>
           <w:lang w:val="es-ES"/>
         </w:rPr>
         <w:t>.</w:t>
-      </w:r>
-    </w:p>
-    <w:p>
-      <w:pPr>
-        <w:spacing w:after="240"/>
-        <w:rPr>
-          <w:rFonts w:ascii="Arial" w:hAnsi="Arial" w:cs="Arial"/>
-          <w:lang w:val="es-ES"/>
-        </w:rPr>
-      </w:pPr>
-    </w:p>
-    <w:p>
-      <w:pPr>
-        <w:spacing w:after="240"/>
-        <w:rPr>
-          <w:rFonts w:ascii="Arial" w:hAnsi="Arial" w:cs="Arial"/>
-          <w:lang w:val="es-ES"/>
-        </w:rPr>
-      </w:pPr>
-      <w:r>
-        <w:rPr>
-          <w:rFonts w:ascii="Arial" w:hAnsi="Arial" w:cs="Arial"/>
-          <w:lang w:val="es-ES"/>
-        </w:rPr>
-        <w:t xml:space="preserve">El funcionamiento será el siguiente: se creará la blockchain cuando se inicialice el programa (con ello generándose el primer bloque). Se irán haciendo transacciones a medida que se hagan </w:t>
-      </w:r>
-      <w:proofErr w:type="spellStart"/>
-      <w:r>
-        <w:rPr>
-          <w:rFonts w:ascii="Arial" w:hAnsi="Arial" w:cs="Arial"/>
-          <w:lang w:val="es-ES"/>
-        </w:rPr>
-        <w:t>requests</w:t>
-      </w:r>
-      <w:proofErr w:type="spellEnd"/>
-      <w:r>
-        <w:rPr>
-          <w:rFonts w:ascii="Arial" w:hAnsi="Arial" w:cs="Arial"/>
-          <w:lang w:val="es-ES"/>
-        </w:rPr>
-        <w:t>, y una vez que se mine un bloque (y no haya conflictos), se añadirán esas transacciones al nuevo bloque.</w:t>
       </w:r>
     </w:p>
     <w:p>
@@ -1569,46 +2609,14 @@
           <w:rFonts w:ascii="Arial" w:hAnsi="Arial" w:cs="Arial"/>
           <w:lang w:val="es-ES"/>
         </w:rPr>
-        <w:t xml:space="preserve">Utilizando </w:t>
-      </w:r>
-      <w:proofErr w:type="spellStart"/>
-      <w:r>
-        <w:rPr>
-          <w:rFonts w:ascii="Arial" w:hAnsi="Arial" w:cs="Arial"/>
-          <w:lang w:val="es-ES"/>
-        </w:rPr>
-        <w:t>Flask</w:t>
-      </w:r>
-      <w:proofErr w:type="spellEnd"/>
-      <w:r>
-        <w:rPr>
-          <w:rFonts w:ascii="Arial" w:hAnsi="Arial" w:cs="Arial"/>
-          <w:lang w:val="es-ES"/>
-        </w:rPr>
-        <w:t>, creamos una app que se podrá ejecutar por cada nodo</w:t>
-      </w:r>
-      <w:r>
-        <w:rPr>
-          <w:rFonts w:ascii="Arial" w:hAnsi="Arial" w:cs="Arial"/>
-          <w:lang w:val="es-ES"/>
-        </w:rPr>
-        <w:t xml:space="preserve"> y permitirá la conexión con otros nodos, de manera que se cree una red peer-</w:t>
-      </w:r>
-      <w:proofErr w:type="spellStart"/>
-      <w:r>
-        <w:rPr>
-          <w:rFonts w:ascii="Arial" w:hAnsi="Arial" w:cs="Arial"/>
-          <w:lang w:val="es-ES"/>
-        </w:rPr>
-        <w:t>to</w:t>
-      </w:r>
-      <w:proofErr w:type="spellEnd"/>
-      <w:r>
-        <w:rPr>
-          <w:rFonts w:ascii="Arial" w:hAnsi="Arial" w:cs="Arial"/>
-          <w:lang w:val="es-ES"/>
-        </w:rPr>
-        <w:t>-peer.</w:t>
+        <w:t>Utilizando Flask, creamos una app que se podrá ejecutar por cada nodo</w:t>
+      </w:r>
+      <w:r>
+        <w:rPr>
+          <w:rFonts w:ascii="Arial" w:hAnsi="Arial" w:cs="Arial"/>
+          <w:lang w:val="es-ES"/>
+        </w:rPr>
+        <w:t xml:space="preserve"> y permitirá la conexión con otros nodos, de manera que se cree una red peer-to-peer.</w:t>
       </w:r>
     </w:p>
     <w:p>
@@ -1664,7 +2672,7 @@
     </w:p>
     <w:p>
       <w:pPr>
-        <w:pStyle w:val="ListParagraph"/>
+        <w:pStyle w:val="Prrafodelista"/>
         <w:numPr>
           <w:ilvl w:val="0"/>
           <w:numId w:val="3"/>
@@ -1696,7 +2704,7 @@
     </w:p>
     <w:p>
       <w:pPr>
-        <w:pStyle w:val="ListParagraph"/>
+        <w:pStyle w:val="Prrafodelista"/>
         <w:spacing w:after="240"/>
         <w:ind w:left="360"/>
         <w:rPr>
@@ -1707,7 +2715,7 @@
     </w:p>
     <w:p>
       <w:pPr>
-        <w:pStyle w:val="ListParagraph"/>
+        <w:pStyle w:val="Prrafodelista"/>
         <w:numPr>
           <w:ilvl w:val="1"/>
           <w:numId w:val="3"/>
@@ -1723,6 +2731,7 @@
           <w:rFonts w:ascii="Arial" w:hAnsi="Arial" w:cs="Arial"/>
           <w:lang w:val="es-ES"/>
         </w:rPr>
+        <w:lastRenderedPageBreak/>
         <w:t>Asociamos la ruta “</w:t>
       </w:r>
       <w:r>
@@ -1737,39 +2746,14 @@
           <w:rFonts w:ascii="Arial" w:hAnsi="Arial" w:cs="Arial"/>
           <w:lang w:val="es-ES"/>
         </w:rPr>
-        <w:t xml:space="preserve"> a la </w:t>
-      </w:r>
-      <w:proofErr w:type="spellStart"/>
-      <w:r>
-        <w:rPr>
-          <w:rFonts w:ascii="Arial" w:hAnsi="Arial" w:cs="Arial"/>
-          <w:lang w:val="es-ES"/>
-        </w:rPr>
-        <w:t>funcion</w:t>
-      </w:r>
-      <w:proofErr w:type="spellEnd"/>
-      <w:r>
-        <w:rPr>
-          <w:rFonts w:ascii="Arial" w:hAnsi="Arial" w:cs="Arial"/>
-          <w:lang w:val="es-ES"/>
-        </w:rPr>
-        <w:t xml:space="preserve"> </w:t>
-      </w:r>
-      <w:proofErr w:type="spellStart"/>
-      <w:r>
-        <w:rPr>
-          <w:rFonts w:ascii="Arial" w:hAnsi="Arial" w:cs="Arial"/>
-          <w:lang w:val="es-ES"/>
-        </w:rPr>
-        <w:t>nueva_transaccion</w:t>
-      </w:r>
-      <w:proofErr w:type="spellEnd"/>
-      <w:r>
-        <w:rPr>
-          <w:rFonts w:ascii="Arial" w:hAnsi="Arial" w:cs="Arial"/>
-          <w:lang w:val="es-ES"/>
-        </w:rPr>
-        <w:t>()</w:t>
+        <w:t xml:space="preserve"> a la funcion </w:t>
+      </w:r>
+      <w:r>
+        <w:rPr>
+          <w:rFonts w:ascii="Arial" w:hAnsi="Arial" w:cs="Arial"/>
+          <w:lang w:val="es-ES"/>
+        </w:rPr>
+        <w:t>nueva_transaccion()</w:t>
       </w:r>
       <w:r>
         <w:rPr>
@@ -1781,7 +2765,7 @@
     </w:p>
     <w:p>
       <w:pPr>
-        <w:pStyle w:val="ListParagraph"/>
+        <w:pStyle w:val="Prrafodelista"/>
         <w:spacing w:after="240"/>
         <w:ind w:left="1080"/>
         <w:rPr>
@@ -1792,7 +2776,7 @@
     </w:p>
     <w:p>
       <w:pPr>
-        <w:pStyle w:val="ListParagraph"/>
+        <w:pStyle w:val="Prrafodelista"/>
         <w:numPr>
           <w:ilvl w:val="1"/>
           <w:numId w:val="3"/>
@@ -1810,21 +2794,12 @@
         </w:rPr>
         <w:t xml:space="preserve">Recibe un </w:t>
       </w:r>
-      <w:proofErr w:type="spellStart"/>
-      <w:r>
-        <w:rPr>
-          <w:rFonts w:ascii="Arial" w:hAnsi="Arial" w:cs="Arial"/>
-          <w:lang w:val="es-ES"/>
-        </w:rPr>
-        <w:t>json</w:t>
-      </w:r>
-      <w:proofErr w:type="spellEnd"/>
-      <w:r>
-        <w:rPr>
-          <w:rFonts w:ascii="Arial" w:hAnsi="Arial" w:cs="Arial"/>
-          <w:lang w:val="es-ES"/>
-        </w:rPr>
-        <w:t xml:space="preserve"> con el contenido de la transacción</w:t>
+      <w:r>
+        <w:rPr>
+          <w:rFonts w:ascii="Arial" w:hAnsi="Arial" w:cs="Arial"/>
+          <w:lang w:val="es-ES"/>
+        </w:rPr>
+        <w:t>json con el contenido de la transacción</w:t>
       </w:r>
       <w:r>
         <w:rPr>
@@ -1864,7 +2839,7 @@
     </w:p>
     <w:p>
       <w:pPr>
-        <w:pStyle w:val="ListParagraph"/>
+        <w:pStyle w:val="Prrafodelista"/>
         <w:spacing w:after="240"/>
         <w:ind w:left="1080"/>
         <w:rPr>
@@ -1875,7 +2850,7 @@
     </w:p>
     <w:p>
       <w:pPr>
-        <w:pStyle w:val="ListParagraph"/>
+        <w:pStyle w:val="Prrafodelista"/>
         <w:numPr>
           <w:ilvl w:val="1"/>
           <w:numId w:val="3"/>
@@ -1898,69 +2873,21 @@
           <w:rFonts w:ascii="Arial" w:hAnsi="Arial" w:cs="Arial"/>
           <w:lang w:val="es-ES"/>
         </w:rPr>
-        <w:t xml:space="preserve">Devolvemos un </w:t>
-      </w:r>
-      <w:proofErr w:type="spellStart"/>
-      <w:r>
-        <w:rPr>
-          <w:rFonts w:ascii="Arial" w:hAnsi="Arial" w:cs="Arial"/>
-          <w:lang w:val="es-ES"/>
-        </w:rPr>
-        <w:t>string</w:t>
-      </w:r>
-      <w:proofErr w:type="spellEnd"/>
-      <w:r>
-        <w:rPr>
-          <w:rFonts w:ascii="Arial" w:hAnsi="Arial" w:cs="Arial"/>
-          <w:lang w:val="es-ES"/>
-        </w:rPr>
-        <w:t xml:space="preserve"> </w:t>
-      </w:r>
-      <w:r>
-        <w:rPr>
-          <w:rFonts w:ascii="Arial" w:hAnsi="Arial" w:cs="Arial"/>
-          <w:lang w:val="es-ES"/>
-        </w:rPr>
-        <w:t xml:space="preserve">con formato </w:t>
-      </w:r>
-      <w:proofErr w:type="spellStart"/>
-      <w:r>
-        <w:rPr>
-          <w:rFonts w:ascii="Arial" w:hAnsi="Arial" w:cs="Arial"/>
-          <w:lang w:val="es-ES"/>
-        </w:rPr>
-        <w:t>json</w:t>
-      </w:r>
-      <w:proofErr w:type="spellEnd"/>
-      <w:r>
-        <w:rPr>
-          <w:rFonts w:ascii="Arial" w:hAnsi="Arial" w:cs="Arial"/>
-          <w:lang w:val="es-ES"/>
-        </w:rPr>
-        <w:t xml:space="preserve"> con la respuesta y el </w:t>
-      </w:r>
-      <w:r>
-        <w:rPr>
-          <w:rFonts w:ascii="Arial" w:hAnsi="Arial" w:cs="Arial"/>
-          <w:lang w:val="es-ES"/>
-        </w:rPr>
-        <w:t xml:space="preserve">HTTP status </w:t>
-      </w:r>
-      <w:proofErr w:type="spellStart"/>
-      <w:r>
-        <w:rPr>
-          <w:rFonts w:ascii="Arial" w:hAnsi="Arial" w:cs="Arial"/>
-          <w:lang w:val="es-ES"/>
-        </w:rPr>
-        <w:t>code</w:t>
-      </w:r>
-      <w:proofErr w:type="spellEnd"/>
-      <w:r>
-        <w:rPr>
-          <w:rFonts w:ascii="Arial" w:hAnsi="Arial" w:cs="Arial"/>
-          <w:lang w:val="es-ES"/>
-        </w:rPr>
-        <w:t xml:space="preserve">, que será 200 en caso de haberla incluido correctamente, o 400 si </w:t>
+        <w:t xml:space="preserve">Devolvemos un string </w:t>
+      </w:r>
+      <w:r>
+        <w:rPr>
+          <w:rFonts w:ascii="Arial" w:hAnsi="Arial" w:cs="Arial"/>
+          <w:lang w:val="es-ES"/>
+        </w:rPr>
+        <w:t xml:space="preserve">con formato json con la respuesta y el </w:t>
+      </w:r>
+      <w:r>
+        <w:rPr>
+          <w:rFonts w:ascii="Arial" w:hAnsi="Arial" w:cs="Arial"/>
+          <w:lang w:val="es-ES"/>
+        </w:rPr>
+        <w:t xml:space="preserve">HTTP status code, que será 200 en caso de haberla incluido correctamente, o 400 si </w:t>
       </w:r>
       <w:r>
         <w:rPr>
@@ -1979,7 +2906,7 @@
     </w:p>
     <w:p>
       <w:pPr>
-        <w:pStyle w:val="ListParagraph"/>
+        <w:pStyle w:val="Prrafodelista"/>
         <w:spacing w:after="240"/>
         <w:ind w:left="1080"/>
         <w:rPr>
@@ -1990,7 +2917,7 @@
     </w:p>
     <w:p>
       <w:pPr>
-        <w:pStyle w:val="ListParagraph"/>
+        <w:pStyle w:val="Prrafodelista"/>
         <w:numPr>
           <w:ilvl w:val="0"/>
           <w:numId w:val="3"/>
@@ -2013,7 +2940,7 @@
     </w:p>
     <w:p>
       <w:pPr>
-        <w:pStyle w:val="ListParagraph"/>
+        <w:pStyle w:val="Prrafodelista"/>
         <w:spacing w:before="240" w:after="240"/>
         <w:ind w:left="360"/>
         <w:rPr>
@@ -2024,7 +2951,7 @@
     </w:p>
     <w:p>
       <w:pPr>
-        <w:pStyle w:val="ListParagraph"/>
+        <w:pStyle w:val="Prrafodelista"/>
         <w:numPr>
           <w:ilvl w:val="1"/>
           <w:numId w:val="3"/>
@@ -2042,7 +2969,6 @@
         </w:rPr>
         <w:t>Asociamos la ruta “/</w:t>
       </w:r>
-      <w:proofErr w:type="spellStart"/>
       <w:r>
         <w:rPr>
           <w:rFonts w:ascii="Arial" w:hAnsi="Arial" w:cs="Arial"/>
@@ -2050,7 +2976,6 @@
         </w:rPr>
         <w:t>chain</w:t>
       </w:r>
-      <w:proofErr w:type="spellEnd"/>
       <w:r>
         <w:rPr>
           <w:rFonts w:ascii="Arial" w:hAnsi="Arial" w:cs="Arial"/>
@@ -2086,7 +3011,6 @@
         </w:rPr>
         <w:t xml:space="preserve"> </w:t>
       </w:r>
-      <w:proofErr w:type="spellStart"/>
       <w:r>
         <w:rPr>
           <w:rFonts w:ascii="Arial" w:hAnsi="Arial" w:cs="Arial"/>
@@ -2094,7 +3018,6 @@
         </w:rPr>
         <w:t>blockchain_completa</w:t>
       </w:r>
-      <w:proofErr w:type="spellEnd"/>
       <w:r>
         <w:rPr>
           <w:rFonts w:ascii="Arial" w:hAnsi="Arial" w:cs="Arial"/>
@@ -2112,7 +3035,7 @@
     </w:p>
     <w:p>
       <w:pPr>
-        <w:pStyle w:val="ListParagraph"/>
+        <w:pStyle w:val="Prrafodelista"/>
         <w:spacing w:before="240" w:after="240"/>
         <w:ind w:left="1080"/>
         <w:rPr>
@@ -2123,7 +3046,7 @@
     </w:p>
     <w:p>
       <w:pPr>
-        <w:pStyle w:val="ListParagraph"/>
+        <w:pStyle w:val="Prrafodelista"/>
         <w:numPr>
           <w:ilvl w:val="1"/>
           <w:numId w:val="3"/>
@@ -2139,23 +3062,7 @@
           <w:rFonts w:ascii="Arial" w:hAnsi="Arial" w:cs="Arial"/>
           <w:lang w:val="es-ES"/>
         </w:rPr>
-        <w:t xml:space="preserve">Esta es una </w:t>
-      </w:r>
-      <w:proofErr w:type="spellStart"/>
-      <w:r>
-        <w:rPr>
-          <w:rFonts w:ascii="Arial" w:hAnsi="Arial" w:cs="Arial"/>
-          <w:lang w:val="es-ES"/>
-        </w:rPr>
-        <w:t>funcion</w:t>
-      </w:r>
-      <w:proofErr w:type="spellEnd"/>
-      <w:r>
-        <w:rPr>
-          <w:rFonts w:ascii="Arial" w:hAnsi="Arial" w:cs="Arial"/>
-          <w:lang w:val="es-ES"/>
-        </w:rPr>
-        <w:t xml:space="preserve"> para compartir la cadena con otros nodos, o poder ver la cadena</w:t>
+        <w:t>Esta es una funcion para compartir la cadena con otros nodos, o poder ver la cadena</w:t>
       </w:r>
       <w:r>
         <w:rPr>
@@ -2167,7 +3074,7 @@
     </w:p>
     <w:p>
       <w:pPr>
-        <w:pStyle w:val="ListParagraph"/>
+        <w:pStyle w:val="Prrafodelista"/>
         <w:spacing w:after="240"/>
         <w:ind w:left="1080"/>
         <w:rPr>
@@ -2178,7 +3085,7 @@
     </w:p>
     <w:p>
       <w:pPr>
-        <w:pStyle w:val="ListParagraph"/>
+        <w:pStyle w:val="Prrafodelista"/>
         <w:numPr>
           <w:ilvl w:val="1"/>
           <w:numId w:val="3"/>
@@ -2194,39 +3101,7 @@
           <w:rFonts w:ascii="Arial" w:hAnsi="Arial" w:cs="Arial"/>
           <w:lang w:val="es-ES"/>
         </w:rPr>
-        <w:t xml:space="preserve"> Devolvemos un </w:t>
-      </w:r>
-      <w:proofErr w:type="spellStart"/>
-      <w:r>
-        <w:rPr>
-          <w:rFonts w:ascii="Arial" w:hAnsi="Arial" w:cs="Arial"/>
-          <w:lang w:val="es-ES"/>
-        </w:rPr>
-        <w:t>string</w:t>
-      </w:r>
-      <w:proofErr w:type="spellEnd"/>
-      <w:r>
-        <w:rPr>
-          <w:rFonts w:ascii="Arial" w:hAnsi="Arial" w:cs="Arial"/>
-          <w:lang w:val="es-ES"/>
-        </w:rPr>
-        <w:t xml:space="preserve"> con formato </w:t>
-      </w:r>
-      <w:proofErr w:type="spellStart"/>
-      <w:r>
-        <w:rPr>
-          <w:rFonts w:ascii="Arial" w:hAnsi="Arial" w:cs="Arial"/>
-          <w:lang w:val="es-ES"/>
-        </w:rPr>
-        <w:t>json</w:t>
-      </w:r>
-      <w:proofErr w:type="spellEnd"/>
-      <w:r>
-        <w:rPr>
-          <w:rFonts w:ascii="Arial" w:hAnsi="Arial" w:cs="Arial"/>
-          <w:lang w:val="es-ES"/>
-        </w:rPr>
-        <w:t xml:space="preserve"> con la </w:t>
+        <w:t xml:space="preserve"> Devolvemos un string con formato json con la </w:t>
       </w:r>
       <w:r>
         <w:rPr>
@@ -2268,55 +3143,39 @@
           <w:rFonts w:ascii="Arial" w:hAnsi="Arial" w:cs="Arial"/>
           <w:lang w:val="es-ES"/>
         </w:rPr>
-        <w:t xml:space="preserve">un mensaje de error y el status 500 en caso de haber habido algún fallo del lado del servidor. Esto nos ayuda mucho a la hora de </w:t>
-      </w:r>
-      <w:proofErr w:type="spellStart"/>
-      <w:r>
-        <w:rPr>
-          <w:rFonts w:ascii="Arial" w:hAnsi="Arial" w:cs="Arial"/>
-          <w:lang w:val="es-ES"/>
-        </w:rPr>
-        <w:t>debuggear</w:t>
-      </w:r>
-      <w:proofErr w:type="spellEnd"/>
-      <w:r>
-        <w:rPr>
-          <w:rFonts w:ascii="Arial" w:hAnsi="Arial" w:cs="Arial"/>
-          <w:lang w:val="es-ES"/>
-        </w:rPr>
-        <w:t xml:space="preserve"> la app.</w:t>
-      </w:r>
-    </w:p>
-    <w:p>
-      <w:pPr>
-        <w:spacing w:after="240"/>
-        <w:rPr>
-          <w:rFonts w:ascii="Arial" w:hAnsi="Arial" w:cs="Arial"/>
-          <w:lang w:val="es-ES"/>
-        </w:rPr>
-      </w:pPr>
-    </w:p>
-    <w:p>
-      <w:pPr>
-        <w:spacing w:after="240"/>
-        <w:rPr>
-          <w:rFonts w:ascii="Arial" w:hAnsi="Arial" w:cs="Arial"/>
-          <w:lang w:val="es-ES"/>
-        </w:rPr>
-      </w:pPr>
-    </w:p>
-    <w:p>
-      <w:pPr>
-        <w:spacing w:after="240"/>
-        <w:rPr>
-          <w:rFonts w:ascii="Arial" w:hAnsi="Arial" w:cs="Arial"/>
-          <w:lang w:val="es-ES"/>
-        </w:rPr>
-      </w:pPr>
-    </w:p>
-    <w:p>
-      <w:pPr>
-        <w:pStyle w:val="ListParagraph"/>
+        <w:t>un mensaje de error y el status 500 en caso de haber habido algún fallo del lado del servidor. Esto nos ayuda mucho a la hora de debuggear la app.</w:t>
+      </w:r>
+    </w:p>
+    <w:p>
+      <w:pPr>
+        <w:spacing w:after="240"/>
+        <w:rPr>
+          <w:rFonts w:ascii="Arial" w:hAnsi="Arial" w:cs="Arial"/>
+          <w:lang w:val="es-ES"/>
+        </w:rPr>
+      </w:pPr>
+    </w:p>
+    <w:p>
+      <w:pPr>
+        <w:spacing w:after="240"/>
+        <w:rPr>
+          <w:rFonts w:ascii="Arial" w:hAnsi="Arial" w:cs="Arial"/>
+          <w:lang w:val="es-ES"/>
+        </w:rPr>
+      </w:pPr>
+    </w:p>
+    <w:p>
+      <w:pPr>
+        <w:spacing w:after="240"/>
+        <w:rPr>
+          <w:rFonts w:ascii="Arial" w:hAnsi="Arial" w:cs="Arial"/>
+          <w:lang w:val="es-ES"/>
+        </w:rPr>
+      </w:pPr>
+    </w:p>
+    <w:p>
+      <w:pPr>
+        <w:pStyle w:val="Prrafodelista"/>
         <w:numPr>
           <w:ilvl w:val="0"/>
           <w:numId w:val="3"/>
@@ -2334,13 +3193,12 @@
           <w:bCs/>
           <w:lang w:val="es-ES"/>
         </w:rPr>
-        <w:lastRenderedPageBreak/>
         <w:t>Minar:</w:t>
       </w:r>
     </w:p>
     <w:p>
       <w:pPr>
-        <w:pStyle w:val="ListParagraph"/>
+        <w:pStyle w:val="Prrafodelista"/>
         <w:numPr>
           <w:ilvl w:val="1"/>
           <w:numId w:val="3"/>
@@ -2410,7 +3268,7 @@
     </w:p>
     <w:p>
       <w:pPr>
-        <w:pStyle w:val="ListParagraph"/>
+        <w:pStyle w:val="Prrafodelista"/>
         <w:spacing w:before="240" w:after="240"/>
         <w:ind w:left="1080"/>
         <w:rPr>
@@ -2421,7 +3279,7 @@
     </w:p>
     <w:p>
       <w:pPr>
-        <w:pStyle w:val="ListParagraph"/>
+        <w:pStyle w:val="Prrafodelista"/>
         <w:numPr>
           <w:ilvl w:val="1"/>
           <w:numId w:val="3"/>
@@ -2437,23 +3295,7 @@
           <w:rFonts w:ascii="Arial" w:hAnsi="Arial" w:cs="Arial"/>
           <w:lang w:val="es-ES"/>
         </w:rPr>
-        <w:t xml:space="preserve">En esta </w:t>
-      </w:r>
-      <w:proofErr w:type="spellStart"/>
-      <w:r>
-        <w:rPr>
-          <w:rFonts w:ascii="Arial" w:hAnsi="Arial" w:cs="Arial"/>
-          <w:lang w:val="es-ES"/>
-        </w:rPr>
-        <w:t>funcion</w:t>
-      </w:r>
-      <w:proofErr w:type="spellEnd"/>
-      <w:r>
-        <w:rPr>
-          <w:rFonts w:ascii="Arial" w:hAnsi="Arial" w:cs="Arial"/>
-          <w:lang w:val="es-ES"/>
-        </w:rPr>
-        <w:t xml:space="preserve">, se sacan las transacciones no confirmadas de la pool y se crea un nuevo bloque para incluirlo en la cadena, </w:t>
+        <w:t xml:space="preserve">En esta funcion, se sacan las transacciones no confirmadas de la pool y se crea un nuevo bloque para incluirlo en la cadena, </w:t>
       </w:r>
       <w:r>
         <w:rPr>
@@ -2465,7 +3307,7 @@
     </w:p>
     <w:p>
       <w:pPr>
-        <w:pStyle w:val="ListParagraph"/>
+        <w:pStyle w:val="Prrafodelista"/>
         <w:spacing w:after="240"/>
         <w:ind w:left="1080"/>
         <w:rPr>
@@ -2476,7 +3318,7 @@
     </w:p>
     <w:p>
       <w:pPr>
-        <w:pStyle w:val="ListParagraph"/>
+        <w:pStyle w:val="Prrafodelista"/>
         <w:numPr>
           <w:ilvl w:val="1"/>
           <w:numId w:val="3"/>
@@ -2497,7 +3339,7 @@
     </w:p>
     <w:p>
       <w:pPr>
-        <w:pStyle w:val="ListParagraph"/>
+        <w:pStyle w:val="Prrafodelista"/>
         <w:spacing w:after="240"/>
         <w:ind w:left="1080"/>
         <w:rPr>
@@ -2508,7 +3350,7 @@
     </w:p>
     <w:p>
       <w:pPr>
-        <w:pStyle w:val="ListParagraph"/>
+        <w:pStyle w:val="Prrafodelista"/>
         <w:numPr>
           <w:ilvl w:val="2"/>
           <w:numId w:val="3"/>
@@ -2531,28 +3373,12 @@
           <w:rFonts w:ascii="Arial" w:hAnsi="Arial" w:cs="Arial"/>
           <w:lang w:val="es-ES"/>
         </w:rPr>
-        <w:t xml:space="preserve">y el status </w:t>
-      </w:r>
-      <w:proofErr w:type="spellStart"/>
-      <w:r>
-        <w:rPr>
-          <w:rFonts w:ascii="Arial" w:hAnsi="Arial" w:cs="Arial"/>
-          <w:lang w:val="es-ES"/>
-        </w:rPr>
-        <w:t>code</w:t>
-      </w:r>
-      <w:proofErr w:type="spellEnd"/>
-      <w:r>
-        <w:rPr>
-          <w:rFonts w:ascii="Arial" w:hAnsi="Arial" w:cs="Arial"/>
-          <w:lang w:val="es-ES"/>
-        </w:rPr>
-        <w:t xml:space="preserve"> 201</w:t>
-      </w:r>
-    </w:p>
-    <w:p>
-      <w:pPr>
-        <w:pStyle w:val="ListParagraph"/>
+        <w:t>y el status code 201</w:t>
+      </w:r>
+    </w:p>
+    <w:p>
+      <w:pPr>
+        <w:pStyle w:val="Prrafodelista"/>
         <w:spacing w:after="240"/>
         <w:ind w:left="1800"/>
         <w:rPr>
@@ -2563,7 +3389,7 @@
     </w:p>
     <w:p>
       <w:pPr>
-        <w:pStyle w:val="ListParagraph"/>
+        <w:pStyle w:val="Prrafodelista"/>
         <w:numPr>
           <w:ilvl w:val="2"/>
           <w:numId w:val="3"/>
@@ -2579,46 +3405,14 @@
           <w:rFonts w:ascii="Arial" w:hAnsi="Arial" w:cs="Arial"/>
           <w:lang w:val="es-ES"/>
         </w:rPr>
-        <w:t xml:space="preserve">Si </w:t>
-      </w:r>
-      <w:proofErr w:type="spellStart"/>
-      <w:r>
-        <w:rPr>
-          <w:rFonts w:ascii="Arial" w:hAnsi="Arial" w:cs="Arial"/>
-          <w:lang w:val="es-ES"/>
-        </w:rPr>
-        <w:t>si</w:t>
-      </w:r>
-      <w:proofErr w:type="spellEnd"/>
-      <w:r>
-        <w:rPr>
-          <w:rFonts w:ascii="Arial" w:hAnsi="Arial" w:cs="Arial"/>
-          <w:lang w:val="es-ES"/>
-        </w:rPr>
-        <w:t xml:space="preserve"> que había, creamos un bloque con estas y comenzamos a trabajar en la prueba</w:t>
-      </w:r>
-      <w:r>
-        <w:rPr>
-          <w:rFonts w:ascii="Arial" w:hAnsi="Arial" w:cs="Arial"/>
-          <w:lang w:val="es-ES"/>
-        </w:rPr>
-        <w:t xml:space="preserve"> de trabajo. Una vez encontrado el </w:t>
-      </w:r>
-      <w:proofErr w:type="spellStart"/>
-      <w:r>
-        <w:rPr>
-          <w:rFonts w:ascii="Arial" w:hAnsi="Arial" w:cs="Arial"/>
-          <w:lang w:val="es-ES"/>
-        </w:rPr>
-        <w:t>nonce</w:t>
-      </w:r>
-      <w:proofErr w:type="spellEnd"/>
-      <w:r>
-        <w:rPr>
-          <w:rFonts w:ascii="Arial" w:hAnsi="Arial" w:cs="Arial"/>
-          <w:lang w:val="es-ES"/>
-        </w:rPr>
-        <w:t xml:space="preserve">, </w:t>
+        <w:t>Si si que había, creamos un bloque con estas y comenzamos a trabajar en la prueba</w:t>
+      </w:r>
+      <w:r>
+        <w:rPr>
+          <w:rFonts w:ascii="Arial" w:hAnsi="Arial" w:cs="Arial"/>
+          <w:lang w:val="es-ES"/>
+        </w:rPr>
+        <w:t xml:space="preserve"> de trabajo. Una vez encontrado el nonce, </w:t>
       </w:r>
       <w:r>
         <w:rPr>
@@ -2632,44 +3426,12 @@
           <w:rFonts w:ascii="Arial" w:hAnsi="Arial" w:cs="Arial"/>
           <w:lang w:val="es-ES"/>
         </w:rPr>
-        <w:t xml:space="preserve"> con la </w:t>
-      </w:r>
-      <w:proofErr w:type="spellStart"/>
-      <w:r>
-        <w:rPr>
-          <w:rFonts w:ascii="Arial" w:hAnsi="Arial" w:cs="Arial"/>
-          <w:lang w:val="es-ES"/>
-        </w:rPr>
-        <w:t>funcion</w:t>
-      </w:r>
-      <w:proofErr w:type="spellEnd"/>
-      <w:r>
-        <w:rPr>
-          <w:rFonts w:ascii="Arial" w:hAnsi="Arial" w:cs="Arial"/>
-          <w:lang w:val="es-ES"/>
-        </w:rPr>
-        <w:t xml:space="preserve"> </w:t>
-      </w:r>
-      <w:proofErr w:type="spellStart"/>
-      <w:r>
-        <w:rPr>
-          <w:rFonts w:ascii="Arial" w:hAnsi="Arial" w:cs="Arial"/>
-          <w:lang w:val="es-ES"/>
-        </w:rPr>
-        <w:t>resuelve_conflictos</w:t>
-      </w:r>
-      <w:proofErr w:type="spellEnd"/>
-      <w:r>
-        <w:rPr>
-          <w:rFonts w:ascii="Arial" w:hAnsi="Arial" w:cs="Arial"/>
-          <w:lang w:val="es-ES"/>
-        </w:rPr>
-        <w:t>().</w:t>
-      </w:r>
-    </w:p>
-    <w:p>
-      <w:pPr>
-        <w:pStyle w:val="ListParagraph"/>
+        <w:t xml:space="preserve"> con la funcion resuelve_conflictos().</w:t>
+      </w:r>
+    </w:p>
+    <w:p>
+      <w:pPr>
+        <w:pStyle w:val="Prrafodelista"/>
         <w:spacing w:after="240"/>
         <w:ind w:left="1800"/>
         <w:rPr>
@@ -2680,7 +3442,7 @@
     </w:p>
     <w:p>
       <w:pPr>
-        <w:pStyle w:val="ListParagraph"/>
+        <w:pStyle w:val="Prrafodelista"/>
         <w:numPr>
           <w:ilvl w:val="2"/>
           <w:numId w:val="3"/>
@@ -2696,23 +3458,8 @@
           <w:rFonts w:ascii="Arial" w:hAnsi="Arial" w:cs="Arial"/>
           <w:lang w:val="es-ES"/>
         </w:rPr>
-        <w:t xml:space="preserve">Si somos la cadena </w:t>
-      </w:r>
-      <w:proofErr w:type="spellStart"/>
-      <w:r>
-        <w:rPr>
-          <w:rFonts w:ascii="Arial" w:hAnsi="Arial" w:cs="Arial"/>
-          <w:lang w:val="es-ES"/>
-        </w:rPr>
-        <w:t>mas</w:t>
-      </w:r>
-      <w:proofErr w:type="spellEnd"/>
-      <w:r>
-        <w:rPr>
-          <w:rFonts w:ascii="Arial" w:hAnsi="Arial" w:cs="Arial"/>
-          <w:lang w:val="es-ES"/>
-        </w:rPr>
-        <w:t xml:space="preserve"> larga, </w:t>
+        <w:lastRenderedPageBreak/>
+        <w:t xml:space="preserve">Si somos la cadena mas larga, </w:t>
       </w:r>
       <w:r>
         <w:rPr>
@@ -2726,23 +3473,7 @@
           <w:rFonts w:ascii="Arial" w:hAnsi="Arial" w:cs="Arial"/>
           <w:lang w:val="es-ES"/>
         </w:rPr>
-        <w:t xml:space="preserve">quitamos del pool de transacciones las que acabamos de incluir. No la vaciamos del todo ya que en el tiempo que minamos el bloque (en bitcoin serian unos 10 </w:t>
-      </w:r>
-      <w:proofErr w:type="spellStart"/>
-      <w:r>
-        <w:rPr>
-          <w:rFonts w:ascii="Arial" w:hAnsi="Arial" w:cs="Arial"/>
-          <w:lang w:val="es-ES"/>
-        </w:rPr>
-        <w:t>mins</w:t>
-      </w:r>
-      <w:proofErr w:type="spellEnd"/>
-      <w:r>
-        <w:rPr>
-          <w:rFonts w:ascii="Arial" w:hAnsi="Arial" w:cs="Arial"/>
-          <w:lang w:val="es-ES"/>
-        </w:rPr>
-        <w:t>) podrían llegar muchas nuevas transacciones a nuestra pool, y estas no habría que eliminarlas.</w:t>
+        <w:t>quitamos del pool de transacciones las que acabamos de incluir. No la vaciamos del todo ya que en el tiempo que minamos el bloque (en bitcoin serian unos 10 mins) podrían llegar muchas nuevas transacciones a nuestra pool, y estas no habría que eliminarlas.</w:t>
       </w:r>
       <w:r>
         <w:rPr>
@@ -2754,7 +3485,7 @@
     </w:p>
     <w:p>
       <w:pPr>
-        <w:pStyle w:val="ListParagraph"/>
+        <w:pStyle w:val="Prrafodelista"/>
         <w:spacing w:after="240"/>
         <w:ind w:left="1800"/>
         <w:rPr>
@@ -2765,7 +3496,7 @@
     </w:p>
     <w:p>
       <w:pPr>
-        <w:pStyle w:val="ListParagraph"/>
+        <w:pStyle w:val="Prrafodelista"/>
         <w:spacing w:after="240"/>
         <w:ind w:left="1800"/>
         <w:rPr>
@@ -2780,42 +3511,17 @@
         </w:rPr>
         <w:t xml:space="preserve">Si todo ha ido bien, recibimos un pago por minar creando una transacción a nosotros mismos, y devolvemos un </w:t>
       </w:r>
-      <w:proofErr w:type="spellStart"/>
-      <w:r>
-        <w:rPr>
-          <w:rFonts w:ascii="Arial" w:hAnsi="Arial" w:cs="Arial"/>
-          <w:lang w:val="es-ES"/>
-        </w:rPr>
-        <w:t>json</w:t>
-      </w:r>
-      <w:proofErr w:type="spellEnd"/>
-      <w:r>
-        <w:rPr>
-          <w:rFonts w:ascii="Arial" w:hAnsi="Arial" w:cs="Arial"/>
-          <w:lang w:val="es-ES"/>
-        </w:rPr>
-        <w:t xml:space="preserve"> con el ultimo bloque minado, y el status </w:t>
-      </w:r>
-      <w:proofErr w:type="spellStart"/>
-      <w:r>
-        <w:rPr>
-          <w:rFonts w:ascii="Arial" w:hAnsi="Arial" w:cs="Arial"/>
-          <w:lang w:val="es-ES"/>
-        </w:rPr>
-        <w:t>code</w:t>
-      </w:r>
-      <w:proofErr w:type="spellEnd"/>
-      <w:r>
-        <w:rPr>
-          <w:rFonts w:ascii="Arial" w:hAnsi="Arial" w:cs="Arial"/>
-          <w:lang w:val="es-ES"/>
-        </w:rPr>
-        <w:t xml:space="preserve"> 200.</w:t>
-      </w:r>
-    </w:p>
-    <w:p>
-      <w:pPr>
-        <w:pStyle w:val="ListParagraph"/>
+      <w:r>
+        <w:rPr>
+          <w:rFonts w:ascii="Arial" w:hAnsi="Arial" w:cs="Arial"/>
+          <w:lang w:val="es-ES"/>
+        </w:rPr>
+        <w:t>json con el ultimo bloque minado, y el status code 200.</w:t>
+      </w:r>
+    </w:p>
+    <w:p>
+      <w:pPr>
+        <w:pStyle w:val="Prrafodelista"/>
         <w:spacing w:after="240"/>
         <w:ind w:left="1800"/>
         <w:rPr>
@@ -2826,7 +3532,7 @@
     </w:p>
     <w:p>
       <w:pPr>
-        <w:pStyle w:val="ListParagraph"/>
+        <w:pStyle w:val="Prrafodelista"/>
         <w:numPr>
           <w:ilvl w:val="2"/>
           <w:numId w:val="3"/>
@@ -2849,23 +3555,21 @@
           <w:rFonts w:ascii="Arial" w:hAnsi="Arial" w:cs="Arial"/>
           <w:lang w:val="es-ES"/>
         </w:rPr>
-        <w:t xml:space="preserve"> se actualizara nuestra cadena con la nueva </w:t>
-      </w:r>
-      <w:proofErr w:type="spellStart"/>
-      <w:r>
-        <w:rPr>
-          <w:rFonts w:ascii="Arial" w:hAnsi="Arial" w:cs="Arial"/>
-          <w:lang w:val="es-ES"/>
-        </w:rPr>
-        <w:t>mas</w:t>
-      </w:r>
-      <w:proofErr w:type="spellEnd"/>
-      <w:r>
-        <w:rPr>
-          <w:rFonts w:ascii="Arial" w:hAnsi="Arial" w:cs="Arial"/>
-          <w:lang w:val="es-ES"/>
-        </w:rPr>
-        <w:t xml:space="preserve"> larga, se desechara el bloque que acabamos de minar, y se</w:t>
+        <w:t xml:space="preserve"> se actualizara nuestra cadena con la nueva mas larga, se desechara el bloque que acabamos de minar, y se</w:t>
+      </w:r>
+      <w:r>
+        <w:rPr>
+          <w:rFonts w:ascii="Arial" w:hAnsi="Arial" w:cs="Arial"/>
+          <w:lang w:val="es-ES"/>
+        </w:rPr>
+        <w:t xml:space="preserve"> devolve</w:t>
+      </w:r>
+      <w:r>
+        <w:rPr>
+          <w:rFonts w:ascii="Arial" w:hAnsi="Arial" w:cs="Arial"/>
+          <w:lang w:val="es-ES"/>
+        </w:rPr>
+        <w:t>ra</w:t>
       </w:r>
       <w:r>
         <w:rPr>
@@ -2874,51 +3578,12 @@
         </w:rPr>
         <w:t xml:space="preserve"> </w:t>
       </w:r>
-      <w:proofErr w:type="spellStart"/>
-      <w:r>
-        <w:rPr>
-          <w:rFonts w:ascii="Arial" w:hAnsi="Arial" w:cs="Arial"/>
-          <w:lang w:val="es-ES"/>
-        </w:rPr>
-        <w:t>devolve</w:t>
-      </w:r>
-      <w:r>
-        <w:rPr>
-          <w:rFonts w:ascii="Arial" w:hAnsi="Arial" w:cs="Arial"/>
-          <w:lang w:val="es-ES"/>
-        </w:rPr>
-        <w:t>ra</w:t>
-      </w:r>
-      <w:proofErr w:type="spellEnd"/>
-      <w:r>
-        <w:rPr>
-          <w:rFonts w:ascii="Arial" w:hAnsi="Arial" w:cs="Arial"/>
-          <w:lang w:val="es-ES"/>
-        </w:rPr>
-        <w:t xml:space="preserve"> </w:t>
-      </w:r>
-      <w:r>
-        <w:rPr>
-          <w:rFonts w:ascii="Arial" w:hAnsi="Arial" w:cs="Arial"/>
-          <w:lang w:val="es-ES"/>
-        </w:rPr>
-        <w:t xml:space="preserve">un mensaje diciendo que ha habido un conflicto, y el status </w:t>
-      </w:r>
-      <w:proofErr w:type="spellStart"/>
-      <w:r>
-        <w:rPr>
-          <w:rFonts w:ascii="Arial" w:hAnsi="Arial" w:cs="Arial"/>
-          <w:lang w:val="es-ES"/>
-        </w:rPr>
-        <w:t>code</w:t>
-      </w:r>
-      <w:proofErr w:type="spellEnd"/>
-      <w:r>
-        <w:rPr>
-          <w:rFonts w:ascii="Arial" w:hAnsi="Arial" w:cs="Arial"/>
-          <w:lang w:val="es-ES"/>
-        </w:rPr>
-        <w:t xml:space="preserve"> 20</w:t>
+      <w:r>
+        <w:rPr>
+          <w:rFonts w:ascii="Arial" w:hAnsi="Arial" w:cs="Arial"/>
+          <w:lang w:val="es-ES"/>
+        </w:rPr>
+        <w:t>un mensaje diciendo que ha habido un conflicto, y el status code 20</w:t>
       </w:r>
       <w:r>
         <w:rPr>
@@ -2937,7 +3602,7 @@
     </w:p>
     <w:p>
       <w:pPr>
-        <w:pStyle w:val="ListParagraph"/>
+        <w:pStyle w:val="Prrafodelista"/>
         <w:spacing w:after="240"/>
         <w:ind w:left="1800"/>
         <w:rPr>
@@ -2948,7 +3613,7 @@
     </w:p>
     <w:p>
       <w:pPr>
-        <w:pStyle w:val="ListParagraph"/>
+        <w:pStyle w:val="Prrafodelista"/>
         <w:numPr>
           <w:ilvl w:val="2"/>
           <w:numId w:val="3"/>
@@ -2969,16 +3634,16 @@
     </w:p>
     <w:p>
       <w:pPr>
-        <w:pStyle w:val="ListParagraph"/>
-        <w:rPr>
-          <w:rFonts w:ascii="Arial" w:hAnsi="Arial" w:cs="Arial"/>
-          <w:lang w:val="es-ES"/>
-        </w:rPr>
-      </w:pPr>
-    </w:p>
-    <w:p>
-      <w:pPr>
-        <w:pStyle w:val="ListParagraph"/>
+        <w:pStyle w:val="Prrafodelista"/>
+        <w:rPr>
+          <w:rFonts w:ascii="Arial" w:hAnsi="Arial" w:cs="Arial"/>
+          <w:lang w:val="es-ES"/>
+        </w:rPr>
+      </w:pPr>
+    </w:p>
+    <w:p>
+      <w:pPr>
+        <w:pStyle w:val="Prrafodelista"/>
         <w:numPr>
           <w:ilvl w:val="0"/>
           <w:numId w:val="3"/>
@@ -2989,7 +3654,6 @@
           <w:lang w:val="es-ES"/>
         </w:rPr>
       </w:pPr>
-      <w:proofErr w:type="spellStart"/>
       <w:r>
         <w:rPr>
           <w:rFonts w:ascii="Arial" w:hAnsi="Arial" w:cs="Arial"/>
@@ -2997,22 +3661,12 @@
           <w:bCs/>
           <w:lang w:val="es-ES"/>
         </w:rPr>
-        <w:t>Regristrar</w:t>
-      </w:r>
-      <w:proofErr w:type="spellEnd"/>
-      <w:r>
-        <w:rPr>
-          <w:rFonts w:ascii="Arial" w:hAnsi="Arial" w:cs="Arial"/>
-          <w:b/>
-          <w:bCs/>
-          <w:lang w:val="es-ES"/>
-        </w:rPr>
-        <w:t xml:space="preserve"> nodos:</w:t>
-      </w:r>
-    </w:p>
-    <w:p>
-      <w:pPr>
-        <w:pStyle w:val="ListParagraph"/>
+        <w:t>Regristrar nodos:</w:t>
+      </w:r>
+    </w:p>
+    <w:p>
+      <w:pPr>
+        <w:pStyle w:val="Prrafodelista"/>
         <w:spacing w:after="240"/>
         <w:ind w:left="360"/>
         <w:rPr>
@@ -3023,7 +3677,7 @@
     </w:p>
     <w:p>
       <w:pPr>
-        <w:pStyle w:val="ListParagraph"/>
+        <w:pStyle w:val="Prrafodelista"/>
         <w:numPr>
           <w:ilvl w:val="1"/>
           <w:numId w:val="3"/>
@@ -3069,7 +3723,6 @@
         </w:rPr>
         <w:t xml:space="preserve"> a la función </w:t>
       </w:r>
-      <w:proofErr w:type="spellStart"/>
       <w:r>
         <w:rPr>
           <w:rFonts w:ascii="Arial" w:hAnsi="Arial" w:cs="Arial"/>
@@ -3077,7 +3730,6 @@
         </w:rPr>
         <w:t>registrar_nodos_completo</w:t>
       </w:r>
-      <w:proofErr w:type="spellEnd"/>
       <w:r>
         <w:rPr>
           <w:rFonts w:ascii="Arial" w:hAnsi="Arial" w:cs="Arial"/>
@@ -3095,7 +3747,7 @@
     </w:p>
     <w:p>
       <w:pPr>
-        <w:pStyle w:val="ListParagraph"/>
+        <w:pStyle w:val="Prrafodelista"/>
         <w:spacing w:before="240" w:after="240"/>
         <w:ind w:left="1080"/>
         <w:rPr>
@@ -3106,7 +3758,7 @@
     </w:p>
     <w:p>
       <w:pPr>
-        <w:pStyle w:val="ListParagraph"/>
+        <w:pStyle w:val="Prrafodelista"/>
         <w:numPr>
           <w:ilvl w:val="1"/>
           <w:numId w:val="3"/>
@@ -3129,39 +3781,7 @@
           <w:rFonts w:ascii="Arial" w:hAnsi="Arial" w:cs="Arial"/>
           <w:lang w:val="es-ES"/>
         </w:rPr>
-        <w:t xml:space="preserve">n esta </w:t>
-      </w:r>
-      <w:proofErr w:type="spellStart"/>
-      <w:r>
-        <w:rPr>
-          <w:rFonts w:ascii="Arial" w:hAnsi="Arial" w:cs="Arial"/>
-          <w:lang w:val="es-ES"/>
-        </w:rPr>
-        <w:t>funcion</w:t>
-      </w:r>
-      <w:proofErr w:type="spellEnd"/>
-      <w:r>
-        <w:rPr>
-          <w:rFonts w:ascii="Arial" w:hAnsi="Arial" w:cs="Arial"/>
-          <w:lang w:val="es-ES"/>
-        </w:rPr>
-        <w:t xml:space="preserve"> y en la siguiente se incluirá la funcionalidad de red peer-</w:t>
-      </w:r>
-      <w:proofErr w:type="spellStart"/>
-      <w:r>
-        <w:rPr>
-          <w:rFonts w:ascii="Arial" w:hAnsi="Arial" w:cs="Arial"/>
-          <w:lang w:val="es-ES"/>
-        </w:rPr>
-        <w:t>to</w:t>
-      </w:r>
-      <w:proofErr w:type="spellEnd"/>
-      <w:r>
-        <w:rPr>
-          <w:rFonts w:ascii="Arial" w:hAnsi="Arial" w:cs="Arial"/>
-          <w:lang w:val="es-ES"/>
-        </w:rPr>
-        <w:t xml:space="preserve">-peer. </w:t>
+        <w:t xml:space="preserve">n esta funcion y en la siguiente se incluirá la funcionalidad de red peer-to-peer. </w:t>
       </w:r>
       <w:r>
         <w:rPr>
@@ -3173,16 +3793,16 @@
     </w:p>
     <w:p>
       <w:pPr>
-        <w:pStyle w:val="ListParagraph"/>
-        <w:rPr>
-          <w:rFonts w:ascii="Arial" w:hAnsi="Arial" w:cs="Arial"/>
-          <w:lang w:val="es-ES"/>
-        </w:rPr>
-      </w:pPr>
-    </w:p>
-    <w:p>
-      <w:pPr>
-        <w:pStyle w:val="ListParagraph"/>
+        <w:pStyle w:val="Prrafodelista"/>
+        <w:rPr>
+          <w:rFonts w:ascii="Arial" w:hAnsi="Arial" w:cs="Arial"/>
+          <w:lang w:val="es-ES"/>
+        </w:rPr>
+      </w:pPr>
+    </w:p>
+    <w:p>
+      <w:pPr>
+        <w:pStyle w:val="Prrafodelista"/>
         <w:numPr>
           <w:ilvl w:val="1"/>
           <w:numId w:val="3"/>
@@ -3210,16 +3830,16 @@
     </w:p>
     <w:p>
       <w:pPr>
-        <w:pStyle w:val="ListParagraph"/>
-        <w:rPr>
-          <w:rFonts w:ascii="Arial" w:hAnsi="Arial" w:cs="Arial"/>
-          <w:lang w:val="es-ES"/>
-        </w:rPr>
-      </w:pPr>
-    </w:p>
-    <w:p>
-      <w:pPr>
-        <w:pStyle w:val="ListParagraph"/>
+        <w:pStyle w:val="Prrafodelista"/>
+        <w:rPr>
+          <w:rFonts w:ascii="Arial" w:hAnsi="Arial" w:cs="Arial"/>
+          <w:lang w:val="es-ES"/>
+        </w:rPr>
+      </w:pPr>
+    </w:p>
+    <w:p>
+      <w:pPr>
+        <w:pStyle w:val="Prrafodelista"/>
         <w:numPr>
           <w:ilvl w:val="1"/>
           <w:numId w:val="3"/>
@@ -3235,29 +3855,12 @@
           <w:rFonts w:ascii="Arial" w:hAnsi="Arial" w:cs="Arial"/>
           <w:lang w:val="es-ES"/>
         </w:rPr>
-        <w:lastRenderedPageBreak/>
-        <w:t xml:space="preserve">Si tenemos la lista, comprobamos que cada nodo es un </w:t>
-      </w:r>
-      <w:proofErr w:type="spellStart"/>
-      <w:r>
-        <w:rPr>
-          <w:rFonts w:ascii="Arial" w:hAnsi="Arial" w:cs="Arial"/>
-          <w:lang w:val="es-ES"/>
-        </w:rPr>
-        <w:t>string</w:t>
-      </w:r>
-      <w:proofErr w:type="spellEnd"/>
-      <w:r>
-        <w:rPr>
-          <w:rFonts w:ascii="Arial" w:hAnsi="Arial" w:cs="Arial"/>
-          <w:lang w:val="es-ES"/>
-        </w:rPr>
-        <w:t xml:space="preserve"> con formato </w:t>
+        <w:t xml:space="preserve">Si tenemos la lista, comprobamos que cada nodo es un string con formato </w:t>
       </w:r>
       <w:hyperlink r:id="rId6" w:history="1">
         <w:r>
           <w:rPr>
-            <w:rStyle w:val="Hyperlink"/>
+            <w:rStyle w:val="Hipervnculo"/>
             <w:rFonts w:ascii="Arial" w:hAnsi="Arial" w:cs="Arial"/>
             <w:lang w:val="es-ES"/>
           </w:rPr>
@@ -3281,16 +3884,16 @@
     </w:p>
     <w:p>
       <w:pPr>
-        <w:pStyle w:val="ListParagraph"/>
-        <w:rPr>
-          <w:rFonts w:ascii="Arial" w:hAnsi="Arial" w:cs="Arial"/>
-          <w:lang w:val="es-ES"/>
-        </w:rPr>
-      </w:pPr>
-    </w:p>
-    <w:p>
-      <w:pPr>
-        <w:pStyle w:val="ListParagraph"/>
+        <w:pStyle w:val="Prrafodelista"/>
+        <w:rPr>
+          <w:rFonts w:ascii="Arial" w:hAnsi="Arial" w:cs="Arial"/>
+          <w:lang w:val="es-ES"/>
+        </w:rPr>
+      </w:pPr>
+    </w:p>
+    <w:p>
+      <w:pPr>
+        <w:pStyle w:val="Prrafodelista"/>
         <w:numPr>
           <w:ilvl w:val="1"/>
           <w:numId w:val="3"/>
@@ -3332,16 +3935,16 @@
     </w:p>
     <w:p>
       <w:pPr>
-        <w:pStyle w:val="ListParagraph"/>
-        <w:rPr>
-          <w:rFonts w:ascii="Arial" w:hAnsi="Arial" w:cs="Arial"/>
-          <w:lang w:val="es-ES"/>
-        </w:rPr>
-      </w:pPr>
-    </w:p>
-    <w:p>
-      <w:pPr>
-        <w:pStyle w:val="ListParagraph"/>
+        <w:pStyle w:val="Prrafodelista"/>
+        <w:rPr>
+          <w:rFonts w:ascii="Arial" w:hAnsi="Arial" w:cs="Arial"/>
+          <w:lang w:val="es-ES"/>
+        </w:rPr>
+      </w:pPr>
+    </w:p>
+    <w:p>
+      <w:pPr>
+        <w:pStyle w:val="Prrafodelista"/>
         <w:numPr>
           <w:ilvl w:val="1"/>
           <w:numId w:val="3"/>
@@ -3362,16 +3965,16 @@
     </w:p>
     <w:p>
       <w:pPr>
-        <w:pStyle w:val="ListParagraph"/>
-        <w:rPr>
-          <w:rFonts w:ascii="Arial" w:hAnsi="Arial" w:cs="Arial"/>
-          <w:lang w:val="es-ES"/>
-        </w:rPr>
-      </w:pPr>
-    </w:p>
-    <w:p>
-      <w:pPr>
-        <w:pStyle w:val="ListParagraph"/>
+        <w:pStyle w:val="Prrafodelista"/>
+        <w:rPr>
+          <w:rFonts w:ascii="Arial" w:hAnsi="Arial" w:cs="Arial"/>
+          <w:lang w:val="es-ES"/>
+        </w:rPr>
+      </w:pPr>
+    </w:p>
+    <w:p>
+      <w:pPr>
+        <w:pStyle w:val="Prrafodelista"/>
         <w:numPr>
           <w:ilvl w:val="1"/>
           <w:numId w:val="3"/>
@@ -3413,16 +4016,16 @@
     </w:p>
     <w:p>
       <w:pPr>
-        <w:pStyle w:val="ListParagraph"/>
-        <w:rPr>
-          <w:rFonts w:ascii="Arial" w:hAnsi="Arial" w:cs="Arial"/>
-          <w:lang w:val="es-ES"/>
-        </w:rPr>
-      </w:pPr>
-    </w:p>
-    <w:p>
-      <w:pPr>
-        <w:pStyle w:val="ListParagraph"/>
+        <w:pStyle w:val="Prrafodelista"/>
+        <w:rPr>
+          <w:rFonts w:ascii="Arial" w:hAnsi="Arial" w:cs="Arial"/>
+          <w:lang w:val="es-ES"/>
+        </w:rPr>
+      </w:pPr>
+    </w:p>
+    <w:p>
+      <w:pPr>
+        <w:pStyle w:val="Prrafodelista"/>
         <w:numPr>
           <w:ilvl w:val="1"/>
           <w:numId w:val="3"/>
@@ -3452,23 +4055,7 @@
           <w:rFonts w:ascii="Arial" w:hAnsi="Arial" w:cs="Arial"/>
           <w:lang w:val="es-ES"/>
         </w:rPr>
-        <w:t xml:space="preserve"> un mensaje indicando que nodos han dado </w:t>
-      </w:r>
-      <w:proofErr w:type="spellStart"/>
-      <w:r>
-        <w:rPr>
-          <w:rFonts w:ascii="Arial" w:hAnsi="Arial" w:cs="Arial"/>
-          <w:lang w:val="es-ES"/>
-        </w:rPr>
-        <w:t>que</w:t>
-      </w:r>
-      <w:proofErr w:type="spellEnd"/>
-      <w:r>
-        <w:rPr>
-          <w:rFonts w:ascii="Arial" w:hAnsi="Arial" w:cs="Arial"/>
-          <w:lang w:val="es-ES"/>
-        </w:rPr>
-        <w:t xml:space="preserve"> tipo de fallo, y el código </w:t>
+        <w:t xml:space="preserve"> un mensaje indicando que nodos han dado que tipo de fallo, y el código </w:t>
       </w:r>
       <w:r>
         <w:rPr>
@@ -3480,16 +4067,16 @@
     </w:p>
     <w:p>
       <w:pPr>
-        <w:pStyle w:val="ListParagraph"/>
-        <w:rPr>
-          <w:rFonts w:ascii="Arial" w:hAnsi="Arial" w:cs="Arial"/>
-          <w:lang w:val="es-ES"/>
-        </w:rPr>
-      </w:pPr>
-    </w:p>
-    <w:p>
-      <w:pPr>
-        <w:pStyle w:val="ListParagraph"/>
+        <w:pStyle w:val="Prrafodelista"/>
+        <w:rPr>
+          <w:rFonts w:ascii="Arial" w:hAnsi="Arial" w:cs="Arial"/>
+          <w:lang w:val="es-ES"/>
+        </w:rPr>
+      </w:pPr>
+    </w:p>
+    <w:p>
+      <w:pPr>
+        <w:pStyle w:val="Prrafodelista"/>
         <w:numPr>
           <w:ilvl w:val="0"/>
           <w:numId w:val="3"/>
@@ -3512,7 +4099,7 @@
     </w:p>
     <w:p>
       <w:pPr>
-        <w:pStyle w:val="ListParagraph"/>
+        <w:pStyle w:val="Prrafodelista"/>
         <w:spacing w:after="240"/>
         <w:ind w:left="360"/>
         <w:rPr>
@@ -3523,7 +4110,7 @@
     </w:p>
     <w:p>
       <w:pPr>
-        <w:pStyle w:val="ListParagraph"/>
+        <w:pStyle w:val="Prrafodelista"/>
         <w:numPr>
           <w:ilvl w:val="1"/>
           <w:numId w:val="3"/>
@@ -3539,6 +4126,7 @@
           <w:rFonts w:ascii="Arial" w:hAnsi="Arial" w:cs="Arial"/>
           <w:lang w:val="es-ES"/>
         </w:rPr>
+        <w:lastRenderedPageBreak/>
         <w:t>Asociamos la ruta “</w:t>
       </w:r>
       <w:r>
@@ -3546,30 +4134,14 @@
           <w:rFonts w:ascii="Arial" w:hAnsi="Arial" w:cs="Arial"/>
           <w:lang w:val="es-ES"/>
         </w:rPr>
-        <w:t>/nodos/</w:t>
-      </w:r>
-      <w:proofErr w:type="spellStart"/>
-      <w:r>
-        <w:rPr>
-          <w:rFonts w:ascii="Arial" w:hAnsi="Arial" w:cs="Arial"/>
-          <w:lang w:val="es-ES"/>
-        </w:rPr>
-        <w:t>registro_simple</w:t>
-      </w:r>
-      <w:r>
-        <w:rPr>
-          <w:rFonts w:ascii="Arial" w:hAnsi="Arial" w:cs="Arial"/>
-          <w:lang w:val="es-ES"/>
-        </w:rPr>
-        <w:t>”y</w:t>
-      </w:r>
-      <w:proofErr w:type="spellEnd"/>
-      <w:r>
-        <w:rPr>
-          <w:rFonts w:ascii="Arial" w:hAnsi="Arial" w:cs="Arial"/>
-          <w:lang w:val="es-ES"/>
-        </w:rPr>
-        <w:t xml:space="preserve"> el método </w:t>
+        <w:t>/nodos/registro_simple</w:t>
+      </w:r>
+      <w:r>
+        <w:rPr>
+          <w:rFonts w:ascii="Arial" w:hAnsi="Arial" w:cs="Arial"/>
+          <w:lang w:val="es-ES"/>
+        </w:rPr>
+        <w:t xml:space="preserve">”y el método </w:t>
       </w:r>
       <w:r>
         <w:rPr>
@@ -3585,26 +4157,17 @@
         </w:rPr>
         <w:t xml:space="preserve"> a la función </w:t>
       </w:r>
-      <w:proofErr w:type="spellStart"/>
-      <w:r>
-        <w:rPr>
-          <w:rFonts w:ascii="Arial" w:hAnsi="Arial" w:cs="Arial"/>
-          <w:lang w:val="es-ES"/>
-        </w:rPr>
-        <w:t>registrar_nodo_actualiza_blockchain</w:t>
-      </w:r>
-      <w:proofErr w:type="spellEnd"/>
-      <w:r>
-        <w:rPr>
-          <w:rFonts w:ascii="Arial" w:hAnsi="Arial" w:cs="Arial"/>
-          <w:lang w:val="es-ES"/>
-        </w:rPr>
-        <w:t>()</w:t>
-      </w:r>
-    </w:p>
-    <w:p>
-      <w:pPr>
-        <w:pStyle w:val="ListParagraph"/>
+      <w:r>
+        <w:rPr>
+          <w:rFonts w:ascii="Arial" w:hAnsi="Arial" w:cs="Arial"/>
+          <w:lang w:val="es-ES"/>
+        </w:rPr>
+        <w:t>registrar_nodo_actualiza_blockchain()</w:t>
+      </w:r>
+    </w:p>
+    <w:p>
+      <w:pPr>
+        <w:pStyle w:val="Prrafodelista"/>
         <w:spacing w:after="240"/>
         <w:ind w:left="1080"/>
         <w:rPr>
@@ -3615,7 +4178,7 @@
     </w:p>
     <w:p>
       <w:pPr>
-        <w:pStyle w:val="ListParagraph"/>
+        <w:pStyle w:val="Prrafodelista"/>
         <w:numPr>
           <w:ilvl w:val="1"/>
           <w:numId w:val="3"/>
@@ -3631,39 +4194,7 @@
           <w:rFonts w:ascii="Arial" w:hAnsi="Arial" w:cs="Arial"/>
           <w:lang w:val="es-ES"/>
         </w:rPr>
-        <w:t xml:space="preserve">Esta </w:t>
-      </w:r>
-      <w:proofErr w:type="spellStart"/>
-      <w:r>
-        <w:rPr>
-          <w:rFonts w:ascii="Arial" w:hAnsi="Arial" w:cs="Arial"/>
-          <w:lang w:val="es-ES"/>
-        </w:rPr>
-        <w:t>funcion</w:t>
-      </w:r>
-      <w:proofErr w:type="spellEnd"/>
-      <w:r>
-        <w:rPr>
-          <w:rFonts w:ascii="Arial" w:hAnsi="Arial" w:cs="Arial"/>
-          <w:lang w:val="es-ES"/>
-        </w:rPr>
-        <w:t xml:space="preserve"> sirve para registrar a cada nodo desde la </w:t>
-      </w:r>
-      <w:proofErr w:type="spellStart"/>
-      <w:r>
-        <w:rPr>
-          <w:rFonts w:ascii="Arial" w:hAnsi="Arial" w:cs="Arial"/>
-          <w:lang w:val="es-ES"/>
-        </w:rPr>
-        <w:t>funcion</w:t>
-      </w:r>
-      <w:proofErr w:type="spellEnd"/>
-      <w:r>
-        <w:rPr>
-          <w:rFonts w:ascii="Arial" w:hAnsi="Arial" w:cs="Arial"/>
-          <w:lang w:val="es-ES"/>
-        </w:rPr>
-        <w:t xml:space="preserve"> mencionada anteriormente. Recibe </w:t>
+        <w:t xml:space="preserve">Esta funcion sirve para registrar a cada nodo desde la funcion mencionada anteriormente. Recibe </w:t>
       </w:r>
       <w:r>
         <w:rPr>
@@ -3682,16 +4213,16 @@
     </w:p>
     <w:p>
       <w:pPr>
-        <w:pStyle w:val="ListParagraph"/>
-        <w:rPr>
-          <w:rFonts w:ascii="Arial" w:hAnsi="Arial" w:cs="Arial"/>
-          <w:lang w:val="es-ES"/>
-        </w:rPr>
-      </w:pPr>
-    </w:p>
-    <w:p>
-      <w:pPr>
-        <w:pStyle w:val="ListParagraph"/>
+        <w:pStyle w:val="Prrafodelista"/>
+        <w:rPr>
+          <w:rFonts w:ascii="Arial" w:hAnsi="Arial" w:cs="Arial"/>
+          <w:lang w:val="es-ES"/>
+        </w:rPr>
+      </w:pPr>
+    </w:p>
+    <w:p>
+      <w:pPr>
+        <w:pStyle w:val="Prrafodelista"/>
         <w:numPr>
           <w:ilvl w:val="1"/>
           <w:numId w:val="3"/>
@@ -3712,16 +4243,16 @@
     </w:p>
     <w:p>
       <w:pPr>
-        <w:pStyle w:val="ListParagraph"/>
-        <w:rPr>
-          <w:rFonts w:ascii="Arial" w:hAnsi="Arial" w:cs="Arial"/>
-          <w:lang w:val="es-ES"/>
-        </w:rPr>
-      </w:pPr>
-    </w:p>
-    <w:p>
-      <w:pPr>
-        <w:pStyle w:val="ListParagraph"/>
+        <w:pStyle w:val="Prrafodelista"/>
+        <w:rPr>
+          <w:rFonts w:ascii="Arial" w:hAnsi="Arial" w:cs="Arial"/>
+          <w:lang w:val="es-ES"/>
+        </w:rPr>
+      </w:pPr>
+    </w:p>
+    <w:p>
+      <w:pPr>
+        <w:pStyle w:val="Prrafodelista"/>
         <w:numPr>
           <w:ilvl w:val="1"/>
           <w:numId w:val="3"/>
@@ -3749,16 +4280,16 @@
     </w:p>
     <w:p>
       <w:pPr>
-        <w:pStyle w:val="ListParagraph"/>
-        <w:rPr>
-          <w:rFonts w:ascii="Arial" w:hAnsi="Arial" w:cs="Arial"/>
-          <w:lang w:val="es-ES"/>
-        </w:rPr>
-      </w:pPr>
-    </w:p>
-    <w:p>
-      <w:pPr>
-        <w:pStyle w:val="ListParagraph"/>
+        <w:pStyle w:val="Prrafodelista"/>
+        <w:rPr>
+          <w:rFonts w:ascii="Arial" w:hAnsi="Arial" w:cs="Arial"/>
+          <w:lang w:val="es-ES"/>
+        </w:rPr>
+      </w:pPr>
+    </w:p>
+    <w:p>
+      <w:pPr>
+        <w:pStyle w:val="Prrafodelista"/>
         <w:numPr>
           <w:ilvl w:val="0"/>
           <w:numId w:val="3"/>
@@ -3781,7 +4312,7 @@
     </w:p>
     <w:p>
       <w:pPr>
-        <w:pStyle w:val="ListParagraph"/>
+        <w:pStyle w:val="Prrafodelista"/>
         <w:spacing w:after="240"/>
         <w:ind w:left="360"/>
         <w:rPr>
@@ -3792,7 +4323,7 @@
     </w:p>
     <w:p>
       <w:pPr>
-        <w:pStyle w:val="ListParagraph"/>
+        <w:pStyle w:val="Prrafodelista"/>
         <w:numPr>
           <w:ilvl w:val="1"/>
           <w:numId w:val="3"/>
@@ -3827,7 +4358,7 @@
     </w:p>
     <w:p>
       <w:pPr>
-        <w:pStyle w:val="ListParagraph"/>
+        <w:pStyle w:val="Prrafodelista"/>
         <w:spacing w:after="240"/>
         <w:ind w:left="1080"/>
         <w:rPr>
@@ -3838,7 +4369,7 @@
     </w:p>
     <w:p>
       <w:pPr>
-        <w:pStyle w:val="ListParagraph"/>
+        <w:pStyle w:val="Prrafodelista"/>
         <w:numPr>
           <w:ilvl w:val="1"/>
           <w:numId w:val="3"/>
@@ -3854,23 +4385,7 @@
           <w:rFonts w:ascii="Arial" w:hAnsi="Arial" w:cs="Arial"/>
           <w:lang w:val="es-ES"/>
         </w:rPr>
-        <w:t xml:space="preserve">Simplemente se usa al minar para comprobar nodo por nodo si hay una cadena </w:t>
-      </w:r>
-      <w:proofErr w:type="spellStart"/>
-      <w:r>
-        <w:rPr>
-          <w:rFonts w:ascii="Arial" w:hAnsi="Arial" w:cs="Arial"/>
-          <w:lang w:val="es-ES"/>
-        </w:rPr>
-        <w:t>mas</w:t>
-      </w:r>
-      <w:proofErr w:type="spellEnd"/>
-      <w:r>
-        <w:rPr>
-          <w:rFonts w:ascii="Arial" w:hAnsi="Arial" w:cs="Arial"/>
-          <w:lang w:val="es-ES"/>
-        </w:rPr>
-        <w:t xml:space="preserve"> larga antes de incluir nuestro bloque recién minado</w:t>
+        <w:t>Simplemente se usa al minar para comprobar nodo por nodo si hay una cadena mas larga antes de incluir nuestro bloque recién minado</w:t>
       </w:r>
       <w:r>
         <w:rPr>
@@ -3882,7 +4397,7 @@
     </w:p>
     <w:p>
       <w:pPr>
-        <w:pStyle w:val="ListParagraph"/>
+        <w:pStyle w:val="Prrafodelista"/>
         <w:spacing w:after="240"/>
         <w:ind w:left="1080"/>
         <w:rPr>
@@ -3893,7 +4408,7 @@
     </w:p>
     <w:p>
       <w:pPr>
-        <w:pStyle w:val="ListParagraph"/>
+        <w:pStyle w:val="Prrafodelista"/>
         <w:numPr>
           <w:ilvl w:val="1"/>
           <w:numId w:val="3"/>
@@ -3909,28 +4424,12 @@
           <w:rFonts w:ascii="Arial" w:hAnsi="Arial" w:cs="Arial"/>
           <w:lang w:val="es-ES"/>
         </w:rPr>
-        <w:t xml:space="preserve">Si no se encuentra ninguna cadena </w:t>
-      </w:r>
-      <w:proofErr w:type="spellStart"/>
-      <w:r>
-        <w:rPr>
-          <w:rFonts w:ascii="Arial" w:hAnsi="Arial" w:cs="Arial"/>
-          <w:lang w:val="es-ES"/>
-        </w:rPr>
-        <w:t>mas</w:t>
-      </w:r>
-      <w:proofErr w:type="spellEnd"/>
-      <w:r>
-        <w:rPr>
-          <w:rFonts w:ascii="Arial" w:hAnsi="Arial" w:cs="Arial"/>
-          <w:lang w:val="es-ES"/>
-        </w:rPr>
-        <w:t xml:space="preserve"> larga, devolvemos False, diciendo que no hay ningún conflicto.</w:t>
-      </w:r>
-    </w:p>
-    <w:p>
-      <w:pPr>
-        <w:pStyle w:val="ListParagraph"/>
+        <w:t>Si no se encuentra ninguna cadena mas larga, devolvemos False, diciendo que no hay ningún conflicto.</w:t>
+      </w:r>
+    </w:p>
+    <w:p>
+      <w:pPr>
+        <w:pStyle w:val="Prrafodelista"/>
         <w:spacing w:after="240"/>
         <w:ind w:left="1080"/>
         <w:rPr>
@@ -3941,7 +4440,7 @@
     </w:p>
     <w:p>
       <w:pPr>
-        <w:pStyle w:val="ListParagraph"/>
+        <w:pStyle w:val="Prrafodelista"/>
         <w:numPr>
           <w:ilvl w:val="1"/>
           <w:numId w:val="3"/>
@@ -3978,23 +4477,7 @@
           <w:rFonts w:ascii="Arial" w:hAnsi="Arial" w:cs="Arial"/>
           <w:lang w:val="es-ES"/>
         </w:rPr>
-        <w:t xml:space="preserve">conflicto, y existe una cadena valida </w:t>
-      </w:r>
-      <w:proofErr w:type="spellStart"/>
-      <w:r>
-        <w:rPr>
-          <w:rFonts w:ascii="Arial" w:hAnsi="Arial" w:cs="Arial"/>
-          <w:lang w:val="es-ES"/>
-        </w:rPr>
-        <w:t>mas</w:t>
-      </w:r>
-      <w:proofErr w:type="spellEnd"/>
-      <w:r>
-        <w:rPr>
-          <w:rFonts w:ascii="Arial" w:hAnsi="Arial" w:cs="Arial"/>
-          <w:lang w:val="es-ES"/>
-        </w:rPr>
-        <w:t xml:space="preserve"> larga, procedemos a reemplazar nuestra cadena con dicha cadena, y a </w:t>
+        <w:t xml:space="preserve">conflicto, y existe una cadena valida mas larga, procedemos a reemplazar nuestra cadena con dicha cadena, y a </w:t>
       </w:r>
       <w:r>
         <w:rPr>
@@ -4043,17 +4526,8 @@
           <w:rFonts w:ascii="Arial" w:hAnsi="Arial" w:cs="Arial"/>
           <w:lang w:val="es-ES"/>
         </w:rPr>
-        <w:t xml:space="preserve"> En este caso se devuelve True, indicando que </w:t>
-      </w:r>
-      <w:proofErr w:type="spellStart"/>
-      <w:r>
-        <w:rPr>
-          <w:rFonts w:ascii="Arial" w:hAnsi="Arial" w:cs="Arial"/>
-          <w:lang w:val="es-ES"/>
-        </w:rPr>
-        <w:t>si</w:t>
-      </w:r>
-      <w:proofErr w:type="spellEnd"/>
+        <w:t xml:space="preserve"> En este caso se devuelve True, indicando que si que ha habido un conflicto, y así desechar el bloque en la función de minar.</w:t>
+      </w:r>
       <w:r>
         <w:rPr>
           <w:rFonts w:ascii="Arial" w:hAnsi="Arial" w:cs="Arial"/>
@@ -4061,34 +4535,19 @@
         </w:rPr>
         <w:t xml:space="preserve"> </w:t>
       </w:r>
-      <w:r>
-        <w:rPr>
-          <w:rFonts w:ascii="Arial" w:hAnsi="Arial" w:cs="Arial"/>
-          <w:lang w:val="es-ES"/>
-        </w:rPr>
-        <w:lastRenderedPageBreak/>
-        <w:t>que ha habido un conflicto, y así desechar el bloque en la función de minar.</w:t>
-      </w:r>
-      <w:r>
-        <w:rPr>
-          <w:rFonts w:ascii="Arial" w:hAnsi="Arial" w:cs="Arial"/>
-          <w:lang w:val="es-ES"/>
-        </w:rPr>
-        <w:t xml:space="preserve"> </w:t>
-      </w:r>
-    </w:p>
-    <w:p>
-      <w:pPr>
-        <w:pStyle w:val="ListParagraph"/>
-        <w:rPr>
-          <w:rFonts w:ascii="Arial" w:hAnsi="Arial" w:cs="Arial"/>
-          <w:lang w:val="es-ES"/>
-        </w:rPr>
-      </w:pPr>
-    </w:p>
-    <w:p>
-      <w:pPr>
-        <w:pStyle w:val="ListParagraph"/>
+    </w:p>
+    <w:p>
+      <w:pPr>
+        <w:pStyle w:val="Prrafodelista"/>
+        <w:rPr>
+          <w:rFonts w:ascii="Arial" w:hAnsi="Arial" w:cs="Arial"/>
+          <w:lang w:val="es-ES"/>
+        </w:rPr>
+      </w:pPr>
+    </w:p>
+    <w:p>
+      <w:pPr>
+        <w:pStyle w:val="Prrafodelista"/>
         <w:numPr>
           <w:ilvl w:val="0"/>
           <w:numId w:val="3"/>
@@ -4111,7 +4570,7 @@
     </w:p>
     <w:p>
       <w:pPr>
-        <w:pStyle w:val="ListParagraph"/>
+        <w:pStyle w:val="Prrafodelista"/>
         <w:spacing w:after="240"/>
         <w:ind w:left="360"/>
         <w:rPr>
@@ -4122,7 +4581,7 @@
     </w:p>
     <w:p>
       <w:pPr>
-        <w:pStyle w:val="ListParagraph"/>
+        <w:pStyle w:val="Prrafodelista"/>
         <w:numPr>
           <w:ilvl w:val="1"/>
           <w:numId w:val="3"/>
@@ -4180,33 +4639,8 @@
           <w:rFonts w:ascii="Arial" w:hAnsi="Arial" w:cs="Arial"/>
           <w:lang w:val="es-ES"/>
         </w:rPr>
-        <w:t xml:space="preserve">En primer lugar, usamos un semáforo para proteger la escritura en archivos. En segundo lugar, dividimos el </w:t>
-      </w:r>
-      <w:proofErr w:type="spellStart"/>
-      <w:r>
-        <w:rPr>
-          <w:rFonts w:ascii="Arial" w:hAnsi="Arial" w:cs="Arial"/>
-          <w:lang w:val="es-ES"/>
-        </w:rPr>
-        <w:t>time.sleep</w:t>
-      </w:r>
-      <w:proofErr w:type="spellEnd"/>
-      <w:r>
-        <w:rPr>
-          <w:rFonts w:ascii="Arial" w:hAnsi="Arial" w:cs="Arial"/>
-          <w:lang w:val="es-ES"/>
-        </w:rPr>
-        <w:t xml:space="preserve">() en muchos intervalos pequeños, para que así podamos controlar la salida del programa con CTRL+C, ya que de no hacerlo se queda pillado en el </w:t>
-      </w:r>
-      <w:proofErr w:type="spellStart"/>
-      <w:r>
-        <w:rPr>
-          <w:rFonts w:ascii="Arial" w:hAnsi="Arial" w:cs="Arial"/>
-          <w:lang w:val="es-ES"/>
-        </w:rPr>
-        <w:t>sleep</w:t>
-      </w:r>
-      <w:proofErr w:type="spellEnd"/>
+        <w:t>En primer lugar, usamos un semáforo para proteger la escritura en archivos. En segundo lugar, dividimos el time.sleep() en muchos intervalos pequeños, para que así podamos controlar la salida del programa con CTRL+C, ya que de no hacerlo se queda pillado en el sleep</w:t>
+      </w:r>
       <w:r>
         <w:rPr>
           <w:rFonts w:ascii="Arial" w:hAnsi="Arial" w:cs="Arial"/>
@@ -4250,7 +4684,7 @@
     </w:p>
     <w:p>
       <w:pPr>
-        <w:pStyle w:val="ListParagraph"/>
+        <w:pStyle w:val="Prrafodelista"/>
         <w:numPr>
           <w:ilvl w:val="0"/>
           <w:numId w:val="3"/>
@@ -4271,7 +4705,7 @@
     </w:p>
     <w:p>
       <w:pPr>
-        <w:pStyle w:val="ListParagraph"/>
+        <w:pStyle w:val="Prrafodelista"/>
         <w:spacing w:after="240"/>
         <w:ind w:left="360"/>
         <w:rPr>
@@ -4282,7 +4716,7 @@
     </w:p>
     <w:p>
       <w:pPr>
-        <w:pStyle w:val="ListParagraph"/>
+        <w:pStyle w:val="Prrafodelista"/>
         <w:numPr>
           <w:ilvl w:val="1"/>
           <w:numId w:val="3"/>
@@ -4310,7 +4744,7 @@
     </w:p>
     <w:p>
       <w:pPr>
-        <w:pStyle w:val="ListParagraph"/>
+        <w:pStyle w:val="Prrafodelista"/>
         <w:spacing w:after="240"/>
         <w:ind w:left="1080"/>
         <w:rPr>
@@ -4321,7 +4755,7 @@
     </w:p>
     <w:p>
       <w:pPr>
-        <w:pStyle w:val="ListParagraph"/>
+        <w:pStyle w:val="Prrafodelista"/>
         <w:numPr>
           <w:ilvl w:val="0"/>
           <w:numId w:val="3"/>
@@ -4342,7 +4776,7 @@
     </w:p>
     <w:p>
       <w:pPr>
-        <w:pStyle w:val="ListParagraph"/>
+        <w:pStyle w:val="Prrafodelista"/>
         <w:spacing w:after="240"/>
         <w:ind w:left="360"/>
         <w:rPr>
@@ -4353,7 +4787,7 @@
     </w:p>
     <w:p>
       <w:pPr>
-        <w:pStyle w:val="ListParagraph"/>
+        <w:pStyle w:val="Prrafodelista"/>
         <w:numPr>
           <w:ilvl w:val="1"/>
           <w:numId w:val="3"/>
@@ -4369,28 +4803,12 @@
           <w:rFonts w:ascii="Arial" w:hAnsi="Arial" w:cs="Arial"/>
           <w:lang w:val="es-ES"/>
         </w:rPr>
-        <w:t xml:space="preserve">Esta parte es mas complicada ya que </w:t>
-      </w:r>
-      <w:proofErr w:type="spellStart"/>
-      <w:r>
-        <w:rPr>
-          <w:rFonts w:ascii="Arial" w:hAnsi="Arial" w:cs="Arial"/>
-          <w:lang w:val="es-ES"/>
-        </w:rPr>
-        <w:t>debuguear</w:t>
-      </w:r>
-      <w:proofErr w:type="spellEnd"/>
-      <w:r>
-        <w:rPr>
-          <w:rFonts w:ascii="Arial" w:hAnsi="Arial" w:cs="Arial"/>
-          <w:lang w:val="es-ES"/>
-        </w:rPr>
-        <w:t xml:space="preserve"> una aplicación compleja requiere bastante esfuerzo. </w:t>
-      </w:r>
-    </w:p>
-    <w:p>
-      <w:pPr>
-        <w:pStyle w:val="ListParagraph"/>
+        <w:t xml:space="preserve">Esta parte es mas complicada ya que debuguear una aplicación compleja requiere bastante esfuerzo. </w:t>
+      </w:r>
+    </w:p>
+    <w:p>
+      <w:pPr>
+        <w:pStyle w:val="Prrafodelista"/>
         <w:spacing w:after="240"/>
         <w:ind w:left="1080"/>
         <w:rPr>
@@ -4401,7 +4819,7 @@
     </w:p>
     <w:p>
       <w:pPr>
-        <w:pStyle w:val="ListParagraph"/>
+        <w:pStyle w:val="Prrafodelista"/>
         <w:numPr>
           <w:ilvl w:val="1"/>
           <w:numId w:val="3"/>
@@ -4443,7 +4861,7 @@
     </w:p>
     <w:p>
       <w:pPr>
-        <w:pStyle w:val="ListParagraph"/>
+        <w:pStyle w:val="Prrafodelista"/>
         <w:spacing w:after="240"/>
         <w:ind w:left="1080"/>
         <w:rPr>
@@ -4454,7 +4872,7 @@
     </w:p>
     <w:p>
       <w:pPr>
-        <w:pStyle w:val="ListParagraph"/>
+        <w:pStyle w:val="Prrafodelista"/>
         <w:numPr>
           <w:ilvl w:val="0"/>
           <w:numId w:val="3"/>
@@ -4475,7 +4893,7 @@
     </w:p>
     <w:p>
       <w:pPr>
-        <w:pStyle w:val="ListParagraph"/>
+        <w:pStyle w:val="Prrafodelista"/>
         <w:spacing w:after="240"/>
         <w:ind w:left="360"/>
         <w:rPr>
@@ -4486,7 +4904,7 @@
     </w:p>
     <w:p>
       <w:pPr>
-        <w:pStyle w:val="ListParagraph"/>
+        <w:pStyle w:val="Prrafodelista"/>
         <w:numPr>
           <w:ilvl w:val="1"/>
           <w:numId w:val="3"/>
@@ -4511,7 +4929,6 @@
         </w:rPr>
         <w:t xml:space="preserve">s nuevas funcionalidades. Esto nos permitía hacer más rápido la corrección de errores, ya que ejecutar todas las peticiones se hace de golpe, y no hay que ir una por una en </w:t>
       </w:r>
-      <w:proofErr w:type="spellStart"/>
       <w:r>
         <w:rPr>
           <w:rFonts w:ascii="Arial" w:hAnsi="Arial" w:cs="Arial"/>
@@ -4524,20 +4941,12 @@
           <w:rFonts w:ascii="Arial" w:hAnsi="Arial" w:cs="Arial"/>
           <w:lang w:val="es-ES"/>
         </w:rPr>
-        <w:t>ostman</w:t>
-      </w:r>
-      <w:proofErr w:type="spellEnd"/>
-      <w:r>
-        <w:rPr>
-          <w:rFonts w:ascii="Arial" w:hAnsi="Arial" w:cs="Arial"/>
-          <w:lang w:val="es-ES"/>
-        </w:rPr>
-        <w:t>.</w:t>
-      </w:r>
-    </w:p>
-    <w:p>
-      <w:pPr>
-        <w:pStyle w:val="ListParagraph"/>
+        <w:t>ostman.</w:t>
+      </w:r>
+    </w:p>
+    <w:p>
+      <w:pPr>
+        <w:pStyle w:val="Prrafodelista"/>
         <w:spacing w:after="240"/>
         <w:ind w:left="1080"/>
         <w:rPr>
@@ -4548,7 +4957,7 @@
     </w:p>
     <w:p>
       <w:pPr>
-        <w:pStyle w:val="ListParagraph"/>
+        <w:pStyle w:val="Prrafodelista"/>
         <w:numPr>
           <w:ilvl w:val="1"/>
           <w:numId w:val="3"/>
@@ -4569,7 +4978,7 @@
     </w:p>
     <w:p>
       <w:pPr>
-        <w:pStyle w:val="ListParagraph"/>
+        <w:pStyle w:val="Prrafodelista"/>
         <w:spacing w:after="240"/>
         <w:ind w:left="1080"/>
         <w:rPr>
@@ -4689,7 +5098,7 @@
     </w:p>
     <w:p>
       <w:pPr>
-        <w:pStyle w:val="ListParagraph"/>
+        <w:pStyle w:val="Prrafodelista"/>
         <w:numPr>
           <w:ilvl w:val="1"/>
           <w:numId w:val="3"/>
@@ -4768,7 +5177,7 @@
     </w:p>
     <w:p>
       <w:pPr>
-        <w:pStyle w:val="ListParagraph"/>
+        <w:pStyle w:val="Prrafodelista"/>
         <w:numPr>
           <w:ilvl w:val="1"/>
           <w:numId w:val="3"/>
@@ -4848,7 +5257,7 @@
     </w:p>
     <w:p>
       <w:pPr>
-        <w:pStyle w:val="ListParagraph"/>
+        <w:pStyle w:val="Prrafodelista"/>
         <w:numPr>
           <w:ilvl w:val="1"/>
           <w:numId w:val="3"/>
@@ -4948,7 +5357,7 @@
     </w:p>
     <w:p>
       <w:pPr>
-        <w:pStyle w:val="ListParagraph"/>
+        <w:pStyle w:val="Prrafodelista"/>
         <w:numPr>
           <w:ilvl w:val="0"/>
           <w:numId w:val="3"/>
@@ -4969,7 +5378,7 @@
     </w:p>
     <w:p>
       <w:pPr>
-        <w:pStyle w:val="ListParagraph"/>
+        <w:pStyle w:val="Prrafodelista"/>
         <w:numPr>
           <w:ilvl w:val="1"/>
           <w:numId w:val="3"/>
@@ -4992,23 +5401,7 @@
           <w:rFonts w:ascii="Arial" w:hAnsi="Arial" w:cs="Arial"/>
           <w:lang w:val="es-ES"/>
         </w:rPr>
-        <w:t xml:space="preserve">dicha maquina virtual con la red de </w:t>
-      </w:r>
-      <w:proofErr w:type="spellStart"/>
-      <w:r>
-        <w:rPr>
-          <w:rFonts w:ascii="Arial" w:hAnsi="Arial" w:cs="Arial"/>
-          <w:lang w:val="es-ES"/>
-        </w:rPr>
-        <w:t>only</w:t>
-      </w:r>
-      <w:proofErr w:type="spellEnd"/>
-      <w:r>
-        <w:rPr>
-          <w:rFonts w:ascii="Arial" w:hAnsi="Arial" w:cs="Arial"/>
-          <w:lang w:val="es-ES"/>
-        </w:rPr>
-        <w:t xml:space="preserve">-host, y de esta forma, podremos comunicarnos con ella </w:t>
+        <w:t xml:space="preserve">dicha maquina virtual con la red de only-host, y de esta forma, podremos comunicarnos con ella </w:t>
       </w:r>
       <w:r>
         <w:rPr>
@@ -5022,23 +5415,7 @@
           <w:rFonts w:ascii="Arial" w:hAnsi="Arial" w:cs="Arial"/>
           <w:lang w:val="es-ES"/>
         </w:rPr>
-        <w:t xml:space="preserve">. En mi caso, la </w:t>
-      </w:r>
-      <w:proofErr w:type="spellStart"/>
-      <w:r>
-        <w:rPr>
-          <w:rFonts w:ascii="Arial" w:hAnsi="Arial" w:cs="Arial"/>
-          <w:lang w:val="es-ES"/>
-        </w:rPr>
-        <w:t>ip</w:t>
-      </w:r>
-      <w:proofErr w:type="spellEnd"/>
-      <w:r>
-        <w:rPr>
-          <w:rFonts w:ascii="Arial" w:hAnsi="Arial" w:cs="Arial"/>
-          <w:lang w:val="es-ES"/>
-        </w:rPr>
-        <w:t xml:space="preserve"> del host es </w:t>
+        <w:t xml:space="preserve">. En mi caso, la ip del host es </w:t>
       </w:r>
       <w:r>
         <w:rPr>
@@ -5113,7 +5490,7 @@
     </w:p>
     <w:p>
       <w:pPr>
-        <w:pStyle w:val="ListParagraph"/>
+        <w:pStyle w:val="Prrafodelista"/>
         <w:spacing w:after="240"/>
         <w:ind w:left="1080"/>
         <w:rPr>
@@ -5124,7 +5501,7 @@
     </w:p>
     <w:p>
       <w:pPr>
-        <w:pStyle w:val="ListParagraph"/>
+        <w:pStyle w:val="Prrafodelista"/>
         <w:numPr>
           <w:ilvl w:val="1"/>
           <w:numId w:val="3"/>
@@ -5145,16 +5522,16 @@
     </w:p>
     <w:p>
       <w:pPr>
-        <w:pStyle w:val="ListParagraph"/>
-        <w:rPr>
-          <w:rFonts w:ascii="Arial" w:hAnsi="Arial" w:cs="Arial"/>
-          <w:lang w:val="es-ES"/>
-        </w:rPr>
-      </w:pPr>
-    </w:p>
-    <w:p>
-      <w:pPr>
-        <w:pStyle w:val="ListParagraph"/>
+        <w:pStyle w:val="Prrafodelista"/>
+        <w:rPr>
+          <w:rFonts w:ascii="Arial" w:hAnsi="Arial" w:cs="Arial"/>
+          <w:lang w:val="es-ES"/>
+        </w:rPr>
+      </w:pPr>
+    </w:p>
+    <w:p>
+      <w:pPr>
+        <w:pStyle w:val="Prrafodelista"/>
         <w:numPr>
           <w:ilvl w:val="1"/>
           <w:numId w:val="3"/>
@@ -5175,16 +5552,16 @@
     </w:p>
     <w:p>
       <w:pPr>
-        <w:pStyle w:val="ListParagraph"/>
-        <w:rPr>
-          <w:rFonts w:ascii="Arial" w:hAnsi="Arial" w:cs="Arial"/>
-          <w:lang w:val="es-ES"/>
-        </w:rPr>
-      </w:pPr>
-    </w:p>
-    <w:p>
-      <w:pPr>
-        <w:pStyle w:val="ListParagraph"/>
+        <w:pStyle w:val="Prrafodelista"/>
+        <w:rPr>
+          <w:rFonts w:ascii="Arial" w:hAnsi="Arial" w:cs="Arial"/>
+          <w:lang w:val="es-ES"/>
+        </w:rPr>
+      </w:pPr>
+    </w:p>
+    <w:p>
+      <w:pPr>
+        <w:pStyle w:val="Prrafodelista"/>
         <w:numPr>
           <w:ilvl w:val="1"/>
           <w:numId w:val="3"/>
@@ -5200,12 +5577,47 @@
           <w:rFonts w:ascii="Arial" w:hAnsi="Arial" w:cs="Arial"/>
           <w:lang w:val="es-ES"/>
         </w:rPr>
-        <w:t>HAY QUE ASEGURARSE DE QUE LAS IPS SON LAS DEL EHTERNET QUE COUMUNICA EL HOST CON EL GUEST</w:t>
-      </w:r>
-    </w:p>
-    <w:p>
-      <w:pPr>
-        <w:pStyle w:val="ListParagraph"/>
+        <w:t>HAY QUE ASEGURARSE DE QUE LAS IPS SON LAS DEL E</w:t>
+      </w:r>
+      <w:r>
+        <w:rPr>
+          <w:rFonts w:ascii="Arial" w:hAnsi="Arial" w:cs="Arial"/>
+          <w:lang w:val="es-ES"/>
+        </w:rPr>
+        <w:t>TH</w:t>
+      </w:r>
+      <w:r>
+        <w:rPr>
+          <w:rFonts w:ascii="Arial" w:hAnsi="Arial" w:cs="Arial"/>
+          <w:lang w:val="es-ES"/>
+        </w:rPr>
+        <w:t>ERNET QUE CO</w:t>
+      </w:r>
+      <w:r>
+        <w:rPr>
+          <w:rFonts w:ascii="Arial" w:hAnsi="Arial" w:cs="Arial"/>
+          <w:lang w:val="es-ES"/>
+        </w:rPr>
+        <w:t>M</w:t>
+      </w:r>
+      <w:r>
+        <w:rPr>
+          <w:rFonts w:ascii="Arial" w:hAnsi="Arial" w:cs="Arial"/>
+          <w:lang w:val="es-ES"/>
+        </w:rPr>
+        <w:t>UNICA EL HOST CON EL GUEST</w:t>
+      </w:r>
+      <w:r>
+        <w:rPr>
+          <w:rFonts w:ascii="Arial" w:hAnsi="Arial" w:cs="Arial"/>
+          <w:lang w:val="es-ES"/>
+        </w:rPr>
+        <w:t>.</w:t>
+      </w:r>
+    </w:p>
+    <w:p>
+      <w:pPr>
+        <w:pStyle w:val="Prrafodelista"/>
         <w:spacing w:after="240"/>
         <w:ind w:left="1080"/>
         <w:rPr>
@@ -5216,7 +5628,7 @@
     </w:p>
     <w:p>
       <w:pPr>
-        <w:pStyle w:val="ListParagraph"/>
+        <w:pStyle w:val="Prrafodelista"/>
         <w:numPr>
           <w:ilvl w:val="1"/>
           <w:numId w:val="3"/>
@@ -5234,18 +5646,26 @@
         </w:rPr>
         <w:t>Primero creamos el nodo principal en el host</w:t>
       </w:r>
-    </w:p>
-    <w:p>
-      <w:pPr>
-        <w:spacing w:after="240"/>
-        <w:rPr>
-          <w:rFonts w:ascii="Arial" w:hAnsi="Arial" w:cs="Arial"/>
-          <w:lang w:val="es-ES"/>
-        </w:rPr>
-      </w:pPr>
-      <w:r>
-        <w:rPr>
-          <w:rFonts w:ascii="Arial" w:hAnsi="Arial" w:cs="Arial"/>
+      <w:r>
+        <w:rPr>
+          <w:rFonts w:ascii="Arial" w:hAnsi="Arial" w:cs="Arial"/>
+          <w:lang w:val="es-ES"/>
+        </w:rPr>
+        <w:t>.</w:t>
+      </w:r>
+    </w:p>
+    <w:p>
+      <w:pPr>
+        <w:spacing w:after="240"/>
+        <w:rPr>
+          <w:rFonts w:ascii="Arial" w:hAnsi="Arial" w:cs="Arial"/>
+          <w:lang w:val="es-ES"/>
+        </w:rPr>
+      </w:pPr>
+      <w:r>
+        <w:rPr>
+          <w:rFonts w:ascii="Arial" w:hAnsi="Arial" w:cs="Arial"/>
+          <w:noProof/>
           <w:lang w:val="es-ES"/>
         </w:rPr>
         <w:drawing>
@@ -5287,7 +5707,7 @@
     </w:p>
     <w:p>
       <w:pPr>
-        <w:pStyle w:val="ListParagraph"/>
+        <w:pStyle w:val="Prrafodelista"/>
         <w:numPr>
           <w:ilvl w:val="1"/>
           <w:numId w:val="3"/>
@@ -5305,18 +5725,26 @@
         </w:rPr>
         <w:t>Ahora creamos un nodo en la VM</w:t>
       </w:r>
-    </w:p>
-    <w:p>
-      <w:pPr>
-        <w:spacing w:after="240"/>
-        <w:rPr>
-          <w:rFonts w:ascii="Arial" w:hAnsi="Arial" w:cs="Arial"/>
-          <w:lang w:val="es-ES"/>
-        </w:rPr>
-      </w:pPr>
-      <w:r>
-        <w:rPr>
-          <w:rFonts w:ascii="Arial" w:hAnsi="Arial" w:cs="Arial"/>
+      <w:r>
+        <w:rPr>
+          <w:rFonts w:ascii="Arial" w:hAnsi="Arial" w:cs="Arial"/>
+          <w:lang w:val="es-ES"/>
+        </w:rPr>
+        <w:t>.</w:t>
+      </w:r>
+    </w:p>
+    <w:p>
+      <w:pPr>
+        <w:spacing w:after="240"/>
+        <w:rPr>
+          <w:rFonts w:ascii="Arial" w:hAnsi="Arial" w:cs="Arial"/>
+          <w:lang w:val="es-ES"/>
+        </w:rPr>
+      </w:pPr>
+      <w:r>
+        <w:rPr>
+          <w:rFonts w:ascii="Arial" w:hAnsi="Arial" w:cs="Arial"/>
+          <w:noProof/>
           <w:lang w:val="es-ES"/>
         </w:rPr>
         <w:drawing>
@@ -5358,7 +5786,7 @@
     </w:p>
     <w:p>
       <w:pPr>
-        <w:pStyle w:val="ListParagraph"/>
+        <w:pStyle w:val="Prrafodelista"/>
         <w:numPr>
           <w:ilvl w:val="1"/>
           <w:numId w:val="3"/>
@@ -5376,19 +5804,27 @@
         </w:rPr>
         <w:t>Veamos que el fichero de pruebas.py se ejecuta correctamente</w:t>
       </w:r>
-    </w:p>
-    <w:p>
-      <w:pPr>
-        <w:spacing w:after="240"/>
-        <w:rPr>
-          <w:rFonts w:ascii="Arial" w:hAnsi="Arial" w:cs="Arial"/>
-          <w:lang w:val="es-ES"/>
-        </w:rPr>
-      </w:pPr>
-    </w:p>
-    <w:p>
-      <w:pPr>
-        <w:pStyle w:val="ListParagraph"/>
+      <w:r>
+        <w:rPr>
+          <w:rFonts w:ascii="Arial" w:hAnsi="Arial" w:cs="Arial"/>
+          <w:lang w:val="es-ES"/>
+        </w:rPr>
+        <w:t>.</w:t>
+      </w:r>
+    </w:p>
+    <w:p>
+      <w:pPr>
+        <w:spacing w:after="240"/>
+        <w:ind w:left="720"/>
+        <w:rPr>
+          <w:rFonts w:ascii="Arial" w:hAnsi="Arial" w:cs="Arial"/>
+          <w:lang w:val="es-ES"/>
+        </w:rPr>
+      </w:pPr>
+    </w:p>
+    <w:p>
+      <w:pPr>
+        <w:pStyle w:val="Prrafodelista"/>
         <w:numPr>
           <w:ilvl w:val="1"/>
           <w:numId w:val="3"/>
@@ -5416,7 +5852,7 @@
     </w:p>
     <w:p>
       <w:pPr>
-        <w:pStyle w:val="ListParagraph"/>
+        <w:pStyle w:val="Prrafodelista"/>
         <w:numPr>
           <w:ilvl w:val="2"/>
           <w:numId w:val="3"/>
@@ -5444,7 +5880,7 @@
     </w:p>
     <w:p>
       <w:pPr>
-        <w:pStyle w:val="ListParagraph"/>
+        <w:pStyle w:val="Prrafodelista"/>
         <w:numPr>
           <w:ilvl w:val="2"/>
           <w:numId w:val="3"/>
@@ -5659,7 +6095,7 @@
   <w:abstractNum w:abstractNumId="2" w15:restartNumberingAfterBreak="0">
     <w:nsid w:val="7B6D4F48"/>
     <w:multiLevelType w:val="hybridMultilevel"/>
-    <w:tmpl w:val="EFC631CC"/>
+    <w:tmpl w:val="96CA3232"/>
     <w:lvl w:ilvl="0" w:tplc="040A0001">
       <w:start w:val="1"/>
       <w:numFmt w:val="bullet"/>
@@ -5684,17 +6120,14 @@
         <w:rFonts w:ascii="Courier New" w:hAnsi="Courier New" w:cs="Courier New" w:hint="default"/>
       </w:rPr>
     </w:lvl>
-    <w:lvl w:ilvl="2" w:tplc="040A0005">
+    <w:lvl w:ilvl="2" w:tplc="040A0017">
       <w:start w:val="1"/>
-      <w:numFmt w:val="bullet"/>
-      <w:lvlText w:val=""/>
+      <w:numFmt w:val="lowerLetter"/>
+      <w:lvlText w:val="%3)"/>
       <w:lvlJc w:val="left"/>
       <w:pPr>
         <w:ind w:left="1800" w:hanging="360"/>
       </w:pPr>
-      <w:rPr>
-        <w:rFonts w:ascii="Wingdings" w:hAnsi="Wingdings" w:hint="default"/>
-      </w:rPr>
     </w:lvl>
     <w:lvl w:ilvl="3" w:tplc="040A0001">
       <w:start w:val="1"/>
@@ -6174,11 +6607,11 @@
     <w:name w:val="Normal"/>
     <w:qFormat/>
   </w:style>
-  <w:style w:type="paragraph" w:styleId="Heading1">
+  <w:style w:type="paragraph" w:styleId="Ttulo1">
     <w:name w:val="heading 1"/>
     <w:basedOn w:val="Normal"/>
     <w:next w:val="Normal"/>
-    <w:link w:val="Heading1Char"/>
+    <w:link w:val="Ttulo1Car"/>
     <w:uiPriority w:val="9"/>
     <w:qFormat/>
     <w:rsid w:val="003B010B"/>
@@ -6195,13 +6628,13 @@
       <w:szCs w:val="32"/>
     </w:rPr>
   </w:style>
-  <w:style w:type="character" w:default="1" w:styleId="DefaultParagraphFont">
+  <w:style w:type="character" w:default="1" w:styleId="Fuentedeprrafopredeter">
     <w:name w:val="Default Paragraph Font"/>
     <w:uiPriority w:val="1"/>
     <w:semiHidden/>
     <w:unhideWhenUsed/>
   </w:style>
-  <w:style w:type="table" w:default="1" w:styleId="TableNormal">
+  <w:style w:type="table" w:default="1" w:styleId="Tablanormal">
     <w:name w:val="Normal Table"/>
     <w:uiPriority w:val="99"/>
     <w:semiHidden/>
@@ -6216,13 +6649,13 @@
       </w:tblCellMar>
     </w:tblPr>
   </w:style>
-  <w:style w:type="numbering" w:default="1" w:styleId="NoList">
+  <w:style w:type="numbering" w:default="1" w:styleId="Sinlista">
     <w:name w:val="No List"/>
     <w:uiPriority w:val="99"/>
     <w:semiHidden/>
     <w:unhideWhenUsed/>
   </w:style>
-  <w:style w:type="paragraph" w:styleId="ListParagraph">
+  <w:style w:type="paragraph" w:styleId="Prrafodelista">
     <w:name w:val="List Paragraph"/>
     <w:basedOn w:val="Normal"/>
     <w:uiPriority w:val="34"/>
@@ -6233,10 +6666,10 @@
       <w:contextualSpacing/>
     </w:pPr>
   </w:style>
-  <w:style w:type="character" w:customStyle="1" w:styleId="Heading1Char">
-    <w:name w:val="Heading 1 Char"/>
-    <w:basedOn w:val="DefaultParagraphFont"/>
-    <w:link w:val="Heading1"/>
+  <w:style w:type="character" w:customStyle="1" w:styleId="Ttulo1Car">
+    <w:name w:val="Título 1 Car"/>
+    <w:basedOn w:val="Fuentedeprrafopredeter"/>
+    <w:link w:val="Ttulo1"/>
     <w:uiPriority w:val="9"/>
     <w:rsid w:val="003B010B"/>
     <w:rPr>
@@ -6290,9 +6723,9 @@
       <w:lang w:eastAsia="es-ES"/>
     </w:rPr>
   </w:style>
-  <w:style w:type="character" w:styleId="Hyperlink">
+  <w:style w:type="character" w:styleId="Hipervnculo">
     <w:name w:val="Hyperlink"/>
-    <w:basedOn w:val="DefaultParagraphFont"/>
+    <w:basedOn w:val="Fuentedeprrafopredeter"/>
     <w:uiPriority w:val="99"/>
     <w:unhideWhenUsed/>
     <w:rsid w:val="00411E34"/>
@@ -6301,9 +6734,9 @@
       <w:u w:val="single"/>
     </w:rPr>
   </w:style>
-  <w:style w:type="character" w:styleId="UnresolvedMention">
+  <w:style w:type="character" w:styleId="Mencinsinresolver">
     <w:name w:val="Unresolved Mention"/>
-    <w:basedOn w:val="DefaultParagraphFont"/>
+    <w:basedOn w:val="Fuentedeprrafopredeter"/>
     <w:uiPriority w:val="99"/>
     <w:rsid w:val="00411E34"/>
     <w:rPr>

</xml_diff>